<commit_message>
modifying information within xalan-j xsl 3 implementation's status documents
</commit_message>
<xml_diff>
--- a/xalan-j/xsl3/xalanj_xslt3.0_implementation_status.docx
+++ b/xalan-j/xsl3/xalanj_xslt3.0_implementation_status.docx
@@ -18,12 +18,21 @@
           <w:bCs/>
         </w:rPr>
       </w:pPr>
+      <w:proofErr w:type="spellStart"/>
       <w:r>
         <w:rPr>
           <w:b/>
           <w:bCs/>
         </w:rPr>
-        <w:t>Xalan-J</w:t>
+        <w:t>Xalan</w:t>
+      </w:r>
+      <w:proofErr w:type="spellEnd"/>
+      <w:r>
+        <w:rPr>
+          <w:b/>
+          <w:bCs/>
+        </w:rPr>
+        <w:t>-J</w:t>
       </w:r>
       <w:r>
         <w:rPr>
@@ -156,7 +165,7 @@
           <w:sz w:val="20"/>
           <w:szCs w:val="20"/>
         </w:rPr>
-        <w:t>3</w:t>
+        <w:t>6</w:t>
       </w:r>
     </w:p>
     <w:p>
@@ -213,7 +222,21 @@
         <w:rPr>
           <w:color w:val="404040" w:themeColor="text1" w:themeTint="BF"/>
         </w:rPr>
-        <w:t xml:space="preserve">        :      Apache Xalan-J team</w:t>
+        <w:t xml:space="preserve">        :      Apache </w:t>
+      </w:r>
+      <w:proofErr w:type="spellStart"/>
+      <w:r>
+        <w:rPr>
+          <w:color w:val="404040" w:themeColor="text1" w:themeTint="BF"/>
+        </w:rPr>
+        <w:t>Xalan</w:t>
+      </w:r>
+      <w:proofErr w:type="spellEnd"/>
+      <w:r>
+        <w:rPr>
+          <w:color w:val="404040" w:themeColor="text1" w:themeTint="BF"/>
+        </w:rPr>
+        <w:t>-J team</w:t>
       </w:r>
       <w:r>
         <w:rPr>
@@ -356,7 +379,15 @@
         <w:t>conformance features</w:t>
       </w:r>
       <w:r>
-        <w:t>, and the level to which Xalan-J implements them</w:t>
+        <w:t xml:space="preserve">, and the level to which </w:t>
+      </w:r>
+      <w:proofErr w:type="spellStart"/>
+      <w:r>
+        <w:t>Xalan</w:t>
+      </w:r>
+      <w:proofErr w:type="spellEnd"/>
+      <w:r>
+        <w:t>-J implements them</w:t>
       </w:r>
       <w:r>
         <w:t>.</w:t>
@@ -701,20 +732,36 @@
           <w:sz w:val="22"/>
           <w:szCs w:val="22"/>
         </w:rPr>
-        <w:t>using xsl:import-schema instruction, and schema</w:t>
-      </w:r>
+        <w:t xml:space="preserve">using </w:t>
+      </w:r>
+      <w:proofErr w:type="spellStart"/>
       <w:r>
         <w:rPr>
           <w:sz w:val="22"/>
           <w:szCs w:val="22"/>
         </w:rPr>
-        <w:t>’s</w:t>
-      </w:r>
+        <w:t>xsl:import-schema</w:t>
+      </w:r>
+      <w:proofErr w:type="spellEnd"/>
       <w:r>
         <w:rPr>
           <w:sz w:val="22"/>
           <w:szCs w:val="22"/>
         </w:rPr>
+        <w:t xml:space="preserve"> instruction, and schema</w:t>
+      </w:r>
+      <w:r>
+        <w:rPr>
+          <w:sz w:val="22"/>
+          <w:szCs w:val="22"/>
+        </w:rPr>
+        <w:t>’s</w:t>
+      </w:r>
+      <w:r>
+        <w:rPr>
+          <w:sz w:val="22"/>
+          <w:szCs w:val="22"/>
+        </w:rPr>
         <w:t xml:space="preserve"> </w:t>
       </w:r>
     </w:p>
@@ -942,7 +989,23 @@
           <w:sz w:val="22"/>
           <w:szCs w:val="22"/>
         </w:rPr>
-        <w:t xml:space="preserve">. i.e, XPath processor is </w:t>
+        <w:t xml:space="preserve">. </w:t>
+      </w:r>
+      <w:proofErr w:type="spellStart"/>
+      <w:r>
+        <w:rPr>
+          <w:sz w:val="22"/>
+          <w:szCs w:val="22"/>
+        </w:rPr>
+        <w:t>i.e</w:t>
+      </w:r>
+      <w:proofErr w:type="spellEnd"/>
+      <w:r>
+        <w:rPr>
+          <w:sz w:val="22"/>
+          <w:szCs w:val="22"/>
+        </w:rPr>
+        <w:t xml:space="preserve">, XPath processor is </w:t>
       </w:r>
       <w:r>
         <w:rPr>
@@ -1155,7 +1218,15 @@
         <w:t xml:space="preserve"> </w:t>
       </w:r>
       <w:r>
-        <w:t>XSL 3.0 family of language features, whose working implementation is available on Xalan-J</w:t>
+        <w:t xml:space="preserve">XSL 3.0 family of language features, whose working implementation is available on </w:t>
+      </w:r>
+      <w:proofErr w:type="spellStart"/>
+      <w:r>
+        <w:t>Xalan</w:t>
+      </w:r>
+      <w:proofErr w:type="spellEnd"/>
+      <w:r>
+        <w:t>-J</w:t>
       </w:r>
       <w:r>
         <w:t xml:space="preserve">’s </w:t>
@@ -1268,8 +1339,13 @@
           <w:rFonts w:hint="eastAsia"/>
         </w:rPr>
       </w:pPr>
-      <w:r>
-        <w:t>xsl:for-each-group instruction</w:t>
+      <w:proofErr w:type="spellStart"/>
+      <w:r>
+        <w:t>xsl:for-each-group</w:t>
+      </w:r>
+      <w:proofErr w:type="spellEnd"/>
+      <w:r>
+        <w:t xml:space="preserve"> instruction</w:t>
       </w:r>
     </w:p>
     <w:p>
@@ -1291,8 +1367,13 @@
           <w:rFonts w:hint="eastAsia"/>
         </w:rPr>
       </w:pPr>
-      <w:r>
-        <w:t>xsl:analyze-string instruction</w:t>
+      <w:proofErr w:type="spellStart"/>
+      <w:r>
+        <w:t>xsl:analyze-string</w:t>
+      </w:r>
+      <w:proofErr w:type="spellEnd"/>
+      <w:r>
+        <w:t xml:space="preserve"> instruction</w:t>
       </w:r>
     </w:p>
     <w:p>
@@ -1314,8 +1395,13 @@
           <w:rFonts w:hint="eastAsia"/>
         </w:rPr>
       </w:pPr>
-      <w:r>
-        <w:t>xsl:iterate instruction</w:t>
+      <w:proofErr w:type="spellStart"/>
+      <w:r>
+        <w:t>xsl:iterate</w:t>
+      </w:r>
+      <w:proofErr w:type="spellEnd"/>
+      <w:r>
+        <w:t xml:space="preserve"> instruction</w:t>
       </w:r>
     </w:p>
     <w:p>
@@ -1337,14 +1423,27 @@
           <w:rFonts w:hint="eastAsia"/>
         </w:rPr>
       </w:pPr>
-      <w:r>
-        <w:t>xsl:for-each instruction implementation</w:t>
+      <w:proofErr w:type="spellStart"/>
+      <w:r>
+        <w:t>xsl:for-each</w:t>
+      </w:r>
+      <w:proofErr w:type="spellEnd"/>
+      <w:r>
+        <w:t xml:space="preserve"> instruction implementation</w:t>
       </w:r>
       <w:r>
         <w:t xml:space="preserve"> improvements, for new XSLT 3.0 requirements.</w:t>
       </w:r>
       <w:r>
-        <w:t xml:space="preserve"> Particularly, xsl:for-each instruction being able to iterate XPath atomic values</w:t>
+        <w:t xml:space="preserve"> Particularly, </w:t>
+      </w:r>
+      <w:proofErr w:type="spellStart"/>
+      <w:r>
+        <w:t>xsl:for-each</w:t>
+      </w:r>
+      <w:proofErr w:type="spellEnd"/>
+      <w:r>
+        <w:t xml:space="preserve"> instruction being able to iterate XPath atomic values</w:t>
       </w:r>
       <w:r>
         <w:t xml:space="preserve"> in addition to nodes</w:t>
@@ -1373,8 +1472,13 @@
           <w:rFonts w:hint="eastAsia"/>
         </w:rPr>
       </w:pPr>
-      <w:r>
-        <w:t>xsl:evaluate instruction</w:t>
+      <w:proofErr w:type="spellStart"/>
+      <w:r>
+        <w:t>xsl:evaluate</w:t>
+      </w:r>
+      <w:proofErr w:type="spellEnd"/>
+      <w:r>
+        <w:t xml:space="preserve"> instruction</w:t>
       </w:r>
     </w:p>
     <w:p>
@@ -1396,8 +1500,13 @@
           <w:rFonts w:hint="eastAsia"/>
         </w:rPr>
       </w:pPr>
-      <w:r>
-        <w:t>xsl:function instruction</w:t>
+      <w:proofErr w:type="spellStart"/>
+      <w:r>
+        <w:t>xsl:function</w:t>
+      </w:r>
+      <w:proofErr w:type="spellEnd"/>
+      <w:r>
+        <w:t xml:space="preserve"> instruction</w:t>
       </w:r>
     </w:p>
     <w:p>
@@ -1422,8 +1531,13 @@
           <w:rFonts w:hint="eastAsia"/>
         </w:rPr>
       </w:pPr>
-      <w:r>
-        <w:t>xsl:sequence instruction</w:t>
+      <w:proofErr w:type="spellStart"/>
+      <w:r>
+        <w:t>xsl:sequence</w:t>
+      </w:r>
+      <w:proofErr w:type="spellEnd"/>
+      <w:r>
+        <w:t xml:space="preserve"> instruction</w:t>
       </w:r>
     </w:p>
     <w:p>
@@ -1450,7 +1564,55 @@
         </w:rPr>
       </w:pPr>
       <w:r>
-        <w:t xml:space="preserve">The following XSL stylesheet elements can now have attributes ‘type’ and ‘validation’ : xsl:element, literal result element (xsl:validation and xsl:attribute), xsl:attribute, xsl:copy-of, xsl:copy. </w:t>
+        <w:t xml:space="preserve">The following XSL stylesheet elements can now have attributes ‘type’ and ‘validation’ : </w:t>
+      </w:r>
+      <w:proofErr w:type="spellStart"/>
+      <w:r>
+        <w:t>xsl:element</w:t>
+      </w:r>
+      <w:proofErr w:type="spellEnd"/>
+      <w:r>
+        <w:t>, literal result element (</w:t>
+      </w:r>
+      <w:proofErr w:type="spellStart"/>
+      <w:r>
+        <w:t>xsl:validation</w:t>
+      </w:r>
+      <w:proofErr w:type="spellEnd"/>
+      <w:r>
+        <w:t xml:space="preserve"> and </w:t>
+      </w:r>
+      <w:proofErr w:type="spellStart"/>
+      <w:r>
+        <w:t>xsl:attribute</w:t>
+      </w:r>
+      <w:proofErr w:type="spellEnd"/>
+      <w:r>
+        <w:t xml:space="preserve">), </w:t>
+      </w:r>
+      <w:proofErr w:type="spellStart"/>
+      <w:r>
+        <w:t>xsl:attribute</w:t>
+      </w:r>
+      <w:proofErr w:type="spellEnd"/>
+      <w:r>
+        <w:t xml:space="preserve">, </w:t>
+      </w:r>
+      <w:proofErr w:type="spellStart"/>
+      <w:r>
+        <w:t>xsl:copy-of</w:t>
+      </w:r>
+      <w:proofErr w:type="spellEnd"/>
+      <w:r>
+        <w:t xml:space="preserve">, </w:t>
+      </w:r>
+      <w:proofErr w:type="spellStart"/>
+      <w:r>
+        <w:t>xsl:copy</w:t>
+      </w:r>
+      <w:proofErr w:type="spellEnd"/>
+      <w:r>
+        <w:t xml:space="preserve">. </w:t>
       </w:r>
     </w:p>
     <w:p>
@@ -1472,8 +1634,13 @@
           <w:rFonts w:hint="eastAsia"/>
         </w:rPr>
       </w:pPr>
-      <w:r>
-        <w:t xml:space="preserve">xsl:attribute </w:t>
+      <w:proofErr w:type="spellStart"/>
+      <w:r>
+        <w:t>xsl:attribute</w:t>
+      </w:r>
+      <w:proofErr w:type="spellEnd"/>
+      <w:r>
+        <w:t xml:space="preserve"> </w:t>
       </w:r>
       <w:r>
         <w:t>element</w:t>
@@ -1488,7 +1655,15 @@
         <w:t>"select" attribute</w:t>
       </w:r>
       <w:r>
-        <w:t xml:space="preserve"> and child sequence constructor. But only one of these is allowed to be present on xsl:attribute instruction</w:t>
+        <w:t xml:space="preserve"> and child sequence constructor. But only one of these is allowed to be present on </w:t>
+      </w:r>
+      <w:proofErr w:type="spellStart"/>
+      <w:r>
+        <w:t>xsl:attribute</w:t>
+      </w:r>
+      <w:proofErr w:type="spellEnd"/>
+      <w:r>
+        <w:t xml:space="preserve"> instruction</w:t>
       </w:r>
       <w:r>
         <w:t xml:space="preserve"> as specified by XSLT 3.0 specification.</w:t>
@@ -1513,8 +1688,13 @@
           <w:rFonts w:hint="eastAsia"/>
         </w:rPr>
       </w:pPr>
-      <w:r>
-        <w:t>xsl:import-schema instruction</w:t>
+      <w:proofErr w:type="spellStart"/>
+      <w:r>
+        <w:t>xsl:import-schema</w:t>
+      </w:r>
+      <w:proofErr w:type="spellEnd"/>
+      <w:r>
+        <w:t xml:space="preserve"> instruction</w:t>
       </w:r>
     </w:p>
     <w:p>
@@ -1536,8 +1716,13 @@
           <w:rFonts w:hint="eastAsia"/>
         </w:rPr>
       </w:pPr>
-      <w:r>
-        <w:t>xsl:variable instruction evaluation to node set instead of result tree fragment (RTF). This</w:t>
+      <w:proofErr w:type="spellStart"/>
+      <w:r>
+        <w:t>xsl:variable</w:t>
+      </w:r>
+      <w:proofErr w:type="spellEnd"/>
+      <w:r>
+        <w:t xml:space="preserve"> instruction evaluation to node set instead of result tree fragment (RTF). This</w:t>
       </w:r>
       <w:r>
         <w:t xml:space="preserve"> </w:t>
@@ -1625,7 +1810,23 @@
         <w:t xml:space="preserve">XSLT </w:t>
       </w:r>
       <w:r>
-        <w:t>elements xsl:variable, xsl:template,</w:t>
+        <w:t xml:space="preserve">elements </w:t>
+      </w:r>
+      <w:proofErr w:type="spellStart"/>
+      <w:r>
+        <w:t>xsl:variable</w:t>
+      </w:r>
+      <w:proofErr w:type="spellEnd"/>
+      <w:r>
+        <w:t xml:space="preserve">, </w:t>
+      </w:r>
+      <w:proofErr w:type="spellStart"/>
+      <w:r>
+        <w:t>xsl:template</w:t>
+      </w:r>
+      <w:proofErr w:type="spellEnd"/>
+      <w:r>
+        <w:t>,</w:t>
       </w:r>
       <w:r>
         <w:t xml:space="preserve"> </w:t>
@@ -1643,14 +1844,40 @@
       <w:r>
         <w:t xml:space="preserve">  </w:t>
       </w:r>
-      <w:r>
-        <w:t>xs:function,</w:t>
-      </w:r>
-      <w:r>
-        <w:t xml:space="preserve"> xsl:param, xsl:with-param</w:t>
-      </w:r>
-      <w:r>
-        <w:t>, xsl:evaluate.</w:t>
+      <w:proofErr w:type="spellStart"/>
+      <w:r>
+        <w:t>xs:function</w:t>
+      </w:r>
+      <w:proofErr w:type="spellEnd"/>
+      <w:r>
+        <w:t>,</w:t>
+      </w:r>
+      <w:r>
+        <w:t xml:space="preserve"> </w:t>
+      </w:r>
+      <w:proofErr w:type="spellStart"/>
+      <w:r>
+        <w:t>xsl:param</w:t>
+      </w:r>
+      <w:proofErr w:type="spellEnd"/>
+      <w:r>
+        <w:t xml:space="preserve">, </w:t>
+      </w:r>
+      <w:proofErr w:type="spellStart"/>
+      <w:r>
+        <w:t>xsl:with-param</w:t>
+      </w:r>
+      <w:proofErr w:type="spellEnd"/>
+      <w:r>
+        <w:t xml:space="preserve">, </w:t>
+      </w:r>
+      <w:proofErr w:type="spellStart"/>
+      <w:r>
+        <w:t>xsl:evaluate</w:t>
+      </w:r>
+      <w:proofErr w:type="spellEnd"/>
+      <w:r>
+        <w:t>.</w:t>
       </w:r>
     </w:p>
     <w:p>
@@ -1697,11 +1924,32 @@
           <w:rFonts w:hint="eastAsia"/>
         </w:rPr>
       </w:pPr>
-      <w:r>
-        <w:t>xsl:value-of instruction can now produce result either via its “select” attribute, or by xsl:value-of instruction’s child sequence constructor.</w:t>
-      </w:r>
-      <w:r>
-        <w:t xml:space="preserve"> xsl:value-of instruction can now have an attribute named ‘</w:t>
+      <w:proofErr w:type="spellStart"/>
+      <w:r>
+        <w:t>xsl:value-of</w:t>
+      </w:r>
+      <w:proofErr w:type="spellEnd"/>
+      <w:r>
+        <w:t xml:space="preserve"> instruction can now produce result either via its “select” attribute, or by </w:t>
+      </w:r>
+      <w:proofErr w:type="spellStart"/>
+      <w:r>
+        <w:t>xsl:value-of</w:t>
+      </w:r>
+      <w:proofErr w:type="spellEnd"/>
+      <w:r>
+        <w:t xml:space="preserve"> instruction’s child sequence constructor.</w:t>
+      </w:r>
+      <w:r>
+        <w:t xml:space="preserve"> </w:t>
+      </w:r>
+      <w:proofErr w:type="spellStart"/>
+      <w:r>
+        <w:t>xsl:value-of</w:t>
+      </w:r>
+      <w:proofErr w:type="spellEnd"/>
+      <w:r>
+        <w:t xml:space="preserve"> instruction can now have an attribute named ‘</w:t>
       </w:r>
       <w:r>
         <w:rPr>
@@ -1774,8 +2022,29 @@
         <w:t>ations</w:t>
       </w:r>
       <w:r>
-        <w:t xml:space="preserve"> : fn:current-grouping-key, fn:current-group, fn:regex-group</w:t>
-      </w:r>
+        <w:t xml:space="preserve"> : </w:t>
+      </w:r>
+      <w:proofErr w:type="spellStart"/>
+      <w:r>
+        <w:t>fn:current-grouping-key</w:t>
+      </w:r>
+      <w:proofErr w:type="spellEnd"/>
+      <w:r>
+        <w:t xml:space="preserve">, </w:t>
+      </w:r>
+      <w:proofErr w:type="spellStart"/>
+      <w:r>
+        <w:t>fn:current-group</w:t>
+      </w:r>
+      <w:proofErr w:type="spellEnd"/>
+      <w:r>
+        <w:t xml:space="preserve">, </w:t>
+      </w:r>
+      <w:proofErr w:type="spellStart"/>
+      <w:r>
+        <w:t>fn:regex-group</w:t>
+      </w:r>
+      <w:proofErr w:type="spellEnd"/>
     </w:p>
     <w:p>
       <w:pPr>
@@ -1803,7 +2072,11 @@
         <w:t>Function i</w:t>
       </w:r>
       <w:r>
-        <w:t>mplementation enhancements : fn:</w:t>
+        <w:t xml:space="preserve">mplementation enhancements : </w:t>
+      </w:r>
+      <w:proofErr w:type="spellStart"/>
+      <w:r>
+        <w:t>fn:</w:t>
       </w:r>
       <w:r>
         <w:rPr>
@@ -1811,6 +2084,7 @@
         </w:rPr>
         <w:t>system-property</w:t>
       </w:r>
+      <w:proofErr w:type="spellEnd"/>
     </w:p>
     <w:p>
       <w:pPr>
@@ -1839,7 +2113,23 @@
           <w:b/>
           <w:bCs/>
         </w:rPr>
-        <w:t>Support for following new Xalan-J XSL transformation properties:</w:t>
+        <w:t xml:space="preserve">Support for following new </w:t>
+      </w:r>
+      <w:proofErr w:type="spellStart"/>
+      <w:r>
+        <w:rPr>
+          <w:b/>
+          <w:bCs/>
+        </w:rPr>
+        <w:t>Xalan</w:t>
+      </w:r>
+      <w:proofErr w:type="spellEnd"/>
+      <w:r>
+        <w:rPr>
+          <w:b/>
+          <w:bCs/>
+        </w:rPr>
+        <w:t>-J XSL transformation properties:</w:t>
       </w:r>
     </w:p>
     <w:p>
@@ -1872,7 +2162,15 @@
         </w:rPr>
       </w:pPr>
       <w:r>
-        <w:t xml:space="preserve">                                                              xsl:import-schema instruction is used within an XSL stylesheet, </w:t>
+        <w:t xml:space="preserve">                                                              </w:t>
+      </w:r>
+      <w:proofErr w:type="spellStart"/>
+      <w:r>
+        <w:t>xsl:import-schema</w:t>
+      </w:r>
+      <w:proofErr w:type="spellEnd"/>
+      <w:r>
+        <w:t xml:space="preserve"> instruction is used within an XSL stylesheet, </w:t>
       </w:r>
     </w:p>
     <w:p>
@@ -1898,7 +2196,15 @@
         <w:t>http://apache.org/xalan/xslevaluate</w:t>
       </w:r>
       <w:r>
-        <w:t xml:space="preserve"> (used to enable XSL stylesheet instruction xsl:evaluate, with  </w:t>
+        <w:t xml:space="preserve"> (used to enable XSL stylesheet instruction </w:t>
+      </w:r>
+      <w:proofErr w:type="spellStart"/>
+      <w:r>
+        <w:t>xsl:evaluate</w:t>
+      </w:r>
+      <w:proofErr w:type="spellEnd"/>
+      <w:r>
+        <w:t xml:space="preserve">, with  </w:t>
       </w:r>
     </w:p>
     <w:p>
@@ -1935,11 +2241,21 @@
         <w:t>,</w:t>
       </w:r>
       <w:r>
-        <w:t xml:space="preserve"> using Xalan-J’s class </w:t>
-      </w:r>
+        <w:t xml:space="preserve"> using </w:t>
+      </w:r>
+      <w:proofErr w:type="spellStart"/>
+      <w:r>
+        <w:t>Xalan</w:t>
+      </w:r>
+      <w:proofErr w:type="spellEnd"/>
+      <w:r>
+        <w:t xml:space="preserve">-J’s class </w:t>
+      </w:r>
+      <w:proofErr w:type="spellStart"/>
       <w:r>
         <w:t>TransformerImpl</w:t>
       </w:r>
+      <w:proofErr w:type="spellEnd"/>
       <w:r>
         <w:t xml:space="preserve"> when </w:t>
       </w:r>
@@ -1959,8 +2275,13 @@
       <w:r>
         <w:t xml:space="preserve"> </w:t>
       </w:r>
-      <w:r>
-        <w:t>Xalan-J command line.</w:t>
+      <w:proofErr w:type="spellStart"/>
+      <w:r>
+        <w:t>Xalan</w:t>
+      </w:r>
+      <w:proofErr w:type="spellEnd"/>
+      <w:r>
+        <w:t>-J command line.</w:t>
       </w:r>
     </w:p>
     <w:p>
@@ -2082,8 +2403,29 @@
         <w:t>)</w:t>
       </w:r>
       <w:r>
-        <w:t xml:space="preserve"> Value comparison operators eq, ne, lt, le, gt, ge</w:t>
-      </w:r>
+        <w:t xml:space="preserve"> Value comparison operators eq, ne, </w:t>
+      </w:r>
+      <w:proofErr w:type="spellStart"/>
+      <w:r>
+        <w:t>lt</w:t>
+      </w:r>
+      <w:proofErr w:type="spellEnd"/>
+      <w:r>
+        <w:t xml:space="preserve">, le, </w:t>
+      </w:r>
+      <w:proofErr w:type="spellStart"/>
+      <w:r>
+        <w:t>gt</w:t>
+      </w:r>
+      <w:proofErr w:type="spellEnd"/>
+      <w:r>
+        <w:t xml:space="preserve">, </w:t>
+      </w:r>
+      <w:proofErr w:type="spellStart"/>
+      <w:r>
+        <w:t>ge</w:t>
+      </w:r>
+      <w:proofErr w:type="spellEnd"/>
     </w:p>
     <w:p>
       <w:pPr>
@@ -2388,11 +2730,40 @@
         <w:t>Implementation of, XPath constructor function calls</w:t>
       </w:r>
       <w:r>
-        <w:t xml:space="preserve"> (for e.g, xs:string(‘hello’)</w:t>
-      </w:r>
-      <w:r>
-        <w:t>, xs:date(‘2005-10-07’) etc</w:t>
-      </w:r>
+        <w:t xml:space="preserve"> (for </w:t>
+      </w:r>
+      <w:proofErr w:type="spellStart"/>
+      <w:r>
+        <w:t>e.g</w:t>
+      </w:r>
+      <w:proofErr w:type="spellEnd"/>
+      <w:r>
+        <w:t xml:space="preserve">, </w:t>
+      </w:r>
+      <w:proofErr w:type="spellStart"/>
+      <w:r>
+        <w:t>xs:string</w:t>
+      </w:r>
+      <w:proofErr w:type="spellEnd"/>
+      <w:r>
+        <w:t>(‘hello’)</w:t>
+      </w:r>
+      <w:r>
+        <w:t xml:space="preserve">, </w:t>
+      </w:r>
+      <w:proofErr w:type="spellStart"/>
+      <w:r>
+        <w:t>xs:date</w:t>
+      </w:r>
+      <w:proofErr w:type="spellEnd"/>
+      <w:r>
+        <w:t xml:space="preserve">(‘2005-10-07’) </w:t>
+      </w:r>
+      <w:proofErr w:type="spellStart"/>
+      <w:r>
+        <w:t>etc</w:t>
+      </w:r>
+      <w:proofErr w:type="spellEnd"/>
       <w:r>
         <w:t>)</w:t>
       </w:r>
@@ -2469,59 +2840,86 @@
           <w:rFonts w:hint="eastAsia"/>
         </w:rPr>
       </w:pPr>
+      <w:proofErr w:type="spellStart"/>
       <w:r>
         <w:t>xs:anyType</w:t>
       </w:r>
-    </w:p>
-    <w:p>
-      <w:pPr>
-        <w:rPr>
-          <w:rFonts w:hint="eastAsia"/>
-        </w:rPr>
-      </w:pPr>
-      <w:r>
-        <w:t xml:space="preserve">      xs:anySimpleType</w:t>
-      </w:r>
-    </w:p>
-    <w:p>
-      <w:pPr>
-        <w:rPr>
-          <w:rFonts w:hint="eastAsia"/>
-        </w:rPr>
-      </w:pPr>
-      <w:r>
-        <w:t xml:space="preserve">           xs:anyAtomicType</w:t>
-      </w:r>
-    </w:p>
-    <w:p>
-      <w:pPr>
-        <w:rPr>
-          <w:rFonts w:hint="eastAsia"/>
-        </w:rPr>
-      </w:pPr>
-      <w:r>
-        <w:t xml:space="preserve">                xs:anyURI</w:t>
-      </w:r>
-    </w:p>
-    <w:p>
-      <w:pPr>
-        <w:rPr>
-          <w:rFonts w:hint="eastAsia"/>
-        </w:rPr>
-      </w:pPr>
-      <w:r>
-        <w:t xml:space="preserve">                xs:boolean</w:t>
-      </w:r>
-    </w:p>
-    <w:p>
-      <w:pPr>
-        <w:rPr>
-          <w:rFonts w:hint="eastAsia"/>
-        </w:rPr>
-      </w:pPr>
-      <w:r>
-        <w:t xml:space="preserve">                xs:date</w:t>
-      </w:r>
+      <w:proofErr w:type="spellEnd"/>
+    </w:p>
+    <w:p>
+      <w:pPr>
+        <w:rPr>
+          <w:rFonts w:hint="eastAsia"/>
+        </w:rPr>
+      </w:pPr>
+      <w:r>
+        <w:t xml:space="preserve">      </w:t>
+      </w:r>
+      <w:proofErr w:type="spellStart"/>
+      <w:r>
+        <w:t>xs:anySimpleType</w:t>
+      </w:r>
+      <w:proofErr w:type="spellEnd"/>
+    </w:p>
+    <w:p>
+      <w:pPr>
+        <w:rPr>
+          <w:rFonts w:hint="eastAsia"/>
+        </w:rPr>
+      </w:pPr>
+      <w:r>
+        <w:t xml:space="preserve">           </w:t>
+      </w:r>
+      <w:proofErr w:type="spellStart"/>
+      <w:r>
+        <w:t>xs:anyAtomicType</w:t>
+      </w:r>
+      <w:proofErr w:type="spellEnd"/>
+    </w:p>
+    <w:p>
+      <w:pPr>
+        <w:rPr>
+          <w:rFonts w:hint="eastAsia"/>
+        </w:rPr>
+      </w:pPr>
+      <w:r>
+        <w:t xml:space="preserve">                </w:t>
+      </w:r>
+      <w:proofErr w:type="spellStart"/>
+      <w:r>
+        <w:t>xs:anyURI</w:t>
+      </w:r>
+      <w:proofErr w:type="spellEnd"/>
+    </w:p>
+    <w:p>
+      <w:pPr>
+        <w:rPr>
+          <w:rFonts w:hint="eastAsia"/>
+        </w:rPr>
+      </w:pPr>
+      <w:r>
+        <w:t xml:space="preserve">                </w:t>
+      </w:r>
+      <w:proofErr w:type="spellStart"/>
+      <w:r>
+        <w:t>xs:boolean</w:t>
+      </w:r>
+      <w:proofErr w:type="spellEnd"/>
+    </w:p>
+    <w:p>
+      <w:pPr>
+        <w:rPr>
+          <w:rFonts w:hint="eastAsia"/>
+        </w:rPr>
+      </w:pPr>
+      <w:r>
+        <w:t xml:space="preserve">                </w:t>
+      </w:r>
+      <w:proofErr w:type="spellStart"/>
+      <w:r>
+        <w:t>xs:date</w:t>
+      </w:r>
+      <w:proofErr w:type="spellEnd"/>
     </w:p>
     <w:p>
       <w:pPr>
@@ -2531,28 +2929,28 @@
       </w:pPr>
       <w:r>
         <w:lastRenderedPageBreak/>
-        <w:t xml:space="preserve">                xs:dateTime</w:t>
-      </w:r>
-    </w:p>
-    <w:p>
-      <w:pPr>
-        <w:rPr>
-          <w:rFonts w:hint="eastAsia"/>
-        </w:rPr>
-      </w:pPr>
-      <w:r>
-        <w:t xml:space="preserve">                xs:decimal</w:t>
-      </w:r>
-    </w:p>
-    <w:p>
-      <w:pPr>
-        <w:rPr>
-          <w:rFonts w:hint="eastAsia"/>
-        </w:rPr>
-      </w:pPr>
-      <w:r>
-        <w:t xml:space="preserve">                    xs:integer</w:t>
-      </w:r>
+        <w:t xml:space="preserve">                </w:t>
+      </w:r>
+      <w:proofErr w:type="spellStart"/>
+      <w:r>
+        <w:t>xs:dateTime</w:t>
+      </w:r>
+      <w:proofErr w:type="spellEnd"/>
+    </w:p>
+    <w:p>
+      <w:pPr>
+        <w:rPr>
+          <w:rFonts w:hint="eastAsia"/>
+        </w:rPr>
+      </w:pPr>
+      <w:r>
+        <w:t xml:space="preserve">                </w:t>
+      </w:r>
+      <w:proofErr w:type="spellStart"/>
+      <w:r>
+        <w:t>xs:decimal</w:t>
+      </w:r>
+      <w:proofErr w:type="spellEnd"/>
     </w:p>
     <w:p>
       <w:pPr>
@@ -2563,12 +2961,29 @@
       <w:r>
         <w:t xml:space="preserve">                    </w:t>
       </w:r>
+      <w:proofErr w:type="spellStart"/>
+      <w:r>
+        <w:t>xs:integer</w:t>
+      </w:r>
+      <w:proofErr w:type="spellEnd"/>
+    </w:p>
+    <w:p>
+      <w:pPr>
+        <w:rPr>
+          <w:rFonts w:hint="eastAsia"/>
+        </w:rPr>
+      </w:pPr>
+      <w:r>
+        <w:t xml:space="preserve">                    </w:t>
+      </w:r>
       <w:r>
         <w:t xml:space="preserve">     </w:t>
       </w:r>
+      <w:proofErr w:type="spellStart"/>
       <w:r>
         <w:t>xs:long</w:t>
       </w:r>
+      <w:proofErr w:type="spellEnd"/>
     </w:p>
     <w:p>
       <w:pPr>
@@ -2580,118 +2995,178 @@
         <w:t xml:space="preserve">                    </w:t>
       </w:r>
       <w:r>
-        <w:t xml:space="preserve">          xs:int</w:t>
-      </w:r>
-    </w:p>
-    <w:p>
-      <w:pPr>
-        <w:rPr>
-          <w:rFonts w:hint="eastAsia"/>
-        </w:rPr>
-      </w:pPr>
-      <w:r>
-        <w:t xml:space="preserve">                                 xs:short</w:t>
-      </w:r>
-    </w:p>
-    <w:p>
-      <w:pPr>
-        <w:rPr>
-          <w:rFonts w:hint="eastAsia"/>
-        </w:rPr>
-      </w:pPr>
-      <w:r>
-        <w:t xml:space="preserve">                                    xs:byte</w:t>
-      </w:r>
-    </w:p>
-    <w:p>
-      <w:pPr>
-        <w:rPr>
-          <w:rFonts w:hint="eastAsia"/>
-        </w:rPr>
-      </w:pPr>
-      <w:r>
-        <w:t xml:space="preserve">                        xs:nonNegativeInteger</w:t>
-      </w:r>
-    </w:p>
-    <w:p>
-      <w:pPr>
-        <w:rPr>
-          <w:rFonts w:hint="eastAsia"/>
-        </w:rPr>
-      </w:pPr>
-      <w:r>
-        <w:t xml:space="preserve">                            xs:positiveInteger</w:t>
-      </w:r>
-    </w:p>
-    <w:p>
-      <w:pPr>
-        <w:rPr>
-          <w:rFonts w:hint="eastAsia"/>
-        </w:rPr>
-      </w:pPr>
-      <w:r>
-        <w:t xml:space="preserve">                            xs:unsignedLong</w:t>
-      </w:r>
-    </w:p>
-    <w:p>
-      <w:pPr>
-        <w:rPr>
-          <w:rFonts w:hint="eastAsia"/>
-        </w:rPr>
-      </w:pPr>
-      <w:r>
-        <w:t xml:space="preserve">                                xs:unsignedInt</w:t>
-      </w:r>
-    </w:p>
-    <w:p>
-      <w:pPr>
-        <w:rPr>
-          <w:rFonts w:hint="eastAsia"/>
-        </w:rPr>
-      </w:pPr>
-      <w:r>
-        <w:t xml:space="preserve">                                   xs:unsignedShort</w:t>
-      </w:r>
-    </w:p>
-    <w:p>
-      <w:pPr>
-        <w:rPr>
-          <w:rFonts w:hint="eastAsia"/>
-        </w:rPr>
-      </w:pPr>
-      <w:r>
-        <w:t xml:space="preserve">                                      xs:unsignedByte</w:t>
-      </w:r>
-    </w:p>
-    <w:p>
-      <w:pPr>
-        <w:rPr>
-          <w:rFonts w:hint="eastAsia"/>
-        </w:rPr>
-      </w:pPr>
-      <w:r>
-        <w:t xml:space="preserve">                        xs:nonPositiveInteger</w:t>
-      </w:r>
-    </w:p>
-    <w:p>
-      <w:pPr>
-        <w:rPr>
-          <w:rFonts w:hint="eastAsia"/>
-        </w:rPr>
-      </w:pPr>
-      <w:r>
-        <w:t xml:space="preserve">                            xs:negativeInteger</w:t>
-      </w:r>
-    </w:p>
-    <w:p>
-      <w:pPr>
-        <w:rPr>
-          <w:rFonts w:hint="eastAsia"/>
-        </w:rPr>
-      </w:pPr>
-      <w:r>
-        <w:t xml:space="preserve">               xs:double</w:t>
-      </w:r>
+        <w:t xml:space="preserve">          </w:t>
+      </w:r>
+      <w:proofErr w:type="spellStart"/>
+      <w:r>
+        <w:t>xs:int</w:t>
+      </w:r>
+      <w:proofErr w:type="spellEnd"/>
+    </w:p>
+    <w:p>
+      <w:pPr>
+        <w:rPr>
+          <w:rFonts w:hint="eastAsia"/>
+        </w:rPr>
+      </w:pPr>
+      <w:r>
+        <w:t xml:space="preserve">                                 </w:t>
+      </w:r>
+      <w:proofErr w:type="spellStart"/>
+      <w:r>
+        <w:t>xs:short</w:t>
+      </w:r>
+      <w:proofErr w:type="spellEnd"/>
+    </w:p>
+    <w:p>
+      <w:pPr>
+        <w:rPr>
+          <w:rFonts w:hint="eastAsia"/>
+        </w:rPr>
+      </w:pPr>
+      <w:r>
+        <w:t xml:space="preserve">                                    </w:t>
+      </w:r>
+      <w:proofErr w:type="spellStart"/>
+      <w:r>
+        <w:t>xs:byte</w:t>
+      </w:r>
+      <w:proofErr w:type="spellEnd"/>
+    </w:p>
+    <w:p>
+      <w:pPr>
+        <w:rPr>
+          <w:rFonts w:hint="eastAsia"/>
+        </w:rPr>
+      </w:pPr>
+      <w:r>
+        <w:t xml:space="preserve">                        </w:t>
+      </w:r>
+      <w:proofErr w:type="spellStart"/>
+      <w:r>
+        <w:t>xs:nonNegativeInteger</w:t>
+      </w:r>
+      <w:proofErr w:type="spellEnd"/>
+    </w:p>
+    <w:p>
+      <w:pPr>
+        <w:rPr>
+          <w:rFonts w:hint="eastAsia"/>
+        </w:rPr>
+      </w:pPr>
+      <w:r>
+        <w:t xml:space="preserve">                            </w:t>
+      </w:r>
+      <w:proofErr w:type="spellStart"/>
+      <w:r>
+        <w:t>xs:positiveInteger</w:t>
+      </w:r>
+      <w:proofErr w:type="spellEnd"/>
+    </w:p>
+    <w:p>
+      <w:pPr>
+        <w:rPr>
+          <w:rFonts w:hint="eastAsia"/>
+        </w:rPr>
+      </w:pPr>
+      <w:r>
+        <w:t xml:space="preserve">                            </w:t>
+      </w:r>
+      <w:proofErr w:type="spellStart"/>
+      <w:r>
+        <w:t>xs:unsignedLong</w:t>
+      </w:r>
+      <w:proofErr w:type="spellEnd"/>
+    </w:p>
+    <w:p>
+      <w:pPr>
+        <w:rPr>
+          <w:rFonts w:hint="eastAsia"/>
+        </w:rPr>
+      </w:pPr>
+      <w:r>
+        <w:t xml:space="preserve">                                </w:t>
+      </w:r>
+      <w:proofErr w:type="spellStart"/>
+      <w:r>
+        <w:t>xs:unsignedInt</w:t>
+      </w:r>
+      <w:proofErr w:type="spellEnd"/>
+    </w:p>
+    <w:p>
+      <w:pPr>
+        <w:rPr>
+          <w:rFonts w:hint="eastAsia"/>
+        </w:rPr>
+      </w:pPr>
+      <w:r>
+        <w:t xml:space="preserve">                                   </w:t>
+      </w:r>
+      <w:proofErr w:type="spellStart"/>
+      <w:r>
+        <w:t>xs:unsignedShort</w:t>
+      </w:r>
+      <w:proofErr w:type="spellEnd"/>
+    </w:p>
+    <w:p>
+      <w:pPr>
+        <w:rPr>
+          <w:rFonts w:hint="eastAsia"/>
+        </w:rPr>
+      </w:pPr>
+      <w:r>
+        <w:t xml:space="preserve">                                      </w:t>
+      </w:r>
+      <w:proofErr w:type="spellStart"/>
+      <w:r>
+        <w:t>xs:unsignedByte</w:t>
+      </w:r>
+      <w:proofErr w:type="spellEnd"/>
+    </w:p>
+    <w:p>
+      <w:pPr>
+        <w:rPr>
+          <w:rFonts w:hint="eastAsia"/>
+        </w:rPr>
+      </w:pPr>
+      <w:r>
+        <w:t xml:space="preserve">                        </w:t>
+      </w:r>
+      <w:proofErr w:type="spellStart"/>
+      <w:r>
+        <w:t>xs:nonPositiveInteger</w:t>
+      </w:r>
+      <w:proofErr w:type="spellEnd"/>
+    </w:p>
+    <w:p>
+      <w:pPr>
+        <w:rPr>
+          <w:rFonts w:hint="eastAsia"/>
+        </w:rPr>
+      </w:pPr>
+      <w:r>
+        <w:t xml:space="preserve">                            </w:t>
+      </w:r>
+      <w:proofErr w:type="spellStart"/>
+      <w:r>
+        <w:t>xs:negativeInteger</w:t>
+      </w:r>
+      <w:proofErr w:type="spellEnd"/>
+    </w:p>
+    <w:p>
+      <w:pPr>
+        <w:rPr>
+          <w:rFonts w:hint="eastAsia"/>
+        </w:rPr>
+      </w:pPr>
+      <w:r>
+        <w:t xml:space="preserve">               </w:t>
+      </w:r>
+      <w:proofErr w:type="spellStart"/>
+      <w:r>
+        <w:t>xs:double</w:t>
+      </w:r>
+      <w:proofErr w:type="spellEnd"/>
     </w:p>
     <w:p>
       <w:pPr>
@@ -2701,28 +3176,43 @@
         </w:rPr>
       </w:pPr>
       <w:r>
-        <w:t xml:space="preserve">               xs:duration</w:t>
-      </w:r>
-    </w:p>
-    <w:p>
-      <w:pPr>
-        <w:rPr>
-          <w:rFonts w:hint="eastAsia"/>
-        </w:rPr>
-      </w:pPr>
-      <w:r>
-        <w:t xml:space="preserve">                   xs:dayTimeDuration</w:t>
-      </w:r>
-    </w:p>
-    <w:p>
-      <w:pPr>
-        <w:rPr>
-          <w:rFonts w:hint="eastAsia"/>
-        </w:rPr>
-      </w:pPr>
-      <w:r>
-        <w:t xml:space="preserve">                   xs:yearMonthDuration</w:t>
-      </w:r>
+        <w:t xml:space="preserve">               </w:t>
+      </w:r>
+      <w:proofErr w:type="spellStart"/>
+      <w:r>
+        <w:t>xs:duration</w:t>
+      </w:r>
+      <w:proofErr w:type="spellEnd"/>
+    </w:p>
+    <w:p>
+      <w:pPr>
+        <w:rPr>
+          <w:rFonts w:hint="eastAsia"/>
+        </w:rPr>
+      </w:pPr>
+      <w:r>
+        <w:t xml:space="preserve">                   </w:t>
+      </w:r>
+      <w:proofErr w:type="spellStart"/>
+      <w:r>
+        <w:t>xs:dayTimeDuration</w:t>
+      </w:r>
+      <w:proofErr w:type="spellEnd"/>
+    </w:p>
+    <w:p>
+      <w:pPr>
+        <w:rPr>
+          <w:rFonts w:hint="eastAsia"/>
+        </w:rPr>
+      </w:pPr>
+      <w:r>
+        <w:t xml:space="preserve">                   </w:t>
+      </w:r>
+      <w:proofErr w:type="spellStart"/>
+      <w:r>
+        <w:t>xs:yearMonthDuration</w:t>
+      </w:r>
+      <w:proofErr w:type="spellEnd"/>
     </w:p>
     <w:p>
       <w:pPr>
@@ -2740,9 +3230,11 @@
       <w:r>
         <w:t xml:space="preserve">  </w:t>
       </w:r>
+      <w:proofErr w:type="spellStart"/>
       <w:r>
         <w:t>xs:float</w:t>
       </w:r>
+      <w:proofErr w:type="spellEnd"/>
     </w:p>
     <w:p>
       <w:pPr>
@@ -2752,8 +3244,13 @@
         </w:rPr>
       </w:pPr>
       <w:r>
-        <w:t xml:space="preserve">                xs:QName</w:t>
-      </w:r>
+        <w:t xml:space="preserve">                </w:t>
+      </w:r>
+      <w:proofErr w:type="spellStart"/>
+      <w:r>
+        <w:t>xs:QName</w:t>
+      </w:r>
+      <w:proofErr w:type="spellEnd"/>
     </w:p>
     <w:p>
       <w:pPr>
@@ -2768,9 +3265,11 @@
       <w:r>
         <w:t xml:space="preserve">  </w:t>
       </w:r>
+      <w:proofErr w:type="spellStart"/>
       <w:r>
         <w:t>xs:string</w:t>
       </w:r>
+      <w:proofErr w:type="spellEnd"/>
     </w:p>
     <w:p>
       <w:pPr>
@@ -2788,9 +3287,11 @@
       <w:r>
         <w:t xml:space="preserve">  </w:t>
       </w:r>
+      <w:proofErr w:type="spellStart"/>
       <w:r>
         <w:t>xs:normalizedString</w:t>
       </w:r>
+      <w:proofErr w:type="spellEnd"/>
     </w:p>
     <w:p>
       <w:pPr>
@@ -2805,9 +3306,11 @@
       <w:r>
         <w:t xml:space="preserve">  </w:t>
       </w:r>
+      <w:proofErr w:type="spellStart"/>
       <w:r>
         <w:t>xs:token</w:t>
       </w:r>
+      <w:proofErr w:type="spellEnd"/>
     </w:p>
     <w:p>
       <w:pPr>
@@ -2817,8 +3320,13 @@
         </w:rPr>
       </w:pPr>
       <w:r>
-        <w:t xml:space="preserve">                      xs:Name</w:t>
-      </w:r>
+        <w:t xml:space="preserve">                      </w:t>
+      </w:r>
+      <w:proofErr w:type="spellStart"/>
+      <w:r>
+        <w:t>xs:Name</w:t>
+      </w:r>
+      <w:proofErr w:type="spellEnd"/>
     </w:p>
     <w:p>
       <w:pPr>
@@ -2828,8 +3336,13 @@
         </w:rPr>
       </w:pPr>
       <w:r>
-        <w:t xml:space="preserve">                          xs:NCName</w:t>
-      </w:r>
+        <w:t xml:space="preserve">                          </w:t>
+      </w:r>
+      <w:proofErr w:type="spellStart"/>
+      <w:r>
+        <w:t>xs:NCName</w:t>
+      </w:r>
+      <w:proofErr w:type="spellEnd"/>
     </w:p>
     <w:p>
       <w:pPr>
@@ -2844,9 +3357,11 @@
       <w:r>
         <w:t xml:space="preserve">  </w:t>
       </w:r>
+      <w:proofErr w:type="spellStart"/>
       <w:r>
         <w:t>xs:time</w:t>
       </w:r>
+      <w:proofErr w:type="spellEnd"/>
     </w:p>
     <w:p>
       <w:pPr>
@@ -2883,8 +3398,13 @@
         <w:t>XML S</w:t>
       </w:r>
       <w:r>
-        <w:t>chema type xs:untyped</w:t>
-      </w:r>
+        <w:t xml:space="preserve">chema type </w:t>
+      </w:r>
+      <w:proofErr w:type="spellStart"/>
+      <w:r>
+        <w:t>xs:untyped</w:t>
+      </w:r>
+      <w:proofErr w:type="spellEnd"/>
       <w:r>
         <w:t xml:space="preserve"> </w:t>
       </w:r>
@@ -3075,28 +3595,42 @@
         <w:rPr>
           <w:color w:val="000000"/>
         </w:rPr>
-        <w:t xml:space="preserve">     Support for following collation uri query parameters is available : 'fallback', 'lang', 'strength'</w:t>
-      </w:r>
-    </w:p>
-    <w:p>
-      <w:pPr>
-        <w:rPr>
-          <w:rFonts w:hint="eastAsia"/>
+        <w:t xml:space="preserve">     Support for following collation </w:t>
+      </w:r>
+      <w:proofErr w:type="spellStart"/>
+      <w:r>
+        <w:rPr>
           <w:color w:val="000000"/>
         </w:rPr>
-      </w:pPr>
-    </w:p>
-    <w:p>
-      <w:pPr>
-        <w:rPr>
-          <w:rFonts w:hint="eastAsia"/>
+        <w:t>uri</w:t>
+      </w:r>
+      <w:proofErr w:type="spellEnd"/>
+      <w:r>
+        <w:rPr>
           <w:color w:val="000000"/>
         </w:rPr>
-      </w:pPr>
-      <w:r>
-        <w:rPr>
+        <w:t xml:space="preserve"> query parameters is available : 'fallback', 'lang', 'strength'</w:t>
+      </w:r>
+    </w:p>
+    <w:p>
+      <w:pPr>
+        <w:rPr>
+          <w:rFonts w:hint="eastAsia"/>
           <w:color w:val="000000"/>
         </w:rPr>
+      </w:pPr>
+    </w:p>
+    <w:p>
+      <w:pPr>
+        <w:rPr>
+          <w:rFonts w:hint="eastAsia"/>
+          <w:color w:val="000000"/>
+        </w:rPr>
+      </w:pPr>
+      <w:r>
+        <w:rPr>
+          <w:color w:val="000000"/>
+        </w:rPr>
         <w:t xml:space="preserve">     For the collation’s query “lang” parameter, all languages as </w:t>
       </w:r>
       <w:r>
@@ -3131,6 +3665,7 @@
         </w:rPr>
         <w:t>‘</w:t>
       </w:r>
+      <w:proofErr w:type="spellStart"/>
       <w:r>
         <w:rPr>
           <w:rFonts w:hint="eastAsia"/>
@@ -3138,6 +3673,7 @@
         </w:rPr>
         <w:t>java.util.Locale</w:t>
       </w:r>
+      <w:proofErr w:type="spellEnd"/>
       <w:r>
         <w:rPr>
           <w:color w:val="000000"/>
@@ -3148,8 +3684,16 @@
         <w:rPr>
           <w:color w:val="000000"/>
         </w:rPr>
-        <w:t>class are available within Xalan</w:t>
-      </w:r>
+        <w:t xml:space="preserve">class are available within </w:t>
+      </w:r>
+      <w:proofErr w:type="spellStart"/>
+      <w:r>
+        <w:rPr>
+          <w:color w:val="000000"/>
+        </w:rPr>
+        <w:t>Xalan</w:t>
+      </w:r>
+      <w:proofErr w:type="spellEnd"/>
       <w:r>
         <w:rPr>
           <w:color w:val="000000"/>
@@ -3687,18 +4231,25 @@
           <w:rFonts w:hint="eastAsia"/>
         </w:rPr>
       </w:pPr>
+      <w:proofErr w:type="spellStart"/>
       <w:r>
         <w:t>fn:abs</w:t>
       </w:r>
-    </w:p>
-    <w:p>
-      <w:pPr>
-        <w:rPr>
-          <w:rFonts w:hint="eastAsia"/>
-        </w:rPr>
-      </w:pPr>
-      <w:r>
-        <w:t>fn:round            (implementation of an optional second argument, that’s used to specify ‘precision’)</w:t>
+      <w:proofErr w:type="spellEnd"/>
+    </w:p>
+    <w:p>
+      <w:pPr>
+        <w:rPr>
+          <w:rFonts w:hint="eastAsia"/>
+        </w:rPr>
+      </w:pPr>
+      <w:proofErr w:type="spellStart"/>
+      <w:r>
+        <w:t>fn:round</w:t>
+      </w:r>
+      <w:proofErr w:type="spellEnd"/>
+      <w:r>
+        <w:t xml:space="preserve">            (implementation of an optional second argument, that’s used to specify ‘precision’)</w:t>
       </w:r>
     </w:p>
     <w:p>
@@ -3731,53 +4282,63 @@
           <w:rFonts w:hint="eastAsia"/>
         </w:rPr>
       </w:pPr>
+      <w:proofErr w:type="spellStart"/>
       <w:r>
         <w:t>fn:current-dateTime</w:t>
       </w:r>
-    </w:p>
-    <w:p>
-      <w:pPr>
-        <w:rPr>
-          <w:rFonts w:hint="eastAsia"/>
-        </w:rPr>
-      </w:pPr>
+      <w:proofErr w:type="spellEnd"/>
+    </w:p>
+    <w:p>
+      <w:pPr>
+        <w:rPr>
+          <w:rFonts w:hint="eastAsia"/>
+        </w:rPr>
+      </w:pPr>
+      <w:proofErr w:type="spellStart"/>
       <w:r>
         <w:lastRenderedPageBreak/>
         <w:t>fn:current-date</w:t>
       </w:r>
-    </w:p>
-    <w:p>
-      <w:pPr>
-        <w:rPr>
-          <w:rFonts w:hint="eastAsia"/>
-        </w:rPr>
-      </w:pPr>
+      <w:proofErr w:type="spellEnd"/>
+    </w:p>
+    <w:p>
+      <w:pPr>
+        <w:rPr>
+          <w:rFonts w:hint="eastAsia"/>
+        </w:rPr>
+      </w:pPr>
+      <w:proofErr w:type="spellStart"/>
       <w:r>
         <w:t>fn:current-time</w:t>
       </w:r>
-    </w:p>
-    <w:p>
-      <w:pPr>
-        <w:rPr>
-          <w:rFonts w:hint="eastAsia"/>
-        </w:rPr>
-      </w:pPr>
+      <w:proofErr w:type="spellEnd"/>
+    </w:p>
+    <w:p>
+      <w:pPr>
+        <w:rPr>
+          <w:rFonts w:hint="eastAsia"/>
+        </w:rPr>
+      </w:pPr>
+      <w:proofErr w:type="spellStart"/>
       <w:r>
         <w:t>fn:implicit-timezone</w:t>
       </w:r>
-    </w:p>
-    <w:p>
-      <w:pPr>
-        <w:rPr>
-          <w:rFonts w:hint="eastAsia"/>
-        </w:rPr>
-      </w:pPr>
+      <w:proofErr w:type="spellEnd"/>
+    </w:p>
+    <w:p>
+      <w:pPr>
+        <w:rPr>
+          <w:rFonts w:hint="eastAsia"/>
+        </w:rPr>
+      </w:pPr>
+      <w:proofErr w:type="spellStart"/>
       <w:r>
         <w:rPr>
           <w:rFonts w:hint="eastAsia"/>
         </w:rPr>
         <w:t>fn:default-collation</w:t>
       </w:r>
+      <w:proofErr w:type="spellEnd"/>
     </w:p>
     <w:p>
       <w:pPr>
@@ -3810,29 +4371,50 @@
       </w:pPr>
     </w:p>
     <w:p>
+      <w:pPr>
+        <w:rPr>
+          <w:rFonts w:hint="eastAsia"/>
+        </w:rPr>
+      </w:pPr>
+      <w:proofErr w:type="spellStart"/>
       <w:r>
         <w:t>fn:doc</w:t>
       </w:r>
-    </w:p>
-    <w:p>
-      <w:pPr>
-        <w:rPr>
-          <w:rFonts w:hint="eastAsia"/>
-        </w:rPr>
-      </w:pPr>
+      <w:proofErr w:type="spellEnd"/>
+    </w:p>
+    <w:p>
+      <w:pPr>
+        <w:rPr>
+          <w:rFonts w:hint="eastAsia"/>
+        </w:rPr>
+      </w:pPr>
+      <w:proofErr w:type="spellStart"/>
       <w:r>
         <w:t>fn:doc-available</w:t>
       </w:r>
-    </w:p>
-    <w:p>
-      <w:pPr>
-        <w:rPr>
-          <w:rFonts w:hint="eastAsia"/>
-        </w:rPr>
-      </w:pPr>
+      <w:proofErr w:type="spellEnd"/>
+    </w:p>
+    <w:p>
+      <w:proofErr w:type="spellStart"/>
       <w:r>
         <w:t>fn:unparsed-text</w:t>
       </w:r>
+      <w:proofErr w:type="spellEnd"/>
+    </w:p>
+    <w:p>
+      <w:pPr>
+        <w:rPr>
+          <w:rFonts w:hint="eastAsia"/>
+        </w:rPr>
+      </w:pPr>
+      <w:proofErr w:type="spellStart"/>
+      <w:r>
+        <w:t>fn:unparsed-text</w:t>
+      </w:r>
+      <w:r>
+        <w:t>-lines</w:t>
+      </w:r>
+      <w:proofErr w:type="spellEnd"/>
     </w:p>
     <w:p>
       <w:pPr>
@@ -3870,78 +4452,100 @@
           <w:rFonts w:hint="eastAsia"/>
         </w:rPr>
       </w:pPr>
+      <w:proofErr w:type="spellStart"/>
       <w:r>
         <w:t>fn:string-join</w:t>
       </w:r>
-    </w:p>
-    <w:p>
-      <w:pPr>
-        <w:rPr>
-          <w:rFonts w:hint="eastAsia"/>
-        </w:rPr>
-      </w:pPr>
+      <w:proofErr w:type="spellEnd"/>
+    </w:p>
+    <w:p>
+      <w:pPr>
+        <w:rPr>
+          <w:rFonts w:hint="eastAsia"/>
+        </w:rPr>
+      </w:pPr>
+      <w:proofErr w:type="spellStart"/>
       <w:r>
         <w:t>fn:upper-case</w:t>
       </w:r>
-    </w:p>
-    <w:p>
-      <w:pPr>
-        <w:rPr>
-          <w:rFonts w:hint="eastAsia"/>
-        </w:rPr>
-      </w:pPr>
+      <w:proofErr w:type="spellEnd"/>
+    </w:p>
+    <w:p>
+      <w:pPr>
+        <w:rPr>
+          <w:rFonts w:hint="eastAsia"/>
+        </w:rPr>
+      </w:pPr>
+      <w:proofErr w:type="spellStart"/>
       <w:r>
         <w:t>fn:lower-case</w:t>
       </w:r>
-    </w:p>
-    <w:p>
-      <w:pPr>
-        <w:rPr>
-          <w:rFonts w:hint="eastAsia"/>
-        </w:rPr>
-      </w:pPr>
+      <w:proofErr w:type="spellEnd"/>
+    </w:p>
+    <w:p>
+      <w:pPr>
+        <w:rPr>
+          <w:rFonts w:hint="eastAsia"/>
+        </w:rPr>
+      </w:pPr>
+      <w:proofErr w:type="spellStart"/>
       <w:r>
         <w:t>fn:codepoints-to-string</w:t>
       </w:r>
-    </w:p>
-    <w:p>
-      <w:pPr>
-        <w:rPr>
-          <w:rFonts w:hint="eastAsia"/>
-        </w:rPr>
-      </w:pPr>
+      <w:proofErr w:type="spellEnd"/>
+    </w:p>
+    <w:p>
+      <w:pPr>
+        <w:rPr>
+          <w:rFonts w:hint="eastAsia"/>
+        </w:rPr>
+      </w:pPr>
+      <w:proofErr w:type="spellStart"/>
       <w:r>
         <w:t>fn:string-to-codepoints</w:t>
       </w:r>
-    </w:p>
-    <w:p>
-      <w:pPr>
-        <w:rPr>
-          <w:rFonts w:hint="eastAsia"/>
-        </w:rPr>
-      </w:pPr>
-      <w:r>
-        <w:t>fn:compare                           (with support for collation argument)</w:t>
-      </w:r>
-    </w:p>
-    <w:p>
-      <w:pPr>
-        <w:rPr>
-          <w:rFonts w:hint="eastAsia"/>
-        </w:rPr>
-      </w:pPr>
+      <w:proofErr w:type="spellEnd"/>
+    </w:p>
+    <w:p>
+      <w:pPr>
+        <w:rPr>
+          <w:rFonts w:hint="eastAsia"/>
+        </w:rPr>
+      </w:pPr>
+      <w:proofErr w:type="spellStart"/>
+      <w:r>
+        <w:t>fn:compare</w:t>
+      </w:r>
+      <w:proofErr w:type="spellEnd"/>
+      <w:r>
+        <w:t xml:space="preserve">                           (with support for collation argument)</w:t>
+      </w:r>
+    </w:p>
+    <w:p>
+      <w:pPr>
+        <w:rPr>
+          <w:rFonts w:hint="eastAsia"/>
+        </w:rPr>
+      </w:pPr>
+      <w:proofErr w:type="spellStart"/>
       <w:r>
         <w:t>fn:codepoint-equal</w:t>
       </w:r>
-    </w:p>
-    <w:p>
-      <w:pPr>
-        <w:rPr>
-          <w:rFonts w:hint="eastAsia"/>
-        </w:rPr>
-      </w:pPr>
-      <w:r>
-        <w:t>fn:contains-token                 (with support for collation argument)</w:t>
+      <w:proofErr w:type="spellEnd"/>
+    </w:p>
+    <w:p>
+      <w:pPr>
+        <w:rPr>
+          <w:rFonts w:hint="eastAsia"/>
+        </w:rPr>
+      </w:pPr>
+      <w:proofErr w:type="spellStart"/>
+      <w:r>
+        <w:t>fn:contains-token</w:t>
+      </w:r>
+      <w:proofErr w:type="spellEnd"/>
+      <w:r>
+        <w:t xml:space="preserve">                 (with support for collation argument)</w:t>
       </w:r>
     </w:p>
     <w:p>
@@ -3974,39 +4578,50 @@
           <w:rFonts w:hint="eastAsia"/>
         </w:rPr>
       </w:pPr>
-      <w:r>
-        <w:t xml:space="preserve">fn:matches </w:t>
-      </w:r>
-    </w:p>
-    <w:p>
-      <w:pPr>
-        <w:rPr>
-          <w:rFonts w:hint="eastAsia"/>
-        </w:rPr>
-      </w:pPr>
+      <w:proofErr w:type="spellStart"/>
+      <w:r>
+        <w:t>fn:matches</w:t>
+      </w:r>
+      <w:proofErr w:type="spellEnd"/>
+      <w:r>
+        <w:t xml:space="preserve"> </w:t>
+      </w:r>
+    </w:p>
+    <w:p>
+      <w:pPr>
+        <w:rPr>
+          <w:rFonts w:hint="eastAsia"/>
+        </w:rPr>
+      </w:pPr>
+      <w:proofErr w:type="spellStart"/>
       <w:r>
         <w:t>fn:replace</w:t>
       </w:r>
-    </w:p>
-    <w:p>
-      <w:pPr>
-        <w:rPr>
-          <w:rFonts w:hint="eastAsia"/>
-        </w:rPr>
-      </w:pPr>
+      <w:proofErr w:type="spellEnd"/>
+    </w:p>
+    <w:p>
+      <w:pPr>
+        <w:rPr>
+          <w:rFonts w:hint="eastAsia"/>
+        </w:rPr>
+      </w:pPr>
+      <w:proofErr w:type="spellStart"/>
       <w:r>
         <w:t>fn:tokenize</w:t>
       </w:r>
-    </w:p>
-    <w:p>
-      <w:pPr>
-        <w:rPr>
-          <w:rFonts w:hint="eastAsia"/>
-        </w:rPr>
-      </w:pPr>
+      <w:proofErr w:type="spellEnd"/>
+    </w:p>
+    <w:p>
+      <w:pPr>
+        <w:rPr>
+          <w:rFonts w:hint="eastAsia"/>
+        </w:rPr>
+      </w:pPr>
+      <w:proofErr w:type="spellStart"/>
       <w:r>
         <w:t>fn:analyze-string</w:t>
       </w:r>
+      <w:proofErr w:type="spellEnd"/>
     </w:p>
     <w:p>
       <w:pPr>
@@ -4044,9 +4659,11 @@
           <w:rFonts w:hint="eastAsia"/>
         </w:rPr>
       </w:pPr>
+      <w:proofErr w:type="spellStart"/>
       <w:r>
         <w:t>fn:distinct-values</w:t>
       </w:r>
+      <w:proofErr w:type="spellEnd"/>
       <w:r>
         <w:t xml:space="preserve">            </w:t>
       </w:r>
@@ -4066,9 +4683,11 @@
           <w:rFonts w:hint="eastAsia"/>
         </w:rPr>
       </w:pPr>
+      <w:proofErr w:type="spellStart"/>
       <w:r>
         <w:t>fn:index-of</w:t>
       </w:r>
+      <w:proofErr w:type="spellEnd"/>
       <w:r>
         <w:t xml:space="preserve">                      </w:t>
       </w:r>
@@ -4088,9 +4707,11 @@
           <w:rFonts w:hint="eastAsia"/>
         </w:rPr>
       </w:pPr>
+      <w:proofErr w:type="spellStart"/>
       <w:r>
         <w:t>fn:deep-equal</w:t>
       </w:r>
+      <w:proofErr w:type="spellEnd"/>
       <w:r>
         <w:t xml:space="preserve">                  </w:t>
       </w:r>
@@ -4126,12 +4747,14 @@
       <w:r>
         <w:t xml:space="preserve"> </w:t>
       </w:r>
+      <w:proofErr w:type="spellStart"/>
       <w:r>
         <w:t>Math</w:t>
       </w:r>
       <w:r>
         <w:t>s</w:t>
       </w:r>
+      <w:proofErr w:type="spellEnd"/>
       <w:r>
         <w:t xml:space="preserve"> t</w:t>
       </w:r>
@@ -4152,19 +4775,23 @@
           <w:rFonts w:hint="eastAsia"/>
         </w:rPr>
       </w:pPr>
+      <w:proofErr w:type="spellStart"/>
       <w:r>
         <w:t>math:pi</w:t>
       </w:r>
-    </w:p>
-    <w:p>
-      <w:pPr>
-        <w:rPr>
-          <w:rFonts w:hint="eastAsia"/>
-        </w:rPr>
-      </w:pPr>
+      <w:proofErr w:type="spellEnd"/>
+    </w:p>
+    <w:p>
+      <w:pPr>
+        <w:rPr>
+          <w:rFonts w:hint="eastAsia"/>
+        </w:rPr>
+      </w:pPr>
+      <w:proofErr w:type="spellStart"/>
       <w:r>
         <w:t>math:exp</w:t>
       </w:r>
+      <w:proofErr w:type="spellEnd"/>
     </w:p>
     <w:p>
       <w:pPr>
@@ -4182,9 +4809,11 @@
           <w:rFonts w:hint="eastAsia"/>
         </w:rPr>
       </w:pPr>
+      <w:proofErr w:type="spellStart"/>
       <w:r>
         <w:t>math:log</w:t>
       </w:r>
+      <w:proofErr w:type="spellEnd"/>
     </w:p>
     <w:p>
       <w:pPr>
@@ -4202,1266 +4831,1453 @@
           <w:rFonts w:hint="eastAsia"/>
         </w:rPr>
       </w:pPr>
+      <w:proofErr w:type="spellStart"/>
       <w:r>
         <w:t>math:pow</w:t>
       </w:r>
-    </w:p>
-    <w:p>
-      <w:pPr>
-        <w:rPr>
-          <w:rFonts w:hint="eastAsia"/>
-        </w:rPr>
-      </w:pPr>
+      <w:proofErr w:type="spellEnd"/>
+    </w:p>
+    <w:p>
+      <w:pPr>
+        <w:rPr>
+          <w:rFonts w:hint="eastAsia"/>
+        </w:rPr>
+      </w:pPr>
+      <w:proofErr w:type="spellStart"/>
       <w:r>
         <w:t>math:sqrt</w:t>
       </w:r>
-    </w:p>
-    <w:p>
-      <w:pPr>
-        <w:rPr>
-          <w:rFonts w:hint="eastAsia"/>
-        </w:rPr>
-      </w:pPr>
+      <w:proofErr w:type="spellEnd"/>
+    </w:p>
+    <w:p>
+      <w:pPr>
+        <w:rPr>
+          <w:rFonts w:hint="eastAsia"/>
+        </w:rPr>
+      </w:pPr>
+      <w:proofErr w:type="spellStart"/>
       <w:r>
         <w:t>math:sin</w:t>
       </w:r>
-    </w:p>
-    <w:p>
-      <w:pPr>
-        <w:rPr>
-          <w:rFonts w:hint="eastAsia"/>
-        </w:rPr>
-      </w:pPr>
+      <w:proofErr w:type="spellEnd"/>
+    </w:p>
+    <w:p>
+      <w:pPr>
+        <w:rPr>
+          <w:rFonts w:hint="eastAsia"/>
+        </w:rPr>
+      </w:pPr>
+      <w:proofErr w:type="spellStart"/>
       <w:r>
         <w:t>math:cos</w:t>
       </w:r>
-    </w:p>
-    <w:p>
-      <w:pPr>
-        <w:rPr>
-          <w:rFonts w:hint="eastAsia"/>
-        </w:rPr>
-      </w:pPr>
+      <w:proofErr w:type="spellEnd"/>
+    </w:p>
+    <w:p>
+      <w:pPr>
+        <w:rPr>
+          <w:rFonts w:hint="eastAsia"/>
+        </w:rPr>
+      </w:pPr>
+      <w:proofErr w:type="spellStart"/>
       <w:r>
         <w:t>math:tan</w:t>
       </w:r>
-    </w:p>
-    <w:p>
-      <w:pPr>
-        <w:rPr>
-          <w:rFonts w:hint="eastAsia"/>
-        </w:rPr>
-      </w:pPr>
+      <w:proofErr w:type="spellEnd"/>
+    </w:p>
+    <w:p>
+      <w:pPr>
+        <w:rPr>
+          <w:rFonts w:hint="eastAsia"/>
+        </w:rPr>
+      </w:pPr>
+      <w:proofErr w:type="spellStart"/>
       <w:r>
         <w:t>math:asin</w:t>
       </w:r>
-    </w:p>
-    <w:p>
-      <w:pPr>
-        <w:rPr>
-          <w:rFonts w:hint="eastAsia"/>
-        </w:rPr>
-      </w:pPr>
-      <w:r>
+      <w:proofErr w:type="spellEnd"/>
+    </w:p>
+    <w:p>
+      <w:pPr>
+        <w:rPr>
+          <w:rFonts w:hint="eastAsia"/>
+        </w:rPr>
+      </w:pPr>
+      <w:proofErr w:type="spellStart"/>
+      <w:r>
+        <w:lastRenderedPageBreak/>
         <w:t>math:acos</w:t>
       </w:r>
-    </w:p>
-    <w:p>
-      <w:pPr>
-        <w:rPr>
-          <w:rFonts w:hint="eastAsia"/>
-        </w:rPr>
-      </w:pPr>
+      <w:proofErr w:type="spellEnd"/>
+    </w:p>
+    <w:p>
+      <w:pPr>
+        <w:rPr>
+          <w:rFonts w:hint="eastAsia"/>
+        </w:rPr>
+      </w:pPr>
+      <w:proofErr w:type="spellStart"/>
+      <w:r>
+        <w:t>math:atan</w:t>
+      </w:r>
+      <w:proofErr w:type="spellEnd"/>
+    </w:p>
+    <w:p>
+      <w:pPr>
+        <w:rPr>
+          <w:rFonts w:hint="eastAsia"/>
+        </w:rPr>
+      </w:pPr>
+      <w:r>
+        <w:t>math:atan2</w:t>
+      </w:r>
+    </w:p>
+    <w:p>
+      <w:pPr>
+        <w:rPr>
+          <w:rFonts w:hint="eastAsia"/>
+        </w:rPr>
+      </w:pPr>
+    </w:p>
+    <w:p>
+      <w:pPr>
+        <w:rPr>
+          <w:rFonts w:hint="eastAsia"/>
+        </w:rPr>
+      </w:pPr>
+      <w:r>
+        <w:t>8</w:t>
+      </w:r>
+      <w:r>
+        <w:t>)</w:t>
+      </w:r>
+      <w:r>
+        <w:t xml:space="preserve"> Component extraction functions on durations</w:t>
+      </w:r>
+    </w:p>
+    <w:p>
+      <w:pPr>
+        <w:rPr>
+          <w:rFonts w:hint="eastAsia"/>
+        </w:rPr>
+      </w:pPr>
+    </w:p>
+    <w:p>
+      <w:pPr>
+        <w:rPr>
+          <w:rFonts w:hint="eastAsia"/>
+        </w:rPr>
+      </w:pPr>
+      <w:proofErr w:type="spellStart"/>
+      <w:r>
+        <w:t>fn:years-from-duration</w:t>
+      </w:r>
+      <w:proofErr w:type="spellEnd"/>
+    </w:p>
+    <w:p>
+      <w:pPr>
+        <w:rPr>
+          <w:rFonts w:hint="eastAsia"/>
+        </w:rPr>
+      </w:pPr>
+      <w:proofErr w:type="spellStart"/>
+      <w:r>
+        <w:t>fn:months-from-duration</w:t>
+      </w:r>
+      <w:proofErr w:type="spellEnd"/>
+    </w:p>
+    <w:p>
+      <w:pPr>
+        <w:rPr>
+          <w:rFonts w:hint="eastAsia"/>
+        </w:rPr>
+      </w:pPr>
+      <w:proofErr w:type="spellStart"/>
+      <w:r>
+        <w:t>fn:days-from-duration</w:t>
+      </w:r>
+      <w:proofErr w:type="spellEnd"/>
+    </w:p>
+    <w:p>
+      <w:pPr>
+        <w:rPr>
+          <w:rFonts w:hint="eastAsia"/>
+        </w:rPr>
+      </w:pPr>
+      <w:proofErr w:type="spellStart"/>
+      <w:r>
+        <w:t>fn:hours-from-duration</w:t>
+      </w:r>
+      <w:proofErr w:type="spellEnd"/>
+    </w:p>
+    <w:p>
+      <w:pPr>
+        <w:rPr>
+          <w:rFonts w:hint="eastAsia"/>
+        </w:rPr>
+      </w:pPr>
+      <w:proofErr w:type="spellStart"/>
+      <w:r>
+        <w:t>fn:minutes-from-duration</w:t>
+      </w:r>
+      <w:proofErr w:type="spellEnd"/>
+    </w:p>
+    <w:p>
+      <w:pPr>
+        <w:rPr>
+          <w:rFonts w:hint="eastAsia"/>
+        </w:rPr>
+      </w:pPr>
+      <w:proofErr w:type="spellStart"/>
+      <w:r>
+        <w:t>fn:seconds-from-duration</w:t>
+      </w:r>
+      <w:proofErr w:type="spellEnd"/>
+    </w:p>
+    <w:p>
+      <w:pPr>
+        <w:rPr>
+          <w:rFonts w:hint="eastAsia"/>
+        </w:rPr>
+      </w:pPr>
+    </w:p>
+    <w:p>
+      <w:pPr>
+        <w:rPr>
+          <w:rFonts w:hint="eastAsia"/>
+        </w:rPr>
+      </w:pPr>
+      <w:r>
+        <w:t>9</w:t>
+      </w:r>
+      <w:r>
+        <w:t>)</w:t>
+      </w:r>
+      <w:r>
+        <w:t xml:space="preserve"> Constructing </w:t>
+      </w:r>
+      <w:proofErr w:type="spellStart"/>
+      <w:r>
+        <w:t>xs:dateTime</w:t>
+      </w:r>
+      <w:proofErr w:type="spellEnd"/>
+      <w:r>
+        <w:t xml:space="preserve"> value</w:t>
+      </w:r>
+    </w:p>
+    <w:p>
+      <w:pPr>
+        <w:rPr>
+          <w:rFonts w:hint="eastAsia"/>
+        </w:rPr>
+      </w:pPr>
+    </w:p>
+    <w:p>
+      <w:pPr>
+        <w:rPr>
+          <w:rFonts w:hint="eastAsia"/>
+        </w:rPr>
+      </w:pPr>
+      <w:proofErr w:type="spellStart"/>
+      <w:r>
+        <w:rPr>
+          <w:rFonts w:hint="eastAsia"/>
+        </w:rPr>
+        <w:t>fn:dateTime</w:t>
+      </w:r>
+      <w:proofErr w:type="spellEnd"/>
+    </w:p>
+    <w:p>
+      <w:pPr>
+        <w:rPr>
+          <w:rFonts w:hint="eastAsia"/>
+        </w:rPr>
+      </w:pPr>
+    </w:p>
+    <w:p>
+      <w:pPr>
+        <w:rPr>
+          <w:rFonts w:hint="eastAsia"/>
+        </w:rPr>
+      </w:pPr>
+      <w:r>
+        <w:t>10</w:t>
+      </w:r>
+      <w:r>
+        <w:t>)</w:t>
+      </w:r>
+      <w:r>
+        <w:t xml:space="preserve"> Component extraction functions on dates and times</w:t>
+      </w:r>
+    </w:p>
+    <w:p>
+      <w:pPr>
+        <w:rPr>
+          <w:rFonts w:hint="eastAsia"/>
+        </w:rPr>
+      </w:pPr>
+    </w:p>
+    <w:p>
+      <w:pPr>
+        <w:rPr>
+          <w:rFonts w:hint="eastAsia"/>
+        </w:rPr>
+      </w:pPr>
+      <w:proofErr w:type="spellStart"/>
+      <w:r>
+        <w:rPr>
+          <w:rFonts w:hint="eastAsia"/>
+        </w:rPr>
+        <w:t>fn:year-from-dateTime</w:t>
+      </w:r>
+      <w:proofErr w:type="spellEnd"/>
+    </w:p>
+    <w:p>
+      <w:pPr>
+        <w:rPr>
+          <w:rFonts w:hint="eastAsia"/>
+        </w:rPr>
+      </w:pPr>
+      <w:proofErr w:type="spellStart"/>
+      <w:r>
+        <w:rPr>
+          <w:rFonts w:hint="eastAsia"/>
+        </w:rPr>
+        <w:t>fn:month-from-dateTime</w:t>
+      </w:r>
+      <w:proofErr w:type="spellEnd"/>
+    </w:p>
+    <w:p>
+      <w:pPr>
+        <w:rPr>
+          <w:rFonts w:hint="eastAsia"/>
+        </w:rPr>
+      </w:pPr>
+      <w:proofErr w:type="spellStart"/>
+      <w:r>
+        <w:rPr>
+          <w:rFonts w:hint="eastAsia"/>
+        </w:rPr>
+        <w:t>fn:day-from-dateTime</w:t>
+      </w:r>
+      <w:proofErr w:type="spellEnd"/>
+    </w:p>
+    <w:p>
+      <w:pPr>
+        <w:rPr>
+          <w:rFonts w:hint="eastAsia"/>
+        </w:rPr>
+      </w:pPr>
+      <w:proofErr w:type="spellStart"/>
+      <w:r>
+        <w:rPr>
+          <w:rFonts w:hint="eastAsia"/>
+        </w:rPr>
+        <w:t>fn:hours-from-dateTime</w:t>
+      </w:r>
+      <w:proofErr w:type="spellEnd"/>
+    </w:p>
+    <w:p>
+      <w:pPr>
+        <w:rPr>
+          <w:rFonts w:hint="eastAsia"/>
+        </w:rPr>
+      </w:pPr>
+      <w:proofErr w:type="spellStart"/>
+      <w:r>
+        <w:rPr>
+          <w:rFonts w:hint="eastAsia"/>
+        </w:rPr>
+        <w:t>fn:minutes-from-dateTime</w:t>
+      </w:r>
+      <w:proofErr w:type="spellEnd"/>
+    </w:p>
+    <w:p>
+      <w:pPr>
+        <w:rPr>
+          <w:rFonts w:hint="eastAsia"/>
+        </w:rPr>
+      </w:pPr>
+      <w:proofErr w:type="spellStart"/>
+      <w:r>
+        <w:rPr>
+          <w:rFonts w:hint="eastAsia"/>
+        </w:rPr>
+        <w:t>fn:seconds-from-dateTime</w:t>
+      </w:r>
+      <w:proofErr w:type="spellEnd"/>
+    </w:p>
+    <w:p>
+      <w:pPr>
+        <w:rPr>
+          <w:rFonts w:hint="eastAsia"/>
+        </w:rPr>
+      </w:pPr>
+      <w:proofErr w:type="spellStart"/>
+      <w:r>
+        <w:rPr>
+          <w:rFonts w:hint="eastAsia"/>
+        </w:rPr>
+        <w:t>fn:timezone-from-dateTime</w:t>
+      </w:r>
+      <w:proofErr w:type="spellEnd"/>
+    </w:p>
+    <w:p>
+      <w:pPr>
+        <w:rPr>
+          <w:rFonts w:hint="eastAsia"/>
+        </w:rPr>
+      </w:pPr>
+      <w:proofErr w:type="spellStart"/>
+      <w:r>
+        <w:rPr>
+          <w:rFonts w:hint="eastAsia"/>
+        </w:rPr>
+        <w:t>fn:year-from-date</w:t>
+      </w:r>
+      <w:proofErr w:type="spellEnd"/>
+    </w:p>
+    <w:p>
+      <w:pPr>
+        <w:rPr>
+          <w:rFonts w:hint="eastAsia"/>
+        </w:rPr>
+      </w:pPr>
+      <w:proofErr w:type="spellStart"/>
+      <w:r>
+        <w:rPr>
+          <w:rFonts w:hint="eastAsia"/>
+        </w:rPr>
+        <w:t>fn:month-from-date</w:t>
+      </w:r>
+      <w:proofErr w:type="spellEnd"/>
+    </w:p>
+    <w:p>
+      <w:pPr>
+        <w:rPr>
+          <w:rFonts w:hint="eastAsia"/>
+        </w:rPr>
+      </w:pPr>
+      <w:proofErr w:type="spellStart"/>
+      <w:r>
+        <w:rPr>
+          <w:rFonts w:hint="eastAsia"/>
+        </w:rPr>
+        <w:t>fn:day-from-date</w:t>
+      </w:r>
+      <w:proofErr w:type="spellEnd"/>
+    </w:p>
+    <w:p>
+      <w:pPr>
+        <w:rPr>
+          <w:rFonts w:hint="eastAsia"/>
+        </w:rPr>
+      </w:pPr>
+      <w:proofErr w:type="spellStart"/>
+      <w:r>
+        <w:rPr>
+          <w:rFonts w:hint="eastAsia"/>
+        </w:rPr>
+        <w:t>fn:timezone-from-date</w:t>
+      </w:r>
+      <w:proofErr w:type="spellEnd"/>
+    </w:p>
+    <w:p>
+      <w:pPr>
+        <w:rPr>
+          <w:rFonts w:hint="eastAsia"/>
+        </w:rPr>
+      </w:pPr>
+      <w:proofErr w:type="spellStart"/>
+      <w:r>
+        <w:rPr>
+          <w:rFonts w:hint="eastAsia"/>
+        </w:rPr>
+        <w:t>fn:hours-from-time</w:t>
+      </w:r>
+      <w:proofErr w:type="spellEnd"/>
+    </w:p>
+    <w:p>
+      <w:pPr>
+        <w:rPr>
+          <w:rFonts w:hint="eastAsia"/>
+        </w:rPr>
+      </w:pPr>
+      <w:proofErr w:type="spellStart"/>
+      <w:r>
+        <w:rPr>
+          <w:rFonts w:hint="eastAsia"/>
+        </w:rPr>
+        <w:t>fn:minutes-from-time</w:t>
+      </w:r>
+      <w:proofErr w:type="spellEnd"/>
+    </w:p>
+    <w:p>
+      <w:pPr>
+        <w:rPr>
+          <w:rFonts w:hint="eastAsia"/>
+        </w:rPr>
+      </w:pPr>
+      <w:proofErr w:type="spellStart"/>
+      <w:r>
+        <w:rPr>
+          <w:rFonts w:hint="eastAsia"/>
+        </w:rPr>
+        <w:t>fn:seconds-from-time</w:t>
+      </w:r>
+      <w:proofErr w:type="spellEnd"/>
+    </w:p>
+    <w:p>
+      <w:pPr>
+        <w:rPr>
+          <w:rFonts w:hint="eastAsia"/>
+        </w:rPr>
+      </w:pPr>
+      <w:proofErr w:type="spellStart"/>
+      <w:r>
+        <w:rPr>
+          <w:rFonts w:hint="eastAsia"/>
+        </w:rPr>
+        <w:t>fn:timezone-from-time</w:t>
+      </w:r>
+      <w:proofErr w:type="spellEnd"/>
+    </w:p>
+    <w:p>
+      <w:pPr>
+        <w:rPr>
+          <w:rFonts w:hint="eastAsia"/>
+        </w:rPr>
+      </w:pPr>
+    </w:p>
+    <w:p>
+      <w:pPr>
+        <w:rPr>
+          <w:rFonts w:hint="eastAsia"/>
+        </w:rPr>
+      </w:pPr>
+      <w:r>
+        <w:t>1</w:t>
+      </w:r>
+      <w:r>
+        <w:t>1</w:t>
+      </w:r>
+      <w:r>
+        <w:t>)</w:t>
+      </w:r>
+      <w:r>
+        <w:t xml:space="preserve"> </w:t>
+      </w:r>
+      <w:r>
+        <w:t>Built-in</w:t>
+      </w:r>
+      <w:r>
+        <w:t xml:space="preserve"> higher-order functions</w:t>
+      </w:r>
+    </w:p>
+    <w:p>
+      <w:pPr>
+        <w:rPr>
+          <w:rFonts w:hint="eastAsia"/>
+        </w:rPr>
+      </w:pPr>
+    </w:p>
+    <w:p>
+      <w:pPr>
+        <w:rPr>
+          <w:rFonts w:hint="eastAsia"/>
+        </w:rPr>
+      </w:pPr>
+      <w:proofErr w:type="spellStart"/>
+      <w:r>
+        <w:t>fn:for-each</w:t>
+      </w:r>
+      <w:proofErr w:type="spellEnd"/>
+    </w:p>
+    <w:p>
+      <w:pPr>
+        <w:rPr>
+          <w:rFonts w:hint="eastAsia"/>
+        </w:rPr>
+      </w:pPr>
+      <w:proofErr w:type="spellStart"/>
+      <w:r>
+        <w:t>fn:filter</w:t>
+      </w:r>
+      <w:proofErr w:type="spellEnd"/>
+    </w:p>
+    <w:p>
+      <w:pPr>
+        <w:rPr>
+          <w:rFonts w:hint="eastAsia"/>
+        </w:rPr>
+      </w:pPr>
+      <w:proofErr w:type="spellStart"/>
+      <w:r>
+        <w:t>fn:fold-left</w:t>
+      </w:r>
+      <w:proofErr w:type="spellEnd"/>
+    </w:p>
+    <w:p>
+      <w:pPr>
+        <w:rPr>
+          <w:rFonts w:hint="eastAsia"/>
+        </w:rPr>
+      </w:pPr>
+      <w:proofErr w:type="spellStart"/>
+      <w:r>
+        <w:t>fn:fold-right</w:t>
+      </w:r>
+      <w:proofErr w:type="spellEnd"/>
+    </w:p>
+    <w:p>
+      <w:pPr>
+        <w:rPr>
+          <w:rFonts w:hint="eastAsia"/>
+        </w:rPr>
+      </w:pPr>
+      <w:proofErr w:type="spellStart"/>
+      <w:r>
+        <w:t>fn:for-each-pair</w:t>
+      </w:r>
+      <w:proofErr w:type="spellEnd"/>
+    </w:p>
+    <w:p>
+      <w:pPr>
+        <w:rPr>
+          <w:rFonts w:hint="eastAsia"/>
+        </w:rPr>
+      </w:pPr>
+      <w:proofErr w:type="spellStart"/>
+      <w:r>
+        <w:t>fn:sort</w:t>
+      </w:r>
+      <w:proofErr w:type="spellEnd"/>
+      <w:r>
+        <w:t xml:space="preserve">                            (with support for collation argument)</w:t>
+      </w:r>
+    </w:p>
+    <w:p>
+      <w:pPr>
+        <w:rPr>
+          <w:rFonts w:hint="eastAsia"/>
+        </w:rPr>
+      </w:pPr>
+      <w:proofErr w:type="spellStart"/>
+      <w:r>
+        <w:t>fn:apply</w:t>
+      </w:r>
+      <w:proofErr w:type="spellEnd"/>
+    </w:p>
+    <w:p>
+      <w:pPr>
+        <w:rPr>
+          <w:rFonts w:hint="eastAsia"/>
+        </w:rPr>
+      </w:pPr>
+    </w:p>
+    <w:p>
+      <w:pPr>
+        <w:rPr>
+          <w:rFonts w:hint="eastAsia"/>
+        </w:rPr>
+      </w:pPr>
+      <w:r>
+        <w:t>1</w:t>
+      </w:r>
+      <w:r>
+        <w:t>2</w:t>
+      </w:r>
+      <w:r>
+        <w:t>)</w:t>
+      </w:r>
+      <w:r>
+        <w:t xml:space="preserve"> Functions on sequences</w:t>
+      </w:r>
+    </w:p>
+    <w:p>
+      <w:pPr>
+        <w:rPr>
+          <w:rFonts w:hint="eastAsia"/>
+        </w:rPr>
+      </w:pPr>
+    </w:p>
+    <w:p>
+      <w:pPr>
+        <w:ind w:firstLine="270"/>
+        <w:rPr>
+          <w:rFonts w:hint="eastAsia"/>
+        </w:rPr>
+      </w:pPr>
+      <w:r>
+        <w:t>12.1</w:t>
+      </w:r>
+      <w:r>
+        <w:t xml:space="preserve"> </w:t>
+      </w:r>
+      <w:r>
+        <w:t>General functions on sequences</w:t>
+      </w:r>
+    </w:p>
+    <w:p>
+      <w:pPr>
+        <w:ind w:firstLine="270"/>
+        <w:rPr>
+          <w:rFonts w:hint="eastAsia"/>
+        </w:rPr>
+      </w:pPr>
+      <w:proofErr w:type="spellStart"/>
+      <w:r>
+        <w:t>fn:empty</w:t>
+      </w:r>
+      <w:proofErr w:type="spellEnd"/>
+    </w:p>
+    <w:p>
+      <w:pPr>
+        <w:ind w:firstLine="270"/>
+        <w:rPr>
+          <w:rFonts w:hint="eastAsia"/>
+        </w:rPr>
+      </w:pPr>
+      <w:proofErr w:type="spellStart"/>
       <w:r>
         <w:lastRenderedPageBreak/>
-        <w:t>math:atan</w:t>
-      </w:r>
-    </w:p>
-    <w:p>
-      <w:pPr>
-        <w:rPr>
-          <w:rFonts w:hint="eastAsia"/>
-        </w:rPr>
-      </w:pPr>
-      <w:r>
-        <w:t>math:atan2</w:t>
-      </w:r>
-    </w:p>
-    <w:p>
-      <w:pPr>
-        <w:rPr>
-          <w:rFonts w:hint="eastAsia"/>
-        </w:rPr>
-      </w:pPr>
-    </w:p>
-    <w:p>
-      <w:pPr>
-        <w:rPr>
-          <w:rFonts w:hint="eastAsia"/>
-        </w:rPr>
-      </w:pPr>
-      <w:r>
-        <w:t>8</w:t>
+        <w:t>fn:exists</w:t>
+      </w:r>
+      <w:proofErr w:type="spellEnd"/>
+    </w:p>
+    <w:p>
+      <w:pPr>
+        <w:ind w:firstLine="270"/>
+        <w:rPr>
+          <w:rFonts w:hint="eastAsia"/>
+        </w:rPr>
+      </w:pPr>
+      <w:proofErr w:type="spellStart"/>
+      <w:r>
+        <w:t>fn:head</w:t>
+      </w:r>
+      <w:proofErr w:type="spellEnd"/>
+    </w:p>
+    <w:p>
+      <w:pPr>
+        <w:ind w:firstLine="270"/>
+        <w:rPr>
+          <w:rFonts w:hint="eastAsia"/>
+        </w:rPr>
+      </w:pPr>
+      <w:proofErr w:type="spellStart"/>
+      <w:r>
+        <w:t>fn:tail</w:t>
+      </w:r>
+      <w:proofErr w:type="spellEnd"/>
+    </w:p>
+    <w:p>
+      <w:pPr>
+        <w:ind w:firstLine="270"/>
+        <w:rPr>
+          <w:rFonts w:hint="eastAsia"/>
+        </w:rPr>
+      </w:pPr>
+      <w:proofErr w:type="spellStart"/>
+      <w:r>
+        <w:t>fn:insert-before</w:t>
+      </w:r>
+      <w:proofErr w:type="spellEnd"/>
+    </w:p>
+    <w:p>
+      <w:pPr>
+        <w:ind w:firstLine="270"/>
+        <w:rPr>
+          <w:rFonts w:hint="eastAsia"/>
+        </w:rPr>
+      </w:pPr>
+      <w:proofErr w:type="spellStart"/>
+      <w:r>
+        <w:t>fn:remove</w:t>
+      </w:r>
+      <w:proofErr w:type="spellEnd"/>
+    </w:p>
+    <w:p>
+      <w:pPr>
+        <w:ind w:firstLine="270"/>
+        <w:rPr>
+          <w:rFonts w:hint="eastAsia"/>
+        </w:rPr>
+      </w:pPr>
+      <w:proofErr w:type="spellStart"/>
+      <w:r>
+        <w:t>fn:reverse</w:t>
+      </w:r>
+      <w:proofErr w:type="spellEnd"/>
+    </w:p>
+    <w:p>
+      <w:pPr>
+        <w:ind w:firstLine="270"/>
+        <w:rPr>
+          <w:rFonts w:hint="eastAsia"/>
+        </w:rPr>
+      </w:pPr>
+      <w:proofErr w:type="spellStart"/>
+      <w:r>
+        <w:t>fn:subsequence</w:t>
+      </w:r>
+      <w:proofErr w:type="spellEnd"/>
+    </w:p>
+    <w:p>
+      <w:pPr>
+        <w:ind w:firstLine="270"/>
+        <w:rPr>
+          <w:rFonts w:hint="eastAsia"/>
+        </w:rPr>
+      </w:pPr>
+      <w:proofErr w:type="spellStart"/>
+      <w:r>
+        <w:t>fn:unordered</w:t>
+      </w:r>
+      <w:proofErr w:type="spellEnd"/>
+    </w:p>
+    <w:p>
+      <w:pPr>
+        <w:ind w:firstLine="270"/>
+        <w:rPr>
+          <w:rFonts w:hint="eastAsia"/>
+        </w:rPr>
+      </w:pPr>
+    </w:p>
+    <w:p>
+      <w:pPr>
+        <w:ind w:left="270"/>
+        <w:rPr>
+          <w:rFonts w:hint="eastAsia"/>
+        </w:rPr>
+      </w:pPr>
+      <w:r>
+        <w:t>12.2</w:t>
+      </w:r>
+      <w:r>
+        <w:t xml:space="preserve"> </w:t>
+      </w:r>
+      <w:r>
+        <w:t>Aggregate functions</w:t>
+      </w:r>
+    </w:p>
+    <w:p>
+      <w:pPr>
+        <w:ind w:left="270"/>
+        <w:rPr>
+          <w:rFonts w:hint="eastAsia"/>
+        </w:rPr>
+      </w:pPr>
+      <w:proofErr w:type="spellStart"/>
+      <w:r>
+        <w:t>fn:avg</w:t>
+      </w:r>
+      <w:proofErr w:type="spellEnd"/>
+    </w:p>
+    <w:p>
+      <w:pPr>
+        <w:ind w:left="270"/>
+        <w:rPr>
+          <w:rFonts w:hint="eastAsia"/>
+        </w:rPr>
+      </w:pPr>
+      <w:proofErr w:type="spellStart"/>
+      <w:r>
+        <w:t>fn:max</w:t>
+      </w:r>
+      <w:proofErr w:type="spellEnd"/>
+    </w:p>
+    <w:p>
+      <w:pPr>
+        <w:ind w:left="270"/>
+        <w:rPr>
+          <w:rFonts w:hint="eastAsia"/>
+        </w:rPr>
+      </w:pPr>
+      <w:proofErr w:type="spellStart"/>
+      <w:r>
+        <w:t>fn:min</w:t>
+      </w:r>
+      <w:proofErr w:type="spellEnd"/>
+    </w:p>
+    <w:p>
+      <w:pPr>
+        <w:rPr>
+          <w:rFonts w:hint="eastAsia"/>
+        </w:rPr>
+      </w:pPr>
+    </w:p>
+    <w:p>
+      <w:pPr>
+        <w:rPr>
+          <w:rFonts w:hint="eastAsia"/>
+        </w:rPr>
+      </w:pPr>
+      <w:r>
+        <w:t>1</w:t>
+      </w:r>
+      <w:r>
+        <w:t>3</w:t>
       </w:r>
       <w:r>
         <w:t>)</w:t>
       </w:r>
       <w:r>
-        <w:t xml:space="preserve"> Component extraction functions on durations</w:t>
-      </w:r>
-    </w:p>
-    <w:p>
-      <w:pPr>
-        <w:rPr>
-          <w:rFonts w:hint="eastAsia"/>
-        </w:rPr>
-      </w:pPr>
-    </w:p>
-    <w:p>
-      <w:pPr>
-        <w:rPr>
-          <w:rFonts w:hint="eastAsia"/>
-        </w:rPr>
-      </w:pPr>
-      <w:r>
-        <w:t>fn:years-from-duration</w:t>
-      </w:r>
-    </w:p>
-    <w:p>
-      <w:pPr>
-        <w:rPr>
-          <w:rFonts w:hint="eastAsia"/>
-        </w:rPr>
-      </w:pPr>
-      <w:r>
-        <w:t>fn:months-from-duration</w:t>
-      </w:r>
-    </w:p>
-    <w:p>
-      <w:pPr>
-        <w:rPr>
-          <w:rFonts w:hint="eastAsia"/>
-        </w:rPr>
-      </w:pPr>
-      <w:r>
-        <w:t>fn:days-from-duration</w:t>
-      </w:r>
-    </w:p>
-    <w:p>
-      <w:pPr>
-        <w:rPr>
-          <w:rFonts w:hint="eastAsia"/>
-        </w:rPr>
-      </w:pPr>
-      <w:r>
-        <w:t>fn:hours-from-duration</w:t>
-      </w:r>
-    </w:p>
-    <w:p>
-      <w:pPr>
-        <w:rPr>
-          <w:rFonts w:hint="eastAsia"/>
-        </w:rPr>
-      </w:pPr>
-      <w:r>
-        <w:t>fn:minutes-from-duration</w:t>
-      </w:r>
-    </w:p>
-    <w:p>
-      <w:pPr>
-        <w:rPr>
-          <w:rFonts w:hint="eastAsia"/>
-        </w:rPr>
-      </w:pPr>
-      <w:r>
-        <w:t>fn:seconds-from-duration</w:t>
-      </w:r>
-    </w:p>
-    <w:p>
-      <w:pPr>
-        <w:rPr>
-          <w:rFonts w:hint="eastAsia"/>
-        </w:rPr>
-      </w:pPr>
-    </w:p>
-    <w:p>
-      <w:pPr>
-        <w:rPr>
-          <w:rFonts w:hint="eastAsia"/>
-        </w:rPr>
-      </w:pPr>
-      <w:r>
-        <w:t>9</w:t>
+        <w:t xml:space="preserve"> Parsing and serializing</w:t>
+      </w:r>
+    </w:p>
+    <w:p>
+      <w:pPr>
+        <w:rPr>
+          <w:rFonts w:hint="eastAsia"/>
+        </w:rPr>
+      </w:pPr>
+    </w:p>
+    <w:p>
+      <w:pPr>
+        <w:rPr>
+          <w:rFonts w:hint="eastAsia"/>
+        </w:rPr>
+      </w:pPr>
+      <w:proofErr w:type="spellStart"/>
+      <w:r>
+        <w:t>fn:parse-xml</w:t>
+      </w:r>
+      <w:proofErr w:type="spellEnd"/>
+    </w:p>
+    <w:p>
+      <w:pPr>
+        <w:rPr>
+          <w:rFonts w:hint="eastAsia"/>
+        </w:rPr>
+      </w:pPr>
+      <w:proofErr w:type="spellStart"/>
+      <w:r>
+        <w:t>fn:parse-xml-fragment</w:t>
+      </w:r>
+      <w:proofErr w:type="spellEnd"/>
+    </w:p>
+    <w:p>
+      <w:pPr>
+        <w:rPr>
+          <w:rFonts w:hint="eastAsia"/>
+        </w:rPr>
+      </w:pPr>
+    </w:p>
+    <w:p>
+      <w:pPr>
+        <w:rPr>
+          <w:rFonts w:hint="eastAsia"/>
+        </w:rPr>
+      </w:pPr>
+      <w:r>
+        <w:t>1</w:t>
+      </w:r>
+      <w:r>
+        <w:t>4</w:t>
       </w:r>
       <w:r>
         <w:t>)</w:t>
       </w:r>
       <w:r>
-        <w:t xml:space="preserve"> Constructing xs:dateTime value</w:t>
-      </w:r>
-    </w:p>
-    <w:p>
-      <w:pPr>
-        <w:rPr>
-          <w:rFonts w:hint="eastAsia"/>
-        </w:rPr>
-      </w:pPr>
-    </w:p>
-    <w:p>
-      <w:pPr>
-        <w:rPr>
-          <w:rFonts w:hint="eastAsia"/>
-        </w:rPr>
-      </w:pPr>
-      <w:r>
-        <w:rPr>
-          <w:rFonts w:hint="eastAsia"/>
-        </w:rPr>
-        <w:t>fn:dateTime</w:t>
-      </w:r>
-    </w:p>
-    <w:p>
-      <w:pPr>
-        <w:rPr>
-          <w:rFonts w:hint="eastAsia"/>
-        </w:rPr>
-      </w:pPr>
-    </w:p>
-    <w:p>
-      <w:pPr>
-        <w:rPr>
-          <w:rFonts w:hint="eastAsia"/>
-        </w:rPr>
-      </w:pPr>
-      <w:r>
-        <w:t>10</w:t>
-      </w:r>
-      <w:r>
-        <w:t>)</w:t>
-      </w:r>
-      <w:r>
-        <w:t xml:space="preserve"> Component extraction functions on dates and times</w:t>
-      </w:r>
-    </w:p>
-    <w:p>
-      <w:pPr>
-        <w:rPr>
-          <w:rFonts w:hint="eastAsia"/>
-        </w:rPr>
-      </w:pPr>
-    </w:p>
-    <w:p>
-      <w:pPr>
-        <w:rPr>
-          <w:rFonts w:hint="eastAsia"/>
-        </w:rPr>
-      </w:pPr>
-      <w:r>
-        <w:rPr>
-          <w:rFonts w:hint="eastAsia"/>
-        </w:rPr>
-        <w:t>fn:year-from-dateTime</w:t>
-      </w:r>
-    </w:p>
-    <w:p>
-      <w:pPr>
-        <w:rPr>
-          <w:rFonts w:hint="eastAsia"/>
-        </w:rPr>
-      </w:pPr>
-      <w:r>
-        <w:rPr>
-          <w:rFonts w:hint="eastAsia"/>
-        </w:rPr>
-        <w:t>fn:month-from-dateTime</w:t>
-      </w:r>
-    </w:p>
-    <w:p>
-      <w:pPr>
-        <w:rPr>
-          <w:rFonts w:hint="eastAsia"/>
-        </w:rPr>
-      </w:pPr>
-      <w:r>
-        <w:rPr>
-          <w:rFonts w:hint="eastAsia"/>
-        </w:rPr>
-        <w:t>fn:day-from-dateTime</w:t>
-      </w:r>
-    </w:p>
-    <w:p>
-      <w:pPr>
-        <w:rPr>
-          <w:rFonts w:hint="eastAsia"/>
-        </w:rPr>
-      </w:pPr>
-      <w:r>
-        <w:rPr>
-          <w:rFonts w:hint="eastAsia"/>
-        </w:rPr>
-        <w:t>fn:hours-from-dateTime</w:t>
-      </w:r>
-    </w:p>
-    <w:p>
-      <w:pPr>
-        <w:rPr>
-          <w:rFonts w:hint="eastAsia"/>
-        </w:rPr>
-      </w:pPr>
-      <w:r>
-        <w:rPr>
-          <w:rFonts w:hint="eastAsia"/>
-        </w:rPr>
-        <w:t>fn:minutes-from-dateTime</w:t>
-      </w:r>
-    </w:p>
-    <w:p>
-      <w:pPr>
-        <w:rPr>
-          <w:rFonts w:hint="eastAsia"/>
-        </w:rPr>
-      </w:pPr>
-      <w:r>
-        <w:rPr>
-          <w:rFonts w:hint="eastAsia"/>
-        </w:rPr>
-        <w:t>fn:seconds-from-dateTime</w:t>
-      </w:r>
-    </w:p>
-    <w:p>
-      <w:pPr>
-        <w:rPr>
-          <w:rFonts w:hint="eastAsia"/>
-        </w:rPr>
-      </w:pPr>
-      <w:r>
-        <w:rPr>
-          <w:rFonts w:hint="eastAsia"/>
-        </w:rPr>
-        <w:t>fn:timezone-from-dateTime</w:t>
-      </w:r>
-    </w:p>
-    <w:p>
-      <w:pPr>
-        <w:rPr>
-          <w:rFonts w:hint="eastAsia"/>
-        </w:rPr>
-      </w:pPr>
-      <w:r>
-        <w:rPr>
-          <w:rFonts w:hint="eastAsia"/>
-        </w:rPr>
-        <w:t>fn:year-from-date</w:t>
-      </w:r>
-    </w:p>
-    <w:p>
-      <w:pPr>
-        <w:rPr>
-          <w:rFonts w:hint="eastAsia"/>
-        </w:rPr>
-      </w:pPr>
-      <w:r>
-        <w:rPr>
-          <w:rFonts w:hint="eastAsia"/>
-        </w:rPr>
-        <w:t>fn:month-from-date</w:t>
-      </w:r>
-    </w:p>
-    <w:p>
-      <w:pPr>
-        <w:rPr>
-          <w:rFonts w:hint="eastAsia"/>
-        </w:rPr>
-      </w:pPr>
-      <w:r>
-        <w:rPr>
-          <w:rFonts w:hint="eastAsia"/>
-        </w:rPr>
-        <w:t>fn:day-from-date</w:t>
-      </w:r>
-    </w:p>
-    <w:p>
-      <w:pPr>
-        <w:rPr>
-          <w:rFonts w:hint="eastAsia"/>
-        </w:rPr>
-      </w:pPr>
-      <w:r>
-        <w:rPr>
-          <w:rFonts w:hint="eastAsia"/>
-        </w:rPr>
-        <w:t>fn:timezone-from-date</w:t>
-      </w:r>
-    </w:p>
-    <w:p>
-      <w:pPr>
-        <w:rPr>
-          <w:rFonts w:hint="eastAsia"/>
-        </w:rPr>
-      </w:pPr>
-      <w:r>
-        <w:rPr>
-          <w:rFonts w:hint="eastAsia"/>
-        </w:rPr>
-        <w:t>fn:hours-from-time</w:t>
-      </w:r>
-    </w:p>
-    <w:p>
-      <w:pPr>
-        <w:rPr>
-          <w:rFonts w:hint="eastAsia"/>
-        </w:rPr>
-      </w:pPr>
-      <w:r>
-        <w:rPr>
-          <w:rFonts w:hint="eastAsia"/>
-        </w:rPr>
-        <w:t>fn:minutes-from-time</w:t>
-      </w:r>
-    </w:p>
-    <w:p>
-      <w:pPr>
-        <w:rPr>
-          <w:rFonts w:hint="eastAsia"/>
-        </w:rPr>
-      </w:pPr>
-      <w:r>
-        <w:rPr>
-          <w:rFonts w:hint="eastAsia"/>
-        </w:rPr>
-        <w:t>fn:seconds-from-time</w:t>
-      </w:r>
-    </w:p>
-    <w:p>
-      <w:pPr>
-        <w:rPr>
-          <w:rFonts w:hint="eastAsia"/>
-        </w:rPr>
-      </w:pPr>
-      <w:r>
-        <w:rPr>
-          <w:rFonts w:hint="eastAsia"/>
-        </w:rPr>
-        <w:t>fn:timezone-from-time</w:t>
-      </w:r>
-    </w:p>
-    <w:p>
-      <w:pPr>
-        <w:rPr>
-          <w:rFonts w:hint="eastAsia"/>
-        </w:rPr>
-      </w:pPr>
-    </w:p>
-    <w:p>
-      <w:pPr>
-        <w:rPr>
-          <w:rFonts w:hint="eastAsia"/>
-        </w:rPr>
-      </w:pPr>
-      <w:r>
-        <w:t>1</w:t>
-      </w:r>
-      <w:r>
-        <w:t>1</w:t>
-      </w:r>
-      <w:r>
-        <w:t>)</w:t>
-      </w:r>
-      <w:r>
-        <w:t xml:space="preserve"> </w:t>
-      </w:r>
-      <w:r>
-        <w:t>Built-in</w:t>
-      </w:r>
-      <w:r>
-        <w:t xml:space="preserve"> higher-order functions</w:t>
-      </w:r>
-    </w:p>
-    <w:p>
-      <w:pPr>
-        <w:rPr>
-          <w:rFonts w:hint="eastAsia"/>
-        </w:rPr>
-      </w:pPr>
-    </w:p>
-    <w:p>
-      <w:pPr>
-        <w:rPr>
-          <w:rFonts w:hint="eastAsia"/>
-        </w:rPr>
-      </w:pPr>
-      <w:r>
-        <w:t>fn:for-each</w:t>
-      </w:r>
-    </w:p>
-    <w:p>
-      <w:pPr>
-        <w:rPr>
-          <w:rFonts w:hint="eastAsia"/>
-        </w:rPr>
-      </w:pPr>
-      <w:r>
-        <w:t>fn:filter</w:t>
-      </w:r>
-    </w:p>
-    <w:p>
-      <w:pPr>
-        <w:rPr>
-          <w:rFonts w:hint="eastAsia"/>
-        </w:rPr>
-      </w:pPr>
-      <w:r>
-        <w:t>fn:fold-left</w:t>
-      </w:r>
-    </w:p>
-    <w:p>
-      <w:pPr>
-        <w:rPr>
-          <w:rFonts w:hint="eastAsia"/>
-        </w:rPr>
-      </w:pPr>
-      <w:r>
-        <w:t>fn:fold-right</w:t>
-      </w:r>
-    </w:p>
-    <w:p>
-      <w:pPr>
-        <w:rPr>
-          <w:rFonts w:hint="eastAsia"/>
-        </w:rPr>
-      </w:pPr>
-      <w:r>
-        <w:t>fn:for-each-pair</w:t>
-      </w:r>
-    </w:p>
-    <w:p>
-      <w:pPr>
-        <w:rPr>
-          <w:rFonts w:hint="eastAsia"/>
-        </w:rPr>
-      </w:pPr>
-      <w:r>
-        <w:t>fn:sort                            (with support for collation argument)</w:t>
-      </w:r>
-    </w:p>
-    <w:p>
-      <w:pPr>
-        <w:rPr>
-          <w:rFonts w:hint="eastAsia"/>
-        </w:rPr>
-      </w:pPr>
-      <w:r>
-        <w:t>fn:apply</w:t>
-      </w:r>
-    </w:p>
-    <w:p>
-      <w:pPr>
-        <w:rPr>
-          <w:rFonts w:hint="eastAsia"/>
-        </w:rPr>
-      </w:pPr>
-    </w:p>
-    <w:p>
-      <w:pPr>
-        <w:rPr>
-          <w:rFonts w:hint="eastAsia"/>
-        </w:rPr>
-      </w:pPr>
-      <w:r>
-        <w:t>1</w:t>
-      </w:r>
-      <w:r>
-        <w:t>2</w:t>
-      </w:r>
-      <w:r>
-        <w:t>)</w:t>
-      </w:r>
-      <w:r>
-        <w:t xml:space="preserve"> Functions on sequences</w:t>
-      </w:r>
-    </w:p>
-    <w:p>
-      <w:pPr>
-        <w:rPr>
-          <w:rFonts w:hint="eastAsia"/>
-        </w:rPr>
-      </w:pPr>
-    </w:p>
-    <w:p>
-      <w:pPr>
-        <w:ind w:firstLine="270"/>
-        <w:rPr>
-          <w:rFonts w:hint="eastAsia"/>
-        </w:rPr>
-      </w:pPr>
-      <w:r>
-        <w:t>12.1</w:t>
-      </w:r>
-      <w:r>
-        <w:t xml:space="preserve"> </w:t>
-      </w:r>
-      <w:r>
-        <w:t>General functions on sequences</w:t>
-      </w:r>
-    </w:p>
-    <w:p>
-      <w:pPr>
-        <w:ind w:firstLine="270"/>
-        <w:rPr>
-          <w:rFonts w:hint="eastAsia"/>
-        </w:rPr>
-      </w:pPr>
-      <w:r>
-        <w:t>fn:empty</w:t>
-      </w:r>
-    </w:p>
-    <w:p>
-      <w:pPr>
-        <w:ind w:firstLine="270"/>
-        <w:rPr>
-          <w:rFonts w:hint="eastAsia"/>
-        </w:rPr>
-      </w:pPr>
-      <w:r>
-        <w:t>fn:exists</w:t>
-      </w:r>
-    </w:p>
-    <w:p>
-      <w:pPr>
-        <w:ind w:firstLine="270"/>
-        <w:rPr>
-          <w:rFonts w:hint="eastAsia"/>
-        </w:rPr>
-      </w:pPr>
+        <w:t xml:space="preserve"> Accessors</w:t>
+      </w:r>
+    </w:p>
+    <w:p>
+      <w:pPr>
+        <w:rPr>
+          <w:rFonts w:hint="eastAsia"/>
+        </w:rPr>
+      </w:pPr>
+    </w:p>
+    <w:p>
+      <w:pPr>
+        <w:rPr>
+          <w:rFonts w:hint="eastAsia"/>
+        </w:rPr>
+      </w:pPr>
+      <w:proofErr w:type="spellStart"/>
+      <w:r>
+        <w:t>fn:node-name</w:t>
+      </w:r>
+      <w:proofErr w:type="spellEnd"/>
+    </w:p>
+    <w:p>
+      <w:pPr>
+        <w:rPr>
+          <w:rFonts w:hint="eastAsia"/>
+        </w:rPr>
+      </w:pPr>
+      <w:proofErr w:type="spellStart"/>
+      <w:r>
+        <w:t>fn:data</w:t>
+      </w:r>
+      <w:proofErr w:type="spellEnd"/>
+    </w:p>
+    <w:p>
+      <w:pPr>
+        <w:rPr>
+          <w:rFonts w:hint="eastAsia"/>
+        </w:rPr>
+      </w:pPr>
+      <w:proofErr w:type="spellStart"/>
+      <w:r>
+        <w:t>fn:base-uri</w:t>
+      </w:r>
+      <w:proofErr w:type="spellEnd"/>
+    </w:p>
+    <w:p>
+      <w:pPr>
+        <w:rPr>
+          <w:rFonts w:hint="eastAsia"/>
+        </w:rPr>
+      </w:pPr>
+      <w:proofErr w:type="spellStart"/>
+      <w:r>
+        <w:t>fn:document-uri</w:t>
+      </w:r>
+      <w:proofErr w:type="spellEnd"/>
+    </w:p>
+    <w:p>
+      <w:pPr>
+        <w:rPr>
+          <w:rFonts w:hint="eastAsia"/>
+        </w:rPr>
+      </w:pPr>
+    </w:p>
+    <w:p>
+      <w:pPr>
+        <w:rPr>
+          <w:rFonts w:hint="eastAsia"/>
+        </w:rPr>
+      </w:pPr>
+      <w:r>
+        <w:t xml:space="preserve">15) </w:t>
+      </w:r>
+      <w:r>
+        <w:rPr>
+          <w:rFonts w:hint="eastAsia"/>
+        </w:rPr>
+        <w:t xml:space="preserve">Functions related to </w:t>
+      </w:r>
+      <w:proofErr w:type="spellStart"/>
+      <w:r>
+        <w:rPr>
+          <w:rFonts w:hint="eastAsia"/>
+        </w:rPr>
+        <w:t>QNames</w:t>
+      </w:r>
+      <w:proofErr w:type="spellEnd"/>
+    </w:p>
+    <w:p>
+      <w:pPr>
+        <w:rPr>
+          <w:rFonts w:hint="eastAsia"/>
+        </w:rPr>
+      </w:pPr>
+    </w:p>
+    <w:p>
+      <w:pPr>
+        <w:rPr>
+          <w:rFonts w:hint="eastAsia"/>
+        </w:rPr>
+      </w:pPr>
+      <w:proofErr w:type="spellStart"/>
+      <w:r>
+        <w:rPr>
+          <w:rFonts w:hint="eastAsia"/>
+        </w:rPr>
+        <w:t>fn:resolve-QName</w:t>
+      </w:r>
+      <w:proofErr w:type="spellEnd"/>
+    </w:p>
+    <w:p>
+      <w:pPr>
+        <w:rPr>
+          <w:rFonts w:hint="eastAsia"/>
+        </w:rPr>
+      </w:pPr>
+      <w:proofErr w:type="spellStart"/>
+      <w:r>
+        <w:rPr>
+          <w:rFonts w:hint="eastAsia"/>
+        </w:rPr>
+        <w:t>fn:QName</w:t>
+      </w:r>
+      <w:proofErr w:type="spellEnd"/>
+    </w:p>
+    <w:p>
+      <w:pPr>
+        <w:rPr>
+          <w:rFonts w:hint="eastAsia"/>
+        </w:rPr>
+      </w:pPr>
+    </w:p>
+    <w:p>
+      <w:pPr>
+        <w:rPr>
+          <w:rFonts w:hint="eastAsia"/>
+        </w:rPr>
+      </w:pPr>
+      <w:r>
+        <w:t>16) Functions related to maps</w:t>
+      </w:r>
+    </w:p>
+    <w:p>
+      <w:pPr>
+        <w:rPr>
+          <w:rFonts w:hint="eastAsia"/>
+        </w:rPr>
+      </w:pPr>
+    </w:p>
+    <w:p>
+      <w:pPr>
+        <w:rPr>
+          <w:rFonts w:hint="eastAsia"/>
+        </w:rPr>
+      </w:pPr>
+      <w:proofErr w:type="spellStart"/>
+      <w:r>
+        <w:t>map:merge</w:t>
+      </w:r>
+      <w:proofErr w:type="spellEnd"/>
+    </w:p>
+    <w:p>
+      <w:pPr>
+        <w:rPr>
+          <w:rFonts w:hint="eastAsia"/>
+        </w:rPr>
+      </w:pPr>
+      <w:proofErr w:type="spellStart"/>
+      <w:r>
+        <w:t>map:size</w:t>
+      </w:r>
+      <w:proofErr w:type="spellEnd"/>
+    </w:p>
+    <w:p>
+      <w:pPr>
+        <w:rPr>
+          <w:rFonts w:hint="eastAsia"/>
+        </w:rPr>
+      </w:pPr>
+      <w:proofErr w:type="spellStart"/>
+      <w:r>
+        <w:t>map:keys</w:t>
+      </w:r>
+      <w:proofErr w:type="spellEnd"/>
+    </w:p>
+    <w:p>
+      <w:pPr>
+        <w:rPr>
+          <w:rFonts w:hint="eastAsia"/>
+        </w:rPr>
+      </w:pPr>
+      <w:proofErr w:type="spellStart"/>
+      <w:r>
+        <w:t>map:contains</w:t>
+      </w:r>
+      <w:proofErr w:type="spellEnd"/>
+    </w:p>
+    <w:p>
+      <w:pPr>
+        <w:rPr>
+          <w:rFonts w:hint="eastAsia"/>
+        </w:rPr>
+      </w:pPr>
+      <w:proofErr w:type="spellStart"/>
+      <w:r>
+        <w:t>map:get</w:t>
+      </w:r>
+      <w:proofErr w:type="spellEnd"/>
+    </w:p>
+    <w:p>
+      <w:pPr>
+        <w:rPr>
+          <w:rFonts w:hint="eastAsia"/>
+        </w:rPr>
+      </w:pPr>
+      <w:proofErr w:type="spellStart"/>
+      <w:r>
+        <w:t>map:find</w:t>
+      </w:r>
+      <w:proofErr w:type="spellEnd"/>
+    </w:p>
+    <w:p>
+      <w:pPr>
+        <w:rPr>
+          <w:rFonts w:hint="eastAsia"/>
+        </w:rPr>
+      </w:pPr>
+      <w:proofErr w:type="spellStart"/>
+      <w:r>
+        <w:t>map:put</w:t>
+      </w:r>
+      <w:proofErr w:type="spellEnd"/>
+    </w:p>
+    <w:p>
+      <w:pPr>
+        <w:rPr>
+          <w:rFonts w:hint="eastAsia"/>
+        </w:rPr>
+      </w:pPr>
+      <w:proofErr w:type="spellStart"/>
+      <w:r>
+        <w:t>map:entry</w:t>
+      </w:r>
+      <w:proofErr w:type="spellEnd"/>
+    </w:p>
+    <w:p>
+      <w:pPr>
+        <w:rPr>
+          <w:rFonts w:hint="eastAsia"/>
+        </w:rPr>
+      </w:pPr>
+      <w:proofErr w:type="spellStart"/>
+      <w:r>
+        <w:t>map:remove</w:t>
+      </w:r>
+      <w:proofErr w:type="spellEnd"/>
+    </w:p>
+    <w:p>
+      <w:pPr>
+        <w:rPr>
+          <w:rFonts w:hint="eastAsia"/>
+        </w:rPr>
+      </w:pPr>
+      <w:proofErr w:type="spellStart"/>
+      <w:r>
+        <w:t>map:for-each</w:t>
+      </w:r>
+      <w:proofErr w:type="spellEnd"/>
+    </w:p>
+    <w:p>
+      <w:pPr>
+        <w:rPr>
+          <w:rFonts w:hint="eastAsia"/>
+        </w:rPr>
+      </w:pPr>
+    </w:p>
+    <w:p>
+      <w:pPr>
+        <w:rPr>
+          <w:rFonts w:hint="eastAsia"/>
+        </w:rPr>
+      </w:pPr>
+      <w:r>
+        <w:t>17) Functions related to arrays</w:t>
+      </w:r>
+    </w:p>
+    <w:p>
+      <w:pPr>
+        <w:rPr>
+          <w:rFonts w:hint="eastAsia"/>
+        </w:rPr>
+      </w:pPr>
+    </w:p>
+    <w:p>
+      <w:pPr>
+        <w:rPr>
+          <w:rFonts w:hint="eastAsia"/>
+        </w:rPr>
+      </w:pPr>
+      <w:proofErr w:type="spellStart"/>
+      <w:r>
+        <w:t>array:size</w:t>
+      </w:r>
+      <w:proofErr w:type="spellEnd"/>
+    </w:p>
+    <w:p>
+      <w:pPr>
+        <w:rPr>
+          <w:rFonts w:hint="eastAsia"/>
+        </w:rPr>
+      </w:pPr>
+      <w:proofErr w:type="spellStart"/>
+      <w:r>
+        <w:t>array:get</w:t>
+      </w:r>
+      <w:proofErr w:type="spellEnd"/>
+    </w:p>
+    <w:p>
+      <w:pPr>
+        <w:rPr>
+          <w:rFonts w:hint="eastAsia"/>
+        </w:rPr>
+      </w:pPr>
+      <w:proofErr w:type="spellStart"/>
+      <w:r>
+        <w:t>array:put</w:t>
+      </w:r>
+      <w:proofErr w:type="spellEnd"/>
+    </w:p>
+    <w:p>
+      <w:pPr>
+        <w:rPr>
+          <w:rFonts w:hint="eastAsia"/>
+        </w:rPr>
+      </w:pPr>
+      <w:proofErr w:type="spellStart"/>
       <w:r>
         <w:lastRenderedPageBreak/>
-        <w:t>fn:head</w:t>
-      </w:r>
-    </w:p>
-    <w:p>
-      <w:pPr>
-        <w:ind w:firstLine="270"/>
-        <w:rPr>
-          <w:rFonts w:hint="eastAsia"/>
-        </w:rPr>
-      </w:pPr>
-      <w:r>
-        <w:t>fn:tail</w:t>
-      </w:r>
-    </w:p>
-    <w:p>
-      <w:pPr>
-        <w:ind w:firstLine="270"/>
-        <w:rPr>
-          <w:rFonts w:hint="eastAsia"/>
-        </w:rPr>
-      </w:pPr>
-      <w:r>
-        <w:t>fn:insert-before</w:t>
-      </w:r>
-    </w:p>
-    <w:p>
-      <w:pPr>
-        <w:ind w:firstLine="270"/>
-        <w:rPr>
-          <w:rFonts w:hint="eastAsia"/>
-        </w:rPr>
-      </w:pPr>
-      <w:r>
-        <w:t>fn:remove</w:t>
-      </w:r>
-    </w:p>
-    <w:p>
-      <w:pPr>
-        <w:ind w:firstLine="270"/>
-        <w:rPr>
-          <w:rFonts w:hint="eastAsia"/>
-        </w:rPr>
-      </w:pPr>
-      <w:r>
-        <w:t>fn:reverse</w:t>
-      </w:r>
-    </w:p>
-    <w:p>
-      <w:pPr>
-        <w:ind w:firstLine="270"/>
-        <w:rPr>
-          <w:rFonts w:hint="eastAsia"/>
-        </w:rPr>
-      </w:pPr>
-      <w:r>
-        <w:t>fn:subsequence</w:t>
-      </w:r>
-    </w:p>
-    <w:p>
-      <w:pPr>
-        <w:ind w:firstLine="270"/>
-        <w:rPr>
-          <w:rFonts w:hint="eastAsia"/>
-        </w:rPr>
-      </w:pPr>
-      <w:r>
-        <w:t>fn:unordered</w:t>
-      </w:r>
-    </w:p>
-    <w:p>
-      <w:pPr>
-        <w:ind w:firstLine="270"/>
-        <w:rPr>
-          <w:rFonts w:hint="eastAsia"/>
-        </w:rPr>
-      </w:pPr>
-    </w:p>
-    <w:p>
-      <w:pPr>
-        <w:ind w:left="270"/>
-        <w:rPr>
-          <w:rFonts w:hint="eastAsia"/>
-        </w:rPr>
-      </w:pPr>
-      <w:r>
-        <w:t>12.2</w:t>
-      </w:r>
-      <w:r>
-        <w:t xml:space="preserve"> </w:t>
-      </w:r>
-      <w:r>
-        <w:t>Aggregate functions</w:t>
-      </w:r>
-    </w:p>
-    <w:p>
-      <w:pPr>
-        <w:ind w:left="270"/>
-        <w:rPr>
-          <w:rFonts w:hint="eastAsia"/>
-        </w:rPr>
-      </w:pPr>
-      <w:r>
-        <w:t>fn:avg</w:t>
-      </w:r>
-    </w:p>
-    <w:p>
-      <w:pPr>
-        <w:ind w:left="270"/>
-        <w:rPr>
-          <w:rFonts w:hint="eastAsia"/>
-        </w:rPr>
-      </w:pPr>
-      <w:r>
-        <w:t>fn:max</w:t>
-      </w:r>
-    </w:p>
-    <w:p>
-      <w:pPr>
-        <w:ind w:left="270"/>
-        <w:rPr>
-          <w:rFonts w:hint="eastAsia"/>
-        </w:rPr>
-      </w:pPr>
-      <w:r>
-        <w:t>fn:min</w:t>
-      </w:r>
-    </w:p>
-    <w:p>
-      <w:pPr>
-        <w:rPr>
-          <w:rFonts w:hint="eastAsia"/>
-        </w:rPr>
-      </w:pPr>
-    </w:p>
-    <w:p>
-      <w:pPr>
-        <w:rPr>
-          <w:rFonts w:hint="eastAsia"/>
-        </w:rPr>
-      </w:pPr>
-      <w:r>
-        <w:t>1</w:t>
-      </w:r>
-      <w:r>
-        <w:t>3</w:t>
-      </w:r>
-      <w:r>
-        <w:t>)</w:t>
-      </w:r>
-      <w:r>
-        <w:t xml:space="preserve"> Parsing and serializing</w:t>
-      </w:r>
-    </w:p>
-    <w:p>
-      <w:pPr>
-        <w:rPr>
-          <w:rFonts w:hint="eastAsia"/>
-        </w:rPr>
-      </w:pPr>
-    </w:p>
-    <w:p>
-      <w:pPr>
-        <w:rPr>
-          <w:rFonts w:hint="eastAsia"/>
-        </w:rPr>
-      </w:pPr>
-      <w:r>
-        <w:t>fn:parse-xml</w:t>
-      </w:r>
-    </w:p>
-    <w:p>
-      <w:pPr>
-        <w:rPr>
-          <w:rFonts w:hint="eastAsia"/>
-        </w:rPr>
-      </w:pPr>
-      <w:r>
-        <w:t>fn:parse-xml-fragment</w:t>
-      </w:r>
-    </w:p>
-    <w:p>
-      <w:pPr>
-        <w:rPr>
-          <w:rFonts w:hint="eastAsia"/>
-        </w:rPr>
-      </w:pPr>
-    </w:p>
-    <w:p>
-      <w:pPr>
-        <w:rPr>
-          <w:rFonts w:hint="eastAsia"/>
-        </w:rPr>
-      </w:pPr>
-      <w:r>
-        <w:t>1</w:t>
-      </w:r>
-      <w:r>
-        <w:t>4</w:t>
-      </w:r>
-      <w:r>
-        <w:t>)</w:t>
-      </w:r>
-      <w:r>
-        <w:t xml:space="preserve"> Accessors</w:t>
-      </w:r>
-    </w:p>
-    <w:p>
-      <w:pPr>
-        <w:rPr>
-          <w:rFonts w:hint="eastAsia"/>
-        </w:rPr>
-      </w:pPr>
-    </w:p>
-    <w:p>
-      <w:pPr>
-        <w:rPr>
-          <w:rFonts w:hint="eastAsia"/>
-        </w:rPr>
-      </w:pPr>
-      <w:r>
-        <w:t>fn:node-name</w:t>
-      </w:r>
-    </w:p>
-    <w:p>
-      <w:pPr>
-        <w:rPr>
-          <w:rFonts w:hint="eastAsia"/>
-        </w:rPr>
-      </w:pPr>
-      <w:r>
-        <w:t>fn:data</w:t>
-      </w:r>
-    </w:p>
-    <w:p>
-      <w:pPr>
-        <w:rPr>
-          <w:rFonts w:hint="eastAsia"/>
-        </w:rPr>
-      </w:pPr>
-      <w:r>
-        <w:t>fn:base-uri</w:t>
-      </w:r>
-    </w:p>
-    <w:p>
-      <w:pPr>
-        <w:rPr>
-          <w:rFonts w:hint="eastAsia"/>
-        </w:rPr>
-      </w:pPr>
-      <w:r>
-        <w:t>fn:document-uri</w:t>
-      </w:r>
-    </w:p>
-    <w:p>
-      <w:pPr>
-        <w:rPr>
-          <w:rFonts w:hint="eastAsia"/>
-        </w:rPr>
-      </w:pPr>
-    </w:p>
-    <w:p>
-      <w:pPr>
-        <w:rPr>
-          <w:rFonts w:hint="eastAsia"/>
-        </w:rPr>
-      </w:pPr>
-      <w:r>
-        <w:t xml:space="preserve">15) </w:t>
-      </w:r>
-      <w:r>
-        <w:rPr>
-          <w:rFonts w:hint="eastAsia"/>
-        </w:rPr>
-        <w:t>Functions related to QNames</w:t>
-      </w:r>
-    </w:p>
-    <w:p>
-      <w:pPr>
-        <w:rPr>
-          <w:rFonts w:hint="eastAsia"/>
-        </w:rPr>
-      </w:pPr>
-    </w:p>
-    <w:p>
-      <w:pPr>
-        <w:rPr>
-          <w:rFonts w:hint="eastAsia"/>
-        </w:rPr>
-      </w:pPr>
-      <w:r>
-        <w:rPr>
-          <w:rFonts w:hint="eastAsia"/>
-        </w:rPr>
-        <w:t>fn:resolve-QName</w:t>
-      </w:r>
-    </w:p>
-    <w:p>
-      <w:pPr>
-        <w:rPr>
-          <w:rFonts w:hint="eastAsia"/>
-        </w:rPr>
-      </w:pPr>
-      <w:r>
-        <w:rPr>
-          <w:rFonts w:hint="eastAsia"/>
-        </w:rPr>
-        <w:t>fn:QName</w:t>
-      </w:r>
-    </w:p>
-    <w:p>
-      <w:pPr>
-        <w:rPr>
-          <w:rFonts w:hint="eastAsia"/>
-        </w:rPr>
-      </w:pPr>
-    </w:p>
-    <w:p>
-      <w:pPr>
-        <w:rPr>
-          <w:rFonts w:hint="eastAsia"/>
-        </w:rPr>
-      </w:pPr>
-      <w:r>
-        <w:t>16) Functions related to maps</w:t>
-      </w:r>
-    </w:p>
-    <w:p>
-      <w:pPr>
-        <w:rPr>
-          <w:rFonts w:hint="eastAsia"/>
-        </w:rPr>
-      </w:pPr>
-    </w:p>
-    <w:p>
-      <w:pPr>
-        <w:rPr>
-          <w:rFonts w:hint="eastAsia"/>
-        </w:rPr>
-      </w:pPr>
-      <w:r>
-        <w:t>map:merge</w:t>
-      </w:r>
-    </w:p>
-    <w:p>
-      <w:pPr>
-        <w:rPr>
-          <w:rFonts w:hint="eastAsia"/>
-        </w:rPr>
-      </w:pPr>
-      <w:r>
-        <w:t>map:size</w:t>
-      </w:r>
-    </w:p>
-    <w:p>
-      <w:pPr>
-        <w:rPr>
-          <w:rFonts w:hint="eastAsia"/>
-        </w:rPr>
-      </w:pPr>
-      <w:r>
-        <w:t>map:keys</w:t>
-      </w:r>
-    </w:p>
-    <w:p>
-      <w:pPr>
-        <w:rPr>
-          <w:rFonts w:hint="eastAsia"/>
-        </w:rPr>
-      </w:pPr>
-      <w:r>
-        <w:t>map:contains</w:t>
-      </w:r>
-    </w:p>
-    <w:p>
-      <w:pPr>
-        <w:rPr>
-          <w:rFonts w:hint="eastAsia"/>
-        </w:rPr>
-      </w:pPr>
-      <w:r>
-        <w:t>map:get</w:t>
-      </w:r>
-    </w:p>
-    <w:p>
-      <w:pPr>
-        <w:rPr>
-          <w:rFonts w:hint="eastAsia"/>
-        </w:rPr>
-      </w:pPr>
-      <w:r>
-        <w:t>map:find</w:t>
-      </w:r>
-    </w:p>
-    <w:p>
-      <w:pPr>
-        <w:rPr>
-          <w:rFonts w:hint="eastAsia"/>
-        </w:rPr>
-      </w:pPr>
-      <w:r>
-        <w:t>map:put</w:t>
-      </w:r>
-    </w:p>
-    <w:p>
-      <w:pPr>
-        <w:rPr>
-          <w:rFonts w:hint="eastAsia"/>
-        </w:rPr>
-      </w:pPr>
-      <w:r>
-        <w:t>map:entry</w:t>
-      </w:r>
-    </w:p>
-    <w:p>
-      <w:pPr>
-        <w:rPr>
-          <w:rFonts w:hint="eastAsia"/>
-        </w:rPr>
-      </w:pPr>
-      <w:r>
-        <w:t>map:remove</w:t>
-      </w:r>
-    </w:p>
-    <w:p>
-      <w:pPr>
-        <w:rPr>
-          <w:rFonts w:hint="eastAsia"/>
-        </w:rPr>
-      </w:pPr>
-      <w:r>
-        <w:t>map:for-each</w:t>
-      </w:r>
-    </w:p>
-    <w:p>
-      <w:pPr>
-        <w:rPr>
-          <w:rFonts w:hint="eastAsia"/>
-        </w:rPr>
-      </w:pPr>
-    </w:p>
-    <w:p>
-      <w:pPr>
-        <w:rPr>
-          <w:rFonts w:hint="eastAsia"/>
-        </w:rPr>
-      </w:pPr>
-      <w:r>
-        <w:t>17) Functions related to arrays</w:t>
-      </w:r>
-    </w:p>
-    <w:p>
-      <w:pPr>
-        <w:rPr>
-          <w:rFonts w:hint="eastAsia"/>
-        </w:rPr>
-      </w:pPr>
-    </w:p>
-    <w:p>
-      <w:pPr>
-        <w:rPr>
-          <w:rFonts w:hint="eastAsia"/>
-        </w:rPr>
-      </w:pPr>
-      <w:r>
-        <w:t>array:size</w:t>
-      </w:r>
-    </w:p>
-    <w:p>
-      <w:pPr>
-        <w:rPr>
-          <w:rFonts w:hint="eastAsia"/>
-        </w:rPr>
-      </w:pPr>
-      <w:r>
-        <w:t>array:get</w:t>
-      </w:r>
-    </w:p>
-    <w:p>
-      <w:pPr>
-        <w:rPr>
-          <w:rFonts w:hint="eastAsia"/>
-        </w:rPr>
-      </w:pPr>
-      <w:r>
-        <w:t>array:put</w:t>
-      </w:r>
-    </w:p>
-    <w:p>
-      <w:pPr>
-        <w:rPr>
-          <w:rFonts w:hint="eastAsia"/>
-        </w:rPr>
-      </w:pPr>
-      <w:r>
         <w:t>array:append</w:t>
       </w:r>
-    </w:p>
-    <w:p>
-      <w:pPr>
-        <w:rPr>
-          <w:rFonts w:hint="eastAsia"/>
-        </w:rPr>
-      </w:pPr>
-      <w:r>
-        <w:lastRenderedPageBreak/>
+      <w:proofErr w:type="spellEnd"/>
+    </w:p>
+    <w:p>
+      <w:pPr>
+        <w:rPr>
+          <w:rFonts w:hint="eastAsia"/>
+        </w:rPr>
+      </w:pPr>
+      <w:proofErr w:type="spellStart"/>
+      <w:r>
         <w:t>array:subarray</w:t>
       </w:r>
-    </w:p>
-    <w:p>
-      <w:pPr>
-        <w:rPr>
-          <w:rFonts w:hint="eastAsia"/>
-        </w:rPr>
-      </w:pPr>
+      <w:proofErr w:type="spellEnd"/>
+    </w:p>
+    <w:p>
+      <w:pPr>
+        <w:rPr>
+          <w:rFonts w:hint="eastAsia"/>
+        </w:rPr>
+      </w:pPr>
+      <w:proofErr w:type="spellStart"/>
       <w:r>
         <w:t>array:remove</w:t>
       </w:r>
-    </w:p>
-    <w:p>
-      <w:pPr>
-        <w:rPr>
-          <w:rFonts w:hint="eastAsia"/>
-        </w:rPr>
-      </w:pPr>
+      <w:proofErr w:type="spellEnd"/>
+    </w:p>
+    <w:p>
+      <w:pPr>
+        <w:rPr>
+          <w:rFonts w:hint="eastAsia"/>
+        </w:rPr>
+      </w:pPr>
+      <w:proofErr w:type="spellStart"/>
       <w:r>
         <w:t>array:insert-before</w:t>
       </w:r>
-    </w:p>
-    <w:p>
-      <w:pPr>
-        <w:rPr>
-          <w:rFonts w:hint="eastAsia"/>
-        </w:rPr>
-      </w:pPr>
+      <w:proofErr w:type="spellEnd"/>
+    </w:p>
+    <w:p>
+      <w:pPr>
+        <w:rPr>
+          <w:rFonts w:hint="eastAsia"/>
+        </w:rPr>
+      </w:pPr>
+      <w:proofErr w:type="spellStart"/>
       <w:r>
         <w:t>array:head</w:t>
       </w:r>
-    </w:p>
-    <w:p>
-      <w:pPr>
-        <w:rPr>
-          <w:rFonts w:hint="eastAsia"/>
-        </w:rPr>
-      </w:pPr>
+      <w:proofErr w:type="spellEnd"/>
+    </w:p>
+    <w:p>
+      <w:pPr>
+        <w:rPr>
+          <w:rFonts w:hint="eastAsia"/>
+        </w:rPr>
+      </w:pPr>
+      <w:proofErr w:type="spellStart"/>
       <w:r>
         <w:t>array:tail</w:t>
       </w:r>
-    </w:p>
-    <w:p>
-      <w:pPr>
-        <w:rPr>
-          <w:rFonts w:hint="eastAsia"/>
-        </w:rPr>
-      </w:pPr>
+      <w:proofErr w:type="spellEnd"/>
+    </w:p>
+    <w:p>
+      <w:pPr>
+        <w:rPr>
+          <w:rFonts w:hint="eastAsia"/>
+        </w:rPr>
+      </w:pPr>
+      <w:proofErr w:type="spellStart"/>
       <w:r>
         <w:t>array:reverse</w:t>
       </w:r>
-    </w:p>
-    <w:p>
-      <w:pPr>
-        <w:rPr>
-          <w:rFonts w:hint="eastAsia"/>
-        </w:rPr>
-      </w:pPr>
+      <w:proofErr w:type="spellEnd"/>
+    </w:p>
+    <w:p>
+      <w:pPr>
+        <w:rPr>
+          <w:rFonts w:hint="eastAsia"/>
+        </w:rPr>
+      </w:pPr>
+      <w:proofErr w:type="spellStart"/>
       <w:r>
         <w:t>array:join</w:t>
       </w:r>
-    </w:p>
-    <w:p>
-      <w:pPr>
-        <w:rPr>
-          <w:rFonts w:hint="eastAsia"/>
-        </w:rPr>
-      </w:pPr>
+      <w:proofErr w:type="spellEnd"/>
+    </w:p>
+    <w:p>
+      <w:pPr>
+        <w:rPr>
+          <w:rFonts w:hint="eastAsia"/>
+        </w:rPr>
+      </w:pPr>
+      <w:proofErr w:type="spellStart"/>
       <w:r>
         <w:t>array:for-each</w:t>
       </w:r>
-    </w:p>
-    <w:p>
-      <w:pPr>
-        <w:rPr>
-          <w:rFonts w:hint="eastAsia"/>
-        </w:rPr>
-      </w:pPr>
+      <w:proofErr w:type="spellEnd"/>
+    </w:p>
+    <w:p>
+      <w:pPr>
+        <w:rPr>
+          <w:rFonts w:hint="eastAsia"/>
+        </w:rPr>
+      </w:pPr>
+      <w:proofErr w:type="spellStart"/>
       <w:r>
         <w:t>array:filter</w:t>
       </w:r>
-    </w:p>
-    <w:p>
-      <w:pPr>
-        <w:rPr>
-          <w:rFonts w:hint="eastAsia"/>
-        </w:rPr>
-      </w:pPr>
+      <w:proofErr w:type="spellEnd"/>
+    </w:p>
+    <w:p>
+      <w:pPr>
+        <w:rPr>
+          <w:rFonts w:hint="eastAsia"/>
+        </w:rPr>
+      </w:pPr>
+      <w:proofErr w:type="spellStart"/>
       <w:r>
         <w:t>array:fold-left</w:t>
       </w:r>
-    </w:p>
-    <w:p>
-      <w:pPr>
-        <w:rPr>
-          <w:rFonts w:hint="eastAsia"/>
-        </w:rPr>
-      </w:pPr>
+      <w:proofErr w:type="spellEnd"/>
+    </w:p>
+    <w:p>
+      <w:pPr>
+        <w:rPr>
+          <w:rFonts w:hint="eastAsia"/>
+        </w:rPr>
+      </w:pPr>
+      <w:proofErr w:type="spellStart"/>
       <w:r>
         <w:t>array:fold-right</w:t>
       </w:r>
-    </w:p>
-    <w:p>
-      <w:pPr>
-        <w:rPr>
-          <w:rFonts w:hint="eastAsia"/>
-        </w:rPr>
-      </w:pPr>
+      <w:proofErr w:type="spellEnd"/>
+    </w:p>
+    <w:p>
+      <w:pPr>
+        <w:rPr>
+          <w:rFonts w:hint="eastAsia"/>
+        </w:rPr>
+      </w:pPr>
+      <w:proofErr w:type="spellStart"/>
       <w:r>
         <w:t>array:for-each-pair</w:t>
       </w:r>
-    </w:p>
-    <w:p>
-      <w:pPr>
-        <w:rPr>
-          <w:rFonts w:hint="eastAsia"/>
-        </w:rPr>
-      </w:pPr>
+      <w:proofErr w:type="spellEnd"/>
+    </w:p>
+    <w:p>
+      <w:pPr>
+        <w:rPr>
+          <w:rFonts w:hint="eastAsia"/>
+        </w:rPr>
+      </w:pPr>
+      <w:proofErr w:type="spellStart"/>
       <w:r>
         <w:t>array:sort</w:t>
       </w:r>
+      <w:proofErr w:type="spellEnd"/>
       <w:r>
         <w:t xml:space="preserve">                               (with support for collation argument)</w:t>
       </w:r>
@@ -5472,9 +6288,11 @@
           <w:rFonts w:hint="eastAsia"/>
         </w:rPr>
       </w:pPr>
+      <w:proofErr w:type="spellStart"/>
       <w:r>
         <w:t>array:flatten</w:t>
       </w:r>
+      <w:proofErr w:type="spellEnd"/>
     </w:p>
     <w:p>
       <w:pPr>
@@ -5512,39 +6330,47 @@
           <w:rFonts w:hint="eastAsia"/>
         </w:rPr>
       </w:pPr>
+      <w:proofErr w:type="spellStart"/>
       <w:r>
         <w:t>fn:parse-json</w:t>
       </w:r>
-    </w:p>
-    <w:p>
-      <w:pPr>
-        <w:rPr>
-          <w:rFonts w:hint="eastAsia"/>
-        </w:rPr>
-      </w:pPr>
+      <w:proofErr w:type="spellEnd"/>
+    </w:p>
+    <w:p>
+      <w:pPr>
+        <w:rPr>
+          <w:rFonts w:hint="eastAsia"/>
+        </w:rPr>
+      </w:pPr>
+      <w:proofErr w:type="spellStart"/>
       <w:r>
         <w:t>fn:json-doc</w:t>
       </w:r>
-    </w:p>
-    <w:p>
-      <w:pPr>
-        <w:rPr>
-          <w:rFonts w:hint="eastAsia"/>
-        </w:rPr>
-      </w:pPr>
+      <w:proofErr w:type="spellEnd"/>
+    </w:p>
+    <w:p>
+      <w:pPr>
+        <w:rPr>
+          <w:rFonts w:hint="eastAsia"/>
+        </w:rPr>
+      </w:pPr>
+      <w:proofErr w:type="spellStart"/>
       <w:r>
         <w:t>fn:json-to-xml</w:t>
       </w:r>
-    </w:p>
-    <w:p>
-      <w:pPr>
-        <w:rPr>
-          <w:rFonts w:hint="eastAsia"/>
-        </w:rPr>
-      </w:pPr>
+      <w:proofErr w:type="spellEnd"/>
+    </w:p>
+    <w:p>
+      <w:pPr>
+        <w:rPr>
+          <w:rFonts w:hint="eastAsia"/>
+        </w:rPr>
+      </w:pPr>
+      <w:proofErr w:type="spellStart"/>
       <w:r>
         <w:t>fn:xml-to-json</w:t>
       </w:r>
+      <w:proofErr w:type="spellEnd"/>
     </w:p>
     <w:p>
       <w:pPr>
@@ -5610,6 +6436,7 @@
         </w:rPr>
         <w:t xml:space="preserve"> </w:t>
       </w:r>
+      <w:proofErr w:type="spellStart"/>
       <w:r>
         <w:rPr>
           <w:b/>
@@ -5617,6 +6444,7 @@
         </w:rPr>
         <w:t>Xalan</w:t>
       </w:r>
+      <w:proofErr w:type="spellEnd"/>
       <w:r>
         <w:rPr>
           <w:b/>
@@ -5752,6 +6580,7 @@
         </w:rPr>
         <w:t xml:space="preserve">) </w:t>
       </w:r>
+      <w:proofErr w:type="spellStart"/>
       <w:r>
         <w:rPr>
           <w:b/>
@@ -5759,6 +6588,7 @@
         </w:rPr>
         <w:t>Xalan</w:t>
       </w:r>
+      <w:proofErr w:type="spellEnd"/>
       <w:r>
         <w:rPr>
           <w:b/>
@@ -5822,8 +6652,13 @@
           <w:rFonts w:hint="eastAsia"/>
         </w:rPr>
       </w:pPr>
-      <w:r>
-        <w:t xml:space="preserve">Xalan-J’s XSLT 3.0 and XPath 3.1 </w:t>
+      <w:proofErr w:type="spellStart"/>
+      <w:r>
+        <w:t>Xalan</w:t>
+      </w:r>
+      <w:proofErr w:type="spellEnd"/>
+      <w:r>
+        <w:t xml:space="preserve">-J’s XSLT 3.0 and XPath 3.1 </w:t>
       </w:r>
       <w:r>
         <w:t xml:space="preserve">test suite is available at </w:t>
@@ -5900,7 +6735,15 @@
         </w:rPr>
       </w:pPr>
       <w:r>
-        <w:t xml:space="preserve">Apache Xalan-J </w:t>
+        <w:t xml:space="preserve">Apache </w:t>
+      </w:r>
+      <w:proofErr w:type="spellStart"/>
+      <w:r>
+        <w:t>Xalan</w:t>
+      </w:r>
+      <w:proofErr w:type="spellEnd"/>
+      <w:r>
+        <w:t xml:space="preserve">-J </w:t>
       </w:r>
       <w:r>
         <w:t>site</w:t>

</xml_diff>

<commit_message>
committing modifications to xalan-j's xsl 3 implementation documentation
</commit_message>
<xml_diff>
--- a/xalan-j/xsl3/xalanj_xslt3.0_implementation_status.docx
+++ b/xalan-j/xsl3/xalanj_xslt3.0_implementation_status.docx
@@ -116,79 +116,63 @@
           <w:sz w:val="20"/>
           <w:szCs w:val="20"/>
         </w:rPr>
-        <w:t xml:space="preserve">Document </w:t>
-      </w:r>
-      <w:proofErr w:type="gramStart"/>
+        <w:t xml:space="preserve">Document modified : </w:t>
+      </w:r>
       <w:r>
         <w:rPr>
           <w:sz w:val="20"/>
           <w:szCs w:val="20"/>
         </w:rPr>
-        <w:t>modified :</w:t>
-      </w:r>
-      <w:proofErr w:type="gramEnd"/>
+        <w:t>202</w:t>
+      </w:r>
       <w:r>
         <w:rPr>
           <w:sz w:val="20"/>
           <w:szCs w:val="20"/>
         </w:rPr>
-        <w:t xml:space="preserve"> </w:t>
+        <w:t>5</w:t>
       </w:r>
       <w:r>
         <w:rPr>
           <w:sz w:val="20"/>
           <w:szCs w:val="20"/>
         </w:rPr>
-        <w:t>202</w:t>
+        <w:t>-</w:t>
       </w:r>
       <w:r>
         <w:rPr>
           <w:sz w:val="20"/>
           <w:szCs w:val="20"/>
         </w:rPr>
-        <w:t>5</w:t>
+        <w:t>0</w:t>
       </w:r>
       <w:r>
         <w:rPr>
           <w:sz w:val="20"/>
           <w:szCs w:val="20"/>
         </w:rPr>
-        <w:t>-</w:t>
+        <w:t>3</w:t>
       </w:r>
       <w:r>
         <w:rPr>
           <w:sz w:val="20"/>
           <w:szCs w:val="20"/>
         </w:rPr>
-        <w:t>0</w:t>
+        <w:t>-</w:t>
       </w:r>
       <w:r>
         <w:rPr>
           <w:sz w:val="20"/>
           <w:szCs w:val="20"/>
         </w:rPr>
-        <w:t>3</w:t>
+        <w:t>0</w:t>
       </w:r>
       <w:r>
         <w:rPr>
           <w:sz w:val="20"/>
           <w:szCs w:val="20"/>
         </w:rPr>
-        <w:t>-</w:t>
-      </w:r>
-      <w:r>
-        <w:rPr>
-          <w:sz w:val="20"/>
-          <w:szCs w:val="20"/>
-        </w:rPr>
-        <w:t>0</w:t>
-      </w:r>
-      <w:r>
-        <w:rPr>
-          <w:sz w:val="20"/>
-          <w:szCs w:val="20"/>
-        </w:rPr>
-        <w:t>3</w:t>
+        <w:t>4</w:t>
       </w:r>
     </w:p>
     <w:p>
@@ -245,21 +229,7 @@
         <w:rPr>
           <w:color w:val="404040" w:themeColor="text1" w:themeTint="BF"/>
         </w:rPr>
-        <w:t xml:space="preserve">      </w:t>
-      </w:r>
-      <w:proofErr w:type="gramStart"/>
-      <w:r>
-        <w:rPr>
-          <w:color w:val="404040" w:themeColor="text1" w:themeTint="BF"/>
-        </w:rPr>
-        <w:t xml:space="preserve">  :</w:t>
-      </w:r>
-      <w:proofErr w:type="gramEnd"/>
-      <w:r>
-        <w:rPr>
-          <w:color w:val="404040" w:themeColor="text1" w:themeTint="BF"/>
-        </w:rPr>
-        <w:t xml:space="preserve">      Apache </w:t>
+        <w:t xml:space="preserve">        :      Apache </w:t>
       </w:r>
       <w:proofErr w:type="spellStart"/>
       <w:r>
@@ -780,21 +750,12 @@
         <w:t xml:space="preserve">using </w:t>
       </w:r>
       <w:proofErr w:type="spellStart"/>
-      <w:proofErr w:type="gramStart"/>
-      <w:r>
-        <w:rPr>
-          <w:sz w:val="22"/>
-          <w:szCs w:val="22"/>
-        </w:rPr>
-        <w:t>xsl:import</w:t>
-      </w:r>
-      <w:proofErr w:type="gramEnd"/>
-      <w:r>
-        <w:rPr>
-          <w:sz w:val="22"/>
-          <w:szCs w:val="22"/>
-        </w:rPr>
-        <w:t>-schema</w:t>
+      <w:r>
+        <w:rPr>
+          <w:sz w:val="22"/>
+          <w:szCs w:val="22"/>
+        </w:rPr>
+        <w:t>xsl:import-schema</w:t>
       </w:r>
       <w:proofErr w:type="spellEnd"/>
       <w:r>
@@ -4140,11 +4101,6 @@
       </w:pPr>
     </w:p>
     <w:p>
-      <w:pPr>
-        <w:rPr>
-          <w:rFonts w:hint="eastAsia"/>
-        </w:rPr>
-      </w:pPr>
       <w:r>
         <w:t>2</w:t>
       </w:r>
@@ -4156,6 +4112,19 @@
       </w:r>
       <w:r>
         <w:t xml:space="preserve"> Array and map lookup using function call syntax</w:t>
+      </w:r>
+      <w:r>
+        <w:t>,</w:t>
+      </w:r>
+    </w:p>
+    <w:p>
+      <w:pPr>
+        <w:rPr>
+          <w:rFonts w:hint="eastAsia"/>
+        </w:rPr>
+      </w:pPr>
+      <w:r>
+        <w:t xml:space="preserve">      Array and map lookup using unary lookup operation “?”</w:t>
       </w:r>
       <w:r>
         <w:t xml:space="preserve"> </w:t>
@@ -4459,6 +4428,7 @@
         </w:rPr>
       </w:pPr>
       <w:r>
+        <w:lastRenderedPageBreak/>
         <w:t>2) Context functions</w:t>
       </w:r>
     </w:p>
@@ -5063,6 +5033,7 @@
       </w:pPr>
       <w:proofErr w:type="spellStart"/>
       <w:r>
+        <w:lastRenderedPageBreak/>
         <w:t>math:sin</w:t>
       </w:r>
       <w:proofErr w:type="spellEnd"/>
@@ -5075,916 +5046,916 @@
       </w:pPr>
       <w:proofErr w:type="spellStart"/>
       <w:r>
+        <w:t>math:cos</w:t>
+      </w:r>
+      <w:proofErr w:type="spellEnd"/>
+    </w:p>
+    <w:p>
+      <w:pPr>
+        <w:rPr>
+          <w:rFonts w:hint="eastAsia"/>
+        </w:rPr>
+      </w:pPr>
+      <w:proofErr w:type="spellStart"/>
+      <w:r>
+        <w:t>math:tan</w:t>
+      </w:r>
+      <w:proofErr w:type="spellEnd"/>
+    </w:p>
+    <w:p>
+      <w:pPr>
+        <w:rPr>
+          <w:rFonts w:hint="eastAsia"/>
+        </w:rPr>
+      </w:pPr>
+      <w:proofErr w:type="spellStart"/>
+      <w:r>
+        <w:t>math:asin</w:t>
+      </w:r>
+      <w:proofErr w:type="spellEnd"/>
+    </w:p>
+    <w:p>
+      <w:pPr>
+        <w:rPr>
+          <w:rFonts w:hint="eastAsia"/>
+        </w:rPr>
+      </w:pPr>
+      <w:proofErr w:type="spellStart"/>
+      <w:r>
+        <w:t>math:acos</w:t>
+      </w:r>
+      <w:proofErr w:type="spellEnd"/>
+    </w:p>
+    <w:p>
+      <w:pPr>
+        <w:rPr>
+          <w:rFonts w:hint="eastAsia"/>
+        </w:rPr>
+      </w:pPr>
+      <w:proofErr w:type="spellStart"/>
+      <w:r>
+        <w:t>math:atan</w:t>
+      </w:r>
+      <w:proofErr w:type="spellEnd"/>
+    </w:p>
+    <w:p>
+      <w:pPr>
+        <w:rPr>
+          <w:rFonts w:hint="eastAsia"/>
+        </w:rPr>
+      </w:pPr>
+      <w:r>
+        <w:t>math:atan2</w:t>
+      </w:r>
+    </w:p>
+    <w:p>
+      <w:pPr>
+        <w:rPr>
+          <w:rFonts w:hint="eastAsia"/>
+        </w:rPr>
+      </w:pPr>
+    </w:p>
+    <w:p>
+      <w:pPr>
+        <w:rPr>
+          <w:rFonts w:hint="eastAsia"/>
+        </w:rPr>
+      </w:pPr>
+      <w:r>
+        <w:t>8</w:t>
+      </w:r>
+      <w:r>
+        <w:t>)</w:t>
+      </w:r>
+      <w:r>
+        <w:t xml:space="preserve"> Component extraction functions on durations</w:t>
+      </w:r>
+    </w:p>
+    <w:p>
+      <w:pPr>
+        <w:rPr>
+          <w:rFonts w:hint="eastAsia"/>
+        </w:rPr>
+      </w:pPr>
+    </w:p>
+    <w:p>
+      <w:pPr>
+        <w:rPr>
+          <w:rFonts w:hint="eastAsia"/>
+        </w:rPr>
+      </w:pPr>
+      <w:proofErr w:type="spellStart"/>
+      <w:r>
+        <w:t>fn:years-from-duration</w:t>
+      </w:r>
+      <w:proofErr w:type="spellEnd"/>
+    </w:p>
+    <w:p>
+      <w:pPr>
+        <w:rPr>
+          <w:rFonts w:hint="eastAsia"/>
+        </w:rPr>
+      </w:pPr>
+      <w:proofErr w:type="spellStart"/>
+      <w:r>
+        <w:t>fn:months-from-duration</w:t>
+      </w:r>
+      <w:proofErr w:type="spellEnd"/>
+    </w:p>
+    <w:p>
+      <w:pPr>
+        <w:rPr>
+          <w:rFonts w:hint="eastAsia"/>
+        </w:rPr>
+      </w:pPr>
+      <w:proofErr w:type="spellStart"/>
+      <w:r>
+        <w:t>fn:days-from-duration</w:t>
+      </w:r>
+      <w:proofErr w:type="spellEnd"/>
+    </w:p>
+    <w:p>
+      <w:pPr>
+        <w:rPr>
+          <w:rFonts w:hint="eastAsia"/>
+        </w:rPr>
+      </w:pPr>
+      <w:proofErr w:type="spellStart"/>
+      <w:r>
+        <w:t>fn:hours-from-duration</w:t>
+      </w:r>
+      <w:proofErr w:type="spellEnd"/>
+    </w:p>
+    <w:p>
+      <w:pPr>
+        <w:rPr>
+          <w:rFonts w:hint="eastAsia"/>
+        </w:rPr>
+      </w:pPr>
+      <w:proofErr w:type="spellStart"/>
+      <w:r>
+        <w:t>fn:minutes-from-duration</w:t>
+      </w:r>
+      <w:proofErr w:type="spellEnd"/>
+    </w:p>
+    <w:p>
+      <w:pPr>
+        <w:rPr>
+          <w:rFonts w:hint="eastAsia"/>
+        </w:rPr>
+      </w:pPr>
+      <w:proofErr w:type="spellStart"/>
+      <w:r>
+        <w:t>fn:seconds-from-duration</w:t>
+      </w:r>
+      <w:proofErr w:type="spellEnd"/>
+    </w:p>
+    <w:p>
+      <w:pPr>
+        <w:rPr>
+          <w:rFonts w:hint="eastAsia"/>
+        </w:rPr>
+      </w:pPr>
+    </w:p>
+    <w:p>
+      <w:pPr>
+        <w:rPr>
+          <w:rFonts w:hint="eastAsia"/>
+        </w:rPr>
+      </w:pPr>
+      <w:r>
+        <w:t>9</w:t>
+      </w:r>
+      <w:r>
+        <w:t>)</w:t>
+      </w:r>
+      <w:r>
+        <w:t xml:space="preserve"> Constructing </w:t>
+      </w:r>
+      <w:proofErr w:type="spellStart"/>
+      <w:r>
+        <w:t>xs:dateTime</w:t>
+      </w:r>
+      <w:proofErr w:type="spellEnd"/>
+      <w:r>
+        <w:t xml:space="preserve"> value</w:t>
+      </w:r>
+    </w:p>
+    <w:p>
+      <w:pPr>
+        <w:rPr>
+          <w:rFonts w:hint="eastAsia"/>
+        </w:rPr>
+      </w:pPr>
+    </w:p>
+    <w:p>
+      <w:pPr>
+        <w:rPr>
+          <w:rFonts w:hint="eastAsia"/>
+        </w:rPr>
+      </w:pPr>
+      <w:proofErr w:type="spellStart"/>
+      <w:r>
+        <w:rPr>
+          <w:rFonts w:hint="eastAsia"/>
+        </w:rPr>
+        <w:t>fn:dateTime</w:t>
+      </w:r>
+      <w:proofErr w:type="spellEnd"/>
+    </w:p>
+    <w:p>
+      <w:pPr>
+        <w:rPr>
+          <w:rFonts w:hint="eastAsia"/>
+        </w:rPr>
+      </w:pPr>
+    </w:p>
+    <w:p>
+      <w:pPr>
+        <w:rPr>
+          <w:rFonts w:hint="eastAsia"/>
+        </w:rPr>
+      </w:pPr>
+      <w:r>
+        <w:t>10</w:t>
+      </w:r>
+      <w:r>
+        <w:t>)</w:t>
+      </w:r>
+      <w:r>
+        <w:t xml:space="preserve"> Component extraction functions on dates and times</w:t>
+      </w:r>
+    </w:p>
+    <w:p>
+      <w:pPr>
+        <w:rPr>
+          <w:rFonts w:hint="eastAsia"/>
+        </w:rPr>
+      </w:pPr>
+    </w:p>
+    <w:p>
+      <w:pPr>
+        <w:rPr>
+          <w:rFonts w:hint="eastAsia"/>
+        </w:rPr>
+      </w:pPr>
+      <w:proofErr w:type="spellStart"/>
+      <w:r>
+        <w:rPr>
+          <w:rFonts w:hint="eastAsia"/>
+        </w:rPr>
+        <w:t>fn:year-from-dateTime</w:t>
+      </w:r>
+      <w:proofErr w:type="spellEnd"/>
+    </w:p>
+    <w:p>
+      <w:pPr>
+        <w:rPr>
+          <w:rFonts w:hint="eastAsia"/>
+        </w:rPr>
+      </w:pPr>
+      <w:proofErr w:type="spellStart"/>
+      <w:r>
+        <w:rPr>
+          <w:rFonts w:hint="eastAsia"/>
+        </w:rPr>
+        <w:t>fn:month-from-dateTime</w:t>
+      </w:r>
+      <w:proofErr w:type="spellEnd"/>
+    </w:p>
+    <w:p>
+      <w:pPr>
+        <w:rPr>
+          <w:rFonts w:hint="eastAsia"/>
+        </w:rPr>
+      </w:pPr>
+      <w:proofErr w:type="spellStart"/>
+      <w:r>
+        <w:rPr>
+          <w:rFonts w:hint="eastAsia"/>
+        </w:rPr>
+        <w:t>fn:day-from-dateTime</w:t>
+      </w:r>
+      <w:proofErr w:type="spellEnd"/>
+    </w:p>
+    <w:p>
+      <w:pPr>
+        <w:rPr>
+          <w:rFonts w:hint="eastAsia"/>
+        </w:rPr>
+      </w:pPr>
+      <w:proofErr w:type="spellStart"/>
+      <w:r>
+        <w:rPr>
+          <w:rFonts w:hint="eastAsia"/>
+        </w:rPr>
+        <w:t>fn:hours-from-dateTime</w:t>
+      </w:r>
+      <w:proofErr w:type="spellEnd"/>
+    </w:p>
+    <w:p>
+      <w:pPr>
+        <w:rPr>
+          <w:rFonts w:hint="eastAsia"/>
+        </w:rPr>
+      </w:pPr>
+      <w:proofErr w:type="spellStart"/>
+      <w:r>
+        <w:rPr>
+          <w:rFonts w:hint="eastAsia"/>
+        </w:rPr>
+        <w:t>fn:minutes-from-dateTime</w:t>
+      </w:r>
+      <w:proofErr w:type="spellEnd"/>
+    </w:p>
+    <w:p>
+      <w:pPr>
+        <w:rPr>
+          <w:rFonts w:hint="eastAsia"/>
+        </w:rPr>
+      </w:pPr>
+      <w:proofErr w:type="spellStart"/>
+      <w:r>
+        <w:rPr>
+          <w:rFonts w:hint="eastAsia"/>
+        </w:rPr>
+        <w:t>fn:seconds-from-dateTime</w:t>
+      </w:r>
+      <w:proofErr w:type="spellEnd"/>
+    </w:p>
+    <w:p>
+      <w:pPr>
+        <w:rPr>
+          <w:rFonts w:hint="eastAsia"/>
+        </w:rPr>
+      </w:pPr>
+      <w:proofErr w:type="spellStart"/>
+      <w:r>
+        <w:rPr>
+          <w:rFonts w:hint="eastAsia"/>
+        </w:rPr>
+        <w:t>fn:timezone-from-dateTime</w:t>
+      </w:r>
+      <w:proofErr w:type="spellEnd"/>
+    </w:p>
+    <w:p>
+      <w:pPr>
+        <w:rPr>
+          <w:rFonts w:hint="eastAsia"/>
+        </w:rPr>
+      </w:pPr>
+      <w:proofErr w:type="spellStart"/>
+      <w:r>
+        <w:rPr>
+          <w:rFonts w:hint="eastAsia"/>
+        </w:rPr>
+        <w:t>fn:year-from-date</w:t>
+      </w:r>
+      <w:proofErr w:type="spellEnd"/>
+    </w:p>
+    <w:p>
+      <w:pPr>
+        <w:rPr>
+          <w:rFonts w:hint="eastAsia"/>
+        </w:rPr>
+      </w:pPr>
+      <w:proofErr w:type="spellStart"/>
+      <w:r>
+        <w:rPr>
+          <w:rFonts w:hint="eastAsia"/>
+        </w:rPr>
+        <w:t>fn:month-from-date</w:t>
+      </w:r>
+      <w:proofErr w:type="spellEnd"/>
+    </w:p>
+    <w:p>
+      <w:pPr>
+        <w:rPr>
+          <w:rFonts w:hint="eastAsia"/>
+        </w:rPr>
+      </w:pPr>
+      <w:proofErr w:type="spellStart"/>
+      <w:r>
+        <w:rPr>
+          <w:rFonts w:hint="eastAsia"/>
+        </w:rPr>
+        <w:t>fn:day-from-date</w:t>
+      </w:r>
+      <w:proofErr w:type="spellEnd"/>
+    </w:p>
+    <w:p>
+      <w:pPr>
+        <w:rPr>
+          <w:rFonts w:hint="eastAsia"/>
+        </w:rPr>
+      </w:pPr>
+      <w:proofErr w:type="spellStart"/>
+      <w:r>
+        <w:rPr>
+          <w:rFonts w:hint="eastAsia"/>
+        </w:rPr>
+        <w:t>fn:timezone-from-date</w:t>
+      </w:r>
+      <w:proofErr w:type="spellEnd"/>
+    </w:p>
+    <w:p>
+      <w:pPr>
+        <w:rPr>
+          <w:rFonts w:hint="eastAsia"/>
+        </w:rPr>
+      </w:pPr>
+      <w:proofErr w:type="spellStart"/>
+      <w:r>
+        <w:rPr>
+          <w:rFonts w:hint="eastAsia"/>
+        </w:rPr>
+        <w:t>fn:hours-from-time</w:t>
+      </w:r>
+      <w:proofErr w:type="spellEnd"/>
+    </w:p>
+    <w:p>
+      <w:pPr>
+        <w:rPr>
+          <w:rFonts w:hint="eastAsia"/>
+        </w:rPr>
+      </w:pPr>
+      <w:proofErr w:type="spellStart"/>
+      <w:r>
+        <w:rPr>
+          <w:rFonts w:hint="eastAsia"/>
+        </w:rPr>
+        <w:t>fn:minutes-from-time</w:t>
+      </w:r>
+      <w:proofErr w:type="spellEnd"/>
+    </w:p>
+    <w:p>
+      <w:pPr>
+        <w:rPr>
+          <w:rFonts w:hint="eastAsia"/>
+        </w:rPr>
+      </w:pPr>
+      <w:proofErr w:type="spellStart"/>
+      <w:r>
+        <w:rPr>
+          <w:rFonts w:hint="eastAsia"/>
+        </w:rPr>
+        <w:t>fn:seconds-from-time</w:t>
+      </w:r>
+      <w:proofErr w:type="spellEnd"/>
+    </w:p>
+    <w:p>
+      <w:pPr>
+        <w:rPr>
+          <w:rFonts w:hint="eastAsia"/>
+        </w:rPr>
+      </w:pPr>
+      <w:proofErr w:type="spellStart"/>
+      <w:r>
+        <w:rPr>
+          <w:rFonts w:hint="eastAsia"/>
+        </w:rPr>
+        <w:t>fn:timezone-from-time</w:t>
+      </w:r>
+      <w:proofErr w:type="spellEnd"/>
+    </w:p>
+    <w:p>
+      <w:pPr>
+        <w:rPr>
+          <w:rFonts w:hint="eastAsia"/>
+        </w:rPr>
+      </w:pPr>
+    </w:p>
+    <w:p>
+      <w:pPr>
+        <w:rPr>
+          <w:rFonts w:hint="eastAsia"/>
+        </w:rPr>
+      </w:pPr>
+      <w:r>
+        <w:t>1</w:t>
+      </w:r>
+      <w:r>
+        <w:t>1</w:t>
+      </w:r>
+      <w:r>
+        <w:t>)</w:t>
+      </w:r>
+      <w:r>
+        <w:t xml:space="preserve"> </w:t>
+      </w:r>
+      <w:r>
+        <w:t>Built-in</w:t>
+      </w:r>
+      <w:r>
+        <w:t xml:space="preserve"> higher-order functions</w:t>
+      </w:r>
+    </w:p>
+    <w:p>
+      <w:pPr>
+        <w:rPr>
+          <w:rFonts w:hint="eastAsia"/>
+        </w:rPr>
+      </w:pPr>
+    </w:p>
+    <w:p>
+      <w:pPr>
+        <w:rPr>
+          <w:rFonts w:hint="eastAsia"/>
+        </w:rPr>
+      </w:pPr>
+      <w:proofErr w:type="spellStart"/>
+      <w:r>
+        <w:t>fn:for-each</w:t>
+      </w:r>
+      <w:proofErr w:type="spellEnd"/>
+    </w:p>
+    <w:p>
+      <w:pPr>
+        <w:rPr>
+          <w:rFonts w:hint="eastAsia"/>
+        </w:rPr>
+      </w:pPr>
+      <w:proofErr w:type="spellStart"/>
+      <w:r>
+        <w:t>fn:filter</w:t>
+      </w:r>
+      <w:proofErr w:type="spellEnd"/>
+    </w:p>
+    <w:p>
+      <w:pPr>
+        <w:rPr>
+          <w:rFonts w:hint="eastAsia"/>
+        </w:rPr>
+      </w:pPr>
+      <w:proofErr w:type="spellStart"/>
+      <w:r>
+        <w:t>fn:fold-left</w:t>
+      </w:r>
+      <w:proofErr w:type="spellEnd"/>
+    </w:p>
+    <w:p>
+      <w:pPr>
+        <w:rPr>
+          <w:rFonts w:hint="eastAsia"/>
+        </w:rPr>
+      </w:pPr>
+      <w:proofErr w:type="spellStart"/>
+      <w:r>
+        <w:t>fn:fold-right</w:t>
+      </w:r>
+      <w:proofErr w:type="spellEnd"/>
+    </w:p>
+    <w:p>
+      <w:pPr>
+        <w:rPr>
+          <w:rFonts w:hint="eastAsia"/>
+        </w:rPr>
+      </w:pPr>
+      <w:proofErr w:type="spellStart"/>
+      <w:r>
+        <w:t>fn:for-each-pair</w:t>
+      </w:r>
+      <w:proofErr w:type="spellEnd"/>
+    </w:p>
+    <w:p>
+      <w:pPr>
+        <w:rPr>
+          <w:rFonts w:hint="eastAsia"/>
+        </w:rPr>
+      </w:pPr>
+      <w:proofErr w:type="spellStart"/>
+      <w:r>
+        <w:t>fn:sort</w:t>
+      </w:r>
+      <w:proofErr w:type="spellEnd"/>
+      <w:r>
+        <w:t xml:space="preserve">                            (with support for collation argument)</w:t>
+      </w:r>
+    </w:p>
+    <w:p>
+      <w:pPr>
+        <w:rPr>
+          <w:rFonts w:hint="eastAsia"/>
+        </w:rPr>
+      </w:pPr>
+      <w:proofErr w:type="spellStart"/>
+      <w:r>
+        <w:t>fn:apply</w:t>
+      </w:r>
+      <w:proofErr w:type="spellEnd"/>
+    </w:p>
+    <w:p>
+      <w:pPr>
+        <w:rPr>
+          <w:rFonts w:hint="eastAsia"/>
+        </w:rPr>
+      </w:pPr>
+    </w:p>
+    <w:p>
+      <w:pPr>
+        <w:rPr>
+          <w:rFonts w:hint="eastAsia"/>
+        </w:rPr>
+      </w:pPr>
+      <w:r>
         <w:lastRenderedPageBreak/>
-        <w:t>math:cos</w:t>
-      </w:r>
-      <w:proofErr w:type="spellEnd"/>
-    </w:p>
-    <w:p>
-      <w:pPr>
-        <w:rPr>
-          <w:rFonts w:hint="eastAsia"/>
-        </w:rPr>
-      </w:pPr>
-      <w:proofErr w:type="spellStart"/>
-      <w:r>
-        <w:t>math:tan</w:t>
-      </w:r>
-      <w:proofErr w:type="spellEnd"/>
-    </w:p>
-    <w:p>
-      <w:pPr>
-        <w:rPr>
-          <w:rFonts w:hint="eastAsia"/>
-        </w:rPr>
-      </w:pPr>
-      <w:proofErr w:type="spellStart"/>
-      <w:r>
-        <w:t>math:asin</w:t>
-      </w:r>
-      <w:proofErr w:type="spellEnd"/>
-    </w:p>
-    <w:p>
-      <w:pPr>
-        <w:rPr>
-          <w:rFonts w:hint="eastAsia"/>
-        </w:rPr>
-      </w:pPr>
-      <w:proofErr w:type="spellStart"/>
-      <w:r>
-        <w:t>math:acos</w:t>
-      </w:r>
-      <w:proofErr w:type="spellEnd"/>
-    </w:p>
-    <w:p>
-      <w:pPr>
-        <w:rPr>
-          <w:rFonts w:hint="eastAsia"/>
-        </w:rPr>
-      </w:pPr>
-      <w:proofErr w:type="spellStart"/>
-      <w:r>
-        <w:t>math:atan</w:t>
-      </w:r>
-      <w:proofErr w:type="spellEnd"/>
-    </w:p>
-    <w:p>
-      <w:pPr>
-        <w:rPr>
-          <w:rFonts w:hint="eastAsia"/>
-        </w:rPr>
-      </w:pPr>
-      <w:r>
-        <w:t>math:atan2</w:t>
-      </w:r>
-    </w:p>
-    <w:p>
-      <w:pPr>
-        <w:rPr>
-          <w:rFonts w:hint="eastAsia"/>
-        </w:rPr>
-      </w:pPr>
-    </w:p>
-    <w:p>
-      <w:pPr>
-        <w:rPr>
-          <w:rFonts w:hint="eastAsia"/>
-        </w:rPr>
-      </w:pPr>
-      <w:r>
-        <w:t>8</w:t>
+        <w:t>1</w:t>
+      </w:r>
+      <w:r>
+        <w:t>2</w:t>
       </w:r>
       <w:r>
         <w:t>)</w:t>
       </w:r>
       <w:r>
-        <w:t xml:space="preserve"> Component extraction functions on durations</w:t>
-      </w:r>
-    </w:p>
-    <w:p>
-      <w:pPr>
-        <w:rPr>
-          <w:rFonts w:hint="eastAsia"/>
-        </w:rPr>
-      </w:pPr>
-    </w:p>
-    <w:p>
-      <w:pPr>
-        <w:rPr>
-          <w:rFonts w:hint="eastAsia"/>
-        </w:rPr>
-      </w:pPr>
-      <w:proofErr w:type="spellStart"/>
-      <w:r>
-        <w:t>fn:years-from-duration</w:t>
-      </w:r>
-      <w:proofErr w:type="spellEnd"/>
-    </w:p>
-    <w:p>
-      <w:pPr>
-        <w:rPr>
-          <w:rFonts w:hint="eastAsia"/>
-        </w:rPr>
-      </w:pPr>
-      <w:proofErr w:type="spellStart"/>
-      <w:r>
-        <w:t>fn:months-from-duration</w:t>
-      </w:r>
-      <w:proofErr w:type="spellEnd"/>
-    </w:p>
-    <w:p>
-      <w:pPr>
-        <w:rPr>
-          <w:rFonts w:hint="eastAsia"/>
-        </w:rPr>
-      </w:pPr>
-      <w:proofErr w:type="spellStart"/>
-      <w:r>
-        <w:t>fn:days-from-duration</w:t>
-      </w:r>
-      <w:proofErr w:type="spellEnd"/>
-    </w:p>
-    <w:p>
-      <w:pPr>
-        <w:rPr>
-          <w:rFonts w:hint="eastAsia"/>
-        </w:rPr>
-      </w:pPr>
-      <w:proofErr w:type="spellStart"/>
-      <w:r>
-        <w:t>fn:hours-from-duration</w:t>
-      </w:r>
-      <w:proofErr w:type="spellEnd"/>
-    </w:p>
-    <w:p>
-      <w:pPr>
-        <w:rPr>
-          <w:rFonts w:hint="eastAsia"/>
-        </w:rPr>
-      </w:pPr>
-      <w:proofErr w:type="spellStart"/>
-      <w:r>
-        <w:t>fn:minutes-from-duration</w:t>
-      </w:r>
-      <w:proofErr w:type="spellEnd"/>
-    </w:p>
-    <w:p>
-      <w:pPr>
-        <w:rPr>
-          <w:rFonts w:hint="eastAsia"/>
-        </w:rPr>
-      </w:pPr>
-      <w:proofErr w:type="spellStart"/>
-      <w:r>
-        <w:t>fn:seconds-from-duration</w:t>
-      </w:r>
-      <w:proofErr w:type="spellEnd"/>
-    </w:p>
-    <w:p>
-      <w:pPr>
-        <w:rPr>
-          <w:rFonts w:hint="eastAsia"/>
-        </w:rPr>
-      </w:pPr>
-    </w:p>
-    <w:p>
-      <w:pPr>
-        <w:rPr>
-          <w:rFonts w:hint="eastAsia"/>
-        </w:rPr>
-      </w:pPr>
-      <w:r>
-        <w:t>9</w:t>
+        <w:t xml:space="preserve"> Functions on sequences</w:t>
+      </w:r>
+    </w:p>
+    <w:p>
+      <w:pPr>
+        <w:rPr>
+          <w:rFonts w:hint="eastAsia"/>
+        </w:rPr>
+      </w:pPr>
+    </w:p>
+    <w:p>
+      <w:pPr>
+        <w:ind w:firstLine="270"/>
+        <w:rPr>
+          <w:rFonts w:hint="eastAsia"/>
+        </w:rPr>
+      </w:pPr>
+      <w:r>
+        <w:t>12.1</w:t>
+      </w:r>
+      <w:r>
+        <w:t xml:space="preserve"> </w:t>
+      </w:r>
+      <w:r>
+        <w:t>General functions on sequences</w:t>
+      </w:r>
+    </w:p>
+    <w:p>
+      <w:pPr>
+        <w:ind w:firstLine="270"/>
+        <w:rPr>
+          <w:rFonts w:hint="eastAsia"/>
+        </w:rPr>
+      </w:pPr>
+      <w:proofErr w:type="spellStart"/>
+      <w:r>
+        <w:t>fn:empty</w:t>
+      </w:r>
+      <w:proofErr w:type="spellEnd"/>
+    </w:p>
+    <w:p>
+      <w:pPr>
+        <w:ind w:firstLine="270"/>
+        <w:rPr>
+          <w:rFonts w:hint="eastAsia"/>
+        </w:rPr>
+      </w:pPr>
+      <w:proofErr w:type="spellStart"/>
+      <w:r>
+        <w:t>fn:exists</w:t>
+      </w:r>
+      <w:proofErr w:type="spellEnd"/>
+    </w:p>
+    <w:p>
+      <w:pPr>
+        <w:ind w:firstLine="270"/>
+        <w:rPr>
+          <w:rFonts w:hint="eastAsia"/>
+        </w:rPr>
+      </w:pPr>
+      <w:proofErr w:type="spellStart"/>
+      <w:r>
+        <w:t>fn:head</w:t>
+      </w:r>
+      <w:proofErr w:type="spellEnd"/>
+    </w:p>
+    <w:p>
+      <w:pPr>
+        <w:ind w:firstLine="270"/>
+        <w:rPr>
+          <w:rFonts w:hint="eastAsia"/>
+        </w:rPr>
+      </w:pPr>
+      <w:proofErr w:type="spellStart"/>
+      <w:r>
+        <w:t>fn:tail</w:t>
+      </w:r>
+      <w:proofErr w:type="spellEnd"/>
+    </w:p>
+    <w:p>
+      <w:pPr>
+        <w:ind w:firstLine="270"/>
+        <w:rPr>
+          <w:rFonts w:hint="eastAsia"/>
+        </w:rPr>
+      </w:pPr>
+      <w:proofErr w:type="spellStart"/>
+      <w:r>
+        <w:t>fn:insert-before</w:t>
+      </w:r>
+      <w:proofErr w:type="spellEnd"/>
+    </w:p>
+    <w:p>
+      <w:pPr>
+        <w:ind w:firstLine="270"/>
+        <w:rPr>
+          <w:rFonts w:hint="eastAsia"/>
+        </w:rPr>
+      </w:pPr>
+      <w:proofErr w:type="spellStart"/>
+      <w:r>
+        <w:t>fn:remove</w:t>
+      </w:r>
+      <w:proofErr w:type="spellEnd"/>
+    </w:p>
+    <w:p>
+      <w:pPr>
+        <w:ind w:firstLine="270"/>
+        <w:rPr>
+          <w:rFonts w:hint="eastAsia"/>
+        </w:rPr>
+      </w:pPr>
+      <w:proofErr w:type="spellStart"/>
+      <w:r>
+        <w:t>fn:reverse</w:t>
+      </w:r>
+      <w:proofErr w:type="spellEnd"/>
+    </w:p>
+    <w:p>
+      <w:pPr>
+        <w:ind w:firstLine="270"/>
+        <w:rPr>
+          <w:rFonts w:hint="eastAsia"/>
+        </w:rPr>
+      </w:pPr>
+      <w:proofErr w:type="spellStart"/>
+      <w:r>
+        <w:t>fn:subsequence</w:t>
+      </w:r>
+      <w:proofErr w:type="spellEnd"/>
+    </w:p>
+    <w:p>
+      <w:pPr>
+        <w:ind w:firstLine="270"/>
+        <w:rPr>
+          <w:rFonts w:hint="eastAsia"/>
+        </w:rPr>
+      </w:pPr>
+      <w:proofErr w:type="spellStart"/>
+      <w:r>
+        <w:t>fn:unordered</w:t>
+      </w:r>
+      <w:proofErr w:type="spellEnd"/>
+    </w:p>
+    <w:p>
+      <w:pPr>
+        <w:ind w:firstLine="270"/>
+        <w:rPr>
+          <w:rFonts w:hint="eastAsia"/>
+        </w:rPr>
+      </w:pPr>
+    </w:p>
+    <w:p>
+      <w:pPr>
+        <w:ind w:left="270"/>
+        <w:rPr>
+          <w:rFonts w:hint="eastAsia"/>
+        </w:rPr>
+      </w:pPr>
+      <w:r>
+        <w:t>12.2</w:t>
+      </w:r>
+      <w:r>
+        <w:t xml:space="preserve"> </w:t>
+      </w:r>
+      <w:r>
+        <w:t>Aggregate functions</w:t>
+      </w:r>
+    </w:p>
+    <w:p>
+      <w:pPr>
+        <w:ind w:left="270"/>
+        <w:rPr>
+          <w:rFonts w:hint="eastAsia"/>
+        </w:rPr>
+      </w:pPr>
+      <w:proofErr w:type="spellStart"/>
+      <w:r>
+        <w:t>fn:avg</w:t>
+      </w:r>
+      <w:proofErr w:type="spellEnd"/>
+    </w:p>
+    <w:p>
+      <w:pPr>
+        <w:ind w:left="270"/>
+        <w:rPr>
+          <w:rFonts w:hint="eastAsia"/>
+        </w:rPr>
+      </w:pPr>
+      <w:proofErr w:type="spellStart"/>
+      <w:r>
+        <w:t>fn:max</w:t>
+      </w:r>
+      <w:proofErr w:type="spellEnd"/>
+    </w:p>
+    <w:p>
+      <w:pPr>
+        <w:ind w:left="270"/>
+        <w:rPr>
+          <w:rFonts w:hint="eastAsia"/>
+        </w:rPr>
+      </w:pPr>
+      <w:proofErr w:type="spellStart"/>
+      <w:r>
+        <w:t>fn:min</w:t>
+      </w:r>
+      <w:proofErr w:type="spellEnd"/>
+    </w:p>
+    <w:p>
+      <w:pPr>
+        <w:rPr>
+          <w:rFonts w:hint="eastAsia"/>
+        </w:rPr>
+      </w:pPr>
+    </w:p>
+    <w:p>
+      <w:pPr>
+        <w:rPr>
+          <w:rFonts w:hint="eastAsia"/>
+        </w:rPr>
+      </w:pPr>
+      <w:r>
+        <w:t>1</w:t>
+      </w:r>
+      <w:r>
+        <w:t>3</w:t>
       </w:r>
       <w:r>
         <w:t>)</w:t>
       </w:r>
       <w:r>
-        <w:t xml:space="preserve"> Constructing </w:t>
-      </w:r>
-      <w:proofErr w:type="spellStart"/>
-      <w:r>
-        <w:t>xs:dateTime</w:t>
-      </w:r>
-      <w:proofErr w:type="spellEnd"/>
-      <w:r>
-        <w:t xml:space="preserve"> value</w:t>
-      </w:r>
-    </w:p>
-    <w:p>
-      <w:pPr>
-        <w:rPr>
-          <w:rFonts w:hint="eastAsia"/>
-        </w:rPr>
-      </w:pPr>
-    </w:p>
-    <w:p>
-      <w:pPr>
-        <w:rPr>
-          <w:rFonts w:hint="eastAsia"/>
-        </w:rPr>
-      </w:pPr>
-      <w:proofErr w:type="spellStart"/>
-      <w:r>
-        <w:rPr>
-          <w:rFonts w:hint="eastAsia"/>
-        </w:rPr>
-        <w:t>fn:dateTime</w:t>
-      </w:r>
-      <w:proofErr w:type="spellEnd"/>
-    </w:p>
-    <w:p>
-      <w:pPr>
-        <w:rPr>
-          <w:rFonts w:hint="eastAsia"/>
-        </w:rPr>
-      </w:pPr>
-    </w:p>
-    <w:p>
-      <w:pPr>
-        <w:rPr>
-          <w:rFonts w:hint="eastAsia"/>
-        </w:rPr>
-      </w:pPr>
-      <w:r>
-        <w:t>10</w:t>
+        <w:t xml:space="preserve"> Parsing and serializing</w:t>
+      </w:r>
+    </w:p>
+    <w:p>
+      <w:pPr>
+        <w:rPr>
+          <w:rFonts w:hint="eastAsia"/>
+        </w:rPr>
+      </w:pPr>
+    </w:p>
+    <w:p>
+      <w:pPr>
+        <w:rPr>
+          <w:rFonts w:hint="eastAsia"/>
+        </w:rPr>
+      </w:pPr>
+      <w:proofErr w:type="spellStart"/>
+      <w:r>
+        <w:t>fn:parse-xml</w:t>
+      </w:r>
+      <w:proofErr w:type="spellEnd"/>
+    </w:p>
+    <w:p>
+      <w:pPr>
+        <w:rPr>
+          <w:rFonts w:hint="eastAsia"/>
+        </w:rPr>
+      </w:pPr>
+      <w:proofErr w:type="spellStart"/>
+      <w:r>
+        <w:t>fn:parse-xml-fragment</w:t>
+      </w:r>
+      <w:proofErr w:type="spellEnd"/>
+    </w:p>
+    <w:p>
+      <w:pPr>
+        <w:rPr>
+          <w:rFonts w:hint="eastAsia"/>
+        </w:rPr>
+      </w:pPr>
+    </w:p>
+    <w:p>
+      <w:pPr>
+        <w:rPr>
+          <w:rFonts w:hint="eastAsia"/>
+        </w:rPr>
+      </w:pPr>
+      <w:r>
+        <w:t>1</w:t>
+      </w:r>
+      <w:r>
+        <w:t>4</w:t>
       </w:r>
       <w:r>
         <w:t>)</w:t>
       </w:r>
       <w:r>
-        <w:t xml:space="preserve"> Component extraction functions on dates and times</w:t>
-      </w:r>
-    </w:p>
-    <w:p>
-      <w:pPr>
-        <w:rPr>
-          <w:rFonts w:hint="eastAsia"/>
-        </w:rPr>
-      </w:pPr>
-    </w:p>
-    <w:p>
-      <w:pPr>
-        <w:rPr>
-          <w:rFonts w:hint="eastAsia"/>
-        </w:rPr>
-      </w:pPr>
-      <w:proofErr w:type="spellStart"/>
-      <w:r>
-        <w:rPr>
-          <w:rFonts w:hint="eastAsia"/>
-        </w:rPr>
-        <w:t>fn:year-from-dateTime</w:t>
-      </w:r>
-      <w:proofErr w:type="spellEnd"/>
-    </w:p>
-    <w:p>
-      <w:pPr>
-        <w:rPr>
-          <w:rFonts w:hint="eastAsia"/>
-        </w:rPr>
-      </w:pPr>
-      <w:proofErr w:type="spellStart"/>
-      <w:r>
-        <w:rPr>
-          <w:rFonts w:hint="eastAsia"/>
-        </w:rPr>
-        <w:t>fn:month-from-dateTime</w:t>
-      </w:r>
-      <w:proofErr w:type="spellEnd"/>
-    </w:p>
-    <w:p>
-      <w:pPr>
-        <w:rPr>
-          <w:rFonts w:hint="eastAsia"/>
-        </w:rPr>
-      </w:pPr>
-      <w:proofErr w:type="spellStart"/>
-      <w:r>
-        <w:rPr>
-          <w:rFonts w:hint="eastAsia"/>
-        </w:rPr>
-        <w:t>fn:day-from-dateTime</w:t>
-      </w:r>
-      <w:proofErr w:type="spellEnd"/>
-    </w:p>
-    <w:p>
-      <w:pPr>
-        <w:rPr>
-          <w:rFonts w:hint="eastAsia"/>
-        </w:rPr>
-      </w:pPr>
-      <w:proofErr w:type="spellStart"/>
-      <w:r>
-        <w:rPr>
-          <w:rFonts w:hint="eastAsia"/>
-        </w:rPr>
-        <w:t>fn:hours-from-dateTime</w:t>
-      </w:r>
-      <w:proofErr w:type="spellEnd"/>
-    </w:p>
-    <w:p>
-      <w:pPr>
-        <w:rPr>
-          <w:rFonts w:hint="eastAsia"/>
-        </w:rPr>
-      </w:pPr>
-      <w:proofErr w:type="spellStart"/>
-      <w:r>
-        <w:rPr>
-          <w:rFonts w:hint="eastAsia"/>
-        </w:rPr>
-        <w:t>fn:minutes-from-dateTime</w:t>
-      </w:r>
-      <w:proofErr w:type="spellEnd"/>
-    </w:p>
-    <w:p>
-      <w:pPr>
-        <w:rPr>
-          <w:rFonts w:hint="eastAsia"/>
-        </w:rPr>
-      </w:pPr>
-      <w:proofErr w:type="spellStart"/>
-      <w:r>
-        <w:rPr>
-          <w:rFonts w:hint="eastAsia"/>
-        </w:rPr>
-        <w:t>fn:seconds-from-dateTime</w:t>
-      </w:r>
-      <w:proofErr w:type="spellEnd"/>
-    </w:p>
-    <w:p>
-      <w:pPr>
-        <w:rPr>
-          <w:rFonts w:hint="eastAsia"/>
-        </w:rPr>
-      </w:pPr>
-      <w:proofErr w:type="spellStart"/>
-      <w:r>
-        <w:rPr>
-          <w:rFonts w:hint="eastAsia"/>
-        </w:rPr>
-        <w:t>fn:timezone-from-dateTime</w:t>
-      </w:r>
-      <w:proofErr w:type="spellEnd"/>
-    </w:p>
-    <w:p>
-      <w:pPr>
-        <w:rPr>
-          <w:rFonts w:hint="eastAsia"/>
-        </w:rPr>
-      </w:pPr>
-      <w:proofErr w:type="spellStart"/>
-      <w:r>
-        <w:rPr>
-          <w:rFonts w:hint="eastAsia"/>
-        </w:rPr>
-        <w:t>fn:year-from-date</w:t>
-      </w:r>
-      <w:proofErr w:type="spellEnd"/>
-    </w:p>
-    <w:p>
-      <w:pPr>
-        <w:rPr>
-          <w:rFonts w:hint="eastAsia"/>
-        </w:rPr>
-      </w:pPr>
-      <w:proofErr w:type="spellStart"/>
-      <w:r>
-        <w:rPr>
-          <w:rFonts w:hint="eastAsia"/>
-        </w:rPr>
-        <w:t>fn:month-from-date</w:t>
-      </w:r>
-      <w:proofErr w:type="spellEnd"/>
-    </w:p>
-    <w:p>
-      <w:pPr>
-        <w:rPr>
-          <w:rFonts w:hint="eastAsia"/>
-        </w:rPr>
-      </w:pPr>
-      <w:proofErr w:type="spellStart"/>
-      <w:r>
-        <w:rPr>
-          <w:rFonts w:hint="eastAsia"/>
-        </w:rPr>
-        <w:t>fn:day-from-date</w:t>
-      </w:r>
-      <w:proofErr w:type="spellEnd"/>
-    </w:p>
-    <w:p>
-      <w:pPr>
-        <w:rPr>
-          <w:rFonts w:hint="eastAsia"/>
-        </w:rPr>
-      </w:pPr>
-      <w:proofErr w:type="spellStart"/>
-      <w:r>
-        <w:rPr>
-          <w:rFonts w:hint="eastAsia"/>
-        </w:rPr>
-        <w:t>fn:timezone-from-date</w:t>
-      </w:r>
-      <w:proofErr w:type="spellEnd"/>
-    </w:p>
-    <w:p>
-      <w:pPr>
-        <w:rPr>
-          <w:rFonts w:hint="eastAsia"/>
-        </w:rPr>
-      </w:pPr>
-      <w:proofErr w:type="spellStart"/>
-      <w:r>
-        <w:rPr>
-          <w:rFonts w:hint="eastAsia"/>
-        </w:rPr>
-        <w:t>fn:hours-from-time</w:t>
-      </w:r>
-      <w:proofErr w:type="spellEnd"/>
-    </w:p>
-    <w:p>
-      <w:pPr>
-        <w:rPr>
-          <w:rFonts w:hint="eastAsia"/>
-        </w:rPr>
-      </w:pPr>
-      <w:proofErr w:type="spellStart"/>
-      <w:r>
-        <w:rPr>
-          <w:rFonts w:hint="eastAsia"/>
-        </w:rPr>
-        <w:t>fn:minutes-from-time</w:t>
-      </w:r>
-      <w:proofErr w:type="spellEnd"/>
-    </w:p>
-    <w:p>
-      <w:pPr>
-        <w:rPr>
-          <w:rFonts w:hint="eastAsia"/>
-        </w:rPr>
-      </w:pPr>
-      <w:proofErr w:type="spellStart"/>
-      <w:r>
-        <w:rPr>
-          <w:rFonts w:hint="eastAsia"/>
-        </w:rPr>
-        <w:t>fn:seconds-from-time</w:t>
-      </w:r>
-      <w:proofErr w:type="spellEnd"/>
-    </w:p>
-    <w:p>
-      <w:pPr>
-        <w:rPr>
-          <w:rFonts w:hint="eastAsia"/>
-        </w:rPr>
-      </w:pPr>
-      <w:proofErr w:type="spellStart"/>
-      <w:r>
-        <w:rPr>
-          <w:rFonts w:hint="eastAsia"/>
-        </w:rPr>
-        <w:t>fn:timezone-from-time</w:t>
-      </w:r>
-      <w:proofErr w:type="spellEnd"/>
-    </w:p>
-    <w:p>
-      <w:pPr>
-        <w:rPr>
-          <w:rFonts w:hint="eastAsia"/>
-        </w:rPr>
-      </w:pPr>
-    </w:p>
-    <w:p>
-      <w:pPr>
-        <w:rPr>
-          <w:rFonts w:hint="eastAsia"/>
-        </w:rPr>
-      </w:pPr>
-      <w:r>
-        <w:t>1</w:t>
-      </w:r>
-      <w:r>
-        <w:t>1</w:t>
-      </w:r>
-      <w:r>
-        <w:t>)</w:t>
-      </w:r>
-      <w:r>
-        <w:t xml:space="preserve"> </w:t>
-      </w:r>
-      <w:r>
-        <w:t>Built-in</w:t>
-      </w:r>
-      <w:r>
-        <w:t xml:space="preserve"> higher-order functions</w:t>
-      </w:r>
-    </w:p>
-    <w:p>
-      <w:pPr>
-        <w:rPr>
-          <w:rFonts w:hint="eastAsia"/>
-        </w:rPr>
-      </w:pPr>
-    </w:p>
-    <w:p>
-      <w:pPr>
-        <w:rPr>
-          <w:rFonts w:hint="eastAsia"/>
-        </w:rPr>
-      </w:pPr>
-      <w:proofErr w:type="spellStart"/>
-      <w:r>
-        <w:t>fn:for-each</w:t>
-      </w:r>
-      <w:proofErr w:type="spellEnd"/>
-    </w:p>
-    <w:p>
-      <w:pPr>
-        <w:rPr>
-          <w:rFonts w:hint="eastAsia"/>
-        </w:rPr>
-      </w:pPr>
-      <w:proofErr w:type="spellStart"/>
-      <w:r>
-        <w:t>fn:filter</w:t>
-      </w:r>
-      <w:proofErr w:type="spellEnd"/>
-    </w:p>
-    <w:p>
-      <w:pPr>
-        <w:rPr>
-          <w:rFonts w:hint="eastAsia"/>
-        </w:rPr>
-      </w:pPr>
-      <w:proofErr w:type="spellStart"/>
-      <w:r>
-        <w:t>fn:fold-left</w:t>
-      </w:r>
-      <w:proofErr w:type="spellEnd"/>
-    </w:p>
-    <w:p>
-      <w:pPr>
-        <w:rPr>
-          <w:rFonts w:hint="eastAsia"/>
-        </w:rPr>
-      </w:pPr>
-      <w:proofErr w:type="spellStart"/>
-      <w:r>
-        <w:t>fn:fold-right</w:t>
-      </w:r>
-      <w:proofErr w:type="spellEnd"/>
-    </w:p>
-    <w:p>
-      <w:pPr>
-        <w:rPr>
-          <w:rFonts w:hint="eastAsia"/>
-        </w:rPr>
-      </w:pPr>
-      <w:proofErr w:type="spellStart"/>
-      <w:r>
-        <w:t>fn:for-each-pair</w:t>
-      </w:r>
-      <w:proofErr w:type="spellEnd"/>
-    </w:p>
-    <w:p>
-      <w:pPr>
-        <w:rPr>
-          <w:rFonts w:hint="eastAsia"/>
-        </w:rPr>
-      </w:pPr>
-      <w:proofErr w:type="spellStart"/>
-      <w:r>
-        <w:t>fn:sort</w:t>
-      </w:r>
-      <w:proofErr w:type="spellEnd"/>
-      <w:r>
-        <w:t xml:space="preserve">                            (with support for collation argument)</w:t>
-      </w:r>
-    </w:p>
-    <w:p>
-      <w:pPr>
-        <w:rPr>
-          <w:rFonts w:hint="eastAsia"/>
-        </w:rPr>
-      </w:pPr>
-      <w:proofErr w:type="spellStart"/>
-      <w:r>
-        <w:t>fn:apply</w:t>
-      </w:r>
-      <w:proofErr w:type="spellEnd"/>
-    </w:p>
-    <w:p>
-      <w:pPr>
-        <w:rPr>
-          <w:rFonts w:hint="eastAsia"/>
-        </w:rPr>
-      </w:pPr>
-    </w:p>
-    <w:p>
-      <w:pPr>
-        <w:rPr>
-          <w:rFonts w:hint="eastAsia"/>
-        </w:rPr>
-      </w:pPr>
-      <w:r>
-        <w:t>1</w:t>
-      </w:r>
-      <w:r>
-        <w:t>2</w:t>
-      </w:r>
-      <w:r>
-        <w:t>)</w:t>
-      </w:r>
-      <w:r>
-        <w:t xml:space="preserve"> Functions on sequences</w:t>
-      </w:r>
-    </w:p>
-    <w:p>
-      <w:pPr>
-        <w:rPr>
-          <w:rFonts w:hint="eastAsia"/>
-        </w:rPr>
-      </w:pPr>
-    </w:p>
-    <w:p>
-      <w:pPr>
-        <w:ind w:firstLine="270"/>
-        <w:rPr>
-          <w:rFonts w:hint="eastAsia"/>
-        </w:rPr>
-      </w:pPr>
-      <w:r>
-        <w:t>12.1</w:t>
-      </w:r>
-      <w:r>
-        <w:t xml:space="preserve"> </w:t>
-      </w:r>
-      <w:r>
-        <w:t>General functions on sequences</w:t>
-      </w:r>
-    </w:p>
-    <w:p>
-      <w:pPr>
-        <w:ind w:firstLine="270"/>
-        <w:rPr>
-          <w:rFonts w:hint="eastAsia"/>
-        </w:rPr>
-      </w:pPr>
-      <w:proofErr w:type="spellStart"/>
-      <w:r>
-        <w:t>fn:empty</w:t>
-      </w:r>
-      <w:proofErr w:type="spellEnd"/>
-    </w:p>
-    <w:p>
-      <w:pPr>
-        <w:ind w:firstLine="270"/>
-        <w:rPr>
-          <w:rFonts w:hint="eastAsia"/>
-        </w:rPr>
-      </w:pPr>
-      <w:proofErr w:type="spellStart"/>
-      <w:r>
-        <w:t>fn:exists</w:t>
-      </w:r>
-      <w:proofErr w:type="spellEnd"/>
-    </w:p>
-    <w:p>
-      <w:pPr>
-        <w:ind w:firstLine="270"/>
-        <w:rPr>
-          <w:rFonts w:hint="eastAsia"/>
-        </w:rPr>
-      </w:pPr>
-      <w:proofErr w:type="spellStart"/>
-      <w:r>
-        <w:t>fn:head</w:t>
-      </w:r>
-      <w:proofErr w:type="spellEnd"/>
-    </w:p>
-    <w:p>
-      <w:pPr>
-        <w:ind w:firstLine="270"/>
-        <w:rPr>
-          <w:rFonts w:hint="eastAsia"/>
-        </w:rPr>
-      </w:pPr>
-      <w:proofErr w:type="spellStart"/>
-      <w:r>
-        <w:t>fn:tail</w:t>
-      </w:r>
-      <w:proofErr w:type="spellEnd"/>
-    </w:p>
-    <w:p>
-      <w:pPr>
-        <w:ind w:firstLine="270"/>
-        <w:rPr>
-          <w:rFonts w:hint="eastAsia"/>
-        </w:rPr>
-      </w:pPr>
-      <w:proofErr w:type="spellStart"/>
-      <w:r>
-        <w:t>fn:insert-before</w:t>
-      </w:r>
-      <w:proofErr w:type="spellEnd"/>
-    </w:p>
-    <w:p>
-      <w:pPr>
-        <w:ind w:firstLine="270"/>
-        <w:rPr>
-          <w:rFonts w:hint="eastAsia"/>
-        </w:rPr>
-      </w:pPr>
-      <w:proofErr w:type="spellStart"/>
-      <w:r>
-        <w:t>fn:remove</w:t>
-      </w:r>
-      <w:proofErr w:type="spellEnd"/>
-    </w:p>
-    <w:p>
-      <w:pPr>
-        <w:ind w:firstLine="270"/>
-        <w:rPr>
-          <w:rFonts w:hint="eastAsia"/>
-        </w:rPr>
-      </w:pPr>
-      <w:proofErr w:type="spellStart"/>
-      <w:r>
-        <w:t>fn:reverse</w:t>
-      </w:r>
-      <w:proofErr w:type="spellEnd"/>
-    </w:p>
-    <w:p>
-      <w:pPr>
-        <w:ind w:firstLine="270"/>
-        <w:rPr>
-          <w:rFonts w:hint="eastAsia"/>
-        </w:rPr>
-      </w:pPr>
-      <w:proofErr w:type="spellStart"/>
-      <w:r>
-        <w:t>fn:subsequence</w:t>
-      </w:r>
-      <w:proofErr w:type="spellEnd"/>
-    </w:p>
-    <w:p>
-      <w:pPr>
-        <w:ind w:firstLine="270"/>
-        <w:rPr>
-          <w:rFonts w:hint="eastAsia"/>
-        </w:rPr>
-      </w:pPr>
-      <w:proofErr w:type="spellStart"/>
-      <w:r>
-        <w:t>fn:unordered</w:t>
-      </w:r>
-      <w:proofErr w:type="spellEnd"/>
-    </w:p>
-    <w:p>
-      <w:pPr>
-        <w:ind w:firstLine="270"/>
-        <w:rPr>
-          <w:rFonts w:hint="eastAsia"/>
-        </w:rPr>
-      </w:pPr>
-    </w:p>
-    <w:p>
-      <w:pPr>
-        <w:ind w:left="270"/>
-        <w:rPr>
-          <w:rFonts w:hint="eastAsia"/>
-        </w:rPr>
-      </w:pPr>
-      <w:r>
-        <w:t>12.2</w:t>
-      </w:r>
-      <w:r>
-        <w:t xml:space="preserve"> </w:t>
-      </w:r>
-      <w:r>
-        <w:t>Aggregate functions</w:t>
-      </w:r>
-    </w:p>
-    <w:p>
-      <w:pPr>
-        <w:ind w:left="270"/>
-        <w:rPr>
-          <w:rFonts w:hint="eastAsia"/>
-        </w:rPr>
-      </w:pPr>
-      <w:proofErr w:type="spellStart"/>
-      <w:r>
-        <w:t>fn:avg</w:t>
-      </w:r>
-      <w:proofErr w:type="spellEnd"/>
-    </w:p>
-    <w:p>
-      <w:pPr>
-        <w:ind w:left="270"/>
-        <w:rPr>
-          <w:rFonts w:hint="eastAsia"/>
-        </w:rPr>
-      </w:pPr>
-      <w:proofErr w:type="spellStart"/>
-      <w:r>
-        <w:t>fn:max</w:t>
-      </w:r>
-      <w:proofErr w:type="spellEnd"/>
-    </w:p>
-    <w:p>
-      <w:pPr>
-        <w:ind w:left="270"/>
-        <w:rPr>
-          <w:rFonts w:hint="eastAsia"/>
-        </w:rPr>
-      </w:pPr>
-      <w:proofErr w:type="spellStart"/>
-      <w:r>
-        <w:t>fn:min</w:t>
-      </w:r>
-      <w:proofErr w:type="spellEnd"/>
-    </w:p>
-    <w:p>
-      <w:pPr>
-        <w:rPr>
-          <w:rFonts w:hint="eastAsia"/>
-        </w:rPr>
-      </w:pPr>
-    </w:p>
-    <w:p>
-      <w:pPr>
-        <w:rPr>
-          <w:rFonts w:hint="eastAsia"/>
-        </w:rPr>
-      </w:pPr>
-      <w:r>
-        <w:t>1</w:t>
-      </w:r>
-      <w:r>
-        <w:t>3</w:t>
-      </w:r>
-      <w:r>
-        <w:t>)</w:t>
-      </w:r>
-      <w:r>
-        <w:t xml:space="preserve"> Parsing and serializing</w:t>
-      </w:r>
-    </w:p>
-    <w:p>
-      <w:pPr>
-        <w:rPr>
-          <w:rFonts w:hint="eastAsia"/>
-        </w:rPr>
-      </w:pPr>
-    </w:p>
-    <w:p>
-      <w:pPr>
-        <w:rPr>
-          <w:rFonts w:hint="eastAsia"/>
-        </w:rPr>
-      </w:pPr>
-      <w:proofErr w:type="spellStart"/>
-      <w:r>
-        <w:t>fn:parse-xml</w:t>
-      </w:r>
-      <w:proofErr w:type="spellEnd"/>
-    </w:p>
-    <w:p>
-      <w:pPr>
-        <w:rPr>
-          <w:rFonts w:hint="eastAsia"/>
-        </w:rPr>
-      </w:pPr>
-      <w:proofErr w:type="spellStart"/>
-      <w:r>
-        <w:t>fn:parse-xml-fragment</w:t>
-      </w:r>
-      <w:proofErr w:type="spellEnd"/>
-    </w:p>
-    <w:p>
-      <w:pPr>
-        <w:rPr>
-          <w:rFonts w:hint="eastAsia"/>
-        </w:rPr>
-      </w:pPr>
-    </w:p>
-    <w:p>
-      <w:pPr>
-        <w:rPr>
-          <w:rFonts w:hint="eastAsia"/>
-        </w:rPr>
-      </w:pPr>
-      <w:r>
-        <w:t>1</w:t>
-      </w:r>
-      <w:r>
-        <w:t>4</w:t>
-      </w:r>
-      <w:r>
-        <w:t>)</w:t>
-      </w:r>
-      <w:r>
         <w:t xml:space="preserve"> Accessors</w:t>
       </w:r>
     </w:p>
@@ -6281,6 +6252,7 @@
         </w:rPr>
       </w:pPr>
       <w:r>
+        <w:lastRenderedPageBreak/>
         <w:t>17) Functions related to arrays</w:t>
       </w:r>
     </w:p>
@@ -6918,7 +6890,7 @@
             <w:rStyle w:val="Hyperlink"/>
             <w:rFonts w:hint="eastAsia"/>
           </w:rPr>
-          <w:t>AllXsl3Tests_20250303-212221.xml</w:t>
+          <w:t>AllXsl3Tests_20250304-143623.xml</w:t>
         </w:r>
         <w:r>
           <w:rPr>

</xml_diff>

<commit_message>
modifying xalan-j's xsl 3 implementation status document
</commit_message>
<xml_diff>
--- a/xalan-j/xsl3/xalanj_xslt3.0_implementation_status.docx
+++ b/xalan-j/xsl3/xalanj_xslt3.0_implementation_status.docx
@@ -172,7 +172,7 @@
           <w:sz w:val="20"/>
           <w:szCs w:val="20"/>
         </w:rPr>
-        <w:t>4</w:t>
+        <w:t>5</w:t>
       </w:r>
     </w:p>
     <w:p>
@@ -4101,6 +4101,11 @@
       </w:pPr>
     </w:p>
     <w:p>
+      <w:pPr>
+        <w:rPr>
+          <w:rFonts w:hint="eastAsia"/>
+        </w:rPr>
+      </w:pPr>
       <w:r>
         <w:t>2</w:t>
       </w:r>
@@ -4111,7 +4116,19 @@
         <w:t>)</w:t>
       </w:r>
       <w:r>
-        <w:t xml:space="preserve"> Array and map lookup using function call syntax</w:t>
+        <w:t xml:space="preserve"> </w:t>
+      </w:r>
+      <w:r>
+        <w:t>M</w:t>
+      </w:r>
+      <w:r>
+        <w:t>ap</w:t>
+      </w:r>
+      <w:r>
+        <w:t xml:space="preserve"> and array </w:t>
+      </w:r>
+      <w:r>
+        <w:t>lookup using function call syntax</w:t>
       </w:r>
       <w:r>
         <w:t>,</w:t>
@@ -4124,7 +4141,19 @@
         </w:rPr>
       </w:pPr>
       <w:r>
-        <w:t xml:space="preserve">      Array and map lookup using unary lookup operation “?”</w:t>
+        <w:t xml:space="preserve">      </w:t>
+      </w:r>
+      <w:r>
+        <w:t>M</w:t>
+      </w:r>
+      <w:r>
+        <w:t xml:space="preserve">ap </w:t>
+      </w:r>
+      <w:r>
+        <w:t xml:space="preserve">and array </w:t>
+      </w:r>
+      <w:r>
+        <w:t>lookup using unary lookup operation “?”</w:t>
       </w:r>
       <w:r>
         <w:t xml:space="preserve"> </w:t>
@@ -6876,7 +6905,10 @@
         <w:t xml:space="preserve"> </w:t>
       </w:r>
       <w:r>
-        <w:t xml:space="preserve">XSL tests are available at : </w:t>
+        <w:t>XSL tests are available at</w:t>
+      </w:r>
+      <w:r>
+        <w:t xml:space="preserve"> </w:t>
       </w:r>
       <w:hyperlink r:id="rId10" w:history="1">
         <w:r>
@@ -6890,15 +6922,12 @@
             <w:rStyle w:val="Hyperlink"/>
             <w:rFonts w:hint="eastAsia"/>
           </w:rPr>
-          <w:t>AllXsl3Tests_20250304-143623.xml</w:t>
-        </w:r>
-        <w:r>
-          <w:rPr>
-            <w:rStyle w:val="Hyperlink"/>
-          </w:rPr>
-          <w:t xml:space="preserve">. </w:t>
+          <w:t>AllXsl3Tests_20250305-120021.xml</w:t>
         </w:r>
       </w:hyperlink>
+      <w:r>
+        <w:t>.</w:t>
+      </w:r>
     </w:p>
     <w:p>
       <w:pPr>

</xml_diff>

<commit_message>
committing modifications to xalan-j's xsl 3 implementation status document
</commit_message>
<xml_diff>
--- a/xalan-j/xsl3/xalanj_xslt3.0_implementation_status.docx
+++ b/xalan-j/xsl3/xalanj_xslt3.0_implementation_status.docx
@@ -156,14 +156,7 @@
           <w:sz w:val="20"/>
           <w:szCs w:val="20"/>
         </w:rPr>
-        <w:t>0</w:t>
-      </w:r>
-      <w:r>
-        <w:rPr>
-          <w:sz w:val="20"/>
-          <w:szCs w:val="20"/>
-        </w:rPr>
-        <w:t>8</w:t>
+        <w:t>10</w:t>
       </w:r>
     </w:p>
     <w:p>
@@ -2963,7 +2956,10 @@
         </w:rPr>
       </w:pPr>
       <w:r>
-        <w:t xml:space="preserve">              xs:gYearMonth</w:t>
+        <w:t xml:space="preserve">              xs:g</w:t>
+      </w:r>
+      <w:r>
+        <w:t>Day</w:t>
       </w:r>
     </w:p>
     <w:p>
@@ -2974,7 +2970,10 @@
         </w:rPr>
       </w:pPr>
       <w:r>
-        <w:t xml:space="preserve">              xs:gYear</w:t>
+        <w:t xml:space="preserve">              xs:g</w:t>
+      </w:r>
+      <w:r>
+        <w:t>Month</w:t>
       </w:r>
     </w:p>
     <w:p>
@@ -2996,7 +2995,10 @@
         </w:rPr>
       </w:pPr>
       <w:r>
-        <w:t xml:space="preserve">              xs:gDay</w:t>
+        <w:t xml:space="preserve">              xs:g</w:t>
+      </w:r>
+      <w:r>
+        <w:t>Year</w:t>
       </w:r>
     </w:p>
     <w:p>
@@ -3013,7 +3015,7 @@
         <w:t>g</w:t>
       </w:r>
       <w:r>
-        <w:t>Month</w:t>
+        <w:t>YearMonth</w:t>
       </w:r>
     </w:p>
     <w:p>
@@ -3623,7 +3625,13 @@
         <w:t xml:space="preserve">and array </w:t>
       </w:r>
       <w:r>
-        <w:t>lookup using unary lookup operation “?”</w:t>
+        <w:t xml:space="preserve">lookup using unary lookup </w:t>
+      </w:r>
+      <w:r>
+        <w:t>operator</w:t>
+      </w:r>
+      <w:r>
+        <w:t xml:space="preserve"> “?”</w:t>
       </w:r>
       <w:r>
         <w:t xml:space="preserve"> </w:t>
@@ -6110,7 +6118,7 @@
             <w:rStyle w:val="Hyperlink"/>
             <w:rFonts w:hint="eastAsia"/>
           </w:rPr>
-          <w:t>AllXsl3Tests_20250308-170014.xml</w:t>
+          <w:t>AllXsl3Tests_20250310-170014.xml</w:t>
         </w:r>
       </w:hyperlink>
       <w:r>

</xml_diff>

<commit_message>
committing modifications to xalan-j xsl 3 implementation's status document
</commit_message>
<xml_diff>
--- a/xalan-j/xsl3/xalanj_xslt3.0_implementation_status.docx
+++ b/xalan-j/xsl3/xalanj_xslt3.0_implementation_status.docx
@@ -156,7 +156,14 @@
           <w:sz w:val="20"/>
           <w:szCs w:val="20"/>
         </w:rPr>
-        <w:t>10</w:t>
+        <w:t>1</w:t>
+      </w:r>
+      <w:r>
+        <w:rPr>
+          <w:sz w:val="20"/>
+          <w:szCs w:val="20"/>
+        </w:rPr>
+        <w:t>1</w:t>
       </w:r>
     </w:p>
     <w:p>
@@ -6118,7 +6125,7 @@
             <w:rStyle w:val="Hyperlink"/>
             <w:rFonts w:hint="eastAsia"/>
           </w:rPr>
-          <w:t>AllXsl3Tests_20250310-170014.xml</w:t>
+          <w:t>AllXsl3Tests_20250311-143642.xml</w:t>
         </w:r>
       </w:hyperlink>
       <w:r>

</xml_diff>

<commit_message>
committing few changes to xalan-j's xsl 3 development status document
</commit_message>
<xml_diff>
--- a/xalan-j/xsl3/xalanj_xslt3.0_implementation_status.docx
+++ b/xalan-j/xsl3/xalanj_xslt3.0_implementation_status.docx
@@ -116,7 +116,23 @@
           <w:sz w:val="20"/>
           <w:szCs w:val="20"/>
         </w:rPr>
-        <w:t xml:space="preserve">Document modified : </w:t>
+        <w:t xml:space="preserve">Document </w:t>
+      </w:r>
+      <w:proofErr w:type="gramStart"/>
+      <w:r>
+        <w:rPr>
+          <w:sz w:val="20"/>
+          <w:szCs w:val="20"/>
+        </w:rPr>
+        <w:t>modified :</w:t>
+      </w:r>
+      <w:proofErr w:type="gramEnd"/>
+      <w:r>
+        <w:rPr>
+          <w:sz w:val="20"/>
+          <w:szCs w:val="20"/>
+        </w:rPr>
+        <w:t xml:space="preserve"> </w:t>
       </w:r>
       <w:r>
         <w:rPr>
@@ -229,7 +245,21 @@
         <w:rPr>
           <w:color w:val="404040" w:themeColor="text1" w:themeTint="BF"/>
         </w:rPr>
-        <w:t xml:space="preserve">        :      Apache </w:t>
+        <w:t xml:space="preserve">      </w:t>
+      </w:r>
+      <w:proofErr w:type="gramStart"/>
+      <w:r>
+        <w:rPr>
+          <w:color w:val="404040" w:themeColor="text1" w:themeTint="BF"/>
+        </w:rPr>
+        <w:t xml:space="preserve">  :</w:t>
+      </w:r>
+      <w:proofErr w:type="gramEnd"/>
+      <w:r>
+        <w:rPr>
+          <w:color w:val="404040" w:themeColor="text1" w:themeTint="BF"/>
+        </w:rPr>
+        <w:t xml:space="preserve">      Apache </w:t>
       </w:r>
       <w:proofErr w:type="spellStart"/>
       <w:r>
@@ -750,33 +780,42 @@
         <w:t xml:space="preserve">using </w:t>
       </w:r>
       <w:proofErr w:type="spellStart"/>
+      <w:proofErr w:type="gramStart"/>
       <w:r>
         <w:rPr>
           <w:sz w:val="22"/>
           <w:szCs w:val="22"/>
         </w:rPr>
-        <w:t>xsl:import-schema</w:t>
-      </w:r>
-      <w:proofErr w:type="spellEnd"/>
+        <w:t>xsl:import</w:t>
+      </w:r>
+      <w:proofErr w:type="gramEnd"/>
       <w:r>
         <w:rPr>
           <w:sz w:val="22"/>
           <w:szCs w:val="22"/>
         </w:rPr>
-        <w:t xml:space="preserve"> instruction, and schema</w:t>
-      </w:r>
+        <w:t>-schema</w:t>
+      </w:r>
+      <w:proofErr w:type="spellEnd"/>
       <w:r>
         <w:rPr>
           <w:sz w:val="22"/>
           <w:szCs w:val="22"/>
         </w:rPr>
-        <w:t>’s</w:t>
+        <w:t xml:space="preserve"> instruction, and schema</w:t>
       </w:r>
       <w:r>
         <w:rPr>
           <w:sz w:val="22"/>
           <w:szCs w:val="22"/>
         </w:rPr>
+        <w:t>’s</w:t>
+      </w:r>
+      <w:r>
+        <w:rPr>
+          <w:sz w:val="22"/>
+          <w:szCs w:val="22"/>
+        </w:rPr>
         <w:t xml:space="preserve"> </w:t>
       </w:r>
     </w:p>
@@ -983,7 +1022,23 @@
           <w:sz w:val="22"/>
           <w:szCs w:val="22"/>
         </w:rPr>
-        <w:t>possible nodes is not</w:t>
+        <w:t xml:space="preserve">possible nodes </w:t>
+      </w:r>
+      <w:proofErr w:type="gramStart"/>
+      <w:r>
+        <w:rPr>
+          <w:sz w:val="22"/>
+          <w:szCs w:val="22"/>
+        </w:rPr>
+        <w:t>is</w:t>
+      </w:r>
+      <w:proofErr w:type="gramEnd"/>
+      <w:r>
+        <w:rPr>
+          <w:sz w:val="22"/>
+          <w:szCs w:val="22"/>
+        </w:rPr>
+        <w:t xml:space="preserve"> not</w:t>
       </w:r>
       <w:r>
         <w:rPr>
@@ -1128,6 +1183,7 @@
         <w:t xml:space="preserve">                                                                        A new support for </w:t>
       </w:r>
       <w:proofErr w:type="spellStart"/>
+      <w:proofErr w:type="gramStart"/>
       <w:r>
         <w:rPr>
           <w:sz w:val="22"/>
@@ -1136,6 +1192,7 @@
         <w:t>xsl:output</w:t>
       </w:r>
       <w:proofErr w:type="spellEnd"/>
+      <w:proofErr w:type="gramEnd"/>
       <w:r>
         <w:rPr>
           <w:sz w:val="22"/>
@@ -1176,6 +1233,7 @@
         <w:t xml:space="preserve">                                                                        addition to existing </w:t>
       </w:r>
       <w:proofErr w:type="spellStart"/>
+      <w:proofErr w:type="gramStart"/>
       <w:r>
         <w:rPr>
           <w:sz w:val="22"/>
@@ -1184,6 +1242,7 @@
         <w:t>xsl:output</w:t>
       </w:r>
       <w:proofErr w:type="spellEnd"/>
+      <w:proofErr w:type="gramEnd"/>
       <w:r>
         <w:rPr>
           <w:sz w:val="22"/>
@@ -1461,10 +1520,22 @@
           <w:b/>
           <w:bCs/>
         </w:rPr>
-        <w:t xml:space="preserve"> specification</w:t>
-      </w:r>
-      <w:r>
-        <w:t xml:space="preserve"> : </w:t>
+        <w:t xml:space="preserve"> </w:t>
+      </w:r>
+      <w:proofErr w:type="gramStart"/>
+      <w:r>
+        <w:rPr>
+          <w:b/>
+          <w:bCs/>
+        </w:rPr>
+        <w:t>specification</w:t>
+      </w:r>
+      <w:r>
+        <w:t xml:space="preserve"> :</w:t>
+      </w:r>
+      <w:proofErr w:type="gramEnd"/>
+      <w:r>
+        <w:t xml:space="preserve"> </w:t>
       </w:r>
       <w:hyperlink r:id="rId5" w:history="1">
         <w:r>
@@ -1495,8 +1566,13 @@
         </w:rPr>
       </w:pPr>
       <w:proofErr w:type="spellStart"/>
-      <w:r>
-        <w:t>xsl:for-each-group</w:t>
+      <w:proofErr w:type="gramStart"/>
+      <w:r>
+        <w:t>xsl:for</w:t>
+      </w:r>
+      <w:proofErr w:type="gramEnd"/>
+      <w:r>
+        <w:t>-each-group</w:t>
       </w:r>
       <w:proofErr w:type="spellEnd"/>
       <w:r>
@@ -1523,8 +1599,13 @@
         </w:rPr>
       </w:pPr>
       <w:proofErr w:type="spellStart"/>
-      <w:r>
-        <w:t>xsl:analyze-string</w:t>
+      <w:proofErr w:type="gramStart"/>
+      <w:r>
+        <w:t>xsl:analyze</w:t>
+      </w:r>
+      <w:proofErr w:type="gramEnd"/>
+      <w:r>
+        <w:t>-string</w:t>
       </w:r>
       <w:proofErr w:type="spellEnd"/>
       <w:r>
@@ -1551,10 +1632,12 @@
         </w:rPr>
       </w:pPr>
       <w:proofErr w:type="spellStart"/>
+      <w:proofErr w:type="gramStart"/>
       <w:r>
         <w:t>xsl:iterate</w:t>
       </w:r>
       <w:proofErr w:type="spellEnd"/>
+      <w:proofErr w:type="gramEnd"/>
       <w:r>
         <w:t xml:space="preserve"> instruction</w:t>
       </w:r>
@@ -1579,8 +1662,13 @@
         </w:rPr>
       </w:pPr>
       <w:proofErr w:type="spellStart"/>
-      <w:r>
-        <w:t>xsl:for-each</w:t>
+      <w:proofErr w:type="gramStart"/>
+      <w:r>
+        <w:t>xsl:for</w:t>
+      </w:r>
+      <w:proofErr w:type="gramEnd"/>
+      <w:r>
+        <w:t>-each</w:t>
       </w:r>
       <w:proofErr w:type="spellEnd"/>
       <w:r>
@@ -1593,8 +1681,13 @@
         <w:t xml:space="preserve"> Particularly, </w:t>
       </w:r>
       <w:proofErr w:type="spellStart"/>
-      <w:r>
-        <w:t>xsl:for-each</w:t>
+      <w:proofErr w:type="gramStart"/>
+      <w:r>
+        <w:t>xsl:for</w:t>
+      </w:r>
+      <w:proofErr w:type="gramEnd"/>
+      <w:r>
+        <w:t>-each</w:t>
       </w:r>
       <w:proofErr w:type="spellEnd"/>
       <w:r>
@@ -1628,10 +1721,12 @@
         </w:rPr>
       </w:pPr>
       <w:proofErr w:type="spellStart"/>
+      <w:proofErr w:type="gramStart"/>
       <w:r>
         <w:t>xsl:evaluate</w:t>
       </w:r>
       <w:proofErr w:type="spellEnd"/>
+      <w:proofErr w:type="gramEnd"/>
       <w:r>
         <w:t xml:space="preserve"> instruction</w:t>
       </w:r>
@@ -1656,10 +1751,12 @@
         </w:rPr>
       </w:pPr>
       <w:proofErr w:type="spellStart"/>
+      <w:proofErr w:type="gramStart"/>
       <w:r>
         <w:t>xsl:function</w:t>
       </w:r>
       <w:proofErr w:type="spellEnd"/>
+      <w:proofErr w:type="gramEnd"/>
       <w:r>
         <w:t xml:space="preserve"> instruction</w:t>
       </w:r>
@@ -1687,10 +1784,12 @@
         </w:rPr>
       </w:pPr>
       <w:proofErr w:type="spellStart"/>
+      <w:proofErr w:type="gramStart"/>
       <w:r>
         <w:t>xsl:sequence</w:t>
       </w:r>
       <w:proofErr w:type="spellEnd"/>
+      <w:proofErr w:type="gramEnd"/>
       <w:r>
         <w:t xml:space="preserve"> instruction</w:t>
       </w:r>
@@ -1719,7 +1818,15 @@
         </w:rPr>
       </w:pPr>
       <w:r>
-        <w:t xml:space="preserve">The following XSL stylesheet elements can now have attributes ‘type’ and ‘validation’ : </w:t>
+        <w:t>The following XSL stylesheet elements can now have attributes ‘type’ and ‘validation</w:t>
+      </w:r>
+      <w:proofErr w:type="gramStart"/>
+      <w:r>
+        <w:t>’ :</w:t>
+      </w:r>
+      <w:proofErr w:type="gramEnd"/>
+      <w:r>
+        <w:t xml:space="preserve"> </w:t>
       </w:r>
       <w:proofErr w:type="spellStart"/>
       <w:r>
@@ -1790,10 +1897,12 @@
         </w:rPr>
       </w:pPr>
       <w:proofErr w:type="spellStart"/>
+      <w:proofErr w:type="gramStart"/>
       <w:r>
         <w:t>xsl:attribute</w:t>
       </w:r>
       <w:proofErr w:type="spellEnd"/>
+      <w:proofErr w:type="gramEnd"/>
       <w:r>
         <w:t xml:space="preserve"> </w:t>
       </w:r>
@@ -1813,10 +1922,12 @@
         <w:t xml:space="preserve"> and child sequence constructor. But only one of these is allowed to be present on </w:t>
       </w:r>
       <w:proofErr w:type="spellStart"/>
+      <w:proofErr w:type="gramStart"/>
       <w:r>
         <w:t>xsl:attribute</w:t>
       </w:r>
       <w:proofErr w:type="spellEnd"/>
+      <w:proofErr w:type="gramEnd"/>
       <w:r>
         <w:t xml:space="preserve"> instruction</w:t>
       </w:r>
@@ -1844,8 +1955,13 @@
         </w:rPr>
       </w:pPr>
       <w:proofErr w:type="spellStart"/>
-      <w:r>
-        <w:t>xsl:import-schema</w:t>
+      <w:proofErr w:type="gramStart"/>
+      <w:r>
+        <w:t>xsl:import</w:t>
+      </w:r>
+      <w:proofErr w:type="gramEnd"/>
+      <w:r>
+        <w:t>-schema</w:t>
       </w:r>
       <w:proofErr w:type="spellEnd"/>
       <w:r>
@@ -1872,10 +1988,12 @@
         </w:rPr>
       </w:pPr>
       <w:proofErr w:type="spellStart"/>
+      <w:proofErr w:type="gramStart"/>
       <w:r>
         <w:t>xsl:variable</w:t>
       </w:r>
       <w:proofErr w:type="spellEnd"/>
+      <w:proofErr w:type="gramEnd"/>
       <w:r>
         <w:t xml:space="preserve"> instruction evaluation to node set instead of result tree fragment (RTF). This</w:t>
       </w:r>
@@ -1968,10 +2086,12 @@
         <w:t xml:space="preserve">elements </w:t>
       </w:r>
       <w:proofErr w:type="spellStart"/>
+      <w:proofErr w:type="gramStart"/>
       <w:r>
         <w:t>xsl:variable</w:t>
       </w:r>
       <w:proofErr w:type="spellEnd"/>
+      <w:proofErr w:type="gramEnd"/>
       <w:r>
         <w:t xml:space="preserve">, </w:t>
       </w:r>
@@ -2000,10 +2120,12 @@
         <w:t xml:space="preserve">  </w:t>
       </w:r>
       <w:proofErr w:type="spellStart"/>
+      <w:proofErr w:type="gramStart"/>
       <w:r>
         <w:t>xs:function</w:t>
       </w:r>
       <w:proofErr w:type="spellEnd"/>
+      <w:proofErr w:type="gramEnd"/>
       <w:r>
         <w:t>,</w:t>
       </w:r>
@@ -2137,10 +2259,12 @@
         </w:rPr>
       </w:pPr>
       <w:proofErr w:type="spellStart"/>
+      <w:proofErr w:type="gramStart"/>
       <w:r>
         <w:t>xsl:merge</w:t>
       </w:r>
       <w:proofErr w:type="spellEnd"/>
+      <w:proofErr w:type="gramEnd"/>
       <w:r>
         <w:t xml:space="preserve"> instruction</w:t>
       </w:r>
@@ -2166,10 +2290,12 @@
         </w:rPr>
       </w:pPr>
       <w:proofErr w:type="spellStart"/>
+      <w:proofErr w:type="gramStart"/>
       <w:r>
         <w:t>xsl:fork</w:t>
       </w:r>
       <w:proofErr w:type="spellEnd"/>
+      <w:proofErr w:type="gramEnd"/>
       <w:r>
         <w:t xml:space="preserve"> instruction</w:t>
       </w:r>
@@ -2195,8 +2321,13 @@
         </w:rPr>
       </w:pPr>
       <w:proofErr w:type="spellStart"/>
-      <w:r>
-        <w:t>xsl:source-document</w:t>
+      <w:proofErr w:type="gramStart"/>
+      <w:r>
+        <w:t>xsl:source</w:t>
+      </w:r>
+      <w:proofErr w:type="gramEnd"/>
+      <w:r>
+        <w:t>-document</w:t>
       </w:r>
       <w:proofErr w:type="spellEnd"/>
       <w:r>
@@ -2258,13 +2389,21 @@
         <w:t>a</w:t>
       </w:r>
       <w:r>
-        <w:t>) New function implement</w:t>
+        <w:t xml:space="preserve">) New function </w:t>
+      </w:r>
+      <w:proofErr w:type="gramStart"/>
+      <w:r>
+        <w:t>implement</w:t>
       </w:r>
       <w:r>
         <w:t>ations</w:t>
       </w:r>
       <w:r>
-        <w:t xml:space="preserve"> : </w:t>
+        <w:t xml:space="preserve"> :</w:t>
+      </w:r>
+      <w:proofErr w:type="gramEnd"/>
+      <w:r>
+        <w:t xml:space="preserve"> </w:t>
       </w:r>
       <w:proofErr w:type="spellStart"/>
       <w:r>
@@ -2314,7 +2453,15 @@
         <w:t>Function i</w:t>
       </w:r>
       <w:r>
-        <w:t xml:space="preserve">mplementation enhancements : </w:t>
+        <w:t xml:space="preserve">mplementation </w:t>
+      </w:r>
+      <w:proofErr w:type="gramStart"/>
+      <w:r>
+        <w:t>enhancements :</w:t>
+      </w:r>
+      <w:proofErr w:type="gramEnd"/>
+      <w:r>
+        <w:t xml:space="preserve"> </w:t>
       </w:r>
       <w:proofErr w:type="spellStart"/>
       <w:r>
@@ -2407,8 +2554,13 @@
         <w:t xml:space="preserve">                                                              </w:t>
       </w:r>
       <w:proofErr w:type="spellStart"/>
-      <w:r>
-        <w:t>xsl:import-schema</w:t>
+      <w:proofErr w:type="gramStart"/>
+      <w:r>
+        <w:t>xsl:import</w:t>
+      </w:r>
+      <w:proofErr w:type="gramEnd"/>
+      <w:r>
+        <w:t>-schema</w:t>
       </w:r>
       <w:proofErr w:type="spellEnd"/>
       <w:r>
@@ -2441,10 +2593,12 @@
         <w:t xml:space="preserve"> (used to enable XSL stylesheet instruction </w:t>
       </w:r>
       <w:proofErr w:type="spellStart"/>
+      <w:proofErr w:type="gramStart"/>
       <w:r>
         <w:t>xsl:evaluate</w:t>
       </w:r>
       <w:proofErr w:type="spellEnd"/>
+      <w:proofErr w:type="gramEnd"/>
       <w:r>
         <w:t xml:space="preserve">, with  </w:t>
       </w:r>
@@ -2582,6 +2736,7 @@
         </w:rPr>
         <w:t xml:space="preserve"> version 3.1 </w:t>
       </w:r>
+      <w:proofErr w:type="gramStart"/>
       <w:r>
         <w:rPr>
           <w:b/>
@@ -2590,7 +2745,11 @@
         <w:t>specification</w:t>
       </w:r>
       <w:r>
-        <w:t xml:space="preserve"> : </w:t>
+        <w:t xml:space="preserve"> :</w:t>
+      </w:r>
+      <w:proofErr w:type="gramEnd"/>
+      <w:r>
+        <w:t xml:space="preserve"> </w:t>
       </w:r>
       <w:hyperlink r:id="rId6" w:history="1">
         <w:r>
@@ -2866,7 +3025,15 @@
         <w:t>)</w:t>
       </w:r>
       <w:r>
-        <w:t xml:space="preserve"> Node comparison operators "is", "&lt;&lt;", "&gt;&gt;"</w:t>
+        <w:t xml:space="preserve"> Node comparison operators "</w:t>
+      </w:r>
+      <w:proofErr w:type="gramStart"/>
+      <w:r>
+        <w:t>is</w:t>
+      </w:r>
+      <w:proofErr w:type="gramEnd"/>
+      <w:r>
+        <w:t>", "&lt;&lt;", "&gt;&gt;"</w:t>
       </w:r>
     </w:p>
     <w:p>
@@ -2982,10 +3149,12 @@
         <w:t xml:space="preserve">, </w:t>
       </w:r>
       <w:proofErr w:type="spellStart"/>
+      <w:proofErr w:type="gramStart"/>
       <w:r>
         <w:t>xs:string</w:t>
       </w:r>
       <w:proofErr w:type="spellEnd"/>
+      <w:proofErr w:type="gramEnd"/>
       <w:r>
         <w:t>(‘hello’)</w:t>
       </w:r>
@@ -3060,7 +3229,11 @@
         <w:t xml:space="preserve">data types </w:t>
       </w:r>
       <w:r>
-        <w:t>specification)</w:t>
+        <w:t>specification</w:t>
+      </w:r>
+      <w:proofErr w:type="gramStart"/>
+      <w:r>
+        <w:t>)</w:t>
       </w:r>
       <w:r>
         <w:t xml:space="preserve"> </w:t>
@@ -3068,25 +3241,28 @@
       <w:r>
         <w:t>:</w:t>
       </w:r>
-    </w:p>
-    <w:p>
-      <w:pPr>
-        <w:rPr>
-          <w:rFonts w:hint="eastAsia"/>
-        </w:rPr>
-      </w:pPr>
-    </w:p>
-    <w:p>
-      <w:pPr>
-        <w:rPr>
-          <w:rFonts w:hint="eastAsia"/>
-        </w:rPr>
-      </w:pPr>
-      <w:proofErr w:type="spellStart"/>
+      <w:proofErr w:type="gramEnd"/>
+    </w:p>
+    <w:p>
+      <w:pPr>
+        <w:rPr>
+          <w:rFonts w:hint="eastAsia"/>
+        </w:rPr>
+      </w:pPr>
+    </w:p>
+    <w:p>
+      <w:pPr>
+        <w:rPr>
+          <w:rFonts w:hint="eastAsia"/>
+        </w:rPr>
+      </w:pPr>
+      <w:proofErr w:type="spellStart"/>
+      <w:proofErr w:type="gramStart"/>
       <w:r>
         <w:t>xs:anyType</w:t>
       </w:r>
       <w:proofErr w:type="spellEnd"/>
+      <w:proofErr w:type="gramEnd"/>
     </w:p>
     <w:p>
       <w:pPr>
@@ -3098,10 +3274,12 @@
         <w:t xml:space="preserve">      </w:t>
       </w:r>
       <w:proofErr w:type="spellStart"/>
+      <w:proofErr w:type="gramStart"/>
       <w:r>
         <w:t>xs:anySimpleType</w:t>
       </w:r>
       <w:proofErr w:type="spellEnd"/>
+      <w:proofErr w:type="gramEnd"/>
     </w:p>
     <w:p>
       <w:pPr>
@@ -3113,10 +3291,12 @@
         <w:t xml:space="preserve">           </w:t>
       </w:r>
       <w:proofErr w:type="spellStart"/>
+      <w:proofErr w:type="gramStart"/>
       <w:r>
         <w:t>xs:anyAtomicType</w:t>
       </w:r>
       <w:proofErr w:type="spellEnd"/>
+      <w:proofErr w:type="gramEnd"/>
     </w:p>
     <w:p>
       <w:pPr>
@@ -3128,10 +3308,12 @@
         <w:t xml:space="preserve">                </w:t>
       </w:r>
       <w:proofErr w:type="spellStart"/>
+      <w:proofErr w:type="gramStart"/>
       <w:r>
         <w:t>xs:anyURI</w:t>
       </w:r>
       <w:proofErr w:type="spellEnd"/>
+      <w:proofErr w:type="gramEnd"/>
     </w:p>
     <w:p>
       <w:pPr>
@@ -3143,10 +3325,12 @@
         <w:t xml:space="preserve">                </w:t>
       </w:r>
       <w:proofErr w:type="spellStart"/>
+      <w:proofErr w:type="gramStart"/>
       <w:r>
         <w:t>xs:boolean</w:t>
       </w:r>
       <w:proofErr w:type="spellEnd"/>
+      <w:proofErr w:type="gramEnd"/>
       <w:r>
         <w:t xml:space="preserve">                </w:t>
       </w:r>
@@ -3161,10 +3345,12 @@
         <w:t xml:space="preserve">                </w:t>
       </w:r>
       <w:proofErr w:type="spellStart"/>
+      <w:proofErr w:type="gramStart"/>
       <w:r>
         <w:t>xs:decimal</w:t>
       </w:r>
       <w:proofErr w:type="spellEnd"/>
+      <w:proofErr w:type="gramEnd"/>
     </w:p>
     <w:p>
       <w:pPr>
@@ -3176,10 +3362,12 @@
         <w:t xml:space="preserve">                    </w:t>
       </w:r>
       <w:proofErr w:type="spellStart"/>
+      <w:proofErr w:type="gramStart"/>
       <w:r>
         <w:t>xs:integer</w:t>
       </w:r>
       <w:proofErr w:type="spellEnd"/>
+      <w:proofErr w:type="gramEnd"/>
     </w:p>
     <w:p>
       <w:pPr>
@@ -3194,10 +3382,12 @@
         <w:t xml:space="preserve">     </w:t>
       </w:r>
       <w:proofErr w:type="spellStart"/>
+      <w:proofErr w:type="gramStart"/>
       <w:r>
         <w:t>xs:long</w:t>
       </w:r>
       <w:proofErr w:type="spellEnd"/>
+      <w:proofErr w:type="gramEnd"/>
     </w:p>
     <w:p>
       <w:pPr>
@@ -3227,10 +3417,12 @@
         <w:t xml:space="preserve">                                 </w:t>
       </w:r>
       <w:proofErr w:type="spellStart"/>
+      <w:proofErr w:type="gramStart"/>
       <w:r>
         <w:t>xs:short</w:t>
       </w:r>
       <w:proofErr w:type="spellEnd"/>
+      <w:proofErr w:type="gramEnd"/>
     </w:p>
     <w:p>
       <w:pPr>
@@ -3242,10 +3434,12 @@
         <w:t xml:space="preserve">                                    </w:t>
       </w:r>
       <w:proofErr w:type="spellStart"/>
+      <w:proofErr w:type="gramStart"/>
       <w:r>
         <w:t>xs:byte</w:t>
       </w:r>
       <w:proofErr w:type="spellEnd"/>
+      <w:proofErr w:type="gramEnd"/>
     </w:p>
     <w:p>
       <w:pPr>
@@ -3257,10 +3451,12 @@
         <w:t xml:space="preserve">                        </w:t>
       </w:r>
       <w:proofErr w:type="spellStart"/>
+      <w:proofErr w:type="gramStart"/>
       <w:r>
         <w:t>xs:nonNegativeInteger</w:t>
       </w:r>
       <w:proofErr w:type="spellEnd"/>
+      <w:proofErr w:type="gramEnd"/>
     </w:p>
     <w:p>
       <w:pPr>
@@ -3272,10 +3468,12 @@
         <w:t xml:space="preserve">                            </w:t>
       </w:r>
       <w:proofErr w:type="spellStart"/>
+      <w:proofErr w:type="gramStart"/>
       <w:r>
         <w:t>xs:positiveInteger</w:t>
       </w:r>
       <w:proofErr w:type="spellEnd"/>
+      <w:proofErr w:type="gramEnd"/>
     </w:p>
     <w:p>
       <w:pPr>
@@ -3287,10 +3485,12 @@
         <w:t xml:space="preserve">                            </w:t>
       </w:r>
       <w:proofErr w:type="spellStart"/>
+      <w:proofErr w:type="gramStart"/>
       <w:r>
         <w:t>xs:unsignedLong</w:t>
       </w:r>
       <w:proofErr w:type="spellEnd"/>
+      <w:proofErr w:type="gramEnd"/>
     </w:p>
     <w:p>
       <w:pPr>
@@ -3302,10 +3502,12 @@
         <w:t xml:space="preserve">                                </w:t>
       </w:r>
       <w:proofErr w:type="spellStart"/>
+      <w:proofErr w:type="gramStart"/>
       <w:r>
         <w:t>xs:unsignedInt</w:t>
       </w:r>
       <w:proofErr w:type="spellEnd"/>
+      <w:proofErr w:type="gramEnd"/>
     </w:p>
     <w:p>
       <w:pPr>
@@ -3317,10 +3519,12 @@
         <w:t xml:space="preserve">                                   </w:t>
       </w:r>
       <w:proofErr w:type="spellStart"/>
+      <w:proofErr w:type="gramStart"/>
       <w:r>
         <w:t>xs:unsignedShort</w:t>
       </w:r>
       <w:proofErr w:type="spellEnd"/>
+      <w:proofErr w:type="gramEnd"/>
     </w:p>
     <w:p>
       <w:pPr>
@@ -3332,10 +3536,12 @@
         <w:t xml:space="preserve">                                      </w:t>
       </w:r>
       <w:proofErr w:type="spellStart"/>
+      <w:proofErr w:type="gramStart"/>
       <w:r>
         <w:t>xs:unsignedByte</w:t>
       </w:r>
       <w:proofErr w:type="spellEnd"/>
+      <w:proofErr w:type="gramEnd"/>
     </w:p>
     <w:p>
       <w:pPr>
@@ -3347,10 +3553,12 @@
         <w:t xml:space="preserve">                        </w:t>
       </w:r>
       <w:proofErr w:type="spellStart"/>
+      <w:proofErr w:type="gramStart"/>
       <w:r>
         <w:t>xs:nonPositiveInteger</w:t>
       </w:r>
       <w:proofErr w:type="spellEnd"/>
+      <w:proofErr w:type="gramEnd"/>
     </w:p>
     <w:p>
       <w:pPr>
@@ -3362,10 +3570,12 @@
         <w:t xml:space="preserve">                            </w:t>
       </w:r>
       <w:proofErr w:type="spellStart"/>
+      <w:proofErr w:type="gramStart"/>
       <w:r>
         <w:t>xs:negativeInteger</w:t>
       </w:r>
       <w:proofErr w:type="spellEnd"/>
+      <w:proofErr w:type="gramEnd"/>
     </w:p>
     <w:p>
       <w:pPr>
@@ -3377,10 +3587,12 @@
         <w:t xml:space="preserve">               </w:t>
       </w:r>
       <w:proofErr w:type="spellStart"/>
+      <w:proofErr w:type="gramStart"/>
       <w:r>
         <w:t>xs:double</w:t>
       </w:r>
       <w:proofErr w:type="spellEnd"/>
+      <w:proofErr w:type="gramEnd"/>
       <w:r>
         <w:t xml:space="preserve">               </w:t>
       </w:r>
@@ -3402,10 +3614,12 @@
         <w:t xml:space="preserve">  </w:t>
       </w:r>
       <w:proofErr w:type="spellStart"/>
+      <w:proofErr w:type="gramStart"/>
       <w:r>
         <w:t>xs:float</w:t>
       </w:r>
       <w:proofErr w:type="spellEnd"/>
+      <w:proofErr w:type="gramEnd"/>
     </w:p>
     <w:p>
       <w:pPr>
@@ -3418,10 +3632,12 @@
         <w:t xml:space="preserve">                </w:t>
       </w:r>
       <w:proofErr w:type="spellStart"/>
+      <w:proofErr w:type="gramStart"/>
       <w:r>
         <w:t>xs:QName</w:t>
       </w:r>
       <w:proofErr w:type="spellEnd"/>
+      <w:proofErr w:type="gramEnd"/>
     </w:p>
     <w:p>
       <w:pPr>
@@ -3437,10 +3653,12 @@
         <w:t xml:space="preserve">  </w:t>
       </w:r>
       <w:proofErr w:type="spellStart"/>
+      <w:proofErr w:type="gramStart"/>
       <w:r>
         <w:t>xs:string</w:t>
       </w:r>
       <w:proofErr w:type="spellEnd"/>
+      <w:proofErr w:type="gramEnd"/>
     </w:p>
     <w:p>
       <w:pPr>
@@ -3459,10 +3677,12 @@
         <w:t xml:space="preserve">  </w:t>
       </w:r>
       <w:proofErr w:type="spellStart"/>
+      <w:proofErr w:type="gramStart"/>
       <w:r>
         <w:t>xs:normalizedString</w:t>
       </w:r>
       <w:proofErr w:type="spellEnd"/>
+      <w:proofErr w:type="gramEnd"/>
     </w:p>
     <w:p>
       <w:pPr>
@@ -3478,10 +3698,12 @@
         <w:t xml:space="preserve">  </w:t>
       </w:r>
       <w:proofErr w:type="spellStart"/>
+      <w:proofErr w:type="gramStart"/>
       <w:r>
         <w:t>xs:token</w:t>
       </w:r>
       <w:proofErr w:type="spellEnd"/>
+      <w:proofErr w:type="gramEnd"/>
     </w:p>
     <w:p>
       <w:pPr>
@@ -3494,10 +3716,12 @@
         <w:t xml:space="preserve">                      </w:t>
       </w:r>
       <w:proofErr w:type="spellStart"/>
+      <w:proofErr w:type="gramStart"/>
       <w:r>
         <w:t>xs:Name</w:t>
       </w:r>
       <w:proofErr w:type="spellEnd"/>
+      <w:proofErr w:type="gramEnd"/>
     </w:p>
     <w:p>
       <w:pPr>
@@ -3510,10 +3734,12 @@
         <w:t xml:space="preserve">                          </w:t>
       </w:r>
       <w:proofErr w:type="spellStart"/>
+      <w:proofErr w:type="gramStart"/>
       <w:r>
         <w:t>xs:NCName</w:t>
       </w:r>
       <w:proofErr w:type="spellEnd"/>
+      <w:proofErr w:type="gramEnd"/>
     </w:p>
     <w:p>
       <w:pPr>
@@ -3525,10 +3751,12 @@
         <w:t xml:space="preserve">              </w:t>
       </w:r>
       <w:proofErr w:type="spellStart"/>
+      <w:proofErr w:type="gramStart"/>
       <w:r>
         <w:t>xs:date</w:t>
       </w:r>
       <w:proofErr w:type="spellEnd"/>
+      <w:proofErr w:type="gramEnd"/>
     </w:p>
     <w:p>
       <w:pPr>
@@ -3540,10 +3768,12 @@
         <w:t xml:space="preserve">              </w:t>
       </w:r>
       <w:proofErr w:type="spellStart"/>
+      <w:proofErr w:type="gramStart"/>
       <w:r>
         <w:t>xs:dateTime</w:t>
       </w:r>
       <w:proofErr w:type="spellEnd"/>
+      <w:proofErr w:type="gramEnd"/>
     </w:p>
     <w:p>
       <w:pPr>
@@ -3559,10 +3789,12 @@
         <w:t xml:space="preserve">  </w:t>
       </w:r>
       <w:proofErr w:type="spellStart"/>
+      <w:proofErr w:type="gramStart"/>
       <w:r>
         <w:t>xs:time</w:t>
       </w:r>
       <w:proofErr w:type="spellEnd"/>
+      <w:proofErr w:type="gramEnd"/>
     </w:p>
     <w:p>
       <w:pPr>
@@ -3575,10 +3807,12 @@
         <w:t xml:space="preserve">              </w:t>
       </w:r>
       <w:proofErr w:type="spellStart"/>
+      <w:proofErr w:type="gramStart"/>
       <w:r>
         <w:t>xs:duration</w:t>
       </w:r>
       <w:proofErr w:type="spellEnd"/>
+      <w:proofErr w:type="gramEnd"/>
     </w:p>
     <w:p>
       <w:pPr>
@@ -3590,10 +3824,12 @@
         <w:t xml:space="preserve">                   </w:t>
       </w:r>
       <w:proofErr w:type="spellStart"/>
+      <w:proofErr w:type="gramStart"/>
       <w:r>
         <w:t>xs:dayTimeDuration</w:t>
       </w:r>
       <w:proofErr w:type="spellEnd"/>
+      <w:proofErr w:type="gramEnd"/>
     </w:p>
     <w:p>
       <w:pPr>
@@ -3605,10 +3841,12 @@
         <w:t xml:space="preserve">                   </w:t>
       </w:r>
       <w:proofErr w:type="spellStart"/>
+      <w:proofErr w:type="gramStart"/>
       <w:r>
         <w:t>xs:yearMonthDuration</w:t>
       </w:r>
       <w:proofErr w:type="spellEnd"/>
+      <w:proofErr w:type="gramEnd"/>
     </w:p>
     <w:p>
       <w:pPr>
@@ -3621,6 +3859,7 @@
         <w:t xml:space="preserve">              </w:t>
       </w:r>
       <w:proofErr w:type="spellStart"/>
+      <w:proofErr w:type="gramStart"/>
       <w:r>
         <w:t>xs:g</w:t>
       </w:r>
@@ -3628,6 +3867,7 @@
         <w:t>Day</w:t>
       </w:r>
       <w:proofErr w:type="spellEnd"/>
+      <w:proofErr w:type="gramEnd"/>
     </w:p>
     <w:p>
       <w:pPr>
@@ -3640,6 +3880,7 @@
         <w:t xml:space="preserve">              </w:t>
       </w:r>
       <w:proofErr w:type="spellStart"/>
+      <w:proofErr w:type="gramStart"/>
       <w:r>
         <w:t>xs:g</w:t>
       </w:r>
@@ -3647,6 +3888,7 @@
         <w:t>Month</w:t>
       </w:r>
       <w:proofErr w:type="spellEnd"/>
+      <w:proofErr w:type="gramEnd"/>
     </w:p>
     <w:p>
       <w:pPr>
@@ -3659,10 +3901,12 @@
         <w:t xml:space="preserve">              </w:t>
       </w:r>
       <w:proofErr w:type="spellStart"/>
+      <w:proofErr w:type="gramStart"/>
       <w:r>
         <w:t>xs:gMonthDay</w:t>
       </w:r>
       <w:proofErr w:type="spellEnd"/>
+      <w:proofErr w:type="gramEnd"/>
     </w:p>
     <w:p>
       <w:pPr>
@@ -3675,6 +3919,7 @@
         <w:t xml:space="preserve">              </w:t>
       </w:r>
       <w:proofErr w:type="spellStart"/>
+      <w:proofErr w:type="gramStart"/>
       <w:r>
         <w:t>xs:g</w:t>
       </w:r>
@@ -3682,6 +3927,7 @@
         <w:t>Year</w:t>
       </w:r>
       <w:proofErr w:type="spellEnd"/>
+      <w:proofErr w:type="gramEnd"/>
     </w:p>
     <w:p>
       <w:pPr>
@@ -3694,6 +3940,7 @@
         <w:t xml:space="preserve">              </w:t>
       </w:r>
       <w:proofErr w:type="spellStart"/>
+      <w:proofErr w:type="gramStart"/>
       <w:r>
         <w:t>xs:</w:t>
       </w:r>
@@ -3704,6 +3951,7 @@
         <w:t>YearMonth</w:t>
       </w:r>
       <w:proofErr w:type="spellEnd"/>
+      <w:proofErr w:type="gramEnd"/>
     </w:p>
     <w:p>
       <w:pPr>
@@ -3743,10 +3991,12 @@
         <w:t xml:space="preserve">chema type </w:t>
       </w:r>
       <w:proofErr w:type="spellStart"/>
+      <w:proofErr w:type="gramStart"/>
       <w:r>
         <w:t>xs:untyped</w:t>
       </w:r>
       <w:proofErr w:type="spellEnd"/>
+      <w:proofErr w:type="gramEnd"/>
       <w:r>
         <w:t xml:space="preserve"> </w:t>
       </w:r>
@@ -3951,28 +4201,42 @@
         <w:rPr>
           <w:color w:val="000000"/>
         </w:rPr>
-        <w:t xml:space="preserve"> query parameters is available : 'fallback', 'lang', 'strength'</w:t>
-      </w:r>
-    </w:p>
-    <w:p>
-      <w:pPr>
-        <w:rPr>
-          <w:rFonts w:hint="eastAsia"/>
+        <w:t xml:space="preserve"> query parameters is </w:t>
+      </w:r>
+      <w:proofErr w:type="gramStart"/>
+      <w:r>
+        <w:rPr>
           <w:color w:val="000000"/>
         </w:rPr>
-      </w:pPr>
-    </w:p>
-    <w:p>
-      <w:pPr>
-        <w:rPr>
-          <w:rFonts w:hint="eastAsia"/>
+        <w:t>available :</w:t>
+      </w:r>
+      <w:proofErr w:type="gramEnd"/>
+      <w:r>
+        <w:rPr>
           <w:color w:val="000000"/>
         </w:rPr>
-      </w:pPr>
-      <w:r>
-        <w:rPr>
+        <w:t xml:space="preserve"> 'fallback', 'lang', 'strength'</w:t>
+      </w:r>
+    </w:p>
+    <w:p>
+      <w:pPr>
+        <w:rPr>
+          <w:rFonts w:hint="eastAsia"/>
           <w:color w:val="000000"/>
         </w:rPr>
+      </w:pPr>
+    </w:p>
+    <w:p>
+      <w:pPr>
+        <w:rPr>
+          <w:rFonts w:hint="eastAsia"/>
+          <w:color w:val="000000"/>
+        </w:rPr>
+      </w:pPr>
+      <w:r>
+        <w:rPr>
+          <w:color w:val="000000"/>
+        </w:rPr>
         <w:t xml:space="preserve">     For the collation’s query “lang” parameter, all languages as </w:t>
       </w:r>
       <w:r>
@@ -4008,18 +4272,27 @@
         <w:t>‘</w:t>
       </w:r>
       <w:proofErr w:type="spellStart"/>
+      <w:proofErr w:type="gramStart"/>
       <w:r>
         <w:rPr>
           <w:rFonts w:hint="eastAsia"/>
           <w:color w:val="000000"/>
         </w:rPr>
-        <w:t>java.util.Locale</w:t>
-      </w:r>
-      <w:proofErr w:type="spellEnd"/>
-      <w:r>
-        <w:rPr>
+        <w:t>java.util</w:t>
+      </w:r>
+      <w:proofErr w:type="gramEnd"/>
+      <w:r>
+        <w:rPr>
+          <w:rFonts w:hint="eastAsia"/>
           <w:color w:val="000000"/>
         </w:rPr>
+        <w:t>.Locale</w:t>
+      </w:r>
+      <w:proofErr w:type="spellEnd"/>
+      <w:r>
+        <w:rPr>
+          <w:color w:val="000000"/>
+        </w:rPr>
         <w:t xml:space="preserve">’ </w:t>
       </w:r>
       <w:r>
@@ -4093,20 +4366,34 @@
         <w:rPr>
           <w:color w:val="000000"/>
         </w:rPr>
-        <w:t xml:space="preserve">For the collation’s query “strength” parameter, following values are supported : 'primary', </w:t>
-      </w:r>
-    </w:p>
-    <w:p>
-      <w:pPr>
-        <w:rPr>
-          <w:rFonts w:hint="eastAsia"/>
+        <w:t xml:space="preserve">For the collation’s query “strength” parameter, following values are </w:t>
+      </w:r>
+      <w:proofErr w:type="gramStart"/>
+      <w:r>
+        <w:rPr>
           <w:color w:val="000000"/>
         </w:rPr>
-      </w:pPr>
+        <w:t>supported :</w:t>
+      </w:r>
+      <w:proofErr w:type="gramEnd"/>
       <w:r>
         <w:rPr>
           <w:color w:val="000000"/>
         </w:rPr>
+        <w:t xml:space="preserve"> 'primary', </w:t>
+      </w:r>
+    </w:p>
+    <w:p>
+      <w:pPr>
+        <w:rPr>
+          <w:rFonts w:hint="eastAsia"/>
+          <w:color w:val="000000"/>
+        </w:rPr>
+      </w:pPr>
+      <w:r>
+        <w:rPr>
+          <w:color w:val="000000"/>
+        </w:rPr>
         <w:t xml:space="preserve">     'secondary', 'tertiary', 'identical'.   </w:t>
       </w:r>
     </w:p>
@@ -4383,7 +4670,15 @@
         </w:rPr>
       </w:pPr>
       <w:r>
-        <w:t>25) Node combination operators union, intersect and except</w:t>
+        <w:t xml:space="preserve">25) Node combination </w:t>
+      </w:r>
+      <w:proofErr w:type="gramStart"/>
+      <w:r>
+        <w:t>operators</w:t>
+      </w:r>
+      <w:proofErr w:type="gramEnd"/>
+      <w:r>
+        <w:t xml:space="preserve"> union, intersect and except</w:t>
       </w:r>
     </w:p>
     <w:p>
@@ -4450,6 +4745,7 @@
         </w:rPr>
         <w:t xml:space="preserve">3.1 F&amp;O </w:t>
       </w:r>
+      <w:proofErr w:type="gramStart"/>
       <w:r>
         <w:rPr>
           <w:b/>
@@ -4458,7 +4754,11 @@
         <w:t>specification</w:t>
       </w:r>
       <w:r>
-        <w:t xml:space="preserve"> : </w:t>
+        <w:t xml:space="preserve"> :</w:t>
+      </w:r>
+      <w:proofErr w:type="gramEnd"/>
+      <w:r>
+        <w:t xml:space="preserve"> </w:t>
       </w:r>
       <w:hyperlink r:id="rId7" w:history="1">
         <w:r>
@@ -4488,6 +4788,7 @@
       <w:r>
         <w:t xml:space="preserve">XPath built-in default functions </w:t>
       </w:r>
+      <w:proofErr w:type="gramStart"/>
       <w:r>
         <w:t>namespace</w:t>
       </w:r>
@@ -4495,7 +4796,11 @@
         <w:t xml:space="preserve"> </w:t>
       </w:r>
       <w:r>
-        <w:t>: http://www.w3.org/2005/xpath-functions</w:t>
+        <w:t>:</w:t>
+      </w:r>
+      <w:proofErr w:type="gramEnd"/>
+      <w:r>
+        <w:t xml:space="preserve"> http://www.w3.org/2005/xpath-functions</w:t>
       </w:r>
     </w:p>
     <w:p>
@@ -4526,6 +4831,7 @@
       <w:r>
         <w:t xml:space="preserve"> functions </w:t>
       </w:r>
+      <w:proofErr w:type="gramStart"/>
       <w:r>
         <w:t>namespace</w:t>
       </w:r>
@@ -4533,7 +4839,11 @@
         <w:t xml:space="preserve"> </w:t>
       </w:r>
       <w:r>
-        <w:t xml:space="preserve">: </w:t>
+        <w:t>:</w:t>
+      </w:r>
+      <w:proofErr w:type="gramEnd"/>
+      <w:r>
+        <w:t xml:space="preserve"> </w:t>
       </w:r>
       <w:r>
         <w:t>http://www.w3.org/2005/xpath-functions/math</w:t>
@@ -4553,30 +4863,46 @@
         </w:rPr>
       </w:pPr>
       <w:r>
-        <w:t xml:space="preserve">Implementation of XPath built-in map functions namespace </w:t>
-      </w:r>
-      <w:r>
-        <w:t>: http://www.w3.org/2005/xpath-functions/map</w:t>
-      </w:r>
-    </w:p>
-    <w:p>
-      <w:pPr>
-        <w:rPr>
-          <w:rFonts w:hint="eastAsia"/>
-        </w:rPr>
-      </w:pPr>
-    </w:p>
-    <w:p>
-      <w:pPr>
-        <w:rPr>
-          <w:rFonts w:hint="eastAsia"/>
-        </w:rPr>
-      </w:pPr>
-      <w:r>
-        <w:t xml:space="preserve">Implementation of XPath built-in array functions namespace </w:t>
-      </w:r>
-      <w:r>
-        <w:t>: http://www.w3.org/2005/xpath-functions/array</w:t>
+        <w:t xml:space="preserve">Implementation of XPath built-in map functions </w:t>
+      </w:r>
+      <w:proofErr w:type="gramStart"/>
+      <w:r>
+        <w:t xml:space="preserve">namespace </w:t>
+      </w:r>
+      <w:r>
+        <w:t>:</w:t>
+      </w:r>
+      <w:proofErr w:type="gramEnd"/>
+      <w:r>
+        <w:t xml:space="preserve"> http://www.w3.org/2005/xpath-functions/map</w:t>
+      </w:r>
+    </w:p>
+    <w:p>
+      <w:pPr>
+        <w:rPr>
+          <w:rFonts w:hint="eastAsia"/>
+        </w:rPr>
+      </w:pPr>
+    </w:p>
+    <w:p>
+      <w:pPr>
+        <w:rPr>
+          <w:rFonts w:hint="eastAsia"/>
+        </w:rPr>
+      </w:pPr>
+      <w:r>
+        <w:t xml:space="preserve">Implementation of XPath built-in array functions </w:t>
+      </w:r>
+      <w:proofErr w:type="gramStart"/>
+      <w:r>
+        <w:t xml:space="preserve">namespace </w:t>
+      </w:r>
+      <w:r>
+        <w:t>:</w:t>
+      </w:r>
+      <w:proofErr w:type="gramEnd"/>
+      <w:r>
+        <w:t xml:space="preserve"> http://www.w3.org/2005/xpath-functions/array</w:t>
       </w:r>
     </w:p>
     <w:p>
@@ -4616,22 +4942,26 @@
         </w:rPr>
       </w:pPr>
       <w:proofErr w:type="spellStart"/>
+      <w:proofErr w:type="gramStart"/>
       <w:r>
         <w:t>fn:abs</w:t>
       </w:r>
       <w:proofErr w:type="spellEnd"/>
-    </w:p>
-    <w:p>
-      <w:pPr>
-        <w:rPr>
-          <w:rFonts w:hint="eastAsia"/>
-        </w:rPr>
-      </w:pPr>
-      <w:proofErr w:type="spellStart"/>
+      <w:proofErr w:type="gramEnd"/>
+    </w:p>
+    <w:p>
+      <w:pPr>
+        <w:rPr>
+          <w:rFonts w:hint="eastAsia"/>
+        </w:rPr>
+      </w:pPr>
+      <w:proofErr w:type="spellStart"/>
+      <w:proofErr w:type="gramStart"/>
       <w:r>
         <w:t>fn:round</w:t>
       </w:r>
       <w:proofErr w:type="spellEnd"/>
+      <w:proofErr w:type="gramEnd"/>
       <w:r>
         <w:t xml:space="preserve">            (implementation of an optional second argument, that’s used to specify ‘precision’)</w:t>
       </w:r>
@@ -4667,44 +4997,64 @@
         </w:rPr>
       </w:pPr>
       <w:proofErr w:type="spellStart"/>
-      <w:r>
-        <w:t>fn:current-dateTime</w:t>
-      </w:r>
-      <w:proofErr w:type="spellEnd"/>
-    </w:p>
-    <w:p>
-      <w:pPr>
-        <w:rPr>
-          <w:rFonts w:hint="eastAsia"/>
-        </w:rPr>
-      </w:pPr>
-      <w:proofErr w:type="spellStart"/>
-      <w:r>
-        <w:t>fn:current-date</w:t>
-      </w:r>
-      <w:proofErr w:type="spellEnd"/>
-    </w:p>
-    <w:p>
-      <w:pPr>
-        <w:rPr>
-          <w:rFonts w:hint="eastAsia"/>
-        </w:rPr>
-      </w:pPr>
-      <w:proofErr w:type="spellStart"/>
-      <w:r>
-        <w:t>fn:current-time</w:t>
-      </w:r>
-      <w:proofErr w:type="spellEnd"/>
-    </w:p>
-    <w:p>
-      <w:pPr>
-        <w:rPr>
-          <w:rFonts w:hint="eastAsia"/>
-        </w:rPr>
-      </w:pPr>
-      <w:proofErr w:type="spellStart"/>
-      <w:r>
-        <w:t>fn:implicit-timezone</w:t>
+      <w:proofErr w:type="gramStart"/>
+      <w:r>
+        <w:t>fn:current</w:t>
+      </w:r>
+      <w:proofErr w:type="gramEnd"/>
+      <w:r>
+        <w:t>-dateTime</w:t>
+      </w:r>
+      <w:proofErr w:type="spellEnd"/>
+    </w:p>
+    <w:p>
+      <w:pPr>
+        <w:rPr>
+          <w:rFonts w:hint="eastAsia"/>
+        </w:rPr>
+      </w:pPr>
+      <w:proofErr w:type="spellStart"/>
+      <w:proofErr w:type="gramStart"/>
+      <w:r>
+        <w:t>fn:current</w:t>
+      </w:r>
+      <w:proofErr w:type="gramEnd"/>
+      <w:r>
+        <w:t>-date</w:t>
+      </w:r>
+      <w:proofErr w:type="spellEnd"/>
+    </w:p>
+    <w:p>
+      <w:pPr>
+        <w:rPr>
+          <w:rFonts w:hint="eastAsia"/>
+        </w:rPr>
+      </w:pPr>
+      <w:proofErr w:type="spellStart"/>
+      <w:proofErr w:type="gramStart"/>
+      <w:r>
+        <w:t>fn:current</w:t>
+      </w:r>
+      <w:proofErr w:type="gramEnd"/>
+      <w:r>
+        <w:t>-time</w:t>
+      </w:r>
+      <w:proofErr w:type="spellEnd"/>
+    </w:p>
+    <w:p>
+      <w:pPr>
+        <w:rPr>
+          <w:rFonts w:hint="eastAsia"/>
+        </w:rPr>
+      </w:pPr>
+      <w:proofErr w:type="spellStart"/>
+      <w:proofErr w:type="gramStart"/>
+      <w:r>
+        <w:t>fn:implicit</w:t>
+      </w:r>
+      <w:proofErr w:type="gramEnd"/>
+      <w:r>
+        <w:t>-timezone</w:t>
       </w:r>
       <w:proofErr w:type="spellEnd"/>
     </w:p>
@@ -4784,32 +5134,44 @@
         </w:rPr>
       </w:pPr>
       <w:proofErr w:type="spellStart"/>
+      <w:proofErr w:type="gramStart"/>
       <w:r>
         <w:t>fn:collection</w:t>
       </w:r>
       <w:proofErr w:type="spellEnd"/>
-    </w:p>
-    <w:p>
-      <w:pPr>
-        <w:rPr>
-          <w:rFonts w:hint="eastAsia"/>
-        </w:rPr>
-      </w:pPr>
-      <w:proofErr w:type="spellStart"/>
-      <w:r>
-        <w:t>fn:unparsed-text</w:t>
-      </w:r>
-      <w:proofErr w:type="spellEnd"/>
-    </w:p>
-    <w:p>
-      <w:pPr>
-        <w:rPr>
-          <w:rFonts w:hint="eastAsia"/>
-        </w:rPr>
-      </w:pPr>
-      <w:proofErr w:type="spellStart"/>
-      <w:r>
-        <w:t>fn:unparsed-text-lines</w:t>
+      <w:proofErr w:type="gramEnd"/>
+    </w:p>
+    <w:p>
+      <w:pPr>
+        <w:rPr>
+          <w:rFonts w:hint="eastAsia"/>
+        </w:rPr>
+      </w:pPr>
+      <w:proofErr w:type="spellStart"/>
+      <w:proofErr w:type="gramStart"/>
+      <w:r>
+        <w:t>fn:unparsed</w:t>
+      </w:r>
+      <w:proofErr w:type="gramEnd"/>
+      <w:r>
+        <w:t>-text</w:t>
+      </w:r>
+      <w:proofErr w:type="spellEnd"/>
+    </w:p>
+    <w:p>
+      <w:pPr>
+        <w:rPr>
+          <w:rFonts w:hint="eastAsia"/>
+        </w:rPr>
+      </w:pPr>
+      <w:proofErr w:type="spellStart"/>
+      <w:proofErr w:type="gramStart"/>
+      <w:r>
+        <w:t>fn:unparsed</w:t>
+      </w:r>
+      <w:proofErr w:type="gramEnd"/>
+      <w:r>
+        <w:t>-text-lines</w:t>
       </w:r>
       <w:proofErr w:type="spellEnd"/>
     </w:p>
@@ -4850,70 +5212,97 @@
         </w:rPr>
       </w:pPr>
       <w:proofErr w:type="spellStart"/>
-      <w:r>
-        <w:t>fn:string-join</w:t>
-      </w:r>
-      <w:proofErr w:type="spellEnd"/>
-    </w:p>
-    <w:p>
-      <w:pPr>
-        <w:rPr>
-          <w:rFonts w:hint="eastAsia"/>
-        </w:rPr>
-      </w:pPr>
-      <w:proofErr w:type="spellStart"/>
-      <w:r>
-        <w:t>fn:upper-case</w:t>
-      </w:r>
-      <w:proofErr w:type="spellEnd"/>
-    </w:p>
-    <w:p>
-      <w:pPr>
-        <w:rPr>
-          <w:rFonts w:hint="eastAsia"/>
-        </w:rPr>
-      </w:pPr>
-      <w:proofErr w:type="spellStart"/>
-      <w:r>
-        <w:t>fn:lower-case</w:t>
-      </w:r>
-      <w:proofErr w:type="spellEnd"/>
-    </w:p>
-    <w:p>
-      <w:pPr>
-        <w:rPr>
-          <w:rFonts w:hint="eastAsia"/>
-        </w:rPr>
-      </w:pPr>
-      <w:proofErr w:type="spellStart"/>
-      <w:r>
-        <w:t>fn:codepoints-to-string</w:t>
-      </w:r>
-      <w:proofErr w:type="spellEnd"/>
-    </w:p>
-    <w:p>
-      <w:pPr>
-        <w:rPr>
-          <w:rFonts w:hint="eastAsia"/>
-        </w:rPr>
-      </w:pPr>
-      <w:proofErr w:type="spellStart"/>
-      <w:r>
-        <w:t>fn:string-to-codepoints</w:t>
-      </w:r>
-      <w:proofErr w:type="spellEnd"/>
-    </w:p>
-    <w:p>
-      <w:pPr>
-        <w:rPr>
-          <w:rFonts w:hint="eastAsia"/>
-        </w:rPr>
-      </w:pPr>
-      <w:proofErr w:type="spellStart"/>
+      <w:proofErr w:type="gramStart"/>
+      <w:r>
+        <w:t>fn:string</w:t>
+      </w:r>
+      <w:proofErr w:type="gramEnd"/>
+      <w:r>
+        <w:t>-join</w:t>
+      </w:r>
+      <w:proofErr w:type="spellEnd"/>
+    </w:p>
+    <w:p>
+      <w:pPr>
+        <w:rPr>
+          <w:rFonts w:hint="eastAsia"/>
+        </w:rPr>
+      </w:pPr>
+      <w:proofErr w:type="spellStart"/>
+      <w:proofErr w:type="gramStart"/>
+      <w:r>
+        <w:t>fn:upper</w:t>
+      </w:r>
+      <w:proofErr w:type="gramEnd"/>
+      <w:r>
+        <w:t>-case</w:t>
+      </w:r>
+      <w:proofErr w:type="spellEnd"/>
+    </w:p>
+    <w:p>
+      <w:pPr>
+        <w:rPr>
+          <w:rFonts w:hint="eastAsia"/>
+        </w:rPr>
+      </w:pPr>
+      <w:proofErr w:type="spellStart"/>
+      <w:proofErr w:type="gramStart"/>
+      <w:r>
+        <w:t>fn:lower</w:t>
+      </w:r>
+      <w:proofErr w:type="gramEnd"/>
+      <w:r>
+        <w:t>-case</w:t>
+      </w:r>
+      <w:proofErr w:type="spellEnd"/>
+    </w:p>
+    <w:p>
+      <w:pPr>
+        <w:rPr>
+          <w:rFonts w:hint="eastAsia"/>
+        </w:rPr>
+      </w:pPr>
+      <w:proofErr w:type="spellStart"/>
+      <w:proofErr w:type="gramStart"/>
+      <w:r>
+        <w:t>fn:codepoints</w:t>
+      </w:r>
+      <w:proofErr w:type="gramEnd"/>
+      <w:r>
+        <w:t>-to-string</w:t>
+      </w:r>
+      <w:proofErr w:type="spellEnd"/>
+    </w:p>
+    <w:p>
+      <w:pPr>
+        <w:rPr>
+          <w:rFonts w:hint="eastAsia"/>
+        </w:rPr>
+      </w:pPr>
+      <w:proofErr w:type="spellStart"/>
+      <w:proofErr w:type="gramStart"/>
+      <w:r>
+        <w:t>fn:string</w:t>
+      </w:r>
+      <w:proofErr w:type="gramEnd"/>
+      <w:r>
+        <w:t>-to-codepoints</w:t>
+      </w:r>
+      <w:proofErr w:type="spellEnd"/>
+    </w:p>
+    <w:p>
+      <w:pPr>
+        <w:rPr>
+          <w:rFonts w:hint="eastAsia"/>
+        </w:rPr>
+      </w:pPr>
+      <w:proofErr w:type="spellStart"/>
+      <w:proofErr w:type="gramStart"/>
       <w:r>
         <w:t>fn:compare</w:t>
       </w:r>
       <w:proofErr w:type="spellEnd"/>
+      <w:proofErr w:type="gramEnd"/>
       <w:r>
         <w:t xml:space="preserve">                           (with support for collation argument)</w:t>
       </w:r>
@@ -4925,20 +5314,30 @@
         </w:rPr>
       </w:pPr>
       <w:proofErr w:type="spellStart"/>
-      <w:r>
-        <w:t>fn:codepoint-equal</w:t>
-      </w:r>
-      <w:proofErr w:type="spellEnd"/>
-    </w:p>
-    <w:p>
-      <w:pPr>
-        <w:rPr>
-          <w:rFonts w:hint="eastAsia"/>
-        </w:rPr>
-      </w:pPr>
-      <w:proofErr w:type="spellStart"/>
-      <w:r>
-        <w:t>fn:contains-token</w:t>
+      <w:proofErr w:type="gramStart"/>
+      <w:r>
+        <w:t>fn:codepoint</w:t>
+      </w:r>
+      <w:proofErr w:type="gramEnd"/>
+      <w:r>
+        <w:t>-equal</w:t>
+      </w:r>
+      <w:proofErr w:type="spellEnd"/>
+    </w:p>
+    <w:p>
+      <w:pPr>
+        <w:rPr>
+          <w:rFonts w:hint="eastAsia"/>
+        </w:rPr>
+      </w:pPr>
+      <w:proofErr w:type="spellStart"/>
+      <w:proofErr w:type="gramStart"/>
+      <w:r>
+        <w:t>fn:contains</w:t>
+      </w:r>
+      <w:proofErr w:type="gramEnd"/>
+      <w:r>
+        <w:t>-token</w:t>
       </w:r>
       <w:proofErr w:type="spellEnd"/>
       <w:r>
@@ -4976,10 +5375,12 @@
         </w:rPr>
       </w:pPr>
       <w:proofErr w:type="spellStart"/>
+      <w:proofErr w:type="gramStart"/>
       <w:r>
         <w:t>fn:matches</w:t>
       </w:r>
       <w:proofErr w:type="spellEnd"/>
+      <w:proofErr w:type="gramEnd"/>
       <w:r>
         <w:t xml:space="preserve"> </w:t>
       </w:r>
@@ -4991,32 +5392,41 @@
         </w:rPr>
       </w:pPr>
       <w:proofErr w:type="spellStart"/>
+      <w:proofErr w:type="gramStart"/>
       <w:r>
         <w:t>fn:replace</w:t>
       </w:r>
       <w:proofErr w:type="spellEnd"/>
-    </w:p>
-    <w:p>
-      <w:pPr>
-        <w:rPr>
-          <w:rFonts w:hint="eastAsia"/>
-        </w:rPr>
-      </w:pPr>
-      <w:proofErr w:type="spellStart"/>
+      <w:proofErr w:type="gramEnd"/>
+    </w:p>
+    <w:p>
+      <w:pPr>
+        <w:rPr>
+          <w:rFonts w:hint="eastAsia"/>
+        </w:rPr>
+      </w:pPr>
+      <w:proofErr w:type="spellStart"/>
+      <w:proofErr w:type="gramStart"/>
       <w:r>
         <w:t>fn:tokenize</w:t>
       </w:r>
       <w:proofErr w:type="spellEnd"/>
-    </w:p>
-    <w:p>
-      <w:pPr>
-        <w:rPr>
-          <w:rFonts w:hint="eastAsia"/>
-        </w:rPr>
-      </w:pPr>
-      <w:proofErr w:type="spellStart"/>
-      <w:r>
-        <w:t>fn:analyze-string</w:t>
+      <w:proofErr w:type="gramEnd"/>
+    </w:p>
+    <w:p>
+      <w:pPr>
+        <w:rPr>
+          <w:rFonts w:hint="eastAsia"/>
+        </w:rPr>
+      </w:pPr>
+      <w:proofErr w:type="spellStart"/>
+      <w:proofErr w:type="gramStart"/>
+      <w:r>
+        <w:t>fn:analyze</w:t>
+      </w:r>
+      <w:proofErr w:type="gramEnd"/>
+      <w:r>
+        <w:t>-string</w:t>
       </w:r>
       <w:proofErr w:type="spellEnd"/>
     </w:p>
@@ -5057,8 +5467,13 @@
         </w:rPr>
       </w:pPr>
       <w:proofErr w:type="spellStart"/>
-      <w:r>
-        <w:t>fn:distinct-values</w:t>
+      <w:proofErr w:type="gramStart"/>
+      <w:r>
+        <w:t>fn:distinct</w:t>
+      </w:r>
+      <w:proofErr w:type="gramEnd"/>
+      <w:r>
+        <w:t>-values</w:t>
       </w:r>
       <w:proofErr w:type="spellEnd"/>
       <w:r>
@@ -5081,9 +5496,14 @@
         </w:rPr>
       </w:pPr>
       <w:proofErr w:type="spellStart"/>
+      <w:proofErr w:type="gramStart"/>
       <w:r>
         <w:lastRenderedPageBreak/>
-        <w:t>fn:index-of</w:t>
+        <w:t>fn:index</w:t>
+      </w:r>
+      <w:proofErr w:type="gramEnd"/>
+      <w:r>
+        <w:t>-of</w:t>
       </w:r>
       <w:proofErr w:type="spellEnd"/>
       <w:r>
@@ -5106,8 +5526,13 @@
         </w:rPr>
       </w:pPr>
       <w:proofErr w:type="spellStart"/>
-      <w:r>
-        <w:t>fn:deep-equal</w:t>
+      <w:proofErr w:type="gramStart"/>
+      <w:r>
+        <w:t>fn:deep</w:t>
+      </w:r>
+      <w:proofErr w:type="gramEnd"/>
+      <w:r>
+        <w:t>-equal</w:t>
       </w:r>
       <w:proofErr w:type="spellEnd"/>
       <w:r>
@@ -5174,31 +5599,40 @@
         </w:rPr>
       </w:pPr>
       <w:proofErr w:type="spellStart"/>
+      <w:proofErr w:type="gramStart"/>
       <w:r>
         <w:t>math:pi</w:t>
       </w:r>
       <w:proofErr w:type="spellEnd"/>
-    </w:p>
-    <w:p>
-      <w:pPr>
-        <w:rPr>
-          <w:rFonts w:hint="eastAsia"/>
-        </w:rPr>
-      </w:pPr>
-      <w:proofErr w:type="spellStart"/>
+      <w:proofErr w:type="gramEnd"/>
+    </w:p>
+    <w:p>
+      <w:pPr>
+        <w:rPr>
+          <w:rFonts w:hint="eastAsia"/>
+        </w:rPr>
+      </w:pPr>
+      <w:proofErr w:type="spellStart"/>
+      <w:proofErr w:type="gramStart"/>
       <w:r>
         <w:t>math:exp</w:t>
       </w:r>
       <w:proofErr w:type="spellEnd"/>
-    </w:p>
-    <w:p>
-      <w:pPr>
-        <w:rPr>
-          <w:rFonts w:hint="eastAsia"/>
-        </w:rPr>
-      </w:pPr>
-      <w:r>
-        <w:t>math:exp10</w:t>
+      <w:proofErr w:type="gramEnd"/>
+    </w:p>
+    <w:p>
+      <w:pPr>
+        <w:rPr>
+          <w:rFonts w:hint="eastAsia"/>
+        </w:rPr>
+      </w:pPr>
+      <w:proofErr w:type="gramStart"/>
+      <w:r>
+        <w:t>math:exp</w:t>
+      </w:r>
+      <w:proofErr w:type="gramEnd"/>
+      <w:r>
+        <w:t>10</w:t>
       </w:r>
     </w:p>
     <w:p>
@@ -5230,103 +5664,124 @@
         </w:rPr>
       </w:pPr>
       <w:proofErr w:type="spellStart"/>
+      <w:proofErr w:type="gramStart"/>
       <w:r>
         <w:t>math:pow</w:t>
       </w:r>
       <w:proofErr w:type="spellEnd"/>
-    </w:p>
-    <w:p>
-      <w:pPr>
-        <w:rPr>
-          <w:rFonts w:hint="eastAsia"/>
-        </w:rPr>
-      </w:pPr>
-      <w:proofErr w:type="spellStart"/>
+      <w:proofErr w:type="gramEnd"/>
+    </w:p>
+    <w:p>
+      <w:pPr>
+        <w:rPr>
+          <w:rFonts w:hint="eastAsia"/>
+        </w:rPr>
+      </w:pPr>
+      <w:proofErr w:type="spellStart"/>
+      <w:proofErr w:type="gramStart"/>
       <w:r>
         <w:t>math:sqrt</w:t>
       </w:r>
       <w:proofErr w:type="spellEnd"/>
-    </w:p>
-    <w:p>
-      <w:pPr>
-        <w:rPr>
-          <w:rFonts w:hint="eastAsia"/>
-        </w:rPr>
-      </w:pPr>
-      <w:proofErr w:type="spellStart"/>
+      <w:proofErr w:type="gramEnd"/>
+    </w:p>
+    <w:p>
+      <w:pPr>
+        <w:rPr>
+          <w:rFonts w:hint="eastAsia"/>
+        </w:rPr>
+      </w:pPr>
+      <w:proofErr w:type="spellStart"/>
+      <w:proofErr w:type="gramStart"/>
       <w:r>
         <w:t>math:sin</w:t>
       </w:r>
       <w:proofErr w:type="spellEnd"/>
-    </w:p>
-    <w:p>
-      <w:pPr>
-        <w:rPr>
-          <w:rFonts w:hint="eastAsia"/>
-        </w:rPr>
-      </w:pPr>
-      <w:proofErr w:type="spellStart"/>
+      <w:proofErr w:type="gramEnd"/>
+    </w:p>
+    <w:p>
+      <w:pPr>
+        <w:rPr>
+          <w:rFonts w:hint="eastAsia"/>
+        </w:rPr>
+      </w:pPr>
+      <w:proofErr w:type="spellStart"/>
+      <w:proofErr w:type="gramStart"/>
       <w:r>
         <w:t>math:cos</w:t>
       </w:r>
       <w:proofErr w:type="spellEnd"/>
-    </w:p>
-    <w:p>
-      <w:pPr>
-        <w:rPr>
-          <w:rFonts w:hint="eastAsia"/>
-        </w:rPr>
-      </w:pPr>
-      <w:proofErr w:type="spellStart"/>
+      <w:proofErr w:type="gramEnd"/>
+    </w:p>
+    <w:p>
+      <w:pPr>
+        <w:rPr>
+          <w:rFonts w:hint="eastAsia"/>
+        </w:rPr>
+      </w:pPr>
+      <w:proofErr w:type="spellStart"/>
+      <w:proofErr w:type="gramStart"/>
       <w:r>
         <w:t>math:tan</w:t>
       </w:r>
       <w:proofErr w:type="spellEnd"/>
-    </w:p>
-    <w:p>
-      <w:pPr>
-        <w:rPr>
-          <w:rFonts w:hint="eastAsia"/>
-        </w:rPr>
-      </w:pPr>
-      <w:proofErr w:type="spellStart"/>
+      <w:proofErr w:type="gramEnd"/>
+    </w:p>
+    <w:p>
+      <w:pPr>
+        <w:rPr>
+          <w:rFonts w:hint="eastAsia"/>
+        </w:rPr>
+      </w:pPr>
+      <w:proofErr w:type="spellStart"/>
+      <w:proofErr w:type="gramStart"/>
       <w:r>
         <w:t>math:asin</w:t>
       </w:r>
       <w:proofErr w:type="spellEnd"/>
-    </w:p>
-    <w:p>
-      <w:pPr>
-        <w:rPr>
-          <w:rFonts w:hint="eastAsia"/>
-        </w:rPr>
-      </w:pPr>
-      <w:proofErr w:type="spellStart"/>
+      <w:proofErr w:type="gramEnd"/>
+    </w:p>
+    <w:p>
+      <w:pPr>
+        <w:rPr>
+          <w:rFonts w:hint="eastAsia"/>
+        </w:rPr>
+      </w:pPr>
+      <w:proofErr w:type="spellStart"/>
+      <w:proofErr w:type="gramStart"/>
       <w:r>
         <w:t>math:acos</w:t>
       </w:r>
       <w:proofErr w:type="spellEnd"/>
-    </w:p>
-    <w:p>
-      <w:pPr>
-        <w:rPr>
-          <w:rFonts w:hint="eastAsia"/>
-        </w:rPr>
-      </w:pPr>
-      <w:proofErr w:type="spellStart"/>
+      <w:proofErr w:type="gramEnd"/>
+    </w:p>
+    <w:p>
+      <w:pPr>
+        <w:rPr>
+          <w:rFonts w:hint="eastAsia"/>
+        </w:rPr>
+      </w:pPr>
+      <w:proofErr w:type="spellStart"/>
+      <w:proofErr w:type="gramStart"/>
       <w:r>
         <w:t>math:atan</w:t>
       </w:r>
       <w:proofErr w:type="spellEnd"/>
-    </w:p>
-    <w:p>
-      <w:pPr>
-        <w:rPr>
-          <w:rFonts w:hint="eastAsia"/>
-        </w:rPr>
-      </w:pPr>
-      <w:r>
-        <w:t>math:atan2</w:t>
+      <w:proofErr w:type="gramEnd"/>
+    </w:p>
+    <w:p>
+      <w:pPr>
+        <w:rPr>
+          <w:rFonts w:hint="eastAsia"/>
+        </w:rPr>
+      </w:pPr>
+      <w:proofErr w:type="gramStart"/>
+      <w:r>
+        <w:t>math:atan</w:t>
+      </w:r>
+      <w:proofErr w:type="gramEnd"/>
+      <w:r>
+        <w:t>2</w:t>
       </w:r>
     </w:p>
     <w:p>
@@ -5366,68 +5821,98 @@
         </w:rPr>
       </w:pPr>
       <w:proofErr w:type="spellStart"/>
-      <w:r>
-        <w:t>fn:years-from-duration</w:t>
-      </w:r>
-      <w:proofErr w:type="spellEnd"/>
-    </w:p>
-    <w:p>
-      <w:pPr>
-        <w:rPr>
-          <w:rFonts w:hint="eastAsia"/>
-        </w:rPr>
-      </w:pPr>
-      <w:proofErr w:type="spellStart"/>
-      <w:r>
-        <w:t>fn:months-from-duration</w:t>
-      </w:r>
-      <w:proofErr w:type="spellEnd"/>
-    </w:p>
-    <w:p>
-      <w:pPr>
-        <w:rPr>
-          <w:rFonts w:hint="eastAsia"/>
-        </w:rPr>
-      </w:pPr>
-      <w:proofErr w:type="spellStart"/>
-      <w:r>
-        <w:t>fn:days-from-duration</w:t>
-      </w:r>
-      <w:proofErr w:type="spellEnd"/>
-    </w:p>
-    <w:p>
-      <w:pPr>
-        <w:rPr>
-          <w:rFonts w:hint="eastAsia"/>
-        </w:rPr>
-      </w:pPr>
-      <w:proofErr w:type="spellStart"/>
-      <w:r>
-        <w:t>fn:hours-from-duration</w:t>
-      </w:r>
-      <w:proofErr w:type="spellEnd"/>
-    </w:p>
-    <w:p>
-      <w:pPr>
-        <w:rPr>
-          <w:rFonts w:hint="eastAsia"/>
-        </w:rPr>
-      </w:pPr>
-      <w:proofErr w:type="spellStart"/>
-      <w:r>
-        <w:t>fn:minutes-from-duration</w:t>
-      </w:r>
-      <w:proofErr w:type="spellEnd"/>
-    </w:p>
-    <w:p>
-      <w:pPr>
-        <w:rPr>
-          <w:rFonts w:hint="eastAsia"/>
-        </w:rPr>
-      </w:pPr>
-      <w:proofErr w:type="spellStart"/>
-      <w:r>
-        <w:t>fn:seconds-from-duration</w:t>
+      <w:proofErr w:type="gramStart"/>
+      <w:r>
+        <w:t>fn:years</w:t>
+      </w:r>
+      <w:proofErr w:type="gramEnd"/>
+      <w:r>
+        <w:t>-from-duration</w:t>
+      </w:r>
+      <w:proofErr w:type="spellEnd"/>
+    </w:p>
+    <w:p>
+      <w:pPr>
+        <w:rPr>
+          <w:rFonts w:hint="eastAsia"/>
+        </w:rPr>
+      </w:pPr>
+      <w:proofErr w:type="spellStart"/>
+      <w:proofErr w:type="gramStart"/>
+      <w:r>
+        <w:t>fn:months</w:t>
+      </w:r>
+      <w:proofErr w:type="gramEnd"/>
+      <w:r>
+        <w:t>-from-duration</w:t>
+      </w:r>
+      <w:proofErr w:type="spellEnd"/>
+    </w:p>
+    <w:p>
+      <w:pPr>
+        <w:rPr>
+          <w:rFonts w:hint="eastAsia"/>
+        </w:rPr>
+      </w:pPr>
+      <w:proofErr w:type="spellStart"/>
+      <w:proofErr w:type="gramStart"/>
+      <w:r>
+        <w:t>fn:days</w:t>
+      </w:r>
+      <w:proofErr w:type="gramEnd"/>
+      <w:r>
+        <w:t>-from-duration</w:t>
+      </w:r>
+      <w:proofErr w:type="spellEnd"/>
+    </w:p>
+    <w:p>
+      <w:pPr>
+        <w:rPr>
+          <w:rFonts w:hint="eastAsia"/>
+        </w:rPr>
+      </w:pPr>
+      <w:proofErr w:type="spellStart"/>
+      <w:proofErr w:type="gramStart"/>
+      <w:r>
+        <w:t>fn:hours</w:t>
+      </w:r>
+      <w:proofErr w:type="gramEnd"/>
+      <w:r>
+        <w:t>-from-duration</w:t>
+      </w:r>
+      <w:proofErr w:type="spellEnd"/>
+    </w:p>
+    <w:p>
+      <w:pPr>
+        <w:rPr>
+          <w:rFonts w:hint="eastAsia"/>
+        </w:rPr>
+      </w:pPr>
+      <w:proofErr w:type="spellStart"/>
+      <w:proofErr w:type="gramStart"/>
+      <w:r>
+        <w:t>fn:minutes</w:t>
+      </w:r>
+      <w:proofErr w:type="gramEnd"/>
+      <w:r>
+        <w:t>-from-duration</w:t>
+      </w:r>
+      <w:proofErr w:type="spellEnd"/>
+    </w:p>
+    <w:p>
+      <w:pPr>
+        <w:rPr>
+          <w:rFonts w:hint="eastAsia"/>
+        </w:rPr>
+      </w:pPr>
+      <w:proofErr w:type="spellStart"/>
+      <w:proofErr w:type="gramStart"/>
+      <w:r>
+        <w:t>fn:seconds</w:t>
+      </w:r>
+      <w:proofErr w:type="gramEnd"/>
+      <w:r>
+        <w:t>-from-duration</w:t>
       </w:r>
       <w:proofErr w:type="spellEnd"/>
     </w:p>
@@ -5454,10 +5939,12 @@
         <w:t xml:space="preserve"> Constructing </w:t>
       </w:r>
       <w:proofErr w:type="spellStart"/>
+      <w:proofErr w:type="gramStart"/>
       <w:r>
         <w:t>xs:dateTime</w:t>
       </w:r>
       <w:proofErr w:type="spellEnd"/>
+      <w:proofErr w:type="gramEnd"/>
       <w:r>
         <w:t xml:space="preserve"> value</w:t>
       </w:r>
@@ -5476,6 +5963,7 @@
         </w:rPr>
       </w:pPr>
       <w:proofErr w:type="spellStart"/>
+      <w:proofErr w:type="gramStart"/>
       <w:r>
         <w:rPr>
           <w:rFonts w:hint="eastAsia"/>
@@ -5483,6 +5971,7 @@
         <w:t>fn:dateTime</w:t>
       </w:r>
       <w:proofErr w:type="spellEnd"/>
+      <w:proofErr w:type="gramEnd"/>
     </w:p>
     <w:p>
       <w:pPr>
@@ -5521,222 +6010,342 @@
         </w:rPr>
       </w:pPr>
       <w:proofErr w:type="spellStart"/>
-      <w:r>
-        <w:rPr>
-          <w:rFonts w:hint="eastAsia"/>
-        </w:rPr>
-        <w:t>fn:year-from-dateTime</w:t>
-      </w:r>
-      <w:proofErr w:type="spellEnd"/>
-    </w:p>
-    <w:p>
-      <w:pPr>
-        <w:rPr>
-          <w:rFonts w:hint="eastAsia"/>
-        </w:rPr>
-      </w:pPr>
-      <w:proofErr w:type="spellStart"/>
-      <w:r>
-        <w:rPr>
-          <w:rFonts w:hint="eastAsia"/>
-        </w:rPr>
-        <w:t>fn:month-from-dateTime</w:t>
-      </w:r>
-      <w:proofErr w:type="spellEnd"/>
-    </w:p>
-    <w:p>
-      <w:pPr>
-        <w:rPr>
-          <w:rFonts w:hint="eastAsia"/>
-        </w:rPr>
-      </w:pPr>
-      <w:proofErr w:type="spellStart"/>
-      <w:r>
-        <w:rPr>
-          <w:rFonts w:hint="eastAsia"/>
-        </w:rPr>
-        <w:t>fn:day-from-dateTime</w:t>
-      </w:r>
-      <w:proofErr w:type="spellEnd"/>
-    </w:p>
-    <w:p>
-      <w:pPr>
-        <w:rPr>
-          <w:rFonts w:hint="eastAsia"/>
-        </w:rPr>
-      </w:pPr>
-      <w:proofErr w:type="spellStart"/>
-      <w:r>
-        <w:rPr>
-          <w:rFonts w:hint="eastAsia"/>
-        </w:rPr>
-        <w:t>fn:hours-from-dateTime</w:t>
-      </w:r>
-      <w:proofErr w:type="spellEnd"/>
-    </w:p>
-    <w:p>
-      <w:pPr>
-        <w:rPr>
-          <w:rFonts w:hint="eastAsia"/>
-        </w:rPr>
-      </w:pPr>
-      <w:proofErr w:type="spellStart"/>
-      <w:r>
-        <w:rPr>
-          <w:rFonts w:hint="eastAsia"/>
-        </w:rPr>
-        <w:t>fn:minutes-from-dateTime</w:t>
-      </w:r>
-      <w:proofErr w:type="spellEnd"/>
-    </w:p>
-    <w:p>
-      <w:pPr>
-        <w:rPr>
-          <w:rFonts w:hint="eastAsia"/>
-        </w:rPr>
-      </w:pPr>
-      <w:proofErr w:type="spellStart"/>
-      <w:r>
-        <w:rPr>
-          <w:rFonts w:hint="eastAsia"/>
-        </w:rPr>
-        <w:t>fn:seconds-from-dateTime</w:t>
-      </w:r>
-      <w:proofErr w:type="spellEnd"/>
-    </w:p>
-    <w:p>
-      <w:pPr>
-        <w:rPr>
-          <w:rFonts w:hint="eastAsia"/>
-        </w:rPr>
-      </w:pPr>
-      <w:proofErr w:type="spellStart"/>
-      <w:r>
-        <w:rPr>
-          <w:rFonts w:hint="eastAsia"/>
-        </w:rPr>
-        <w:t>fn:timezone-from-dateTime</w:t>
-      </w:r>
-      <w:proofErr w:type="spellEnd"/>
-    </w:p>
-    <w:p>
-      <w:pPr>
-        <w:rPr>
-          <w:rFonts w:hint="eastAsia"/>
-        </w:rPr>
-      </w:pPr>
-      <w:proofErr w:type="spellStart"/>
-      <w:r>
-        <w:rPr>
-          <w:rFonts w:hint="eastAsia"/>
-        </w:rPr>
-        <w:t>fn:year-from-date</w:t>
-      </w:r>
-      <w:proofErr w:type="spellEnd"/>
-    </w:p>
-    <w:p>
-      <w:pPr>
-        <w:rPr>
-          <w:rFonts w:hint="eastAsia"/>
-        </w:rPr>
-      </w:pPr>
-      <w:proofErr w:type="spellStart"/>
-      <w:r>
-        <w:rPr>
-          <w:rFonts w:hint="eastAsia"/>
-        </w:rPr>
-        <w:t>fn:month-from-date</w:t>
-      </w:r>
-      <w:proofErr w:type="spellEnd"/>
-    </w:p>
-    <w:p>
-      <w:pPr>
-        <w:rPr>
-          <w:rFonts w:hint="eastAsia"/>
-        </w:rPr>
-      </w:pPr>
-      <w:proofErr w:type="spellStart"/>
-      <w:r>
-        <w:rPr>
-          <w:rFonts w:hint="eastAsia"/>
-        </w:rPr>
-        <w:t>fn:day-from-date</w:t>
-      </w:r>
-      <w:proofErr w:type="spellEnd"/>
-    </w:p>
-    <w:p>
-      <w:pPr>
-        <w:rPr>
-          <w:rFonts w:hint="eastAsia"/>
-        </w:rPr>
-      </w:pPr>
-      <w:proofErr w:type="spellStart"/>
-      <w:r>
-        <w:rPr>
-          <w:rFonts w:hint="eastAsia"/>
-        </w:rPr>
-        <w:t>fn:timezone-from-date</w:t>
-      </w:r>
-      <w:proofErr w:type="spellEnd"/>
-    </w:p>
-    <w:p>
-      <w:pPr>
-        <w:rPr>
-          <w:rFonts w:hint="eastAsia"/>
-        </w:rPr>
-      </w:pPr>
-      <w:proofErr w:type="spellStart"/>
-      <w:r>
-        <w:rPr>
-          <w:rFonts w:hint="eastAsia"/>
-        </w:rPr>
-        <w:t>fn:hours-from-time</w:t>
-      </w:r>
-      <w:proofErr w:type="spellEnd"/>
-    </w:p>
-    <w:p>
-      <w:pPr>
-        <w:rPr>
-          <w:rFonts w:hint="eastAsia"/>
-        </w:rPr>
-      </w:pPr>
-      <w:proofErr w:type="spellStart"/>
-      <w:r>
-        <w:rPr>
-          <w:rFonts w:hint="eastAsia"/>
-        </w:rPr>
-        <w:t>fn:minutes-from-time</w:t>
-      </w:r>
-      <w:proofErr w:type="spellEnd"/>
-    </w:p>
-    <w:p>
-      <w:pPr>
-        <w:rPr>
-          <w:rFonts w:hint="eastAsia"/>
-        </w:rPr>
-      </w:pPr>
-      <w:proofErr w:type="spellStart"/>
-      <w:r>
-        <w:rPr>
-          <w:rFonts w:hint="eastAsia"/>
-        </w:rPr>
-        <w:t>fn:seconds-from-time</w:t>
-      </w:r>
-      <w:proofErr w:type="spellEnd"/>
-    </w:p>
-    <w:p>
-      <w:pPr>
-        <w:rPr>
-          <w:rFonts w:hint="eastAsia"/>
-        </w:rPr>
-      </w:pPr>
-      <w:proofErr w:type="spellStart"/>
+      <w:proofErr w:type="gramStart"/>
+      <w:r>
+        <w:rPr>
+          <w:rFonts w:hint="eastAsia"/>
+        </w:rPr>
+        <w:t>fn:year</w:t>
+      </w:r>
+      <w:proofErr w:type="gramEnd"/>
+      <w:r>
+        <w:rPr>
+          <w:rFonts w:hint="eastAsia"/>
+        </w:rPr>
+        <w:t>-from-dateTime</w:t>
+      </w:r>
+      <w:proofErr w:type="spellEnd"/>
+    </w:p>
+    <w:p>
+      <w:pPr>
+        <w:rPr>
+          <w:rFonts w:hint="eastAsia"/>
+        </w:rPr>
+      </w:pPr>
+      <w:proofErr w:type="spellStart"/>
+      <w:proofErr w:type="gramStart"/>
+      <w:r>
+        <w:rPr>
+          <w:rFonts w:hint="eastAsia"/>
+        </w:rPr>
+        <w:t>fn:month</w:t>
+      </w:r>
+      <w:proofErr w:type="gramEnd"/>
+      <w:r>
+        <w:rPr>
+          <w:rFonts w:hint="eastAsia"/>
+        </w:rPr>
+        <w:t>-from-dateTime</w:t>
+      </w:r>
+      <w:proofErr w:type="spellEnd"/>
+    </w:p>
+    <w:p>
+      <w:pPr>
+        <w:rPr>
+          <w:rFonts w:hint="eastAsia"/>
+        </w:rPr>
+      </w:pPr>
+      <w:proofErr w:type="spellStart"/>
+      <w:proofErr w:type="gramStart"/>
+      <w:r>
+        <w:rPr>
+          <w:rFonts w:hint="eastAsia"/>
+        </w:rPr>
+        <w:t>fn:day</w:t>
+      </w:r>
+      <w:proofErr w:type="gramEnd"/>
+      <w:r>
+        <w:rPr>
+          <w:rFonts w:hint="eastAsia"/>
+        </w:rPr>
+        <w:t>-from-dateTime</w:t>
+      </w:r>
+      <w:proofErr w:type="spellEnd"/>
+    </w:p>
+    <w:p>
+      <w:pPr>
+        <w:rPr>
+          <w:rFonts w:hint="eastAsia"/>
+        </w:rPr>
+      </w:pPr>
+      <w:proofErr w:type="spellStart"/>
+      <w:proofErr w:type="gramStart"/>
+      <w:r>
+        <w:rPr>
+          <w:rFonts w:hint="eastAsia"/>
+        </w:rPr>
+        <w:t>fn:hours</w:t>
+      </w:r>
+      <w:proofErr w:type="gramEnd"/>
+      <w:r>
+        <w:rPr>
+          <w:rFonts w:hint="eastAsia"/>
+        </w:rPr>
+        <w:t>-from-dateTime</w:t>
+      </w:r>
+      <w:proofErr w:type="spellEnd"/>
+    </w:p>
+    <w:p>
+      <w:pPr>
+        <w:rPr>
+          <w:rFonts w:hint="eastAsia"/>
+        </w:rPr>
+      </w:pPr>
+      <w:proofErr w:type="spellStart"/>
+      <w:proofErr w:type="gramStart"/>
+      <w:r>
+        <w:rPr>
+          <w:rFonts w:hint="eastAsia"/>
+        </w:rPr>
+        <w:t>fn:minutes</w:t>
+      </w:r>
+      <w:proofErr w:type="gramEnd"/>
+      <w:r>
+        <w:rPr>
+          <w:rFonts w:hint="eastAsia"/>
+        </w:rPr>
+        <w:t>-from-dateTime</w:t>
+      </w:r>
+      <w:proofErr w:type="spellEnd"/>
+    </w:p>
+    <w:p>
+      <w:pPr>
+        <w:rPr>
+          <w:rFonts w:hint="eastAsia"/>
+        </w:rPr>
+      </w:pPr>
+      <w:proofErr w:type="spellStart"/>
+      <w:proofErr w:type="gramStart"/>
+      <w:r>
+        <w:rPr>
+          <w:rFonts w:hint="eastAsia"/>
+        </w:rPr>
+        <w:t>fn:seconds</w:t>
+      </w:r>
+      <w:proofErr w:type="gramEnd"/>
+      <w:r>
+        <w:rPr>
+          <w:rFonts w:hint="eastAsia"/>
+        </w:rPr>
+        <w:t>-from-dateTime</w:t>
+      </w:r>
+      <w:proofErr w:type="spellEnd"/>
+    </w:p>
+    <w:p>
+      <w:pPr>
+        <w:rPr>
+          <w:rFonts w:hint="eastAsia"/>
+        </w:rPr>
+      </w:pPr>
+      <w:proofErr w:type="spellStart"/>
+      <w:proofErr w:type="gramStart"/>
+      <w:r>
+        <w:rPr>
+          <w:rFonts w:hint="eastAsia"/>
+        </w:rPr>
+        <w:t>fn:timezone</w:t>
+      </w:r>
+      <w:proofErr w:type="gramEnd"/>
+      <w:r>
+        <w:rPr>
+          <w:rFonts w:hint="eastAsia"/>
+        </w:rPr>
+        <w:t>-from-dateTime</w:t>
+      </w:r>
+      <w:proofErr w:type="spellEnd"/>
+    </w:p>
+    <w:p>
+      <w:pPr>
+        <w:rPr>
+          <w:rFonts w:hint="eastAsia"/>
+        </w:rPr>
+      </w:pPr>
+      <w:proofErr w:type="spellStart"/>
+      <w:proofErr w:type="gramStart"/>
+      <w:r>
+        <w:rPr>
+          <w:rFonts w:hint="eastAsia"/>
+        </w:rPr>
+        <w:t>fn:year</w:t>
+      </w:r>
+      <w:proofErr w:type="gramEnd"/>
+      <w:r>
+        <w:rPr>
+          <w:rFonts w:hint="eastAsia"/>
+        </w:rPr>
+        <w:t>-from-date</w:t>
+      </w:r>
+      <w:proofErr w:type="spellEnd"/>
+    </w:p>
+    <w:p>
+      <w:pPr>
+        <w:rPr>
+          <w:rFonts w:hint="eastAsia"/>
+        </w:rPr>
+      </w:pPr>
+      <w:proofErr w:type="spellStart"/>
+      <w:proofErr w:type="gramStart"/>
+      <w:r>
+        <w:rPr>
+          <w:rFonts w:hint="eastAsia"/>
+        </w:rPr>
+        <w:t>fn:month</w:t>
+      </w:r>
+      <w:proofErr w:type="gramEnd"/>
+      <w:r>
+        <w:rPr>
+          <w:rFonts w:hint="eastAsia"/>
+        </w:rPr>
+        <w:t>-from-date</w:t>
+      </w:r>
+      <w:proofErr w:type="spellEnd"/>
+    </w:p>
+    <w:p>
+      <w:pPr>
+        <w:rPr>
+          <w:rFonts w:hint="eastAsia"/>
+        </w:rPr>
+      </w:pPr>
+      <w:proofErr w:type="spellStart"/>
+      <w:proofErr w:type="gramStart"/>
+      <w:r>
+        <w:rPr>
+          <w:rFonts w:hint="eastAsia"/>
+        </w:rPr>
+        <w:t>fn:day</w:t>
+      </w:r>
+      <w:proofErr w:type="gramEnd"/>
+      <w:r>
+        <w:rPr>
+          <w:rFonts w:hint="eastAsia"/>
+        </w:rPr>
+        <w:t>-from-date</w:t>
+      </w:r>
+      <w:proofErr w:type="spellEnd"/>
+    </w:p>
+    <w:p>
+      <w:pPr>
+        <w:rPr>
+          <w:rFonts w:hint="eastAsia"/>
+        </w:rPr>
+      </w:pPr>
+      <w:proofErr w:type="spellStart"/>
+      <w:proofErr w:type="gramStart"/>
+      <w:r>
+        <w:rPr>
+          <w:rFonts w:hint="eastAsia"/>
+        </w:rPr>
+        <w:t>fn:timezone</w:t>
+      </w:r>
+      <w:proofErr w:type="gramEnd"/>
+      <w:r>
+        <w:rPr>
+          <w:rFonts w:hint="eastAsia"/>
+        </w:rPr>
+        <w:t>-from-date</w:t>
+      </w:r>
+      <w:proofErr w:type="spellEnd"/>
+    </w:p>
+    <w:p>
+      <w:pPr>
+        <w:rPr>
+          <w:rFonts w:hint="eastAsia"/>
+        </w:rPr>
+      </w:pPr>
+      <w:proofErr w:type="spellStart"/>
+      <w:proofErr w:type="gramStart"/>
+      <w:r>
+        <w:rPr>
+          <w:rFonts w:hint="eastAsia"/>
+        </w:rPr>
+        <w:t>fn:hours</w:t>
+      </w:r>
+      <w:proofErr w:type="gramEnd"/>
+      <w:r>
+        <w:rPr>
+          <w:rFonts w:hint="eastAsia"/>
+        </w:rPr>
+        <w:t>-from-time</w:t>
+      </w:r>
+      <w:proofErr w:type="spellEnd"/>
+    </w:p>
+    <w:p>
+      <w:pPr>
+        <w:rPr>
+          <w:rFonts w:hint="eastAsia"/>
+        </w:rPr>
+      </w:pPr>
+      <w:proofErr w:type="spellStart"/>
+      <w:proofErr w:type="gramStart"/>
+      <w:r>
+        <w:rPr>
+          <w:rFonts w:hint="eastAsia"/>
+        </w:rPr>
+        <w:t>fn:minutes</w:t>
+      </w:r>
+      <w:proofErr w:type="gramEnd"/>
+      <w:r>
+        <w:rPr>
+          <w:rFonts w:hint="eastAsia"/>
+        </w:rPr>
+        <w:t>-from-time</w:t>
+      </w:r>
+      <w:proofErr w:type="spellEnd"/>
+    </w:p>
+    <w:p>
+      <w:pPr>
+        <w:rPr>
+          <w:rFonts w:hint="eastAsia"/>
+        </w:rPr>
+      </w:pPr>
+      <w:proofErr w:type="spellStart"/>
+      <w:proofErr w:type="gramStart"/>
+      <w:r>
+        <w:rPr>
+          <w:rFonts w:hint="eastAsia"/>
+        </w:rPr>
+        <w:t>fn:seconds</w:t>
+      </w:r>
+      <w:proofErr w:type="gramEnd"/>
+      <w:r>
+        <w:rPr>
+          <w:rFonts w:hint="eastAsia"/>
+        </w:rPr>
+        <w:t>-from-time</w:t>
+      </w:r>
+      <w:proofErr w:type="spellEnd"/>
+    </w:p>
+    <w:p>
+      <w:pPr>
+        <w:rPr>
+          <w:rFonts w:hint="eastAsia"/>
+        </w:rPr>
+      </w:pPr>
+      <w:proofErr w:type="spellStart"/>
+      <w:proofErr w:type="gramStart"/>
       <w:r>
         <w:rPr>
           <w:rFonts w:hint="eastAsia"/>
         </w:rPr>
         <w:lastRenderedPageBreak/>
-        <w:t>fn:timezone-from-time</w:t>
+        <w:t>fn:timezone</w:t>
+      </w:r>
+      <w:proofErr w:type="gramEnd"/>
+      <w:r>
+        <w:rPr>
+          <w:rFonts w:hint="eastAsia"/>
+        </w:rPr>
+        <w:t>-from-time</w:t>
       </w:r>
       <w:proofErr w:type="spellEnd"/>
     </w:p>
@@ -5786,70 +6395,94 @@
         </w:rPr>
       </w:pPr>
       <w:proofErr w:type="spellStart"/>
-      <w:r>
-        <w:t>fn:for-each</w:t>
-      </w:r>
-      <w:proofErr w:type="spellEnd"/>
-    </w:p>
-    <w:p>
-      <w:pPr>
-        <w:rPr>
-          <w:rFonts w:hint="eastAsia"/>
-        </w:rPr>
-      </w:pPr>
-      <w:proofErr w:type="spellStart"/>
+      <w:proofErr w:type="gramStart"/>
+      <w:r>
+        <w:t>fn:for</w:t>
+      </w:r>
+      <w:proofErr w:type="gramEnd"/>
+      <w:r>
+        <w:t>-each</w:t>
+      </w:r>
+      <w:proofErr w:type="spellEnd"/>
+    </w:p>
+    <w:p>
+      <w:pPr>
+        <w:rPr>
+          <w:rFonts w:hint="eastAsia"/>
+        </w:rPr>
+      </w:pPr>
+      <w:proofErr w:type="spellStart"/>
+      <w:proofErr w:type="gramStart"/>
       <w:r>
         <w:t>fn:filter</w:t>
       </w:r>
       <w:proofErr w:type="spellEnd"/>
-    </w:p>
-    <w:p>
-      <w:pPr>
-        <w:rPr>
-          <w:rFonts w:hint="eastAsia"/>
-        </w:rPr>
-      </w:pPr>
-      <w:proofErr w:type="spellStart"/>
-      <w:r>
-        <w:t>fn:fold-left</w:t>
-      </w:r>
-      <w:proofErr w:type="spellEnd"/>
-    </w:p>
-    <w:p>
-      <w:pPr>
-        <w:rPr>
-          <w:rFonts w:hint="eastAsia"/>
-        </w:rPr>
-      </w:pPr>
-      <w:proofErr w:type="spellStart"/>
-      <w:r>
-        <w:t>fn:fold-right</w:t>
-      </w:r>
-      <w:proofErr w:type="spellEnd"/>
-    </w:p>
-    <w:p>
-      <w:pPr>
-        <w:rPr>
-          <w:rFonts w:hint="eastAsia"/>
-        </w:rPr>
-      </w:pPr>
-      <w:proofErr w:type="spellStart"/>
-      <w:r>
-        <w:t>fn:for-each-pair</w:t>
-      </w:r>
-      <w:proofErr w:type="spellEnd"/>
-    </w:p>
-    <w:p>
-      <w:pPr>
-        <w:rPr>
-          <w:rFonts w:hint="eastAsia"/>
-        </w:rPr>
-      </w:pPr>
-      <w:proofErr w:type="spellStart"/>
+      <w:proofErr w:type="gramEnd"/>
+    </w:p>
+    <w:p>
+      <w:pPr>
+        <w:rPr>
+          <w:rFonts w:hint="eastAsia"/>
+        </w:rPr>
+      </w:pPr>
+      <w:proofErr w:type="spellStart"/>
+      <w:proofErr w:type="gramStart"/>
+      <w:r>
+        <w:t>fn:fold</w:t>
+      </w:r>
+      <w:proofErr w:type="gramEnd"/>
+      <w:r>
+        <w:t>-left</w:t>
+      </w:r>
+      <w:proofErr w:type="spellEnd"/>
+    </w:p>
+    <w:p>
+      <w:pPr>
+        <w:rPr>
+          <w:rFonts w:hint="eastAsia"/>
+        </w:rPr>
+      </w:pPr>
+      <w:proofErr w:type="spellStart"/>
+      <w:proofErr w:type="gramStart"/>
+      <w:r>
+        <w:t>fn:fold</w:t>
+      </w:r>
+      <w:proofErr w:type="gramEnd"/>
+      <w:r>
+        <w:t>-right</w:t>
+      </w:r>
+      <w:proofErr w:type="spellEnd"/>
+    </w:p>
+    <w:p>
+      <w:pPr>
+        <w:rPr>
+          <w:rFonts w:hint="eastAsia"/>
+        </w:rPr>
+      </w:pPr>
+      <w:proofErr w:type="spellStart"/>
+      <w:proofErr w:type="gramStart"/>
+      <w:r>
+        <w:t>fn:for</w:t>
+      </w:r>
+      <w:proofErr w:type="gramEnd"/>
+      <w:r>
+        <w:t>-each-pair</w:t>
+      </w:r>
+      <w:proofErr w:type="spellEnd"/>
+    </w:p>
+    <w:p>
+      <w:pPr>
+        <w:rPr>
+          <w:rFonts w:hint="eastAsia"/>
+        </w:rPr>
+      </w:pPr>
+      <w:proofErr w:type="spellStart"/>
+      <w:proofErr w:type="gramStart"/>
       <w:r>
         <w:t>fn:sort</w:t>
       </w:r>
       <w:proofErr w:type="spellEnd"/>
+      <w:proofErr w:type="gramEnd"/>
       <w:r>
         <w:t xml:space="preserve">                            (with support for collation argument)</w:t>
       </w:r>
@@ -5861,10 +6494,12 @@
         </w:rPr>
       </w:pPr>
       <w:proofErr w:type="spellStart"/>
+      <w:proofErr w:type="gramStart"/>
       <w:r>
         <w:t>fn:apply</w:t>
       </w:r>
       <w:proofErr w:type="spellEnd"/>
+      <w:proofErr w:type="gramEnd"/>
     </w:p>
     <w:p>
       <w:pPr>
@@ -5924,10 +6559,12 @@
         </w:rPr>
       </w:pPr>
       <w:proofErr w:type="spellStart"/>
+      <w:proofErr w:type="gramStart"/>
       <w:r>
         <w:t>fn:empty</w:t>
       </w:r>
       <w:proofErr w:type="spellEnd"/>
+      <w:proofErr w:type="gramEnd"/>
     </w:p>
     <w:p>
       <w:pPr>
@@ -5937,10 +6574,12 @@
         </w:rPr>
       </w:pPr>
       <w:proofErr w:type="spellStart"/>
+      <w:proofErr w:type="gramStart"/>
       <w:r>
         <w:t>fn:exists</w:t>
       </w:r>
       <w:proofErr w:type="spellEnd"/>
+      <w:proofErr w:type="gramEnd"/>
     </w:p>
     <w:p>
       <w:pPr>
@@ -5950,10 +6589,12 @@
         </w:rPr>
       </w:pPr>
       <w:proofErr w:type="spellStart"/>
+      <w:proofErr w:type="gramStart"/>
       <w:r>
         <w:t>fn:head</w:t>
       </w:r>
       <w:proofErr w:type="spellEnd"/>
+      <w:proofErr w:type="gramEnd"/>
     </w:p>
     <w:p>
       <w:pPr>
@@ -5963,10 +6604,12 @@
         </w:rPr>
       </w:pPr>
       <w:proofErr w:type="spellStart"/>
+      <w:proofErr w:type="gramStart"/>
       <w:r>
         <w:t>fn:tail</w:t>
       </w:r>
       <w:proofErr w:type="spellEnd"/>
+      <w:proofErr w:type="gramEnd"/>
     </w:p>
     <w:p>
       <w:pPr>
@@ -5976,8 +6619,13 @@
         </w:rPr>
       </w:pPr>
       <w:proofErr w:type="spellStart"/>
-      <w:r>
-        <w:t>fn:insert-before</w:t>
+      <w:proofErr w:type="gramStart"/>
+      <w:r>
+        <w:t>fn:insert</w:t>
+      </w:r>
+      <w:proofErr w:type="gramEnd"/>
+      <w:r>
+        <w:t>-before</w:t>
       </w:r>
       <w:proofErr w:type="spellEnd"/>
     </w:p>
@@ -5989,10 +6637,12 @@
         </w:rPr>
       </w:pPr>
       <w:proofErr w:type="spellStart"/>
+      <w:proofErr w:type="gramStart"/>
       <w:r>
         <w:t>fn:remove</w:t>
       </w:r>
       <w:proofErr w:type="spellEnd"/>
+      <w:proofErr w:type="gramEnd"/>
     </w:p>
     <w:p>
       <w:pPr>
@@ -6002,10 +6652,12 @@
         </w:rPr>
       </w:pPr>
       <w:proofErr w:type="spellStart"/>
+      <w:proofErr w:type="gramStart"/>
       <w:r>
         <w:t>fn:reverse</w:t>
       </w:r>
       <w:proofErr w:type="spellEnd"/>
+      <w:proofErr w:type="gramEnd"/>
     </w:p>
     <w:p>
       <w:pPr>
@@ -6015,10 +6667,12 @@
         </w:rPr>
       </w:pPr>
       <w:proofErr w:type="spellStart"/>
+      <w:proofErr w:type="gramStart"/>
       <w:r>
         <w:t>fn:subsequence</w:t>
       </w:r>
       <w:proofErr w:type="spellEnd"/>
+      <w:proofErr w:type="gramEnd"/>
     </w:p>
     <w:p>
       <w:pPr>
@@ -6028,10 +6682,12 @@
         </w:rPr>
       </w:pPr>
       <w:proofErr w:type="spellStart"/>
+      <w:proofErr w:type="gramStart"/>
       <w:r>
         <w:t>fn:unordered</w:t>
       </w:r>
       <w:proofErr w:type="spellEnd"/>
+      <w:proofErr w:type="gramEnd"/>
     </w:p>
     <w:p>
       <w:pPr>
@@ -6066,10 +6722,12 @@
         </w:rPr>
       </w:pPr>
       <w:proofErr w:type="spellStart"/>
+      <w:proofErr w:type="gramStart"/>
       <w:r>
         <w:t>fn:avg</w:t>
       </w:r>
       <w:proofErr w:type="spellEnd"/>
+      <w:proofErr w:type="gramEnd"/>
     </w:p>
     <w:p>
       <w:pPr>
@@ -6092,10 +6750,12 @@
         </w:rPr>
       </w:pPr>
       <w:proofErr w:type="spellStart"/>
+      <w:proofErr w:type="gramStart"/>
       <w:r>
         <w:t>fn:min</w:t>
       </w:r>
       <w:proofErr w:type="spellEnd"/>
+      <w:proofErr w:type="gramEnd"/>
     </w:p>
     <w:p>
       <w:pPr>
@@ -6137,20 +6797,30 @@
         </w:rPr>
       </w:pPr>
       <w:proofErr w:type="spellStart"/>
-      <w:r>
-        <w:t>fn:parse-xml</w:t>
-      </w:r>
-      <w:proofErr w:type="spellEnd"/>
-    </w:p>
-    <w:p>
-      <w:pPr>
-        <w:rPr>
-          <w:rFonts w:hint="eastAsia"/>
-        </w:rPr>
-      </w:pPr>
-      <w:proofErr w:type="spellStart"/>
-      <w:r>
-        <w:t>fn:parse-xml-fragment</w:t>
+      <w:proofErr w:type="gramStart"/>
+      <w:r>
+        <w:t>fn:parse</w:t>
+      </w:r>
+      <w:proofErr w:type="gramEnd"/>
+      <w:r>
+        <w:t>-xml</w:t>
+      </w:r>
+      <w:proofErr w:type="spellEnd"/>
+    </w:p>
+    <w:p>
+      <w:pPr>
+        <w:rPr>
+          <w:rFonts w:hint="eastAsia"/>
+        </w:rPr>
+      </w:pPr>
+      <w:proofErr w:type="spellStart"/>
+      <w:proofErr w:type="gramStart"/>
+      <w:r>
+        <w:t>fn:parse</w:t>
+      </w:r>
+      <w:proofErr w:type="gramEnd"/>
+      <w:r>
+        <w:t>-xml-fragment</w:t>
       </w:r>
       <w:proofErr w:type="spellEnd"/>
     </w:p>
@@ -6194,22 +6864,29 @@
         </w:rPr>
       </w:pPr>
       <w:proofErr w:type="spellStart"/>
-      <w:r>
-        <w:t>fn:node-name</w:t>
-      </w:r>
-      <w:proofErr w:type="spellEnd"/>
-    </w:p>
-    <w:p>
-      <w:pPr>
-        <w:rPr>
-          <w:rFonts w:hint="eastAsia"/>
-        </w:rPr>
-      </w:pPr>
-      <w:proofErr w:type="spellStart"/>
+      <w:proofErr w:type="gramStart"/>
+      <w:r>
+        <w:t>fn:node</w:t>
+      </w:r>
+      <w:proofErr w:type="gramEnd"/>
+      <w:r>
+        <w:t>-name</w:t>
+      </w:r>
+      <w:proofErr w:type="spellEnd"/>
+    </w:p>
+    <w:p>
+      <w:pPr>
+        <w:rPr>
+          <w:rFonts w:hint="eastAsia"/>
+        </w:rPr>
+      </w:pPr>
+      <w:proofErr w:type="spellStart"/>
+      <w:proofErr w:type="gramStart"/>
       <w:r>
         <w:t>fn:string</w:t>
       </w:r>
       <w:proofErr w:type="spellEnd"/>
+      <w:proofErr w:type="gramEnd"/>
     </w:p>
     <w:p>
       <w:pPr>
@@ -6230,20 +6907,30 @@
         </w:rPr>
       </w:pPr>
       <w:proofErr w:type="spellStart"/>
-      <w:r>
-        <w:t>fn:base-uri</w:t>
-      </w:r>
-      <w:proofErr w:type="spellEnd"/>
-    </w:p>
-    <w:p>
-      <w:pPr>
-        <w:rPr>
-          <w:rFonts w:hint="eastAsia"/>
-        </w:rPr>
-      </w:pPr>
-      <w:proofErr w:type="spellStart"/>
-      <w:r>
-        <w:t>fn:document-uri</w:t>
+      <w:proofErr w:type="gramStart"/>
+      <w:r>
+        <w:t>fn:base</w:t>
+      </w:r>
+      <w:proofErr w:type="gramEnd"/>
+      <w:r>
+        <w:t>-uri</w:t>
+      </w:r>
+      <w:proofErr w:type="spellEnd"/>
+    </w:p>
+    <w:p>
+      <w:pPr>
+        <w:rPr>
+          <w:rFonts w:hint="eastAsia"/>
+        </w:rPr>
+      </w:pPr>
+      <w:proofErr w:type="spellStart"/>
+      <w:proofErr w:type="gramStart"/>
+      <w:r>
+        <w:t>fn:document</w:t>
+      </w:r>
+      <w:proofErr w:type="gramEnd"/>
+      <w:r>
+        <w:t>-uri</w:t>
       </w:r>
       <w:proofErr w:type="spellEnd"/>
     </w:p>
@@ -6292,21 +6979,30 @@
         </w:rPr>
       </w:pPr>
       <w:proofErr w:type="spellStart"/>
-      <w:r>
-        <w:rPr>
-          <w:rFonts w:hint="eastAsia"/>
-        </w:rPr>
-        <w:t>fn:resolve-QName</w:t>
-      </w:r>
-      <w:proofErr w:type="spellEnd"/>
-    </w:p>
-    <w:p>
-      <w:pPr>
-        <w:rPr>
-          <w:rFonts w:hint="eastAsia"/>
-        </w:rPr>
-      </w:pPr>
-      <w:proofErr w:type="spellStart"/>
+      <w:proofErr w:type="gramStart"/>
+      <w:r>
+        <w:rPr>
+          <w:rFonts w:hint="eastAsia"/>
+        </w:rPr>
+        <w:t>fn:resolve</w:t>
+      </w:r>
+      <w:proofErr w:type="gramEnd"/>
+      <w:r>
+        <w:rPr>
+          <w:rFonts w:hint="eastAsia"/>
+        </w:rPr>
+        <w:t>-QName</w:t>
+      </w:r>
+      <w:proofErr w:type="spellEnd"/>
+    </w:p>
+    <w:p>
+      <w:pPr>
+        <w:rPr>
+          <w:rFonts w:hint="eastAsia"/>
+        </w:rPr>
+      </w:pPr>
+      <w:proofErr w:type="spellStart"/>
+      <w:proofErr w:type="gramStart"/>
       <w:r>
         <w:rPr>
           <w:rFonts w:hint="eastAsia"/>
@@ -6314,6 +7010,7 @@
         <w:t>fn:QName</w:t>
       </w:r>
       <w:proofErr w:type="spellEnd"/>
+      <w:proofErr w:type="gramEnd"/>
     </w:p>
     <w:p>
       <w:pPr>
@@ -6346,116 +7043,139 @@
         </w:rPr>
       </w:pPr>
       <w:proofErr w:type="spellStart"/>
+      <w:proofErr w:type="gramStart"/>
       <w:r>
         <w:t>map:merge</w:t>
       </w:r>
       <w:proofErr w:type="spellEnd"/>
-    </w:p>
-    <w:p>
-      <w:pPr>
-        <w:rPr>
-          <w:rFonts w:hint="eastAsia"/>
-        </w:rPr>
-      </w:pPr>
-      <w:proofErr w:type="spellStart"/>
+      <w:proofErr w:type="gramEnd"/>
+    </w:p>
+    <w:p>
+      <w:pPr>
+        <w:rPr>
+          <w:rFonts w:hint="eastAsia"/>
+        </w:rPr>
+      </w:pPr>
+      <w:proofErr w:type="spellStart"/>
+      <w:proofErr w:type="gramStart"/>
       <w:r>
         <w:t>map:size</w:t>
       </w:r>
       <w:proofErr w:type="spellEnd"/>
-    </w:p>
-    <w:p>
-      <w:pPr>
-        <w:rPr>
-          <w:rFonts w:hint="eastAsia"/>
-        </w:rPr>
-      </w:pPr>
-      <w:proofErr w:type="spellStart"/>
+      <w:proofErr w:type="gramEnd"/>
+    </w:p>
+    <w:p>
+      <w:pPr>
+        <w:rPr>
+          <w:rFonts w:hint="eastAsia"/>
+        </w:rPr>
+      </w:pPr>
+      <w:proofErr w:type="spellStart"/>
+      <w:proofErr w:type="gramStart"/>
       <w:r>
         <w:t>map:keys</w:t>
       </w:r>
       <w:proofErr w:type="spellEnd"/>
-    </w:p>
-    <w:p>
-      <w:pPr>
-        <w:rPr>
-          <w:rFonts w:hint="eastAsia"/>
-        </w:rPr>
-      </w:pPr>
-      <w:proofErr w:type="spellStart"/>
+      <w:proofErr w:type="gramEnd"/>
+    </w:p>
+    <w:p>
+      <w:pPr>
+        <w:rPr>
+          <w:rFonts w:hint="eastAsia"/>
+        </w:rPr>
+      </w:pPr>
+      <w:proofErr w:type="spellStart"/>
+      <w:proofErr w:type="gramStart"/>
       <w:r>
         <w:t>map:contains</w:t>
       </w:r>
       <w:proofErr w:type="spellEnd"/>
-    </w:p>
-    <w:p>
-      <w:pPr>
-        <w:rPr>
-          <w:rFonts w:hint="eastAsia"/>
-        </w:rPr>
-      </w:pPr>
-      <w:proofErr w:type="spellStart"/>
+      <w:proofErr w:type="gramEnd"/>
+    </w:p>
+    <w:p>
+      <w:pPr>
+        <w:rPr>
+          <w:rFonts w:hint="eastAsia"/>
+        </w:rPr>
+      </w:pPr>
+      <w:proofErr w:type="spellStart"/>
+      <w:proofErr w:type="gramStart"/>
       <w:r>
         <w:t>map:get</w:t>
       </w:r>
       <w:proofErr w:type="spellEnd"/>
-    </w:p>
-    <w:p>
-      <w:pPr>
-        <w:rPr>
-          <w:rFonts w:hint="eastAsia"/>
-        </w:rPr>
-      </w:pPr>
-      <w:proofErr w:type="spellStart"/>
+      <w:proofErr w:type="gramEnd"/>
+    </w:p>
+    <w:p>
+      <w:pPr>
+        <w:rPr>
+          <w:rFonts w:hint="eastAsia"/>
+        </w:rPr>
+      </w:pPr>
+      <w:proofErr w:type="spellStart"/>
+      <w:proofErr w:type="gramStart"/>
       <w:r>
         <w:t>map:find</w:t>
       </w:r>
       <w:proofErr w:type="spellEnd"/>
-    </w:p>
-    <w:p>
-      <w:pPr>
-        <w:rPr>
-          <w:rFonts w:hint="eastAsia"/>
-        </w:rPr>
-      </w:pPr>
-      <w:proofErr w:type="spellStart"/>
+      <w:proofErr w:type="gramEnd"/>
+    </w:p>
+    <w:p>
+      <w:pPr>
+        <w:rPr>
+          <w:rFonts w:hint="eastAsia"/>
+        </w:rPr>
+      </w:pPr>
+      <w:proofErr w:type="spellStart"/>
+      <w:proofErr w:type="gramStart"/>
       <w:r>
         <w:t>map:put</w:t>
       </w:r>
       <w:proofErr w:type="spellEnd"/>
-    </w:p>
-    <w:p>
-      <w:pPr>
-        <w:rPr>
-          <w:rFonts w:hint="eastAsia"/>
-        </w:rPr>
-      </w:pPr>
-      <w:proofErr w:type="spellStart"/>
+      <w:proofErr w:type="gramEnd"/>
+    </w:p>
+    <w:p>
+      <w:pPr>
+        <w:rPr>
+          <w:rFonts w:hint="eastAsia"/>
+        </w:rPr>
+      </w:pPr>
+      <w:proofErr w:type="spellStart"/>
+      <w:proofErr w:type="gramStart"/>
       <w:r>
         <w:t>map:entry</w:t>
       </w:r>
       <w:proofErr w:type="spellEnd"/>
-    </w:p>
-    <w:p>
-      <w:pPr>
-        <w:rPr>
-          <w:rFonts w:hint="eastAsia"/>
-        </w:rPr>
-      </w:pPr>
-      <w:proofErr w:type="spellStart"/>
+      <w:proofErr w:type="gramEnd"/>
+    </w:p>
+    <w:p>
+      <w:pPr>
+        <w:rPr>
+          <w:rFonts w:hint="eastAsia"/>
+        </w:rPr>
+      </w:pPr>
+      <w:proofErr w:type="spellStart"/>
+      <w:proofErr w:type="gramStart"/>
       <w:r>
         <w:t>map:remove</w:t>
       </w:r>
       <w:proofErr w:type="spellEnd"/>
-    </w:p>
-    <w:p>
-      <w:pPr>
-        <w:rPr>
-          <w:rFonts w:hint="eastAsia"/>
-        </w:rPr>
-      </w:pPr>
-      <w:proofErr w:type="spellStart"/>
-      <w:r>
-        <w:t>map:for-each</w:t>
+      <w:proofErr w:type="gramEnd"/>
+    </w:p>
+    <w:p>
+      <w:pPr>
+        <w:rPr>
+          <w:rFonts w:hint="eastAsia"/>
+        </w:rPr>
+      </w:pPr>
+      <w:proofErr w:type="spellStart"/>
+      <w:proofErr w:type="gramStart"/>
+      <w:r>
+        <w:t>map:for</w:t>
+      </w:r>
+      <w:proofErr w:type="gramEnd"/>
+      <w:r>
+        <w:t>-each</w:t>
       </w:r>
       <w:proofErr w:type="spellEnd"/>
     </w:p>
@@ -6490,202 +7210,251 @@
         </w:rPr>
       </w:pPr>
       <w:proofErr w:type="spellStart"/>
+      <w:proofErr w:type="gramStart"/>
       <w:r>
         <w:t>array:size</w:t>
       </w:r>
       <w:proofErr w:type="spellEnd"/>
-    </w:p>
-    <w:p>
-      <w:pPr>
-        <w:rPr>
-          <w:rFonts w:hint="eastAsia"/>
-        </w:rPr>
-      </w:pPr>
-      <w:proofErr w:type="spellStart"/>
+      <w:proofErr w:type="gramEnd"/>
+    </w:p>
+    <w:p>
+      <w:pPr>
+        <w:rPr>
+          <w:rFonts w:hint="eastAsia"/>
+        </w:rPr>
+      </w:pPr>
+      <w:proofErr w:type="spellStart"/>
+      <w:proofErr w:type="gramStart"/>
       <w:r>
         <w:t>array:get</w:t>
       </w:r>
       <w:proofErr w:type="spellEnd"/>
-    </w:p>
-    <w:p>
-      <w:pPr>
-        <w:rPr>
-          <w:rFonts w:hint="eastAsia"/>
-        </w:rPr>
-      </w:pPr>
-      <w:proofErr w:type="spellStart"/>
+      <w:proofErr w:type="gramEnd"/>
+    </w:p>
+    <w:p>
+      <w:pPr>
+        <w:rPr>
+          <w:rFonts w:hint="eastAsia"/>
+        </w:rPr>
+      </w:pPr>
+      <w:proofErr w:type="spellStart"/>
+      <w:proofErr w:type="gramStart"/>
       <w:r>
         <w:t>array:put</w:t>
       </w:r>
       <w:proofErr w:type="spellEnd"/>
-    </w:p>
-    <w:p>
-      <w:pPr>
-        <w:rPr>
-          <w:rFonts w:hint="eastAsia"/>
-        </w:rPr>
-      </w:pPr>
-      <w:proofErr w:type="spellStart"/>
+      <w:proofErr w:type="gramEnd"/>
+    </w:p>
+    <w:p>
+      <w:pPr>
+        <w:rPr>
+          <w:rFonts w:hint="eastAsia"/>
+        </w:rPr>
+      </w:pPr>
+      <w:proofErr w:type="spellStart"/>
+      <w:proofErr w:type="gramStart"/>
       <w:r>
         <w:t>array:append</w:t>
       </w:r>
       <w:proofErr w:type="spellEnd"/>
-    </w:p>
-    <w:p>
-      <w:pPr>
-        <w:rPr>
-          <w:rFonts w:hint="eastAsia"/>
-        </w:rPr>
-      </w:pPr>
-      <w:proofErr w:type="spellStart"/>
+      <w:proofErr w:type="gramEnd"/>
+    </w:p>
+    <w:p>
+      <w:pPr>
+        <w:rPr>
+          <w:rFonts w:hint="eastAsia"/>
+        </w:rPr>
+      </w:pPr>
+      <w:proofErr w:type="spellStart"/>
+      <w:proofErr w:type="gramStart"/>
       <w:r>
         <w:t>array:subarray</w:t>
       </w:r>
       <w:proofErr w:type="spellEnd"/>
-    </w:p>
-    <w:p>
-      <w:pPr>
-        <w:rPr>
-          <w:rFonts w:hint="eastAsia"/>
-        </w:rPr>
-      </w:pPr>
-      <w:proofErr w:type="spellStart"/>
+      <w:proofErr w:type="gramEnd"/>
+    </w:p>
+    <w:p>
+      <w:pPr>
+        <w:rPr>
+          <w:rFonts w:hint="eastAsia"/>
+        </w:rPr>
+      </w:pPr>
+      <w:proofErr w:type="spellStart"/>
+      <w:proofErr w:type="gramStart"/>
       <w:r>
         <w:t>array:remove</w:t>
       </w:r>
       <w:proofErr w:type="spellEnd"/>
-    </w:p>
-    <w:p>
-      <w:pPr>
-        <w:rPr>
-          <w:rFonts w:hint="eastAsia"/>
-        </w:rPr>
-      </w:pPr>
-      <w:proofErr w:type="spellStart"/>
-      <w:r>
-        <w:t>array:insert-before</w:t>
-      </w:r>
-      <w:proofErr w:type="spellEnd"/>
-    </w:p>
-    <w:p>
-      <w:pPr>
-        <w:rPr>
-          <w:rFonts w:hint="eastAsia"/>
-        </w:rPr>
-      </w:pPr>
-      <w:proofErr w:type="spellStart"/>
+      <w:proofErr w:type="gramEnd"/>
+    </w:p>
+    <w:p>
+      <w:pPr>
+        <w:rPr>
+          <w:rFonts w:hint="eastAsia"/>
+        </w:rPr>
+      </w:pPr>
+      <w:proofErr w:type="spellStart"/>
+      <w:proofErr w:type="gramStart"/>
+      <w:r>
+        <w:t>array:insert</w:t>
+      </w:r>
+      <w:proofErr w:type="gramEnd"/>
+      <w:r>
+        <w:t>-before</w:t>
+      </w:r>
+      <w:proofErr w:type="spellEnd"/>
+    </w:p>
+    <w:p>
+      <w:pPr>
+        <w:rPr>
+          <w:rFonts w:hint="eastAsia"/>
+        </w:rPr>
+      </w:pPr>
+      <w:proofErr w:type="spellStart"/>
+      <w:proofErr w:type="gramStart"/>
       <w:r>
         <w:t>array:head</w:t>
       </w:r>
       <w:proofErr w:type="spellEnd"/>
-    </w:p>
-    <w:p>
-      <w:pPr>
-        <w:rPr>
-          <w:rFonts w:hint="eastAsia"/>
-        </w:rPr>
-      </w:pPr>
-      <w:proofErr w:type="spellStart"/>
+      <w:proofErr w:type="gramEnd"/>
+    </w:p>
+    <w:p>
+      <w:pPr>
+        <w:rPr>
+          <w:rFonts w:hint="eastAsia"/>
+        </w:rPr>
+      </w:pPr>
+      <w:proofErr w:type="spellStart"/>
+      <w:proofErr w:type="gramStart"/>
       <w:r>
         <w:t>array:tail</w:t>
       </w:r>
       <w:proofErr w:type="spellEnd"/>
-    </w:p>
-    <w:p>
-      <w:pPr>
-        <w:rPr>
-          <w:rFonts w:hint="eastAsia"/>
-        </w:rPr>
-      </w:pPr>
-      <w:proofErr w:type="spellStart"/>
+      <w:proofErr w:type="gramEnd"/>
+    </w:p>
+    <w:p>
+      <w:pPr>
+        <w:rPr>
+          <w:rFonts w:hint="eastAsia"/>
+        </w:rPr>
+      </w:pPr>
+      <w:proofErr w:type="spellStart"/>
+      <w:proofErr w:type="gramStart"/>
       <w:r>
         <w:t>array:reverse</w:t>
       </w:r>
       <w:proofErr w:type="spellEnd"/>
-    </w:p>
-    <w:p>
-      <w:pPr>
-        <w:rPr>
-          <w:rFonts w:hint="eastAsia"/>
-        </w:rPr>
-      </w:pPr>
-      <w:proofErr w:type="spellStart"/>
+      <w:proofErr w:type="gramEnd"/>
+    </w:p>
+    <w:p>
+      <w:pPr>
+        <w:rPr>
+          <w:rFonts w:hint="eastAsia"/>
+        </w:rPr>
+      </w:pPr>
+      <w:proofErr w:type="spellStart"/>
+      <w:proofErr w:type="gramStart"/>
       <w:r>
         <w:t>array:join</w:t>
       </w:r>
       <w:proofErr w:type="spellEnd"/>
-    </w:p>
-    <w:p>
-      <w:pPr>
-        <w:rPr>
-          <w:rFonts w:hint="eastAsia"/>
-        </w:rPr>
-      </w:pPr>
-      <w:proofErr w:type="spellStart"/>
-      <w:r>
-        <w:t>array:for-each</w:t>
-      </w:r>
-      <w:proofErr w:type="spellEnd"/>
-    </w:p>
-    <w:p>
-      <w:pPr>
-        <w:rPr>
-          <w:rFonts w:hint="eastAsia"/>
-        </w:rPr>
-      </w:pPr>
-      <w:proofErr w:type="spellStart"/>
+      <w:proofErr w:type="gramEnd"/>
+    </w:p>
+    <w:p>
+      <w:pPr>
+        <w:rPr>
+          <w:rFonts w:hint="eastAsia"/>
+        </w:rPr>
+      </w:pPr>
+      <w:proofErr w:type="spellStart"/>
+      <w:proofErr w:type="gramStart"/>
+      <w:r>
+        <w:t>array:for</w:t>
+      </w:r>
+      <w:proofErr w:type="gramEnd"/>
+      <w:r>
+        <w:t>-each</w:t>
+      </w:r>
+      <w:proofErr w:type="spellEnd"/>
+    </w:p>
+    <w:p>
+      <w:pPr>
+        <w:rPr>
+          <w:rFonts w:hint="eastAsia"/>
+        </w:rPr>
+      </w:pPr>
+      <w:proofErr w:type="spellStart"/>
+      <w:proofErr w:type="gramStart"/>
       <w:r>
         <w:t>array:filter</w:t>
       </w:r>
       <w:proofErr w:type="spellEnd"/>
-    </w:p>
-    <w:p>
-      <w:pPr>
-        <w:rPr>
-          <w:rFonts w:hint="eastAsia"/>
-        </w:rPr>
-      </w:pPr>
-      <w:proofErr w:type="spellStart"/>
-      <w:r>
-        <w:t>array:fold-left</w:t>
-      </w:r>
-      <w:proofErr w:type="spellEnd"/>
-    </w:p>
-    <w:p>
-      <w:pPr>
-        <w:rPr>
-          <w:rFonts w:hint="eastAsia"/>
-        </w:rPr>
-      </w:pPr>
-      <w:proofErr w:type="spellStart"/>
-      <w:r>
-        <w:t>array:fold-right</w:t>
-      </w:r>
-      <w:proofErr w:type="spellEnd"/>
-    </w:p>
-    <w:p>
-      <w:pPr>
-        <w:rPr>
-          <w:rFonts w:hint="eastAsia"/>
-        </w:rPr>
-      </w:pPr>
-      <w:proofErr w:type="spellStart"/>
-      <w:r>
-        <w:t>array:for-each-pair</w:t>
-      </w:r>
-      <w:proofErr w:type="spellEnd"/>
-    </w:p>
-    <w:p>
-      <w:pPr>
-        <w:rPr>
-          <w:rFonts w:hint="eastAsia"/>
-        </w:rPr>
-      </w:pPr>
-      <w:proofErr w:type="spellStart"/>
+      <w:proofErr w:type="gramEnd"/>
+    </w:p>
+    <w:p>
+      <w:pPr>
+        <w:rPr>
+          <w:rFonts w:hint="eastAsia"/>
+        </w:rPr>
+      </w:pPr>
+      <w:proofErr w:type="spellStart"/>
+      <w:proofErr w:type="gramStart"/>
+      <w:r>
+        <w:t>array:fold</w:t>
+      </w:r>
+      <w:proofErr w:type="gramEnd"/>
+      <w:r>
+        <w:t>-left</w:t>
+      </w:r>
+      <w:proofErr w:type="spellEnd"/>
+    </w:p>
+    <w:p>
+      <w:pPr>
+        <w:rPr>
+          <w:rFonts w:hint="eastAsia"/>
+        </w:rPr>
+      </w:pPr>
+      <w:proofErr w:type="spellStart"/>
+      <w:proofErr w:type="gramStart"/>
+      <w:r>
+        <w:t>array:fold</w:t>
+      </w:r>
+      <w:proofErr w:type="gramEnd"/>
+      <w:r>
+        <w:t>-right</w:t>
+      </w:r>
+      <w:proofErr w:type="spellEnd"/>
+    </w:p>
+    <w:p>
+      <w:pPr>
+        <w:rPr>
+          <w:rFonts w:hint="eastAsia"/>
+        </w:rPr>
+      </w:pPr>
+      <w:proofErr w:type="spellStart"/>
+      <w:proofErr w:type="gramStart"/>
+      <w:r>
+        <w:t>array:for</w:t>
+      </w:r>
+      <w:proofErr w:type="gramEnd"/>
+      <w:r>
+        <w:t>-each-pair</w:t>
+      </w:r>
+      <w:proofErr w:type="spellEnd"/>
+    </w:p>
+    <w:p>
+      <w:pPr>
+        <w:rPr>
+          <w:rFonts w:hint="eastAsia"/>
+        </w:rPr>
+      </w:pPr>
+      <w:proofErr w:type="spellStart"/>
+      <w:proofErr w:type="gramStart"/>
       <w:r>
         <w:t>array:sort</w:t>
       </w:r>
       <w:proofErr w:type="spellEnd"/>
+      <w:proofErr w:type="gramEnd"/>
       <w:r>
         <w:t xml:space="preserve">                               (with support for collation argument)</w:t>
       </w:r>
@@ -6697,10 +7466,12 @@
         </w:rPr>
       </w:pPr>
       <w:proofErr w:type="spellStart"/>
+      <w:proofErr w:type="gramStart"/>
       <w:r>
         <w:t>array:flatten</w:t>
       </w:r>
       <w:proofErr w:type="spellEnd"/>
+      <w:proofErr w:type="gramEnd"/>
     </w:p>
     <w:p>
       <w:pPr>
@@ -6739,32 +7510,47 @@
         </w:rPr>
       </w:pPr>
       <w:proofErr w:type="spellStart"/>
-      <w:r>
-        <w:t>fn:parse-json</w:t>
-      </w:r>
-      <w:proofErr w:type="spellEnd"/>
-    </w:p>
-    <w:p>
-      <w:pPr>
-        <w:rPr>
-          <w:rFonts w:hint="eastAsia"/>
-        </w:rPr>
-      </w:pPr>
-      <w:proofErr w:type="spellStart"/>
-      <w:r>
-        <w:t>fn:json-doc</w:t>
-      </w:r>
-      <w:proofErr w:type="spellEnd"/>
-    </w:p>
-    <w:p>
-      <w:pPr>
-        <w:rPr>
-          <w:rFonts w:hint="eastAsia"/>
-        </w:rPr>
-      </w:pPr>
-      <w:proofErr w:type="spellStart"/>
-      <w:r>
-        <w:t>fn:json-to-xml</w:t>
+      <w:proofErr w:type="gramStart"/>
+      <w:r>
+        <w:t>fn:parse</w:t>
+      </w:r>
+      <w:proofErr w:type="gramEnd"/>
+      <w:r>
+        <w:t>-json</w:t>
+      </w:r>
+      <w:proofErr w:type="spellEnd"/>
+    </w:p>
+    <w:p>
+      <w:pPr>
+        <w:rPr>
+          <w:rFonts w:hint="eastAsia"/>
+        </w:rPr>
+      </w:pPr>
+      <w:proofErr w:type="spellStart"/>
+      <w:proofErr w:type="gramStart"/>
+      <w:r>
+        <w:t>fn:json</w:t>
+      </w:r>
+      <w:proofErr w:type="gramEnd"/>
+      <w:r>
+        <w:t>-doc</w:t>
+      </w:r>
+      <w:proofErr w:type="spellEnd"/>
+    </w:p>
+    <w:p>
+      <w:pPr>
+        <w:rPr>
+          <w:rFonts w:hint="eastAsia"/>
+        </w:rPr>
+      </w:pPr>
+      <w:proofErr w:type="spellStart"/>
+      <w:proofErr w:type="gramStart"/>
+      <w:r>
+        <w:t>fn:json</w:t>
+      </w:r>
+      <w:proofErr w:type="gramEnd"/>
+      <w:r>
+        <w:t>-to-xml</w:t>
       </w:r>
       <w:proofErr w:type="spellEnd"/>
     </w:p>
@@ -6952,7 +7738,6 @@
     <w:p>
       <w:pPr>
         <w:rPr>
-          <w:rFonts w:hint="eastAsia"/>
           <w:b/>
           <w:bCs/>
           <w:color w:val="C45911" w:themeColor="accent2" w:themeShade="BF"/>
@@ -6962,88 +7747,116 @@
     <w:p>
       <w:pPr>
         <w:rPr>
-          <w:rFonts w:hint="eastAsia"/>
           <w:b/>
           <w:bCs/>
-        </w:rPr>
-      </w:pPr>
-      <w:r>
+          <w:color w:val="C45911" w:themeColor="accent2" w:themeShade="BF"/>
+        </w:rPr>
+      </w:pPr>
+    </w:p>
+    <w:p>
+      <w:pPr>
         <w:rPr>
           <w:b/>
           <w:bCs/>
-        </w:rPr>
-        <w:t>(</w:t>
-      </w:r>
-      <w:r>
-        <w:rPr>
+          <w:color w:val="C45911" w:themeColor="accent2" w:themeShade="BF"/>
+        </w:rPr>
+      </w:pPr>
+    </w:p>
+    <w:p>
+      <w:pPr>
+        <w:rPr>
+          <w:rFonts w:hint="eastAsia"/>
           <w:b/>
           <w:bCs/>
-        </w:rPr>
-        <w:t>2</w:t>
-      </w:r>
-      <w:r>
-        <w:rPr>
+          <w:color w:val="C45911" w:themeColor="accent2" w:themeShade="BF"/>
+        </w:rPr>
+      </w:pPr>
+    </w:p>
+    <w:p>
+      <w:pPr>
+        <w:rPr>
+          <w:rFonts w:hint="eastAsia"/>
           <w:b/>
           <w:bCs/>
         </w:rPr>
-        <w:t xml:space="preserve">) </w:t>
-      </w:r>
-      <w:proofErr w:type="spellStart"/>
+      </w:pPr>
       <w:r>
         <w:rPr>
           <w:b/>
           <w:bCs/>
         </w:rPr>
-        <w:t>Xalan</w:t>
-      </w:r>
-      <w:proofErr w:type="spellEnd"/>
+        <w:t>(</w:t>
+      </w:r>
       <w:r>
         <w:rPr>
           <w:b/>
           <w:bCs/>
         </w:rPr>
-        <w:t>-</w:t>
+        <w:t>2</w:t>
       </w:r>
       <w:r>
         <w:rPr>
           <w:b/>
           <w:bCs/>
         </w:rPr>
-        <w:t xml:space="preserve">J XSLT 3.0 </w:t>
-      </w:r>
+        <w:t xml:space="preserve">) </w:t>
+      </w:r>
+      <w:proofErr w:type="spellStart"/>
       <w:r>
         <w:rPr>
           <w:b/>
           <w:bCs/>
         </w:rPr>
-        <w:t xml:space="preserve">and </w:t>
-      </w:r>
+        <w:t>Xalan</w:t>
+      </w:r>
+      <w:proofErr w:type="spellEnd"/>
       <w:r>
         <w:rPr>
           <w:b/>
           <w:bCs/>
         </w:rPr>
-        <w:t xml:space="preserve">XPath 3.1 </w:t>
+        <w:t>-</w:t>
       </w:r>
       <w:r>
         <w:rPr>
           <w:b/>
           <w:bCs/>
         </w:rPr>
-        <w:t>test</w:t>
+        <w:t xml:space="preserve">J XSLT 3.0 </w:t>
       </w:r>
       <w:r>
         <w:rPr>
           <w:b/>
           <w:bCs/>
         </w:rPr>
-        <w:t xml:space="preserve"> </w:t>
+        <w:t xml:space="preserve">and </w:t>
       </w:r>
       <w:r>
         <w:rPr>
           <w:b/>
           <w:bCs/>
         </w:rPr>
+        <w:t xml:space="preserve">XPath 3.1 </w:t>
+      </w:r>
+      <w:r>
+        <w:rPr>
+          <w:b/>
+          <w:bCs/>
+        </w:rPr>
+        <w:t>test</w:t>
+      </w:r>
+      <w:r>
+        <w:rPr>
+          <w:b/>
+          <w:bCs/>
+        </w:rPr>
+        <w:t xml:space="preserve"> </w:t>
+      </w:r>
+      <w:r>
+        <w:rPr>
+          <w:b/>
+          <w:bCs/>
+        </w:rPr>
         <w:t>suite</w:t>
       </w:r>
     </w:p>
@@ -7062,7 +7875,6 @@
       </w:pPr>
       <w:proofErr w:type="spellStart"/>
       <w:r>
-        <w:lastRenderedPageBreak/>
         <w:t>Xalan</w:t>
       </w:r>
       <w:proofErr w:type="spellEnd"/>
@@ -7114,7 +7926,7 @@
             <w:rStyle w:val="Hyperlink"/>
             <w:rFonts w:hint="eastAsia"/>
           </w:rPr>
-          <w:t>AllXsl3Tests_20250328-122315.xml</w:t>
+          <w:t>xalan_j_xslt3_test_results.xml</w:t>
         </w:r>
       </w:hyperlink>
       <w:r>

</xml_diff>

<commit_message>
updating xalan-j xsl 3 implementation and tests status on the site
</commit_message>
<xml_diff>
--- a/xalan-j/xsl3/xalanj_xslt3.0_implementation_status.docx
+++ b/xalan-j/xsl3/xalanj_xslt3.0_implementation_status.docx
@@ -2239,6 +2239,11 @@
       </w:r>
     </w:p>
     <w:p>
+      <w:pPr>
+        <w:rPr>
+          <w:rFonts w:hint="eastAsia"/>
+        </w:rPr>
+      </w:pPr>
       <w:r>
         <w:t xml:space="preserve">          </w:t>
       </w:r>
@@ -2260,21 +2265,8 @@
       </w:r>
       <w:proofErr w:type="spellEnd"/>
       <w:r>
-        <w:t xml:space="preserve">, </w:t>
-      </w:r>
-      <w:proofErr w:type="spellStart"/>
-      <w:r>
-        <w:t>fn:current-group</w:t>
-      </w:r>
-      <w:proofErr w:type="spellEnd"/>
-      <w:r>
-        <w:t xml:space="preserve">, </w:t>
-      </w:r>
-      <w:proofErr w:type="spellStart"/>
-      <w:r>
-        <w:t>fn:regex-group</w:t>
-      </w:r>
-      <w:proofErr w:type="spellEnd"/>
+        <w:t>, fn:current-group, fn:regex-group</w:t>
+      </w:r>
       <w:r>
         <w:t xml:space="preserve">, </w:t>
       </w:r>
@@ -5870,14 +5862,30 @@
       </w:r>
     </w:p>
     <w:p>
+      <w:pPr>
+        <w:rPr>
+          <w:rFonts w:hint="eastAsia"/>
+        </w:rPr>
+      </w:pPr>
       <w:proofErr w:type="spellStart"/>
       <w:r>
         <w:t>fn:apply</w:t>
       </w:r>
       <w:proofErr w:type="spellEnd"/>
     </w:p>
-    <w:p/>
-    <w:p>
+    <w:p>
+      <w:pPr>
+        <w:rPr>
+          <w:rFonts w:hint="eastAsia"/>
+        </w:rPr>
+      </w:pPr>
+    </w:p>
+    <w:p>
+      <w:pPr>
+        <w:rPr>
+          <w:rFonts w:hint="eastAsia"/>
+        </w:rPr>
+      </w:pPr>
       <w:r>
         <w:t>D</w:t>
       </w:r>
@@ -7178,7 +7186,13 @@
             <w:rStyle w:val="Hyperlink"/>
             <w:rFonts w:hint="eastAsia"/>
           </w:rPr>
-          <w:t>xalan_j_xslt3_test_results.xml</w:t>
+          <w:t>xalan-j_xsl3_test_suite_result</w:t>
+        </w:r>
+        <w:r>
+          <w:rPr>
+            <w:rStyle w:val="Hyperlink"/>
+          </w:rPr>
+          <w:t>.xml</w:t>
         </w:r>
       </w:hyperlink>
       <w:r>

</xml_diff>

<commit_message>
minor changes to xalan-j's xslt 3.0 implementation status document
</commit_message>
<xml_diff>
--- a/xalan-j/xsl3/xalanj_xslt3.0_implementation_status.docx
+++ b/xalan-j/xsl3/xalanj_xslt3.0_implementation_status.docx
@@ -199,6 +199,7 @@
     <w:p>
       <w:pPr>
         <w:rPr>
+          <w:rFonts w:hint="eastAsia"/>
           <w:b/>
           <w:bCs/>
         </w:rPr>
@@ -221,6 +222,7 @@
     <w:p>
       <w:pPr>
         <w:rPr>
+          <w:rFonts w:hint="eastAsia"/>
           <w:color w:val="404040" w:themeColor="text1" w:themeTint="BF"/>
           <w:lang w:val="en-IN"/>
         </w:rPr>
@@ -257,6 +259,7 @@
     <w:p>
       <w:pPr>
         <w:rPr>
+          <w:rFonts w:hint="eastAsia"/>
           <w:color w:val="404040" w:themeColor="text1" w:themeTint="BF"/>
           <w:lang w:val="en-IN"/>
         </w:rPr>
@@ -307,6 +310,7 @@
     <w:p>
       <w:pPr>
         <w:rPr>
+          <w:rFonts w:hint="eastAsia"/>
           <w:color w:val="404040" w:themeColor="text1" w:themeTint="BF"/>
           <w:lang w:val="en-IN"/>
         </w:rPr>
@@ -316,21 +320,21 @@
           <w:color w:val="404040" w:themeColor="text1" w:themeTint="BF"/>
           <w:lang w:val="en-IN"/>
         </w:rPr>
-        <w:t xml:space="preserve">   </w:t>
+        <w:t xml:space="preserve">      </w:t>
       </w:r>
       <w:r>
         <w:rPr>
           <w:color w:val="404040" w:themeColor="text1" w:themeTint="BF"/>
           <w:lang w:val="en-IN"/>
         </w:rPr>
-        <w:t xml:space="preserve">   </w:t>
+        <w:t xml:space="preserve"> </w:t>
       </w:r>
       <w:r>
         <w:rPr>
           <w:color w:val="404040" w:themeColor="text1" w:themeTint="BF"/>
           <w:lang w:val="en-IN"/>
         </w:rPr>
-        <w:t xml:space="preserve"> </w:t>
+        <w:tab/>
       </w:r>
       <w:r>
         <w:rPr>
@@ -344,50 +348,30 @@
           <w:color w:val="404040" w:themeColor="text1" w:themeTint="BF"/>
           <w:lang w:val="en-IN"/>
         </w:rPr>
-        <w:tab/>
+        <w:t xml:space="preserve">                                          </w:t>
       </w:r>
       <w:r>
         <w:rPr>
           <w:color w:val="404040" w:themeColor="text1" w:themeTint="BF"/>
           <w:lang w:val="en-IN"/>
         </w:rPr>
-        <w:t xml:space="preserve">                                          </w:t>
-      </w:r>
-      <w:r>
-        <w:rPr>
+        <w:t>Joseph Kesselman &lt;jkesselm@apache.org&gt;</w:t>
+      </w:r>
+    </w:p>
+    <w:p>
+      <w:pPr>
+        <w:rPr>
+          <w:rFonts w:hint="eastAsia"/>
           <w:color w:val="404040" w:themeColor="text1" w:themeTint="BF"/>
           <w:lang w:val="en-IN"/>
         </w:rPr>
-        <w:t>Joseph Kesselman &lt;jkesselm@apache.org&gt;</w:t>
-      </w:r>
-    </w:p>
-    <w:p>
-      <w:pPr>
+      </w:pPr>
+      <w:r>
         <w:rPr>
           <w:color w:val="404040" w:themeColor="text1" w:themeTint="BF"/>
           <w:lang w:val="en-IN"/>
         </w:rPr>
-      </w:pPr>
-      <w:r>
-        <w:rPr>
-          <w:color w:val="404040" w:themeColor="text1" w:themeTint="BF"/>
-          <w:lang w:val="en-IN"/>
-        </w:rPr>
-        <w:t xml:space="preserve">  </w:t>
-      </w:r>
-      <w:r>
-        <w:rPr>
-          <w:color w:val="404040" w:themeColor="text1" w:themeTint="BF"/>
-          <w:lang w:val="en-IN"/>
-        </w:rPr>
-        <w:t xml:space="preserve">   </w:t>
-      </w:r>
-      <w:r>
-        <w:rPr>
-          <w:color w:val="404040" w:themeColor="text1" w:themeTint="BF"/>
-          <w:lang w:val="en-IN"/>
-        </w:rPr>
-        <w:t xml:space="preserve"> </w:t>
+        <w:t xml:space="preserve">      </w:t>
       </w:r>
       <w:r>
         <w:rPr>
@@ -2565,21 +2549,8 @@
       </w:r>
       <w:proofErr w:type="spellEnd"/>
       <w:r>
-        <w:t xml:space="preserve">, </w:t>
-      </w:r>
-      <w:proofErr w:type="spellStart"/>
-      <w:r>
-        <w:t>fn:current-group</w:t>
-      </w:r>
-      <w:proofErr w:type="spellEnd"/>
-      <w:r>
-        <w:t xml:space="preserve">, </w:t>
-      </w:r>
-      <w:proofErr w:type="spellStart"/>
-      <w:r>
-        <w:t>fn:regex-group</w:t>
-      </w:r>
-      <w:proofErr w:type="spellEnd"/>
+        <w:t>, fn:current-group, fn:regex-group</w:t>
+      </w:r>
       <w:r>
         <w:t xml:space="preserve">, </w:t>
       </w:r>
@@ -3999,6 +3970,9 @@
     <w:p>
       <w:pPr>
         <w:ind w:left="990" w:hanging="990"/>
+        <w:rPr>
+          <w:rFonts w:hint="eastAsia"/>
+        </w:rPr>
       </w:pPr>
       <w:r>
         <w:t xml:space="preserve">                  </w:t>
@@ -4015,6 +3989,9 @@
     <w:p>
       <w:pPr>
         <w:ind w:left="990" w:hanging="990"/>
+        <w:rPr>
+          <w:rFonts w:hint="eastAsia"/>
+        </w:rPr>
       </w:pPr>
       <w:r>
         <w:t xml:space="preserve">                             </w:t>
@@ -4028,6 +4005,9 @@
     <w:p>
       <w:pPr>
         <w:ind w:left="990" w:hanging="990"/>
+        <w:rPr>
+          <w:rFonts w:hint="eastAsia"/>
+        </w:rPr>
       </w:pPr>
       <w:r>
         <w:t xml:space="preserve">                             </w:t>
@@ -4041,6 +4021,9 @@
     <w:p>
       <w:pPr>
         <w:ind w:left="990" w:hanging="990"/>
+        <w:rPr>
+          <w:rFonts w:hint="eastAsia"/>
+        </w:rPr>
       </w:pPr>
       <w:r>
         <w:t xml:space="preserve">                                  </w:t>
@@ -4054,6 +4037,9 @@
     <w:p>
       <w:pPr>
         <w:ind w:left="990" w:hanging="990"/>
+        <w:rPr>
+          <w:rFonts w:hint="eastAsia"/>
+        </w:rPr>
       </w:pPr>
       <w:r>
         <w:t xml:space="preserve">                                      </w:t>
@@ -4067,6 +4053,9 @@
     <w:p>
       <w:pPr>
         <w:ind w:left="990" w:hanging="990"/>
+        <w:rPr>
+          <w:rFonts w:hint="eastAsia"/>
+        </w:rPr>
       </w:pPr>
       <w:r>
         <w:t xml:space="preserve">                                      </w:t>
@@ -8079,6 +8068,11 @@
       </w:pPr>
     </w:p>
     <w:p>
+      <w:pPr>
+        <w:rPr>
+          <w:rFonts w:hint="eastAsia"/>
+        </w:rPr>
+      </w:pPr>
       <w:proofErr w:type="spellStart"/>
       <w:r>
         <w:t>Xalan</w:t>
@@ -8097,7 +8091,13 @@
         </w:r>
       </w:hyperlink>
     </w:p>
-    <w:p/>
+    <w:p>
+      <w:pPr>
+        <w:rPr>
+          <w:rFonts w:hint="eastAsia"/>
+        </w:rPr>
+      </w:pPr>
+    </w:p>
     <w:p>
       <w:pPr>
         <w:rPr>
@@ -8110,13 +8110,16 @@
       </w:r>
       <w:proofErr w:type="spellEnd"/>
       <w:r>
-        <w:t xml:space="preserve">-J’s </w:t>
-      </w:r>
-      <w:r>
-        <w:t xml:space="preserve">own </w:t>
-      </w:r>
-      <w:r>
-        <w:t xml:space="preserve">XSLT 3.0 and XPath 3.1 </w:t>
+        <w:t>-J</w:t>
+      </w:r>
+      <w:r>
+        <w:t xml:space="preserve"> </w:t>
+      </w:r>
+      <w:r>
+        <w:t>XSLT 3.0</w:t>
+      </w:r>
+      <w:r>
+        <w:t xml:space="preserve"> development code’s own </w:t>
       </w:r>
       <w:r>
         <w:t xml:space="preserve">test suite is available at </w:t>
@@ -9750,6 +9753,7 @@
   <w:style w:type="character" w:default="1" w:styleId="DefaultParagraphFont">
     <w:name w:val="Default Paragraph Font"/>
     <w:uiPriority w:val="1"/>
+    <w:semiHidden/>
     <w:unhideWhenUsed/>
   </w:style>
   <w:style w:type="table" w:default="1" w:styleId="TableNormal">

</xml_diff>

<commit_message>
committing xalan-j's xslt3 implementation status document
</commit_message>
<xml_diff>
--- a/xalan-j/xsl3/xalanj_xslt3.0_implementation_status.docx
+++ b/xalan-j/xsl3/xalanj_xslt3.0_implementation_status.docx
@@ -39,13 +39,6 @@
           <w:b/>
           <w:bCs/>
         </w:rPr>
-        <w:t>’s</w:t>
-      </w:r>
-      <w:r>
-        <w:rPr>
-          <w:b/>
-          <w:bCs/>
-        </w:rPr>
         <w:t xml:space="preserve"> </w:t>
       </w:r>
       <w:r>
@@ -172,7 +165,7 @@
           <w:color w:val="404040" w:themeColor="text1" w:themeTint="BF"/>
           <w:lang w:val="en-IN"/>
         </w:rPr>
-        <w:t>6</w:t>
+        <w:t>7</w:t>
       </w:r>
       <w:r>
         <w:rPr>
@@ -193,7 +186,7 @@
           <w:color w:val="404040" w:themeColor="text1" w:themeTint="BF"/>
           <w:lang w:val="en-IN"/>
         </w:rPr>
-        <w:t>3</w:t>
+        <w:t>8</w:t>
       </w:r>
     </w:p>
     <w:p>
@@ -355,7 +348,22 @@
           <w:color w:val="404040" w:themeColor="text1" w:themeTint="BF"/>
           <w:lang w:val="en-IN"/>
         </w:rPr>
-        <w:t>Joseph Kesselman &lt;jkesselm@apache.org&gt;</w:t>
+        <w:t>Joseph Kesselman &lt;</w:t>
+      </w:r>
+      <w:r>
+        <w:rPr>
+          <w:rFonts w:hint="eastAsia"/>
+          <w:color w:val="404040" w:themeColor="text1" w:themeTint="BF"/>
+          <w:lang w:val="en-IN"/>
+        </w:rPr>
+        <w:t>keshlam@alum.mit.edu</w:t>
+      </w:r>
+      <w:r>
+        <w:rPr>
+          <w:color w:val="404040" w:themeColor="text1" w:themeTint="BF"/>
+          <w:lang w:val="en-IN"/>
+        </w:rPr>
+        <w:t>&gt;</w:t>
       </w:r>
     </w:p>
     <w:p>
@@ -2618,13 +2626,38 @@
       </w:r>
       <w:proofErr w:type="spellEnd"/>
     </w:p>
-    <w:p>
-      <w:pPr>
-        <w:rPr>
-          <w:rFonts w:hint="eastAsia"/>
-        </w:rPr>
-      </w:pPr>
-    </w:p>
+    <w:p/>
+    <w:p>
+      <w:pPr>
+        <w:pStyle w:val="ListParagraph"/>
+        <w:numPr>
+          <w:ilvl w:val="0"/>
+          <w:numId w:val="13"/>
+        </w:numPr>
+        <w:ind w:left="426" w:hanging="426"/>
+        <w:rPr>
+          <w:rFonts w:hint="eastAsia"/>
+        </w:rPr>
+      </w:pPr>
+      <w:r>
+        <w:t xml:space="preserve">Implementation of XSLT 3.0 attribute </w:t>
+      </w:r>
+      <w:proofErr w:type="spellStart"/>
+      <w:r>
+        <w:rPr>
+          <w:rFonts w:hint="eastAsia"/>
+        </w:rPr>
+        <w:t>xpath</w:t>
+      </w:r>
+      <w:proofErr w:type="spellEnd"/>
+      <w:r>
+        <w:rPr>
+          <w:rFonts w:hint="eastAsia"/>
+        </w:rPr>
+        <w:t>-default-namespace</w:t>
+      </w:r>
+    </w:p>
+    <w:p/>
     <w:p>
       <w:pPr>
         <w:rPr>
@@ -3910,6 +3943,7 @@
         </w:rPr>
       </w:pPr>
       <w:r>
+        <w:lastRenderedPageBreak/>
         <w:t xml:space="preserve">              </w:t>
       </w:r>
       <w:proofErr w:type="spellStart"/>
@@ -3942,7 +3976,6 @@
         </w:rPr>
       </w:pPr>
       <w:r>
-        <w:lastRenderedPageBreak/>
         <w:t xml:space="preserve">              </w:t>
       </w:r>
       <w:proofErr w:type="spellStart"/>
@@ -5251,622 +5284,1817 @@
       </w:pPr>
       <w:proofErr w:type="spellStart"/>
       <w:r>
+        <w:t>fn:upper-case</w:t>
+      </w:r>
+      <w:proofErr w:type="spellEnd"/>
+    </w:p>
+    <w:p>
+      <w:pPr>
+        <w:rPr>
+          <w:rFonts w:hint="eastAsia"/>
+        </w:rPr>
+      </w:pPr>
+      <w:proofErr w:type="spellStart"/>
+      <w:r>
+        <w:t>fn:lower-case</w:t>
+      </w:r>
+      <w:proofErr w:type="spellEnd"/>
+    </w:p>
+    <w:p>
+      <w:pPr>
+        <w:rPr>
+          <w:rFonts w:hint="eastAsia"/>
+        </w:rPr>
+      </w:pPr>
+      <w:proofErr w:type="spellStart"/>
+      <w:r>
+        <w:t>fn:codepoints-to-string</w:t>
+      </w:r>
+      <w:proofErr w:type="spellEnd"/>
+    </w:p>
+    <w:p>
+      <w:pPr>
+        <w:rPr>
+          <w:rFonts w:hint="eastAsia"/>
+        </w:rPr>
+      </w:pPr>
+      <w:proofErr w:type="spellStart"/>
+      <w:r>
+        <w:t>fn:string-to-codepoints</w:t>
+      </w:r>
+      <w:proofErr w:type="spellEnd"/>
+    </w:p>
+    <w:p>
+      <w:pPr>
+        <w:rPr>
+          <w:rFonts w:hint="eastAsia"/>
+        </w:rPr>
+      </w:pPr>
+      <w:proofErr w:type="spellStart"/>
+      <w:r>
+        <w:t>fn:compare</w:t>
+      </w:r>
+      <w:proofErr w:type="spellEnd"/>
+      <w:r>
+        <w:t xml:space="preserve">                           (with support for collation argument)</w:t>
+      </w:r>
+    </w:p>
+    <w:p>
+      <w:pPr>
+        <w:rPr>
+          <w:rFonts w:hint="eastAsia"/>
+        </w:rPr>
+      </w:pPr>
+      <w:proofErr w:type="spellStart"/>
+      <w:r>
+        <w:t>fn:codepoint-equal</w:t>
+      </w:r>
+      <w:proofErr w:type="spellEnd"/>
+    </w:p>
+    <w:p>
+      <w:pPr>
+        <w:rPr>
+          <w:rFonts w:hint="eastAsia"/>
+        </w:rPr>
+      </w:pPr>
+      <w:proofErr w:type="spellStart"/>
+      <w:r>
+        <w:t>fn:contains-token</w:t>
+      </w:r>
+      <w:proofErr w:type="spellEnd"/>
+      <w:r>
+        <w:t xml:space="preserve">                 (with support for collation argument)</w:t>
+      </w:r>
+    </w:p>
+    <w:p>
+      <w:pPr>
+        <w:rPr>
+          <w:rFonts w:hint="eastAsia"/>
+        </w:rPr>
+      </w:pPr>
+      <w:proofErr w:type="spellStart"/>
+      <w:r>
+        <w:t>fn:contains</w:t>
+      </w:r>
+      <w:proofErr w:type="spellEnd"/>
+      <w:r>
+        <w:t xml:space="preserve">                           (added support for collation argument)</w:t>
+      </w:r>
+    </w:p>
+    <w:p>
+      <w:pPr>
+        <w:rPr>
+          <w:rFonts w:hint="eastAsia"/>
+        </w:rPr>
+      </w:pPr>
+      <w:proofErr w:type="spellStart"/>
+      <w:r>
+        <w:t>fn:starts-with</w:t>
+      </w:r>
+      <w:proofErr w:type="spellEnd"/>
+      <w:r>
+        <w:t xml:space="preserve">                        (added support for collation argument)</w:t>
+      </w:r>
+    </w:p>
+    <w:p>
+      <w:pPr>
+        <w:rPr>
+          <w:rFonts w:hint="eastAsia"/>
+        </w:rPr>
+      </w:pPr>
+      <w:proofErr w:type="spellStart"/>
+      <w:r>
+        <w:t>fn:ends-with</w:t>
+      </w:r>
+      <w:proofErr w:type="spellEnd"/>
+      <w:r>
+        <w:t xml:space="preserve">                         (with support for collation argument)</w:t>
+      </w:r>
+    </w:p>
+    <w:p>
+      <w:pPr>
+        <w:rPr>
+          <w:rFonts w:hint="eastAsia"/>
+        </w:rPr>
+      </w:pPr>
+      <w:proofErr w:type="spellStart"/>
+      <w:r>
+        <w:t>fn:substring-before</w:t>
+      </w:r>
+      <w:proofErr w:type="spellEnd"/>
+      <w:r>
+        <w:t xml:space="preserve">               (added support for collation argument)</w:t>
+      </w:r>
+    </w:p>
+    <w:p>
+      <w:pPr>
+        <w:rPr>
+          <w:rFonts w:hint="eastAsia"/>
+        </w:rPr>
+      </w:pPr>
+      <w:proofErr w:type="spellStart"/>
+      <w:r>
+        <w:t>fn:substring-after</w:t>
+      </w:r>
+      <w:proofErr w:type="spellEnd"/>
+      <w:r>
+        <w:t xml:space="preserve">                  (added support for collation argument)</w:t>
+      </w:r>
+    </w:p>
+    <w:p>
+      <w:pPr>
+        <w:rPr>
+          <w:rFonts w:hint="eastAsia"/>
+        </w:rPr>
+      </w:pPr>
+    </w:p>
+    <w:p>
+      <w:pPr>
+        <w:rPr>
+          <w:rFonts w:hint="eastAsia"/>
+        </w:rPr>
+      </w:pPr>
+      <w:r>
+        <w:t>5) String functions that use regular expressions</w:t>
+      </w:r>
+    </w:p>
+    <w:p>
+      <w:pPr>
+        <w:rPr>
+          <w:rFonts w:hint="eastAsia"/>
+        </w:rPr>
+      </w:pPr>
+    </w:p>
+    <w:p>
+      <w:pPr>
+        <w:rPr>
+          <w:rFonts w:hint="eastAsia"/>
+        </w:rPr>
+      </w:pPr>
+      <w:proofErr w:type="spellStart"/>
+      <w:r>
+        <w:t>fn:matches</w:t>
+      </w:r>
+      <w:proofErr w:type="spellEnd"/>
+      <w:r>
+        <w:t xml:space="preserve"> </w:t>
+      </w:r>
+    </w:p>
+    <w:p>
+      <w:pPr>
+        <w:rPr>
+          <w:rFonts w:hint="eastAsia"/>
+        </w:rPr>
+      </w:pPr>
+      <w:proofErr w:type="spellStart"/>
+      <w:r>
+        <w:t>fn:replace</w:t>
+      </w:r>
+      <w:proofErr w:type="spellEnd"/>
+    </w:p>
+    <w:p>
+      <w:pPr>
+        <w:rPr>
+          <w:rFonts w:hint="eastAsia"/>
+        </w:rPr>
+      </w:pPr>
+      <w:proofErr w:type="spellStart"/>
+      <w:r>
+        <w:t>fn:tokenize</w:t>
+      </w:r>
+      <w:proofErr w:type="spellEnd"/>
+    </w:p>
+    <w:p>
+      <w:pPr>
+        <w:rPr>
+          <w:rFonts w:hint="eastAsia"/>
+        </w:rPr>
+      </w:pPr>
+      <w:proofErr w:type="spellStart"/>
+      <w:r>
+        <w:t>fn:analyze-string</w:t>
+      </w:r>
+      <w:proofErr w:type="spellEnd"/>
+    </w:p>
+    <w:p>
+      <w:pPr>
+        <w:rPr>
+          <w:rFonts w:hint="eastAsia"/>
+        </w:rPr>
+      </w:pPr>
+    </w:p>
+    <w:p>
+      <w:pPr>
+        <w:rPr>
+          <w:rFonts w:hint="eastAsia"/>
+        </w:rPr>
+      </w:pPr>
+      <w:r>
+        <w:t>6</w:t>
+      </w:r>
+      <w:r>
+        <w:t>)</w:t>
+      </w:r>
+      <w:r>
+        <w:t xml:space="preserve"> Functions that compare values in sequences</w:t>
+      </w:r>
+    </w:p>
+    <w:p>
+      <w:pPr>
+        <w:rPr>
+          <w:rFonts w:hint="eastAsia"/>
+        </w:rPr>
+      </w:pPr>
+    </w:p>
+    <w:p>
+      <w:pPr>
+        <w:rPr>
+          <w:rFonts w:hint="eastAsia"/>
+        </w:rPr>
+      </w:pPr>
+      <w:proofErr w:type="spellStart"/>
+      <w:r>
+        <w:t>fn:distinct-values</w:t>
+      </w:r>
+      <w:proofErr w:type="spellEnd"/>
+      <w:r>
+        <w:t xml:space="preserve">            </w:t>
+      </w:r>
+      <w:r>
+        <w:t xml:space="preserve">  </w:t>
+      </w:r>
+      <w:r>
+        <w:t xml:space="preserve"> </w:t>
+      </w:r>
+      <w:r>
+        <w:t>(with support for collation argument)</w:t>
+      </w:r>
+    </w:p>
+    <w:p>
+      <w:pPr>
+        <w:rPr>
+          <w:rFonts w:hint="eastAsia"/>
+        </w:rPr>
+      </w:pPr>
+      <w:proofErr w:type="spellStart"/>
+      <w:r>
+        <w:t>fn:index-of</w:t>
+      </w:r>
+      <w:proofErr w:type="spellEnd"/>
+      <w:r>
+        <w:t xml:space="preserve">                      </w:t>
+      </w:r>
+      <w:r>
+        <w:t xml:space="preserve">  </w:t>
+      </w:r>
+      <w:r>
+        <w:t xml:space="preserve"> </w:t>
+      </w:r>
+      <w:r>
+        <w:t>(with support for collation argument)</w:t>
+      </w:r>
+    </w:p>
+    <w:p>
+      <w:pPr>
+        <w:rPr>
+          <w:rFonts w:hint="eastAsia"/>
+        </w:rPr>
+      </w:pPr>
+      <w:proofErr w:type="spellStart"/>
+      <w:r>
+        <w:t>fn:deep-equal</w:t>
+      </w:r>
+      <w:proofErr w:type="spellEnd"/>
+      <w:r>
+        <w:t xml:space="preserve">                  </w:t>
+      </w:r>
+      <w:r>
+        <w:t xml:space="preserve">  </w:t>
+      </w:r>
+      <w:r>
+        <w:t xml:space="preserve"> </w:t>
+      </w:r>
+      <w:r>
+        <w:t>(with support for collation argument)</w:t>
+      </w:r>
+    </w:p>
+    <w:p>
+      <w:pPr>
+        <w:rPr>
+          <w:rFonts w:hint="eastAsia"/>
+        </w:rPr>
+      </w:pPr>
+    </w:p>
+    <w:p>
+      <w:pPr>
+        <w:rPr>
+          <w:rFonts w:hint="eastAsia"/>
+        </w:rPr>
+      </w:pPr>
+      <w:r>
+        <w:t>7</w:t>
+      </w:r>
+      <w:r>
+        <w:t>)</w:t>
+      </w:r>
+      <w:r>
+        <w:t xml:space="preserve"> </w:t>
+      </w:r>
+      <w:proofErr w:type="spellStart"/>
+      <w:r>
+        <w:t>Math</w:t>
+      </w:r>
+      <w:r>
+        <w:t>s</w:t>
+      </w:r>
+      <w:proofErr w:type="spellEnd"/>
+      <w:r>
+        <w:t xml:space="preserve"> t</w:t>
+      </w:r>
+      <w:r>
+        <w:t>rigonometric and exponential functions</w:t>
+      </w:r>
+    </w:p>
+    <w:p>
+      <w:pPr>
+        <w:rPr>
+          <w:rFonts w:hint="eastAsia"/>
+        </w:rPr>
+      </w:pPr>
+    </w:p>
+    <w:p>
+      <w:pPr>
+        <w:rPr>
+          <w:rFonts w:hint="eastAsia"/>
+        </w:rPr>
+      </w:pPr>
+      <w:proofErr w:type="spellStart"/>
+      <w:r>
+        <w:t>math:pi</w:t>
+      </w:r>
+      <w:proofErr w:type="spellEnd"/>
+    </w:p>
+    <w:p>
+      <w:pPr>
+        <w:rPr>
+          <w:rFonts w:hint="eastAsia"/>
+        </w:rPr>
+      </w:pPr>
+      <w:proofErr w:type="spellStart"/>
+      <w:r>
+        <w:t>math:exp</w:t>
+      </w:r>
+      <w:proofErr w:type="spellEnd"/>
+    </w:p>
+    <w:p>
+      <w:pPr>
+        <w:rPr>
+          <w:rFonts w:hint="eastAsia"/>
+        </w:rPr>
+      </w:pPr>
+      <w:r>
+        <w:t>math:exp10</w:t>
+      </w:r>
+    </w:p>
+    <w:p>
+      <w:pPr>
+        <w:rPr>
+          <w:rFonts w:hint="eastAsia"/>
+        </w:rPr>
+      </w:pPr>
+      <w:proofErr w:type="spellStart"/>
+      <w:r>
+        <w:t>math:log</w:t>
+      </w:r>
+      <w:proofErr w:type="spellEnd"/>
+    </w:p>
+    <w:p>
+      <w:pPr>
+        <w:rPr>
+          <w:rFonts w:hint="eastAsia"/>
+        </w:rPr>
+      </w:pPr>
+      <w:r>
+        <w:t>math:log10</w:t>
+      </w:r>
+    </w:p>
+    <w:p>
+      <w:pPr>
+        <w:rPr>
+          <w:rFonts w:hint="eastAsia"/>
+        </w:rPr>
+      </w:pPr>
+      <w:proofErr w:type="spellStart"/>
+      <w:r>
+        <w:t>math:pow</w:t>
+      </w:r>
+      <w:proofErr w:type="spellEnd"/>
+    </w:p>
+    <w:p>
+      <w:pPr>
+        <w:rPr>
+          <w:rFonts w:hint="eastAsia"/>
+        </w:rPr>
+      </w:pPr>
+      <w:proofErr w:type="spellStart"/>
+      <w:r>
+        <w:t>math:sqrt</w:t>
+      </w:r>
+      <w:proofErr w:type="spellEnd"/>
+    </w:p>
+    <w:p>
+      <w:pPr>
+        <w:rPr>
+          <w:rFonts w:hint="eastAsia"/>
+        </w:rPr>
+      </w:pPr>
+      <w:proofErr w:type="spellStart"/>
+      <w:r>
+        <w:t>math:sin</w:t>
+      </w:r>
+      <w:proofErr w:type="spellEnd"/>
+    </w:p>
+    <w:p>
+      <w:pPr>
+        <w:rPr>
+          <w:rFonts w:hint="eastAsia"/>
+        </w:rPr>
+      </w:pPr>
+      <w:proofErr w:type="spellStart"/>
+      <w:r>
+        <w:t>math:cos</w:t>
+      </w:r>
+      <w:proofErr w:type="spellEnd"/>
+    </w:p>
+    <w:p>
+      <w:pPr>
+        <w:rPr>
+          <w:rFonts w:hint="eastAsia"/>
+        </w:rPr>
+      </w:pPr>
+      <w:proofErr w:type="spellStart"/>
+      <w:r>
+        <w:t>math:tan</w:t>
+      </w:r>
+      <w:proofErr w:type="spellEnd"/>
+    </w:p>
+    <w:p>
+      <w:pPr>
+        <w:rPr>
+          <w:rFonts w:hint="eastAsia"/>
+        </w:rPr>
+      </w:pPr>
+      <w:proofErr w:type="spellStart"/>
+      <w:r>
+        <w:t>math:asin</w:t>
+      </w:r>
+      <w:proofErr w:type="spellEnd"/>
+    </w:p>
+    <w:p>
+      <w:pPr>
+        <w:rPr>
+          <w:rFonts w:hint="eastAsia"/>
+        </w:rPr>
+      </w:pPr>
+      <w:proofErr w:type="spellStart"/>
+      <w:r>
+        <w:t>math:acos</w:t>
+      </w:r>
+      <w:proofErr w:type="spellEnd"/>
+    </w:p>
+    <w:p>
+      <w:pPr>
+        <w:rPr>
+          <w:rFonts w:hint="eastAsia"/>
+        </w:rPr>
+      </w:pPr>
+      <w:proofErr w:type="spellStart"/>
+      <w:r>
+        <w:t>math:atan</w:t>
+      </w:r>
+      <w:proofErr w:type="spellEnd"/>
+    </w:p>
+    <w:p>
+      <w:pPr>
+        <w:rPr>
+          <w:rFonts w:hint="eastAsia"/>
+        </w:rPr>
+      </w:pPr>
+      <w:r>
+        <w:t>math:atan2</w:t>
+      </w:r>
+    </w:p>
+    <w:p>
+      <w:pPr>
+        <w:rPr>
+          <w:rFonts w:hint="eastAsia"/>
+        </w:rPr>
+      </w:pPr>
+    </w:p>
+    <w:p>
+      <w:pPr>
+        <w:rPr>
+          <w:rFonts w:hint="eastAsia"/>
+        </w:rPr>
+      </w:pPr>
+      <w:r>
+        <w:t>8</w:t>
+      </w:r>
+      <w:r>
+        <w:t>)</w:t>
+      </w:r>
+      <w:r>
+        <w:t xml:space="preserve"> Component extraction functions on durations</w:t>
+      </w:r>
+    </w:p>
+    <w:p>
+      <w:pPr>
+        <w:rPr>
+          <w:rFonts w:hint="eastAsia"/>
+        </w:rPr>
+      </w:pPr>
+    </w:p>
+    <w:p>
+      <w:pPr>
+        <w:rPr>
+          <w:rFonts w:hint="eastAsia"/>
+        </w:rPr>
+      </w:pPr>
+      <w:proofErr w:type="spellStart"/>
+      <w:r>
+        <w:t>fn:years-from-duration</w:t>
+      </w:r>
+      <w:proofErr w:type="spellEnd"/>
+    </w:p>
+    <w:p>
+      <w:pPr>
+        <w:rPr>
+          <w:rFonts w:hint="eastAsia"/>
+        </w:rPr>
+      </w:pPr>
+      <w:proofErr w:type="spellStart"/>
+      <w:r>
+        <w:t>fn:months-from-duration</w:t>
+      </w:r>
+      <w:proofErr w:type="spellEnd"/>
+    </w:p>
+    <w:p>
+      <w:pPr>
+        <w:rPr>
+          <w:rFonts w:hint="eastAsia"/>
+        </w:rPr>
+      </w:pPr>
+      <w:proofErr w:type="spellStart"/>
+      <w:r>
         <w:lastRenderedPageBreak/>
-        <w:t>fn:upper-case</w:t>
-      </w:r>
-      <w:proofErr w:type="spellEnd"/>
-    </w:p>
-    <w:p>
-      <w:pPr>
-        <w:rPr>
-          <w:rFonts w:hint="eastAsia"/>
-        </w:rPr>
-      </w:pPr>
-      <w:proofErr w:type="spellStart"/>
-      <w:r>
-        <w:t>fn:lower-case</w:t>
-      </w:r>
-      <w:proofErr w:type="spellEnd"/>
-    </w:p>
-    <w:p>
-      <w:pPr>
-        <w:rPr>
-          <w:rFonts w:hint="eastAsia"/>
-        </w:rPr>
-      </w:pPr>
-      <w:proofErr w:type="spellStart"/>
-      <w:r>
-        <w:t>fn:codepoints-to-string</w:t>
-      </w:r>
-      <w:proofErr w:type="spellEnd"/>
-    </w:p>
-    <w:p>
-      <w:pPr>
-        <w:rPr>
-          <w:rFonts w:hint="eastAsia"/>
-        </w:rPr>
-      </w:pPr>
-      <w:proofErr w:type="spellStart"/>
-      <w:r>
-        <w:t>fn:string-to-codepoints</w:t>
-      </w:r>
-      <w:proofErr w:type="spellEnd"/>
-    </w:p>
-    <w:p>
-      <w:pPr>
-        <w:rPr>
-          <w:rFonts w:hint="eastAsia"/>
-        </w:rPr>
-      </w:pPr>
-      <w:proofErr w:type="spellStart"/>
-      <w:r>
-        <w:t>fn:compare</w:t>
-      </w:r>
-      <w:proofErr w:type="spellEnd"/>
-      <w:r>
-        <w:t xml:space="preserve">                           (with support for collation argument)</w:t>
-      </w:r>
-    </w:p>
-    <w:p>
-      <w:pPr>
-        <w:rPr>
-          <w:rFonts w:hint="eastAsia"/>
-        </w:rPr>
-      </w:pPr>
-      <w:proofErr w:type="spellStart"/>
-      <w:r>
-        <w:t>fn:codepoint-equal</w:t>
-      </w:r>
-      <w:proofErr w:type="spellEnd"/>
-    </w:p>
-    <w:p>
-      <w:pPr>
-        <w:rPr>
-          <w:rFonts w:hint="eastAsia"/>
-        </w:rPr>
-      </w:pPr>
-      <w:proofErr w:type="spellStart"/>
-      <w:r>
-        <w:t>fn:contains-token</w:t>
-      </w:r>
-      <w:proofErr w:type="spellEnd"/>
-      <w:r>
-        <w:t xml:space="preserve">                 (with support for collation argument)</w:t>
-      </w:r>
-    </w:p>
-    <w:p>
-      <w:pPr>
-        <w:rPr>
-          <w:rFonts w:hint="eastAsia"/>
-        </w:rPr>
-      </w:pPr>
-      <w:proofErr w:type="spellStart"/>
-      <w:r>
-        <w:t>fn:contains</w:t>
-      </w:r>
-      <w:proofErr w:type="spellEnd"/>
-      <w:r>
-        <w:t xml:space="preserve">                           (added support for collation argument)</w:t>
-      </w:r>
-    </w:p>
-    <w:p>
-      <w:pPr>
-        <w:rPr>
-          <w:rFonts w:hint="eastAsia"/>
-        </w:rPr>
-      </w:pPr>
-      <w:proofErr w:type="spellStart"/>
-      <w:r>
-        <w:t>fn:starts-with</w:t>
-      </w:r>
-      <w:proofErr w:type="spellEnd"/>
-      <w:r>
-        <w:t xml:space="preserve">                        (added support for collation argument)</w:t>
-      </w:r>
-    </w:p>
-    <w:p>
-      <w:pPr>
-        <w:rPr>
-          <w:rFonts w:hint="eastAsia"/>
-        </w:rPr>
-      </w:pPr>
-      <w:proofErr w:type="spellStart"/>
-      <w:r>
-        <w:t>fn:ends-with</w:t>
-      </w:r>
-      <w:proofErr w:type="spellEnd"/>
-      <w:r>
-        <w:t xml:space="preserve">                         (with support for collation argument)</w:t>
-      </w:r>
-    </w:p>
-    <w:p>
-      <w:pPr>
-        <w:rPr>
-          <w:rFonts w:hint="eastAsia"/>
-        </w:rPr>
-      </w:pPr>
-      <w:proofErr w:type="spellStart"/>
-      <w:r>
-        <w:t>fn:substring-before</w:t>
-      </w:r>
-      <w:proofErr w:type="spellEnd"/>
-      <w:r>
-        <w:t xml:space="preserve">               (added support for collation argument)</w:t>
-      </w:r>
-    </w:p>
-    <w:p>
-      <w:pPr>
-        <w:rPr>
-          <w:rFonts w:hint="eastAsia"/>
-        </w:rPr>
-      </w:pPr>
-      <w:proofErr w:type="spellStart"/>
-      <w:r>
-        <w:t>fn:substring-after</w:t>
-      </w:r>
-      <w:proofErr w:type="spellEnd"/>
-      <w:r>
-        <w:t xml:space="preserve">                  (added support for collation argument)</w:t>
-      </w:r>
-    </w:p>
-    <w:p>
-      <w:pPr>
-        <w:rPr>
-          <w:rFonts w:hint="eastAsia"/>
-        </w:rPr>
-      </w:pPr>
-    </w:p>
-    <w:p>
-      <w:pPr>
-        <w:rPr>
-          <w:rFonts w:hint="eastAsia"/>
-        </w:rPr>
-      </w:pPr>
-      <w:r>
-        <w:t>5) String functions that use regular expressions</w:t>
-      </w:r>
-    </w:p>
-    <w:p>
-      <w:pPr>
-        <w:rPr>
-          <w:rFonts w:hint="eastAsia"/>
-        </w:rPr>
-      </w:pPr>
-    </w:p>
-    <w:p>
-      <w:pPr>
-        <w:rPr>
-          <w:rFonts w:hint="eastAsia"/>
-        </w:rPr>
-      </w:pPr>
-      <w:proofErr w:type="spellStart"/>
-      <w:r>
-        <w:t>fn:matches</w:t>
-      </w:r>
-      <w:proofErr w:type="spellEnd"/>
+        <w:t>fn:days-from-duration</w:t>
+      </w:r>
+      <w:proofErr w:type="spellEnd"/>
+    </w:p>
+    <w:p>
+      <w:pPr>
+        <w:rPr>
+          <w:rFonts w:hint="eastAsia"/>
+        </w:rPr>
+      </w:pPr>
+      <w:proofErr w:type="spellStart"/>
+      <w:r>
+        <w:t>fn:hours-from-duration</w:t>
+      </w:r>
+      <w:proofErr w:type="spellEnd"/>
+    </w:p>
+    <w:p>
+      <w:pPr>
+        <w:rPr>
+          <w:rFonts w:hint="eastAsia"/>
+        </w:rPr>
+      </w:pPr>
+      <w:proofErr w:type="spellStart"/>
+      <w:r>
+        <w:t>fn:minutes-from-duration</w:t>
+      </w:r>
+      <w:proofErr w:type="spellEnd"/>
+    </w:p>
+    <w:p>
+      <w:pPr>
+        <w:rPr>
+          <w:rFonts w:hint="eastAsia"/>
+        </w:rPr>
+      </w:pPr>
+      <w:proofErr w:type="spellStart"/>
+      <w:r>
+        <w:t>fn:seconds-from-duration</w:t>
+      </w:r>
+      <w:proofErr w:type="spellEnd"/>
+    </w:p>
+    <w:p>
+      <w:pPr>
+        <w:rPr>
+          <w:rFonts w:hint="eastAsia"/>
+        </w:rPr>
+      </w:pPr>
+    </w:p>
+    <w:p>
+      <w:pPr>
+        <w:rPr>
+          <w:rFonts w:hint="eastAsia"/>
+        </w:rPr>
+      </w:pPr>
+      <w:r>
+        <w:t>9</w:t>
+      </w:r>
+      <w:r>
+        <w:t>)</w:t>
+      </w:r>
+      <w:r>
+        <w:t xml:space="preserve"> Constructing </w:t>
+      </w:r>
+      <w:proofErr w:type="spellStart"/>
+      <w:r>
+        <w:t>xs:dateTime</w:t>
+      </w:r>
+      <w:proofErr w:type="spellEnd"/>
+      <w:r>
+        <w:t xml:space="preserve"> value</w:t>
+      </w:r>
+    </w:p>
+    <w:p>
+      <w:pPr>
+        <w:rPr>
+          <w:rFonts w:hint="eastAsia"/>
+        </w:rPr>
+      </w:pPr>
+    </w:p>
+    <w:p>
+      <w:pPr>
+        <w:rPr>
+          <w:rFonts w:hint="eastAsia"/>
+        </w:rPr>
+      </w:pPr>
+      <w:proofErr w:type="spellStart"/>
+      <w:r>
+        <w:rPr>
+          <w:rFonts w:hint="eastAsia"/>
+        </w:rPr>
+        <w:t>fn:dateTime</w:t>
+      </w:r>
+      <w:proofErr w:type="spellEnd"/>
+    </w:p>
+    <w:p>
+      <w:pPr>
+        <w:rPr>
+          <w:rFonts w:hint="eastAsia"/>
+        </w:rPr>
+      </w:pPr>
+    </w:p>
+    <w:p>
+      <w:pPr>
+        <w:rPr>
+          <w:rFonts w:hint="eastAsia"/>
+        </w:rPr>
+      </w:pPr>
+      <w:r>
+        <w:t>10</w:t>
+      </w:r>
+      <w:r>
+        <w:t>)</w:t>
+      </w:r>
+      <w:r>
+        <w:t xml:space="preserve"> Component extraction functions on dates and times</w:t>
+      </w:r>
+    </w:p>
+    <w:p>
+      <w:pPr>
+        <w:rPr>
+          <w:rFonts w:hint="eastAsia"/>
+        </w:rPr>
+      </w:pPr>
+    </w:p>
+    <w:p>
+      <w:pPr>
+        <w:rPr>
+          <w:rFonts w:hint="eastAsia"/>
+        </w:rPr>
+      </w:pPr>
+      <w:proofErr w:type="spellStart"/>
+      <w:r>
+        <w:rPr>
+          <w:rFonts w:hint="eastAsia"/>
+        </w:rPr>
+        <w:t>fn:year-from-dateTime</w:t>
+      </w:r>
+      <w:proofErr w:type="spellEnd"/>
+    </w:p>
+    <w:p>
+      <w:pPr>
+        <w:rPr>
+          <w:rFonts w:hint="eastAsia"/>
+        </w:rPr>
+      </w:pPr>
+      <w:proofErr w:type="spellStart"/>
+      <w:r>
+        <w:rPr>
+          <w:rFonts w:hint="eastAsia"/>
+        </w:rPr>
+        <w:t>fn:month-from-dateTime</w:t>
+      </w:r>
+      <w:proofErr w:type="spellEnd"/>
+    </w:p>
+    <w:p>
+      <w:pPr>
+        <w:rPr>
+          <w:rFonts w:hint="eastAsia"/>
+        </w:rPr>
+      </w:pPr>
+      <w:proofErr w:type="spellStart"/>
+      <w:r>
+        <w:rPr>
+          <w:rFonts w:hint="eastAsia"/>
+        </w:rPr>
+        <w:t>fn:day-from-dateTime</w:t>
+      </w:r>
+      <w:proofErr w:type="spellEnd"/>
+    </w:p>
+    <w:p>
+      <w:pPr>
+        <w:rPr>
+          <w:rFonts w:hint="eastAsia"/>
+        </w:rPr>
+      </w:pPr>
+      <w:proofErr w:type="spellStart"/>
+      <w:r>
+        <w:rPr>
+          <w:rFonts w:hint="eastAsia"/>
+        </w:rPr>
+        <w:t>fn:hours-from-dateTime</w:t>
+      </w:r>
+      <w:proofErr w:type="spellEnd"/>
+    </w:p>
+    <w:p>
+      <w:pPr>
+        <w:rPr>
+          <w:rFonts w:hint="eastAsia"/>
+        </w:rPr>
+      </w:pPr>
+      <w:proofErr w:type="spellStart"/>
+      <w:r>
+        <w:rPr>
+          <w:rFonts w:hint="eastAsia"/>
+        </w:rPr>
+        <w:t>fn:minutes-from-dateTime</w:t>
+      </w:r>
+      <w:proofErr w:type="spellEnd"/>
+    </w:p>
+    <w:p>
+      <w:pPr>
+        <w:rPr>
+          <w:rFonts w:hint="eastAsia"/>
+        </w:rPr>
+      </w:pPr>
+      <w:proofErr w:type="spellStart"/>
+      <w:r>
+        <w:rPr>
+          <w:rFonts w:hint="eastAsia"/>
+        </w:rPr>
+        <w:t>fn:seconds-from-dateTime</w:t>
+      </w:r>
+      <w:proofErr w:type="spellEnd"/>
+    </w:p>
+    <w:p>
+      <w:pPr>
+        <w:rPr>
+          <w:rFonts w:hint="eastAsia"/>
+        </w:rPr>
+      </w:pPr>
+      <w:proofErr w:type="spellStart"/>
+      <w:r>
+        <w:rPr>
+          <w:rFonts w:hint="eastAsia"/>
+        </w:rPr>
+        <w:t>fn:timezone-from-dateTime</w:t>
+      </w:r>
+      <w:proofErr w:type="spellEnd"/>
+    </w:p>
+    <w:p>
+      <w:pPr>
+        <w:rPr>
+          <w:rFonts w:hint="eastAsia"/>
+        </w:rPr>
+      </w:pPr>
+      <w:proofErr w:type="spellStart"/>
+      <w:r>
+        <w:rPr>
+          <w:rFonts w:hint="eastAsia"/>
+        </w:rPr>
+        <w:t>fn:year-from-date</w:t>
+      </w:r>
+      <w:proofErr w:type="spellEnd"/>
+    </w:p>
+    <w:p>
+      <w:pPr>
+        <w:rPr>
+          <w:rFonts w:hint="eastAsia"/>
+        </w:rPr>
+      </w:pPr>
+      <w:proofErr w:type="spellStart"/>
+      <w:r>
+        <w:rPr>
+          <w:rFonts w:hint="eastAsia"/>
+        </w:rPr>
+        <w:t>fn:month-from-date</w:t>
+      </w:r>
+      <w:proofErr w:type="spellEnd"/>
+    </w:p>
+    <w:p>
+      <w:pPr>
+        <w:rPr>
+          <w:rFonts w:hint="eastAsia"/>
+        </w:rPr>
+      </w:pPr>
+      <w:proofErr w:type="spellStart"/>
+      <w:r>
+        <w:rPr>
+          <w:rFonts w:hint="eastAsia"/>
+        </w:rPr>
+        <w:t>fn:day-from-date</w:t>
+      </w:r>
+      <w:proofErr w:type="spellEnd"/>
+    </w:p>
+    <w:p>
+      <w:pPr>
+        <w:rPr>
+          <w:rFonts w:hint="eastAsia"/>
+        </w:rPr>
+      </w:pPr>
+      <w:proofErr w:type="spellStart"/>
+      <w:r>
+        <w:rPr>
+          <w:rFonts w:hint="eastAsia"/>
+        </w:rPr>
+        <w:t>fn:timezone-from-date</w:t>
+      </w:r>
+      <w:proofErr w:type="spellEnd"/>
+    </w:p>
+    <w:p>
+      <w:pPr>
+        <w:rPr>
+          <w:rFonts w:hint="eastAsia"/>
+        </w:rPr>
+      </w:pPr>
+      <w:proofErr w:type="spellStart"/>
+      <w:r>
+        <w:rPr>
+          <w:rFonts w:hint="eastAsia"/>
+        </w:rPr>
+        <w:t>fn:hours-from-time</w:t>
+      </w:r>
+      <w:proofErr w:type="spellEnd"/>
+    </w:p>
+    <w:p>
+      <w:pPr>
+        <w:rPr>
+          <w:rFonts w:hint="eastAsia"/>
+        </w:rPr>
+      </w:pPr>
+      <w:proofErr w:type="spellStart"/>
+      <w:r>
+        <w:rPr>
+          <w:rFonts w:hint="eastAsia"/>
+        </w:rPr>
+        <w:t>fn:minutes-from-time</w:t>
+      </w:r>
+      <w:proofErr w:type="spellEnd"/>
+    </w:p>
+    <w:p>
+      <w:pPr>
+        <w:rPr>
+          <w:rFonts w:hint="eastAsia"/>
+        </w:rPr>
+      </w:pPr>
+      <w:proofErr w:type="spellStart"/>
+      <w:r>
+        <w:rPr>
+          <w:rFonts w:hint="eastAsia"/>
+        </w:rPr>
+        <w:t>fn:seconds-from-time</w:t>
+      </w:r>
+      <w:proofErr w:type="spellEnd"/>
+    </w:p>
+    <w:p>
+      <w:pPr>
+        <w:rPr>
+          <w:rFonts w:hint="eastAsia"/>
+        </w:rPr>
+      </w:pPr>
+      <w:proofErr w:type="spellStart"/>
+      <w:r>
+        <w:rPr>
+          <w:rFonts w:hint="eastAsia"/>
+        </w:rPr>
+        <w:t>fn:timezone-from-time</w:t>
+      </w:r>
+      <w:proofErr w:type="spellEnd"/>
+    </w:p>
+    <w:p>
+      <w:pPr>
+        <w:rPr>
+          <w:rFonts w:hint="eastAsia"/>
+        </w:rPr>
+      </w:pPr>
+    </w:p>
+    <w:p>
+      <w:pPr>
+        <w:rPr>
+          <w:rFonts w:hint="eastAsia"/>
+        </w:rPr>
+      </w:pPr>
+      <w:r>
+        <w:t>1</w:t>
+      </w:r>
+      <w:r>
+        <w:t>1</w:t>
+      </w:r>
+      <w:r>
+        <w:t>)</w:t>
+      </w:r>
       <w:r>
         <w:t xml:space="preserve"> </w:t>
       </w:r>
-    </w:p>
-    <w:p>
-      <w:pPr>
-        <w:rPr>
-          <w:rFonts w:hint="eastAsia"/>
-        </w:rPr>
-      </w:pPr>
-      <w:proofErr w:type="spellStart"/>
-      <w:r>
-        <w:t>fn:replace</w:t>
-      </w:r>
-      <w:proofErr w:type="spellEnd"/>
-    </w:p>
-    <w:p>
-      <w:pPr>
-        <w:rPr>
-          <w:rFonts w:hint="eastAsia"/>
-        </w:rPr>
-      </w:pPr>
-      <w:proofErr w:type="spellStart"/>
-      <w:r>
-        <w:t>fn:tokenize</w:t>
-      </w:r>
-      <w:proofErr w:type="spellEnd"/>
-    </w:p>
-    <w:p>
-      <w:pPr>
-        <w:rPr>
-          <w:rFonts w:hint="eastAsia"/>
-        </w:rPr>
-      </w:pPr>
-      <w:proofErr w:type="spellStart"/>
-      <w:r>
-        <w:t>fn:analyze-string</w:t>
-      </w:r>
-      <w:proofErr w:type="spellEnd"/>
-    </w:p>
-    <w:p>
-      <w:pPr>
-        <w:rPr>
-          <w:rFonts w:hint="eastAsia"/>
-        </w:rPr>
-      </w:pPr>
-    </w:p>
-    <w:p>
-      <w:pPr>
-        <w:rPr>
-          <w:rFonts w:hint="eastAsia"/>
-        </w:rPr>
-      </w:pPr>
-      <w:r>
-        <w:t>6</w:t>
+      <w:r>
+        <w:t>Built-in</w:t>
+      </w:r>
+      <w:r>
+        <w:t xml:space="preserve"> higher-order functions</w:t>
+      </w:r>
+    </w:p>
+    <w:p>
+      <w:pPr>
+        <w:rPr>
+          <w:rFonts w:hint="eastAsia"/>
+        </w:rPr>
+      </w:pPr>
+    </w:p>
+    <w:p>
+      <w:pPr>
+        <w:rPr>
+          <w:rFonts w:hint="eastAsia"/>
+        </w:rPr>
+      </w:pPr>
+      <w:proofErr w:type="spellStart"/>
+      <w:r>
+        <w:t>fn:for-each</w:t>
+      </w:r>
+      <w:proofErr w:type="spellEnd"/>
+    </w:p>
+    <w:p>
+      <w:pPr>
+        <w:rPr>
+          <w:rFonts w:hint="eastAsia"/>
+        </w:rPr>
+      </w:pPr>
+      <w:proofErr w:type="spellStart"/>
+      <w:r>
+        <w:t>fn:filter</w:t>
+      </w:r>
+      <w:proofErr w:type="spellEnd"/>
+    </w:p>
+    <w:p>
+      <w:pPr>
+        <w:rPr>
+          <w:rFonts w:hint="eastAsia"/>
+        </w:rPr>
+      </w:pPr>
+      <w:proofErr w:type="spellStart"/>
+      <w:r>
+        <w:t>fn:fold-left</w:t>
+      </w:r>
+      <w:proofErr w:type="spellEnd"/>
+    </w:p>
+    <w:p>
+      <w:pPr>
+        <w:rPr>
+          <w:rFonts w:hint="eastAsia"/>
+        </w:rPr>
+      </w:pPr>
+      <w:proofErr w:type="spellStart"/>
+      <w:r>
+        <w:t>fn:fold-right</w:t>
+      </w:r>
+      <w:proofErr w:type="spellEnd"/>
+    </w:p>
+    <w:p>
+      <w:pPr>
+        <w:rPr>
+          <w:rFonts w:hint="eastAsia"/>
+        </w:rPr>
+      </w:pPr>
+      <w:proofErr w:type="spellStart"/>
+      <w:r>
+        <w:t>fn:for-each-pair</w:t>
+      </w:r>
+      <w:proofErr w:type="spellEnd"/>
+    </w:p>
+    <w:p>
+      <w:pPr>
+        <w:rPr>
+          <w:rFonts w:hint="eastAsia"/>
+        </w:rPr>
+      </w:pPr>
+      <w:proofErr w:type="spellStart"/>
+      <w:r>
+        <w:t>fn:sort</w:t>
+      </w:r>
+      <w:proofErr w:type="spellEnd"/>
+      <w:r>
+        <w:t xml:space="preserve">                            (with support for collation argument)</w:t>
+      </w:r>
+    </w:p>
+    <w:p>
+      <w:pPr>
+        <w:rPr>
+          <w:rFonts w:hint="eastAsia"/>
+        </w:rPr>
+      </w:pPr>
+      <w:proofErr w:type="spellStart"/>
+      <w:r>
+        <w:t>fn:apply</w:t>
+      </w:r>
+      <w:proofErr w:type="spellEnd"/>
+    </w:p>
+    <w:p>
+      <w:pPr>
+        <w:rPr>
+          <w:rFonts w:hint="eastAsia"/>
+        </w:rPr>
+      </w:pPr>
+    </w:p>
+    <w:p>
+      <w:pPr>
+        <w:rPr>
+          <w:rFonts w:hint="eastAsia"/>
+        </w:rPr>
+      </w:pPr>
+      <w:r>
+        <w:t>D</w:t>
+      </w:r>
+      <w:r>
+        <w:t>ynamic loading and execution</w:t>
+      </w:r>
+      <w:r>
+        <w:t>, of XSLT stylesheets:</w:t>
+      </w:r>
+    </w:p>
+    <w:p>
+      <w:pPr>
+        <w:rPr>
+          <w:rFonts w:hint="eastAsia"/>
+        </w:rPr>
+      </w:pPr>
+      <w:proofErr w:type="spellStart"/>
+      <w:r>
+        <w:t>fn:transform</w:t>
+      </w:r>
+      <w:proofErr w:type="spellEnd"/>
+    </w:p>
+    <w:p>
+      <w:pPr>
+        <w:rPr>
+          <w:rFonts w:hint="eastAsia"/>
+        </w:rPr>
+      </w:pPr>
+    </w:p>
+    <w:p>
+      <w:pPr>
+        <w:rPr>
+          <w:rFonts w:hint="eastAsia"/>
+        </w:rPr>
+      </w:pPr>
+      <w:r>
+        <w:t>1</w:t>
+      </w:r>
+      <w:r>
+        <w:t>2</w:t>
       </w:r>
       <w:r>
         <w:t>)</w:t>
       </w:r>
       <w:r>
-        <w:t xml:space="preserve"> Functions that compare values in sequences</w:t>
-      </w:r>
-    </w:p>
-    <w:p>
-      <w:pPr>
-        <w:rPr>
-          <w:rFonts w:hint="eastAsia"/>
-        </w:rPr>
-      </w:pPr>
-    </w:p>
-    <w:p>
-      <w:pPr>
-        <w:rPr>
-          <w:rFonts w:hint="eastAsia"/>
-        </w:rPr>
-      </w:pPr>
-      <w:proofErr w:type="spellStart"/>
-      <w:r>
-        <w:t>fn:distinct-values</w:t>
-      </w:r>
-      <w:proofErr w:type="spellEnd"/>
-      <w:r>
-        <w:t xml:space="preserve">            </w:t>
-      </w:r>
-      <w:r>
-        <w:t xml:space="preserve">  </w:t>
+        <w:t xml:space="preserve"> Functions on sequences</w:t>
+      </w:r>
+    </w:p>
+    <w:p>
+      <w:pPr>
+        <w:rPr>
+          <w:rFonts w:hint="eastAsia"/>
+        </w:rPr>
+      </w:pPr>
+    </w:p>
+    <w:p>
+      <w:pPr>
+        <w:ind w:firstLine="270"/>
+        <w:rPr>
+          <w:rFonts w:hint="eastAsia"/>
+        </w:rPr>
+      </w:pPr>
+      <w:r>
+        <w:t>12.1</w:t>
       </w:r>
       <w:r>
         <w:t xml:space="preserve"> </w:t>
       </w:r>
       <w:r>
-        <w:t>(with support for collation argument)</w:t>
-      </w:r>
-    </w:p>
-    <w:p>
-      <w:pPr>
-        <w:rPr>
-          <w:rFonts w:hint="eastAsia"/>
-        </w:rPr>
-      </w:pPr>
-      <w:proofErr w:type="spellStart"/>
-      <w:r>
-        <w:t>fn:index-of</w:t>
-      </w:r>
-      <w:proofErr w:type="spellEnd"/>
-      <w:r>
-        <w:t xml:space="preserve">                      </w:t>
-      </w:r>
-      <w:r>
-        <w:t xml:space="preserve">  </w:t>
+        <w:t>General functions on sequences</w:t>
+      </w:r>
+    </w:p>
+    <w:p>
+      <w:pPr>
+        <w:ind w:firstLine="270"/>
+        <w:rPr>
+          <w:rFonts w:hint="eastAsia"/>
+        </w:rPr>
+      </w:pPr>
+      <w:proofErr w:type="spellStart"/>
+      <w:r>
+        <w:t>fn:empty</w:t>
+      </w:r>
+      <w:proofErr w:type="spellEnd"/>
+    </w:p>
+    <w:p>
+      <w:pPr>
+        <w:ind w:firstLine="270"/>
+        <w:rPr>
+          <w:rFonts w:hint="eastAsia"/>
+        </w:rPr>
+      </w:pPr>
+      <w:proofErr w:type="spellStart"/>
+      <w:r>
+        <w:t>fn:exists</w:t>
+      </w:r>
+      <w:proofErr w:type="spellEnd"/>
+    </w:p>
+    <w:p>
+      <w:pPr>
+        <w:ind w:firstLine="270"/>
+        <w:rPr>
+          <w:rFonts w:hint="eastAsia"/>
+        </w:rPr>
+      </w:pPr>
+      <w:proofErr w:type="spellStart"/>
+      <w:r>
+        <w:t>fn:head</w:t>
+      </w:r>
+      <w:proofErr w:type="spellEnd"/>
+    </w:p>
+    <w:p>
+      <w:pPr>
+        <w:ind w:firstLine="270"/>
+        <w:rPr>
+          <w:rFonts w:hint="eastAsia"/>
+        </w:rPr>
+      </w:pPr>
+      <w:proofErr w:type="spellStart"/>
+      <w:r>
+        <w:t>fn:tail</w:t>
+      </w:r>
+      <w:proofErr w:type="spellEnd"/>
+    </w:p>
+    <w:p>
+      <w:pPr>
+        <w:ind w:firstLine="270"/>
+        <w:rPr>
+          <w:rFonts w:hint="eastAsia"/>
+        </w:rPr>
+      </w:pPr>
+      <w:proofErr w:type="spellStart"/>
+      <w:r>
+        <w:t>fn:insert-before</w:t>
+      </w:r>
+      <w:proofErr w:type="spellEnd"/>
+    </w:p>
+    <w:p>
+      <w:pPr>
+        <w:ind w:firstLine="270"/>
+        <w:rPr>
+          <w:rFonts w:hint="eastAsia"/>
+        </w:rPr>
+      </w:pPr>
+      <w:proofErr w:type="spellStart"/>
+      <w:r>
+        <w:t>fn:remove</w:t>
+      </w:r>
+      <w:proofErr w:type="spellEnd"/>
+    </w:p>
+    <w:p>
+      <w:pPr>
+        <w:ind w:firstLine="270"/>
+        <w:rPr>
+          <w:rFonts w:hint="eastAsia"/>
+        </w:rPr>
+      </w:pPr>
+      <w:proofErr w:type="spellStart"/>
+      <w:r>
+        <w:lastRenderedPageBreak/>
+        <w:t>fn:reverse</w:t>
+      </w:r>
+      <w:proofErr w:type="spellEnd"/>
+    </w:p>
+    <w:p>
+      <w:pPr>
+        <w:ind w:firstLine="270"/>
+        <w:rPr>
+          <w:rFonts w:hint="eastAsia"/>
+        </w:rPr>
+      </w:pPr>
+      <w:proofErr w:type="spellStart"/>
+      <w:r>
+        <w:t>fn:subsequence</w:t>
+      </w:r>
+      <w:proofErr w:type="spellEnd"/>
+    </w:p>
+    <w:p>
+      <w:pPr>
+        <w:ind w:firstLine="270"/>
+        <w:rPr>
+          <w:rFonts w:hint="eastAsia"/>
+        </w:rPr>
+      </w:pPr>
+      <w:proofErr w:type="spellStart"/>
+      <w:r>
+        <w:t>fn:unordered</w:t>
+      </w:r>
+      <w:proofErr w:type="spellEnd"/>
+    </w:p>
+    <w:p>
+      <w:pPr>
+        <w:ind w:firstLine="270"/>
+        <w:rPr>
+          <w:rFonts w:hint="eastAsia"/>
+        </w:rPr>
+      </w:pPr>
+    </w:p>
+    <w:p>
+      <w:pPr>
+        <w:ind w:left="270"/>
+        <w:rPr>
+          <w:rFonts w:hint="eastAsia"/>
+        </w:rPr>
+      </w:pPr>
+      <w:r>
+        <w:t>12.2</w:t>
       </w:r>
       <w:r>
         <w:t xml:space="preserve"> </w:t>
       </w:r>
       <w:r>
-        <w:t>(with support for collation argument)</w:t>
-      </w:r>
-    </w:p>
-    <w:p>
-      <w:pPr>
-        <w:rPr>
-          <w:rFonts w:hint="eastAsia"/>
-        </w:rPr>
-      </w:pPr>
-      <w:proofErr w:type="spellStart"/>
-      <w:r>
-        <w:t>fn:deep-equal</w:t>
-      </w:r>
-      <w:proofErr w:type="spellEnd"/>
-      <w:r>
-        <w:t xml:space="preserve">                  </w:t>
-      </w:r>
-      <w:r>
-        <w:t xml:space="preserve">  </w:t>
-      </w:r>
-      <w:r>
-        <w:t xml:space="preserve"> </w:t>
-      </w:r>
-      <w:r>
-        <w:t>(with support for collation argument)</w:t>
-      </w:r>
-    </w:p>
-    <w:p>
-      <w:pPr>
-        <w:rPr>
-          <w:rFonts w:hint="eastAsia"/>
-        </w:rPr>
-      </w:pPr>
-    </w:p>
-    <w:p>
-      <w:pPr>
-        <w:rPr>
-          <w:rFonts w:hint="eastAsia"/>
-        </w:rPr>
-      </w:pPr>
-      <w:r>
-        <w:t>7</w:t>
+        <w:t>Aggregate functions</w:t>
+      </w:r>
+    </w:p>
+    <w:p>
+      <w:pPr>
+        <w:ind w:left="270"/>
+        <w:rPr>
+          <w:rFonts w:hint="eastAsia"/>
+        </w:rPr>
+      </w:pPr>
+      <w:proofErr w:type="spellStart"/>
+      <w:r>
+        <w:t>fn:avg</w:t>
+      </w:r>
+      <w:proofErr w:type="spellEnd"/>
+    </w:p>
+    <w:p>
+      <w:pPr>
+        <w:ind w:left="270"/>
+        <w:rPr>
+          <w:rFonts w:hint="eastAsia"/>
+        </w:rPr>
+      </w:pPr>
+      <w:proofErr w:type="spellStart"/>
+      <w:r>
+        <w:t>fn:max</w:t>
+      </w:r>
+      <w:proofErr w:type="spellEnd"/>
+    </w:p>
+    <w:p>
+      <w:pPr>
+        <w:ind w:left="270"/>
+        <w:rPr>
+          <w:rFonts w:hint="eastAsia"/>
+        </w:rPr>
+      </w:pPr>
+      <w:proofErr w:type="spellStart"/>
+      <w:r>
+        <w:t>fn:min</w:t>
+      </w:r>
+      <w:proofErr w:type="spellEnd"/>
+    </w:p>
+    <w:p>
+      <w:pPr>
+        <w:rPr>
+          <w:rFonts w:hint="eastAsia"/>
+        </w:rPr>
+      </w:pPr>
+    </w:p>
+    <w:p>
+      <w:pPr>
+        <w:rPr>
+          <w:rFonts w:hint="eastAsia"/>
+        </w:rPr>
+      </w:pPr>
+      <w:r>
+        <w:t>1</w:t>
+      </w:r>
+      <w:r>
+        <w:t>3</w:t>
       </w:r>
       <w:r>
         <w:t>)</w:t>
       </w:r>
       <w:r>
-        <w:t xml:space="preserve"> </w:t>
-      </w:r>
-      <w:proofErr w:type="spellStart"/>
-      <w:r>
-        <w:t>Math</w:t>
-      </w:r>
-      <w:r>
-        <w:t>s</w:t>
-      </w:r>
-      <w:proofErr w:type="spellEnd"/>
-      <w:r>
-        <w:t xml:space="preserve"> t</w:t>
-      </w:r>
-      <w:r>
-        <w:t>rigonometric and exponential functions</w:t>
-      </w:r>
-    </w:p>
-    <w:p>
-      <w:pPr>
-        <w:rPr>
-          <w:rFonts w:hint="eastAsia"/>
-        </w:rPr>
-      </w:pPr>
-    </w:p>
-    <w:p>
-      <w:pPr>
-        <w:rPr>
-          <w:rFonts w:hint="eastAsia"/>
-        </w:rPr>
-      </w:pPr>
-      <w:proofErr w:type="spellStart"/>
-      <w:r>
-        <w:t>math:pi</w:t>
-      </w:r>
-      <w:proofErr w:type="spellEnd"/>
-    </w:p>
-    <w:p>
-      <w:pPr>
-        <w:rPr>
-          <w:rFonts w:hint="eastAsia"/>
-        </w:rPr>
-      </w:pPr>
-      <w:proofErr w:type="spellStart"/>
-      <w:r>
-        <w:t>math:exp</w:t>
-      </w:r>
-      <w:proofErr w:type="spellEnd"/>
-    </w:p>
-    <w:p>
-      <w:pPr>
-        <w:rPr>
-          <w:rFonts w:hint="eastAsia"/>
-        </w:rPr>
-      </w:pPr>
-      <w:r>
-        <w:t>math:exp10</w:t>
-      </w:r>
-    </w:p>
-    <w:p>
-      <w:pPr>
-        <w:rPr>
-          <w:rFonts w:hint="eastAsia"/>
-        </w:rPr>
-      </w:pPr>
-      <w:proofErr w:type="spellStart"/>
-      <w:r>
-        <w:t>math:log</w:t>
-      </w:r>
-      <w:proofErr w:type="spellEnd"/>
-    </w:p>
-    <w:p>
-      <w:pPr>
-        <w:rPr>
-          <w:rFonts w:hint="eastAsia"/>
-        </w:rPr>
-      </w:pPr>
-      <w:r>
-        <w:t>math:log10</w:t>
-      </w:r>
-    </w:p>
-    <w:p>
-      <w:pPr>
-        <w:rPr>
-          <w:rFonts w:hint="eastAsia"/>
-        </w:rPr>
-      </w:pPr>
-      <w:proofErr w:type="spellStart"/>
-      <w:r>
-        <w:t>math:pow</w:t>
-      </w:r>
-      <w:proofErr w:type="spellEnd"/>
-    </w:p>
-    <w:p>
-      <w:pPr>
-        <w:rPr>
-          <w:rFonts w:hint="eastAsia"/>
-        </w:rPr>
-      </w:pPr>
-      <w:proofErr w:type="spellStart"/>
-      <w:r>
-        <w:t>math:sqrt</w:t>
-      </w:r>
-      <w:proofErr w:type="spellEnd"/>
-    </w:p>
-    <w:p>
-      <w:pPr>
-        <w:rPr>
-          <w:rFonts w:hint="eastAsia"/>
-        </w:rPr>
-      </w:pPr>
-      <w:proofErr w:type="spellStart"/>
-      <w:r>
-        <w:t>math:sin</w:t>
-      </w:r>
-      <w:proofErr w:type="spellEnd"/>
-    </w:p>
-    <w:p>
-      <w:pPr>
-        <w:rPr>
-          <w:rFonts w:hint="eastAsia"/>
-        </w:rPr>
-      </w:pPr>
-      <w:proofErr w:type="spellStart"/>
-      <w:r>
-        <w:t>math:cos</w:t>
-      </w:r>
-      <w:proofErr w:type="spellEnd"/>
-    </w:p>
-    <w:p>
-      <w:pPr>
-        <w:rPr>
-          <w:rFonts w:hint="eastAsia"/>
-        </w:rPr>
-      </w:pPr>
-      <w:proofErr w:type="spellStart"/>
-      <w:r>
-        <w:t>math:tan</w:t>
-      </w:r>
-      <w:proofErr w:type="spellEnd"/>
-    </w:p>
-    <w:p>
-      <w:pPr>
-        <w:rPr>
-          <w:rFonts w:hint="eastAsia"/>
-        </w:rPr>
-      </w:pPr>
-      <w:proofErr w:type="spellStart"/>
-      <w:r>
-        <w:t>math:asin</w:t>
-      </w:r>
-      <w:proofErr w:type="spellEnd"/>
-    </w:p>
-    <w:p>
-      <w:pPr>
-        <w:rPr>
-          <w:rFonts w:hint="eastAsia"/>
-        </w:rPr>
-      </w:pPr>
-      <w:proofErr w:type="spellStart"/>
-      <w:r>
-        <w:t>math:acos</w:t>
-      </w:r>
-      <w:proofErr w:type="spellEnd"/>
-    </w:p>
-    <w:p>
-      <w:pPr>
-        <w:rPr>
-          <w:rFonts w:hint="eastAsia"/>
-        </w:rPr>
-      </w:pPr>
-      <w:proofErr w:type="spellStart"/>
-      <w:r>
-        <w:t>math:atan</w:t>
-      </w:r>
-      <w:proofErr w:type="spellEnd"/>
-    </w:p>
-    <w:p>
-      <w:pPr>
-        <w:rPr>
-          <w:rFonts w:hint="eastAsia"/>
-        </w:rPr>
-      </w:pPr>
-      <w:r>
-        <w:t>math:atan2</w:t>
-      </w:r>
-    </w:p>
-    <w:p>
-      <w:pPr>
-        <w:rPr>
-          <w:rFonts w:hint="eastAsia"/>
-        </w:rPr>
-      </w:pPr>
-    </w:p>
-    <w:p>
-      <w:pPr>
-        <w:rPr>
-          <w:rFonts w:hint="eastAsia"/>
-        </w:rPr>
-      </w:pPr>
-      <w:r>
-        <w:t>8</w:t>
+        <w:t xml:space="preserve"> Parsing and serializing</w:t>
+      </w:r>
+    </w:p>
+    <w:p>
+      <w:pPr>
+        <w:rPr>
+          <w:rFonts w:hint="eastAsia"/>
+        </w:rPr>
+      </w:pPr>
+    </w:p>
+    <w:p>
+      <w:pPr>
+        <w:rPr>
+          <w:rFonts w:hint="eastAsia"/>
+        </w:rPr>
+      </w:pPr>
+      <w:proofErr w:type="spellStart"/>
+      <w:r>
+        <w:t>fn:parse-xml</w:t>
+      </w:r>
+      <w:proofErr w:type="spellEnd"/>
+    </w:p>
+    <w:p>
+      <w:pPr>
+        <w:rPr>
+          <w:rFonts w:hint="eastAsia"/>
+        </w:rPr>
+      </w:pPr>
+      <w:proofErr w:type="spellStart"/>
+      <w:r>
+        <w:t>fn:parse-xml-fragment</w:t>
+      </w:r>
+      <w:proofErr w:type="spellEnd"/>
+    </w:p>
+    <w:p>
+      <w:pPr>
+        <w:rPr>
+          <w:rFonts w:hint="eastAsia"/>
+        </w:rPr>
+      </w:pPr>
+    </w:p>
+    <w:p>
+      <w:pPr>
+        <w:rPr>
+          <w:rFonts w:hint="eastAsia"/>
+        </w:rPr>
+      </w:pPr>
+      <w:r>
+        <w:t>1</w:t>
+      </w:r>
+      <w:r>
+        <w:t>4</w:t>
       </w:r>
       <w:r>
         <w:t>)</w:t>
       </w:r>
       <w:r>
-        <w:t xml:space="preserve"> Component extraction functions on durations</w:t>
-      </w:r>
-    </w:p>
-    <w:p>
-      <w:pPr>
-        <w:rPr>
-          <w:rFonts w:hint="eastAsia"/>
-        </w:rPr>
-      </w:pPr>
-    </w:p>
-    <w:p>
-      <w:pPr>
-        <w:rPr>
-          <w:rFonts w:hint="eastAsia"/>
-        </w:rPr>
-      </w:pPr>
-      <w:proofErr w:type="spellStart"/>
-      <w:r>
-        <w:t>fn:years-from-duration</w:t>
-      </w:r>
-      <w:proofErr w:type="spellEnd"/>
-    </w:p>
-    <w:p>
-      <w:pPr>
-        <w:rPr>
-          <w:rFonts w:hint="eastAsia"/>
-        </w:rPr>
-      </w:pPr>
-      <w:proofErr w:type="spellStart"/>
-      <w:r>
-        <w:t>fn:months-from-duration</w:t>
-      </w:r>
-      <w:proofErr w:type="spellEnd"/>
-    </w:p>
-    <w:p>
-      <w:pPr>
-        <w:rPr>
-          <w:rFonts w:hint="eastAsia"/>
-        </w:rPr>
-      </w:pPr>
-      <w:proofErr w:type="spellStart"/>
-      <w:r>
-        <w:t>fn:days-from-duration</w:t>
-      </w:r>
-      <w:proofErr w:type="spellEnd"/>
-    </w:p>
-    <w:p>
-      <w:pPr>
-        <w:rPr>
-          <w:rFonts w:hint="eastAsia"/>
-        </w:rPr>
-      </w:pPr>
-      <w:proofErr w:type="spellStart"/>
-      <w:r>
-        <w:t>fn:hours-from-duration</w:t>
+        <w:t xml:space="preserve"> Accessors</w:t>
+      </w:r>
+    </w:p>
+    <w:p>
+      <w:pPr>
+        <w:rPr>
+          <w:rFonts w:hint="eastAsia"/>
+        </w:rPr>
+      </w:pPr>
+    </w:p>
+    <w:p>
+      <w:pPr>
+        <w:rPr>
+          <w:rFonts w:hint="eastAsia"/>
+        </w:rPr>
+      </w:pPr>
+      <w:proofErr w:type="spellStart"/>
+      <w:r>
+        <w:t>fn:node-name</w:t>
+      </w:r>
+      <w:proofErr w:type="spellEnd"/>
+    </w:p>
+    <w:p>
+      <w:pPr>
+        <w:rPr>
+          <w:rFonts w:hint="eastAsia"/>
+        </w:rPr>
+      </w:pPr>
+      <w:proofErr w:type="spellStart"/>
+      <w:r>
+        <w:t>fn:string</w:t>
+      </w:r>
+      <w:proofErr w:type="spellEnd"/>
+    </w:p>
+    <w:p>
+      <w:pPr>
+        <w:rPr>
+          <w:rFonts w:hint="eastAsia"/>
+        </w:rPr>
+      </w:pPr>
+      <w:proofErr w:type="spellStart"/>
+      <w:r>
+        <w:t>fn:data</w:t>
+      </w:r>
+      <w:proofErr w:type="spellEnd"/>
+    </w:p>
+    <w:p>
+      <w:pPr>
+        <w:rPr>
+          <w:rFonts w:hint="eastAsia"/>
+        </w:rPr>
+      </w:pPr>
+      <w:proofErr w:type="spellStart"/>
+      <w:r>
+        <w:t>fn:base-uri</w:t>
+      </w:r>
+      <w:proofErr w:type="spellEnd"/>
+    </w:p>
+    <w:p>
+      <w:pPr>
+        <w:rPr>
+          <w:rFonts w:hint="eastAsia"/>
+        </w:rPr>
+      </w:pPr>
+      <w:proofErr w:type="spellStart"/>
+      <w:r>
+        <w:t>fn:document-uri</w:t>
+      </w:r>
+      <w:proofErr w:type="spellEnd"/>
+    </w:p>
+    <w:p>
+      <w:pPr>
+        <w:rPr>
+          <w:rFonts w:hint="eastAsia"/>
+        </w:rPr>
+      </w:pPr>
+    </w:p>
+    <w:p>
+      <w:pPr>
+        <w:rPr>
+          <w:rFonts w:hint="eastAsia"/>
+        </w:rPr>
+      </w:pPr>
+      <w:r>
+        <w:t xml:space="preserve">15) </w:t>
+      </w:r>
+      <w:r>
+        <w:rPr>
+          <w:rFonts w:hint="eastAsia"/>
+        </w:rPr>
+        <w:t xml:space="preserve">Functions related to </w:t>
+      </w:r>
+      <w:proofErr w:type="spellStart"/>
+      <w:r>
+        <w:rPr>
+          <w:rFonts w:hint="eastAsia"/>
+        </w:rPr>
+        <w:t>QNames</w:t>
+      </w:r>
+      <w:proofErr w:type="spellEnd"/>
+    </w:p>
+    <w:p>
+      <w:pPr>
+        <w:rPr>
+          <w:rFonts w:hint="eastAsia"/>
+        </w:rPr>
+      </w:pPr>
+    </w:p>
+    <w:p>
+      <w:pPr>
+        <w:rPr>
+          <w:rFonts w:hint="eastAsia"/>
+        </w:rPr>
+      </w:pPr>
+      <w:proofErr w:type="spellStart"/>
+      <w:r>
+        <w:rPr>
+          <w:rFonts w:hint="eastAsia"/>
+        </w:rPr>
+        <w:t>fn:resolve-QName</w:t>
+      </w:r>
+      <w:proofErr w:type="spellEnd"/>
+    </w:p>
+    <w:p>
+      <w:pPr>
+        <w:rPr>
+          <w:rFonts w:hint="eastAsia"/>
+        </w:rPr>
+      </w:pPr>
+      <w:proofErr w:type="spellStart"/>
+      <w:r>
+        <w:rPr>
+          <w:rFonts w:hint="eastAsia"/>
+        </w:rPr>
+        <w:t>fn:QName</w:t>
+      </w:r>
+      <w:proofErr w:type="spellEnd"/>
+    </w:p>
+    <w:p>
+      <w:pPr>
+        <w:rPr>
+          <w:rFonts w:hint="eastAsia"/>
+        </w:rPr>
+      </w:pPr>
+    </w:p>
+    <w:p>
+      <w:pPr>
+        <w:rPr>
+          <w:rFonts w:hint="eastAsia"/>
+        </w:rPr>
+      </w:pPr>
+      <w:r>
+        <w:t>16) Functions related to maps</w:t>
+      </w:r>
+    </w:p>
+    <w:p>
+      <w:pPr>
+        <w:rPr>
+          <w:rFonts w:hint="eastAsia"/>
+        </w:rPr>
+      </w:pPr>
+    </w:p>
+    <w:p>
+      <w:pPr>
+        <w:rPr>
+          <w:rFonts w:hint="eastAsia"/>
+        </w:rPr>
+      </w:pPr>
+      <w:proofErr w:type="spellStart"/>
+      <w:r>
+        <w:t>map:merge</w:t>
+      </w:r>
+      <w:proofErr w:type="spellEnd"/>
+    </w:p>
+    <w:p>
+      <w:pPr>
+        <w:rPr>
+          <w:rFonts w:hint="eastAsia"/>
+        </w:rPr>
+      </w:pPr>
+      <w:proofErr w:type="spellStart"/>
+      <w:r>
+        <w:t>map:size</w:t>
+      </w:r>
+      <w:proofErr w:type="spellEnd"/>
+    </w:p>
+    <w:p>
+      <w:pPr>
+        <w:rPr>
+          <w:rFonts w:hint="eastAsia"/>
+        </w:rPr>
+      </w:pPr>
+      <w:proofErr w:type="spellStart"/>
+      <w:r>
+        <w:t>map:keys</w:t>
+      </w:r>
+      <w:proofErr w:type="spellEnd"/>
+    </w:p>
+    <w:p>
+      <w:pPr>
+        <w:rPr>
+          <w:rFonts w:hint="eastAsia"/>
+        </w:rPr>
+      </w:pPr>
+      <w:proofErr w:type="spellStart"/>
+      <w:r>
+        <w:t>map:contains</w:t>
+      </w:r>
+      <w:proofErr w:type="spellEnd"/>
+    </w:p>
+    <w:p>
+      <w:pPr>
+        <w:rPr>
+          <w:rFonts w:hint="eastAsia"/>
+        </w:rPr>
+      </w:pPr>
+      <w:proofErr w:type="spellStart"/>
+      <w:r>
+        <w:t>map:get</w:t>
+      </w:r>
+      <w:proofErr w:type="spellEnd"/>
+    </w:p>
+    <w:p>
+      <w:pPr>
+        <w:rPr>
+          <w:rFonts w:hint="eastAsia"/>
+        </w:rPr>
+      </w:pPr>
+      <w:proofErr w:type="spellStart"/>
+      <w:r>
+        <w:t>map:find</w:t>
+      </w:r>
+      <w:proofErr w:type="spellEnd"/>
+    </w:p>
+    <w:p>
+      <w:pPr>
+        <w:rPr>
+          <w:rFonts w:hint="eastAsia"/>
+        </w:rPr>
+      </w:pPr>
+      <w:proofErr w:type="spellStart"/>
+      <w:r>
+        <w:t>map:put</w:t>
+      </w:r>
+      <w:proofErr w:type="spellEnd"/>
+    </w:p>
+    <w:p>
+      <w:pPr>
+        <w:rPr>
+          <w:rFonts w:hint="eastAsia"/>
+        </w:rPr>
+      </w:pPr>
+      <w:proofErr w:type="spellStart"/>
+      <w:r>
+        <w:t>map:entry</w:t>
+      </w:r>
+      <w:proofErr w:type="spellEnd"/>
+    </w:p>
+    <w:p>
+      <w:pPr>
+        <w:rPr>
+          <w:rFonts w:hint="eastAsia"/>
+        </w:rPr>
+      </w:pPr>
+      <w:proofErr w:type="spellStart"/>
+      <w:r>
+        <w:t>map:remove</w:t>
+      </w:r>
+      <w:proofErr w:type="spellEnd"/>
+    </w:p>
+    <w:p>
+      <w:pPr>
+        <w:rPr>
+          <w:rFonts w:hint="eastAsia"/>
+        </w:rPr>
+      </w:pPr>
+      <w:proofErr w:type="spellStart"/>
+      <w:r>
+        <w:t>map:for-each</w:t>
+      </w:r>
+      <w:proofErr w:type="spellEnd"/>
+    </w:p>
+    <w:p>
+      <w:pPr>
+        <w:rPr>
+          <w:rFonts w:hint="eastAsia"/>
+        </w:rPr>
+      </w:pPr>
+    </w:p>
+    <w:p>
+      <w:pPr>
+        <w:rPr>
+          <w:rFonts w:hint="eastAsia"/>
+        </w:rPr>
+      </w:pPr>
+      <w:r>
+        <w:t>17) Functions related to arrays</w:t>
+      </w:r>
+    </w:p>
+    <w:p>
+      <w:pPr>
+        <w:rPr>
+          <w:rFonts w:hint="eastAsia"/>
+        </w:rPr>
+      </w:pPr>
+    </w:p>
+    <w:p>
+      <w:pPr>
+        <w:rPr>
+          <w:rFonts w:hint="eastAsia"/>
+        </w:rPr>
+      </w:pPr>
+      <w:proofErr w:type="spellStart"/>
+      <w:r>
+        <w:t>array:size</w:t>
+      </w:r>
+      <w:proofErr w:type="spellEnd"/>
+    </w:p>
+    <w:p>
+      <w:pPr>
+        <w:rPr>
+          <w:rFonts w:hint="eastAsia"/>
+        </w:rPr>
+      </w:pPr>
+      <w:proofErr w:type="spellStart"/>
+      <w:r>
+        <w:t>array:get</w:t>
+      </w:r>
+      <w:proofErr w:type="spellEnd"/>
+    </w:p>
+    <w:p>
+      <w:pPr>
+        <w:rPr>
+          <w:rFonts w:hint="eastAsia"/>
+        </w:rPr>
+      </w:pPr>
+      <w:proofErr w:type="spellStart"/>
+      <w:r>
+        <w:t>array:put</w:t>
+      </w:r>
+      <w:proofErr w:type="spellEnd"/>
+    </w:p>
+    <w:p>
+      <w:pPr>
+        <w:rPr>
+          <w:rFonts w:hint="eastAsia"/>
+        </w:rPr>
+      </w:pPr>
+      <w:proofErr w:type="spellStart"/>
+      <w:r>
+        <w:t>array:append</w:t>
+      </w:r>
+      <w:proofErr w:type="spellEnd"/>
+    </w:p>
+    <w:p>
+      <w:pPr>
+        <w:rPr>
+          <w:rFonts w:hint="eastAsia"/>
+        </w:rPr>
+      </w:pPr>
+      <w:proofErr w:type="spellStart"/>
+      <w:r>
+        <w:t>array:subarray</w:t>
+      </w:r>
+      <w:proofErr w:type="spellEnd"/>
+    </w:p>
+    <w:p>
+      <w:pPr>
+        <w:rPr>
+          <w:rFonts w:hint="eastAsia"/>
+        </w:rPr>
+      </w:pPr>
+      <w:proofErr w:type="spellStart"/>
+      <w:r>
+        <w:t>array:remove</w:t>
+      </w:r>
+      <w:proofErr w:type="spellEnd"/>
+    </w:p>
+    <w:p>
+      <w:pPr>
+        <w:rPr>
+          <w:rFonts w:hint="eastAsia"/>
+        </w:rPr>
+      </w:pPr>
+      <w:proofErr w:type="spellStart"/>
+      <w:r>
+        <w:t>array:insert-before</w:t>
       </w:r>
       <w:proofErr w:type="spellEnd"/>
     </w:p>
@@ -5879,1201 +7107,6 @@
       <w:proofErr w:type="spellStart"/>
       <w:r>
         <w:lastRenderedPageBreak/>
-        <w:t>fn:minutes-from-duration</w:t>
-      </w:r>
-      <w:proofErr w:type="spellEnd"/>
-    </w:p>
-    <w:p>
-      <w:pPr>
-        <w:rPr>
-          <w:rFonts w:hint="eastAsia"/>
-        </w:rPr>
-      </w:pPr>
-      <w:proofErr w:type="spellStart"/>
-      <w:r>
-        <w:t>fn:seconds-from-duration</w:t>
-      </w:r>
-      <w:proofErr w:type="spellEnd"/>
-    </w:p>
-    <w:p>
-      <w:pPr>
-        <w:rPr>
-          <w:rFonts w:hint="eastAsia"/>
-        </w:rPr>
-      </w:pPr>
-    </w:p>
-    <w:p>
-      <w:pPr>
-        <w:rPr>
-          <w:rFonts w:hint="eastAsia"/>
-        </w:rPr>
-      </w:pPr>
-      <w:r>
-        <w:t>9</w:t>
-      </w:r>
-      <w:r>
-        <w:t>)</w:t>
-      </w:r>
-      <w:r>
-        <w:t xml:space="preserve"> Constructing </w:t>
-      </w:r>
-      <w:proofErr w:type="spellStart"/>
-      <w:r>
-        <w:t>xs:dateTime</w:t>
-      </w:r>
-      <w:proofErr w:type="spellEnd"/>
-      <w:r>
-        <w:t xml:space="preserve"> value</w:t>
-      </w:r>
-    </w:p>
-    <w:p>
-      <w:pPr>
-        <w:rPr>
-          <w:rFonts w:hint="eastAsia"/>
-        </w:rPr>
-      </w:pPr>
-    </w:p>
-    <w:p>
-      <w:pPr>
-        <w:rPr>
-          <w:rFonts w:hint="eastAsia"/>
-        </w:rPr>
-      </w:pPr>
-      <w:proofErr w:type="spellStart"/>
-      <w:r>
-        <w:rPr>
-          <w:rFonts w:hint="eastAsia"/>
-        </w:rPr>
-        <w:t>fn:dateTime</w:t>
-      </w:r>
-      <w:proofErr w:type="spellEnd"/>
-    </w:p>
-    <w:p>
-      <w:pPr>
-        <w:rPr>
-          <w:rFonts w:hint="eastAsia"/>
-        </w:rPr>
-      </w:pPr>
-    </w:p>
-    <w:p>
-      <w:pPr>
-        <w:rPr>
-          <w:rFonts w:hint="eastAsia"/>
-        </w:rPr>
-      </w:pPr>
-      <w:r>
-        <w:t>10</w:t>
-      </w:r>
-      <w:r>
-        <w:t>)</w:t>
-      </w:r>
-      <w:r>
-        <w:t xml:space="preserve"> Component extraction functions on dates and times</w:t>
-      </w:r>
-    </w:p>
-    <w:p>
-      <w:pPr>
-        <w:rPr>
-          <w:rFonts w:hint="eastAsia"/>
-        </w:rPr>
-      </w:pPr>
-    </w:p>
-    <w:p>
-      <w:pPr>
-        <w:rPr>
-          <w:rFonts w:hint="eastAsia"/>
-        </w:rPr>
-      </w:pPr>
-      <w:proofErr w:type="spellStart"/>
-      <w:r>
-        <w:rPr>
-          <w:rFonts w:hint="eastAsia"/>
-        </w:rPr>
-        <w:t>fn:year-from-dateTime</w:t>
-      </w:r>
-      <w:proofErr w:type="spellEnd"/>
-    </w:p>
-    <w:p>
-      <w:pPr>
-        <w:rPr>
-          <w:rFonts w:hint="eastAsia"/>
-        </w:rPr>
-      </w:pPr>
-      <w:proofErr w:type="spellStart"/>
-      <w:r>
-        <w:rPr>
-          <w:rFonts w:hint="eastAsia"/>
-        </w:rPr>
-        <w:t>fn:month-from-dateTime</w:t>
-      </w:r>
-      <w:proofErr w:type="spellEnd"/>
-    </w:p>
-    <w:p>
-      <w:pPr>
-        <w:rPr>
-          <w:rFonts w:hint="eastAsia"/>
-        </w:rPr>
-      </w:pPr>
-      <w:proofErr w:type="spellStart"/>
-      <w:r>
-        <w:rPr>
-          <w:rFonts w:hint="eastAsia"/>
-        </w:rPr>
-        <w:t>fn:day-from-dateTime</w:t>
-      </w:r>
-      <w:proofErr w:type="spellEnd"/>
-    </w:p>
-    <w:p>
-      <w:pPr>
-        <w:rPr>
-          <w:rFonts w:hint="eastAsia"/>
-        </w:rPr>
-      </w:pPr>
-      <w:proofErr w:type="spellStart"/>
-      <w:r>
-        <w:rPr>
-          <w:rFonts w:hint="eastAsia"/>
-        </w:rPr>
-        <w:t>fn:hours-from-dateTime</w:t>
-      </w:r>
-      <w:proofErr w:type="spellEnd"/>
-    </w:p>
-    <w:p>
-      <w:pPr>
-        <w:rPr>
-          <w:rFonts w:hint="eastAsia"/>
-        </w:rPr>
-      </w:pPr>
-      <w:proofErr w:type="spellStart"/>
-      <w:r>
-        <w:rPr>
-          <w:rFonts w:hint="eastAsia"/>
-        </w:rPr>
-        <w:t>fn:minutes-from-dateTime</w:t>
-      </w:r>
-      <w:proofErr w:type="spellEnd"/>
-    </w:p>
-    <w:p>
-      <w:pPr>
-        <w:rPr>
-          <w:rFonts w:hint="eastAsia"/>
-        </w:rPr>
-      </w:pPr>
-      <w:proofErr w:type="spellStart"/>
-      <w:r>
-        <w:rPr>
-          <w:rFonts w:hint="eastAsia"/>
-        </w:rPr>
-        <w:t>fn:seconds-from-dateTime</w:t>
-      </w:r>
-      <w:proofErr w:type="spellEnd"/>
-    </w:p>
-    <w:p>
-      <w:pPr>
-        <w:rPr>
-          <w:rFonts w:hint="eastAsia"/>
-        </w:rPr>
-      </w:pPr>
-      <w:proofErr w:type="spellStart"/>
-      <w:r>
-        <w:rPr>
-          <w:rFonts w:hint="eastAsia"/>
-        </w:rPr>
-        <w:t>fn:timezone-from-dateTime</w:t>
-      </w:r>
-      <w:proofErr w:type="spellEnd"/>
-    </w:p>
-    <w:p>
-      <w:pPr>
-        <w:rPr>
-          <w:rFonts w:hint="eastAsia"/>
-        </w:rPr>
-      </w:pPr>
-      <w:proofErr w:type="spellStart"/>
-      <w:r>
-        <w:rPr>
-          <w:rFonts w:hint="eastAsia"/>
-        </w:rPr>
-        <w:t>fn:year-from-date</w:t>
-      </w:r>
-      <w:proofErr w:type="spellEnd"/>
-    </w:p>
-    <w:p>
-      <w:pPr>
-        <w:rPr>
-          <w:rFonts w:hint="eastAsia"/>
-        </w:rPr>
-      </w:pPr>
-      <w:proofErr w:type="spellStart"/>
-      <w:r>
-        <w:rPr>
-          <w:rFonts w:hint="eastAsia"/>
-        </w:rPr>
-        <w:t>fn:month-from-date</w:t>
-      </w:r>
-      <w:proofErr w:type="spellEnd"/>
-    </w:p>
-    <w:p>
-      <w:pPr>
-        <w:rPr>
-          <w:rFonts w:hint="eastAsia"/>
-        </w:rPr>
-      </w:pPr>
-      <w:proofErr w:type="spellStart"/>
-      <w:r>
-        <w:rPr>
-          <w:rFonts w:hint="eastAsia"/>
-        </w:rPr>
-        <w:t>fn:day-from-date</w:t>
-      </w:r>
-      <w:proofErr w:type="spellEnd"/>
-    </w:p>
-    <w:p>
-      <w:pPr>
-        <w:rPr>
-          <w:rFonts w:hint="eastAsia"/>
-        </w:rPr>
-      </w:pPr>
-      <w:proofErr w:type="spellStart"/>
-      <w:r>
-        <w:rPr>
-          <w:rFonts w:hint="eastAsia"/>
-        </w:rPr>
-        <w:t>fn:timezone-from-date</w:t>
-      </w:r>
-      <w:proofErr w:type="spellEnd"/>
-    </w:p>
-    <w:p>
-      <w:pPr>
-        <w:rPr>
-          <w:rFonts w:hint="eastAsia"/>
-        </w:rPr>
-      </w:pPr>
-      <w:proofErr w:type="spellStart"/>
-      <w:r>
-        <w:rPr>
-          <w:rFonts w:hint="eastAsia"/>
-        </w:rPr>
-        <w:t>fn:hours-from-time</w:t>
-      </w:r>
-      <w:proofErr w:type="spellEnd"/>
-    </w:p>
-    <w:p>
-      <w:pPr>
-        <w:rPr>
-          <w:rFonts w:hint="eastAsia"/>
-        </w:rPr>
-      </w:pPr>
-      <w:proofErr w:type="spellStart"/>
-      <w:r>
-        <w:rPr>
-          <w:rFonts w:hint="eastAsia"/>
-        </w:rPr>
-        <w:t>fn:minutes-from-time</w:t>
-      </w:r>
-      <w:proofErr w:type="spellEnd"/>
-    </w:p>
-    <w:p>
-      <w:pPr>
-        <w:rPr>
-          <w:rFonts w:hint="eastAsia"/>
-        </w:rPr>
-      </w:pPr>
-      <w:proofErr w:type="spellStart"/>
-      <w:r>
-        <w:rPr>
-          <w:rFonts w:hint="eastAsia"/>
-        </w:rPr>
-        <w:t>fn:seconds-from-time</w:t>
-      </w:r>
-      <w:proofErr w:type="spellEnd"/>
-    </w:p>
-    <w:p>
-      <w:pPr>
-        <w:rPr>
-          <w:rFonts w:hint="eastAsia"/>
-        </w:rPr>
-      </w:pPr>
-      <w:proofErr w:type="spellStart"/>
-      <w:r>
-        <w:rPr>
-          <w:rFonts w:hint="eastAsia"/>
-        </w:rPr>
-        <w:t>fn:timezone-from-time</w:t>
-      </w:r>
-      <w:proofErr w:type="spellEnd"/>
-    </w:p>
-    <w:p>
-      <w:pPr>
-        <w:rPr>
-          <w:rFonts w:hint="eastAsia"/>
-        </w:rPr>
-      </w:pPr>
-    </w:p>
-    <w:p>
-      <w:pPr>
-        <w:rPr>
-          <w:rFonts w:hint="eastAsia"/>
-        </w:rPr>
-      </w:pPr>
-      <w:r>
-        <w:t>1</w:t>
-      </w:r>
-      <w:r>
-        <w:t>1</w:t>
-      </w:r>
-      <w:r>
-        <w:t>)</w:t>
-      </w:r>
-      <w:r>
-        <w:t xml:space="preserve"> </w:t>
-      </w:r>
-      <w:r>
-        <w:t>Built-in</w:t>
-      </w:r>
-      <w:r>
-        <w:t xml:space="preserve"> higher-order functions</w:t>
-      </w:r>
-    </w:p>
-    <w:p>
-      <w:pPr>
-        <w:rPr>
-          <w:rFonts w:hint="eastAsia"/>
-        </w:rPr>
-      </w:pPr>
-    </w:p>
-    <w:p>
-      <w:pPr>
-        <w:rPr>
-          <w:rFonts w:hint="eastAsia"/>
-        </w:rPr>
-      </w:pPr>
-      <w:proofErr w:type="spellStart"/>
-      <w:r>
-        <w:t>fn:for-each</w:t>
-      </w:r>
-      <w:proofErr w:type="spellEnd"/>
-    </w:p>
-    <w:p>
-      <w:pPr>
-        <w:rPr>
-          <w:rFonts w:hint="eastAsia"/>
-        </w:rPr>
-      </w:pPr>
-      <w:proofErr w:type="spellStart"/>
-      <w:r>
-        <w:t>fn:filter</w:t>
-      </w:r>
-      <w:proofErr w:type="spellEnd"/>
-    </w:p>
-    <w:p>
-      <w:pPr>
-        <w:rPr>
-          <w:rFonts w:hint="eastAsia"/>
-        </w:rPr>
-      </w:pPr>
-      <w:proofErr w:type="spellStart"/>
-      <w:r>
-        <w:t>fn:fold-left</w:t>
-      </w:r>
-      <w:proofErr w:type="spellEnd"/>
-    </w:p>
-    <w:p>
-      <w:pPr>
-        <w:rPr>
-          <w:rFonts w:hint="eastAsia"/>
-        </w:rPr>
-      </w:pPr>
-      <w:proofErr w:type="spellStart"/>
-      <w:r>
-        <w:t>fn:fold-right</w:t>
-      </w:r>
-      <w:proofErr w:type="spellEnd"/>
-    </w:p>
-    <w:p>
-      <w:pPr>
-        <w:rPr>
-          <w:rFonts w:hint="eastAsia"/>
-        </w:rPr>
-      </w:pPr>
-      <w:proofErr w:type="spellStart"/>
-      <w:r>
-        <w:t>fn:for-each-pair</w:t>
-      </w:r>
-      <w:proofErr w:type="spellEnd"/>
-    </w:p>
-    <w:p>
-      <w:pPr>
-        <w:rPr>
-          <w:rFonts w:hint="eastAsia"/>
-        </w:rPr>
-      </w:pPr>
-      <w:proofErr w:type="spellStart"/>
-      <w:r>
-        <w:t>fn:sort</w:t>
-      </w:r>
-      <w:proofErr w:type="spellEnd"/>
-      <w:r>
-        <w:t xml:space="preserve">                            (with support for collation argument)</w:t>
-      </w:r>
-    </w:p>
-    <w:p>
-      <w:pPr>
-        <w:rPr>
-          <w:rFonts w:hint="eastAsia"/>
-        </w:rPr>
-      </w:pPr>
-      <w:proofErr w:type="spellStart"/>
-      <w:r>
-        <w:t>fn:apply</w:t>
-      </w:r>
-      <w:proofErr w:type="spellEnd"/>
-    </w:p>
-    <w:p>
-      <w:pPr>
-        <w:rPr>
-          <w:rFonts w:hint="eastAsia"/>
-        </w:rPr>
-      </w:pPr>
-    </w:p>
-    <w:p>
-      <w:pPr>
-        <w:rPr>
-          <w:rFonts w:hint="eastAsia"/>
-        </w:rPr>
-      </w:pPr>
-      <w:r>
-        <w:t>D</w:t>
-      </w:r>
-      <w:r>
-        <w:t>ynamic loading and execution</w:t>
-      </w:r>
-      <w:r>
-        <w:t>, of XSLT stylesheets:</w:t>
-      </w:r>
-    </w:p>
-    <w:p>
-      <w:pPr>
-        <w:rPr>
-          <w:rFonts w:hint="eastAsia"/>
-        </w:rPr>
-      </w:pPr>
-      <w:proofErr w:type="spellStart"/>
-      <w:r>
-        <w:t>fn:transform</w:t>
-      </w:r>
-      <w:proofErr w:type="spellEnd"/>
-    </w:p>
-    <w:p>
-      <w:pPr>
-        <w:rPr>
-          <w:rFonts w:hint="eastAsia"/>
-        </w:rPr>
-      </w:pPr>
-    </w:p>
-    <w:p>
-      <w:pPr>
-        <w:rPr>
-          <w:rFonts w:hint="eastAsia"/>
-        </w:rPr>
-      </w:pPr>
-      <w:r>
-        <w:t>1</w:t>
-      </w:r>
-      <w:r>
-        <w:t>2</w:t>
-      </w:r>
-      <w:r>
-        <w:t>)</w:t>
-      </w:r>
-      <w:r>
-        <w:t xml:space="preserve"> Functions on sequences</w:t>
-      </w:r>
-    </w:p>
-    <w:p>
-      <w:pPr>
-        <w:rPr>
-          <w:rFonts w:hint="eastAsia"/>
-        </w:rPr>
-      </w:pPr>
-    </w:p>
-    <w:p>
-      <w:pPr>
-        <w:ind w:firstLine="270"/>
-        <w:rPr>
-          <w:rFonts w:hint="eastAsia"/>
-        </w:rPr>
-      </w:pPr>
-      <w:r>
-        <w:t>12.1</w:t>
-      </w:r>
-      <w:r>
-        <w:t xml:space="preserve"> </w:t>
-      </w:r>
-      <w:r>
-        <w:t>General functions on sequences</w:t>
-      </w:r>
-    </w:p>
-    <w:p>
-      <w:pPr>
-        <w:ind w:firstLine="270"/>
-        <w:rPr>
-          <w:rFonts w:hint="eastAsia"/>
-        </w:rPr>
-      </w:pPr>
-      <w:proofErr w:type="spellStart"/>
-      <w:r>
-        <w:t>fn:empty</w:t>
-      </w:r>
-      <w:proofErr w:type="spellEnd"/>
-    </w:p>
-    <w:p>
-      <w:pPr>
-        <w:ind w:firstLine="270"/>
-        <w:rPr>
-          <w:rFonts w:hint="eastAsia"/>
-        </w:rPr>
-      </w:pPr>
-      <w:proofErr w:type="spellStart"/>
-      <w:r>
-        <w:t>fn:exists</w:t>
-      </w:r>
-      <w:proofErr w:type="spellEnd"/>
-    </w:p>
-    <w:p>
-      <w:pPr>
-        <w:ind w:firstLine="270"/>
-        <w:rPr>
-          <w:rFonts w:hint="eastAsia"/>
-        </w:rPr>
-      </w:pPr>
-      <w:proofErr w:type="spellStart"/>
-      <w:r>
-        <w:t>fn:head</w:t>
-      </w:r>
-      <w:proofErr w:type="spellEnd"/>
-    </w:p>
-    <w:p>
-      <w:pPr>
-        <w:ind w:firstLine="270"/>
-        <w:rPr>
-          <w:rFonts w:hint="eastAsia"/>
-        </w:rPr>
-      </w:pPr>
-      <w:proofErr w:type="spellStart"/>
-      <w:r>
-        <w:t>fn:tail</w:t>
-      </w:r>
-      <w:proofErr w:type="spellEnd"/>
-    </w:p>
-    <w:p>
-      <w:pPr>
-        <w:ind w:firstLine="270"/>
-        <w:rPr>
-          <w:rFonts w:hint="eastAsia"/>
-        </w:rPr>
-      </w:pPr>
-      <w:proofErr w:type="spellStart"/>
-      <w:r>
-        <w:t>fn:insert-before</w:t>
-      </w:r>
-      <w:proofErr w:type="spellEnd"/>
-    </w:p>
-    <w:p>
-      <w:pPr>
-        <w:ind w:firstLine="270"/>
-        <w:rPr>
-          <w:rFonts w:hint="eastAsia"/>
-        </w:rPr>
-      </w:pPr>
-      <w:proofErr w:type="spellStart"/>
-      <w:r>
-        <w:t>fn:remove</w:t>
-      </w:r>
-      <w:proofErr w:type="spellEnd"/>
-    </w:p>
-    <w:p>
-      <w:pPr>
-        <w:ind w:firstLine="270"/>
-        <w:rPr>
-          <w:rFonts w:hint="eastAsia"/>
-        </w:rPr>
-      </w:pPr>
-      <w:proofErr w:type="spellStart"/>
-      <w:r>
-        <w:t>fn:reverse</w:t>
-      </w:r>
-      <w:proofErr w:type="spellEnd"/>
-    </w:p>
-    <w:p>
-      <w:pPr>
-        <w:ind w:firstLine="270"/>
-        <w:rPr>
-          <w:rFonts w:hint="eastAsia"/>
-        </w:rPr>
-      </w:pPr>
-      <w:proofErr w:type="spellStart"/>
-      <w:r>
-        <w:t>fn:subsequence</w:t>
-      </w:r>
-      <w:proofErr w:type="spellEnd"/>
-    </w:p>
-    <w:p>
-      <w:pPr>
-        <w:ind w:firstLine="270"/>
-        <w:rPr>
-          <w:rFonts w:hint="eastAsia"/>
-        </w:rPr>
-      </w:pPr>
-      <w:proofErr w:type="spellStart"/>
-      <w:r>
-        <w:lastRenderedPageBreak/>
-        <w:t>fn:unordered</w:t>
-      </w:r>
-      <w:proofErr w:type="spellEnd"/>
-    </w:p>
-    <w:p>
-      <w:pPr>
-        <w:ind w:firstLine="270"/>
-        <w:rPr>
-          <w:rFonts w:hint="eastAsia"/>
-        </w:rPr>
-      </w:pPr>
-    </w:p>
-    <w:p>
-      <w:pPr>
-        <w:ind w:left="270"/>
-        <w:rPr>
-          <w:rFonts w:hint="eastAsia"/>
-        </w:rPr>
-      </w:pPr>
-      <w:r>
-        <w:t>12.2</w:t>
-      </w:r>
-      <w:r>
-        <w:t xml:space="preserve"> </w:t>
-      </w:r>
-      <w:r>
-        <w:t>Aggregate functions</w:t>
-      </w:r>
-    </w:p>
-    <w:p>
-      <w:pPr>
-        <w:ind w:left="270"/>
-        <w:rPr>
-          <w:rFonts w:hint="eastAsia"/>
-        </w:rPr>
-      </w:pPr>
-      <w:proofErr w:type="spellStart"/>
-      <w:r>
-        <w:t>fn:avg</w:t>
-      </w:r>
-      <w:proofErr w:type="spellEnd"/>
-    </w:p>
-    <w:p>
-      <w:pPr>
-        <w:ind w:left="270"/>
-        <w:rPr>
-          <w:rFonts w:hint="eastAsia"/>
-        </w:rPr>
-      </w:pPr>
-      <w:proofErr w:type="spellStart"/>
-      <w:r>
-        <w:t>fn:max</w:t>
-      </w:r>
-      <w:proofErr w:type="spellEnd"/>
-    </w:p>
-    <w:p>
-      <w:pPr>
-        <w:ind w:left="270"/>
-        <w:rPr>
-          <w:rFonts w:hint="eastAsia"/>
-        </w:rPr>
-      </w:pPr>
-      <w:proofErr w:type="spellStart"/>
-      <w:r>
-        <w:t>fn:min</w:t>
-      </w:r>
-      <w:proofErr w:type="spellEnd"/>
-    </w:p>
-    <w:p>
-      <w:pPr>
-        <w:rPr>
-          <w:rFonts w:hint="eastAsia"/>
-        </w:rPr>
-      </w:pPr>
-    </w:p>
-    <w:p>
-      <w:pPr>
-        <w:rPr>
-          <w:rFonts w:hint="eastAsia"/>
-        </w:rPr>
-      </w:pPr>
-      <w:r>
-        <w:t>1</w:t>
-      </w:r>
-      <w:r>
-        <w:t>3</w:t>
-      </w:r>
-      <w:r>
-        <w:t>)</w:t>
-      </w:r>
-      <w:r>
-        <w:t xml:space="preserve"> Parsing and serializing</w:t>
-      </w:r>
-    </w:p>
-    <w:p>
-      <w:pPr>
-        <w:rPr>
-          <w:rFonts w:hint="eastAsia"/>
-        </w:rPr>
-      </w:pPr>
-    </w:p>
-    <w:p>
-      <w:pPr>
-        <w:rPr>
-          <w:rFonts w:hint="eastAsia"/>
-        </w:rPr>
-      </w:pPr>
-      <w:proofErr w:type="spellStart"/>
-      <w:r>
-        <w:t>fn:parse-xml</w:t>
-      </w:r>
-      <w:proofErr w:type="spellEnd"/>
-    </w:p>
-    <w:p>
-      <w:pPr>
-        <w:rPr>
-          <w:rFonts w:hint="eastAsia"/>
-        </w:rPr>
-      </w:pPr>
-      <w:proofErr w:type="spellStart"/>
-      <w:r>
-        <w:t>fn:parse-xml-fragment</w:t>
-      </w:r>
-      <w:proofErr w:type="spellEnd"/>
-    </w:p>
-    <w:p>
-      <w:pPr>
-        <w:rPr>
-          <w:rFonts w:hint="eastAsia"/>
-        </w:rPr>
-      </w:pPr>
-    </w:p>
-    <w:p>
-      <w:pPr>
-        <w:rPr>
-          <w:rFonts w:hint="eastAsia"/>
-        </w:rPr>
-      </w:pPr>
-      <w:r>
-        <w:t>1</w:t>
-      </w:r>
-      <w:r>
-        <w:t>4</w:t>
-      </w:r>
-      <w:r>
-        <w:t>)</w:t>
-      </w:r>
-      <w:r>
-        <w:t xml:space="preserve"> Accessors</w:t>
-      </w:r>
-    </w:p>
-    <w:p>
-      <w:pPr>
-        <w:rPr>
-          <w:rFonts w:hint="eastAsia"/>
-        </w:rPr>
-      </w:pPr>
-    </w:p>
-    <w:p>
-      <w:pPr>
-        <w:rPr>
-          <w:rFonts w:hint="eastAsia"/>
-        </w:rPr>
-      </w:pPr>
-      <w:proofErr w:type="spellStart"/>
-      <w:r>
-        <w:t>fn:node-name</w:t>
-      </w:r>
-      <w:proofErr w:type="spellEnd"/>
-    </w:p>
-    <w:p>
-      <w:pPr>
-        <w:rPr>
-          <w:rFonts w:hint="eastAsia"/>
-        </w:rPr>
-      </w:pPr>
-      <w:proofErr w:type="spellStart"/>
-      <w:r>
-        <w:t>fn:string</w:t>
-      </w:r>
-      <w:proofErr w:type="spellEnd"/>
-    </w:p>
-    <w:p>
-      <w:pPr>
-        <w:rPr>
-          <w:rFonts w:hint="eastAsia"/>
-        </w:rPr>
-      </w:pPr>
-      <w:proofErr w:type="spellStart"/>
-      <w:r>
-        <w:t>fn:data</w:t>
-      </w:r>
-      <w:proofErr w:type="spellEnd"/>
-    </w:p>
-    <w:p>
-      <w:pPr>
-        <w:rPr>
-          <w:rFonts w:hint="eastAsia"/>
-        </w:rPr>
-      </w:pPr>
-      <w:proofErr w:type="spellStart"/>
-      <w:r>
-        <w:t>fn:base-uri</w:t>
-      </w:r>
-      <w:proofErr w:type="spellEnd"/>
-    </w:p>
-    <w:p>
-      <w:pPr>
-        <w:rPr>
-          <w:rFonts w:hint="eastAsia"/>
-        </w:rPr>
-      </w:pPr>
-      <w:proofErr w:type="spellStart"/>
-      <w:r>
-        <w:t>fn:document-uri</w:t>
-      </w:r>
-      <w:proofErr w:type="spellEnd"/>
-    </w:p>
-    <w:p>
-      <w:pPr>
-        <w:rPr>
-          <w:rFonts w:hint="eastAsia"/>
-        </w:rPr>
-      </w:pPr>
-    </w:p>
-    <w:p>
-      <w:pPr>
-        <w:rPr>
-          <w:rFonts w:hint="eastAsia"/>
-        </w:rPr>
-      </w:pPr>
-      <w:r>
-        <w:t xml:space="preserve">15) </w:t>
-      </w:r>
-      <w:r>
-        <w:rPr>
-          <w:rFonts w:hint="eastAsia"/>
-        </w:rPr>
-        <w:t xml:space="preserve">Functions related to </w:t>
-      </w:r>
-      <w:proofErr w:type="spellStart"/>
-      <w:r>
-        <w:rPr>
-          <w:rFonts w:hint="eastAsia"/>
-        </w:rPr>
-        <w:t>QNames</w:t>
-      </w:r>
-      <w:proofErr w:type="spellEnd"/>
-    </w:p>
-    <w:p>
-      <w:pPr>
-        <w:rPr>
-          <w:rFonts w:hint="eastAsia"/>
-        </w:rPr>
-      </w:pPr>
-    </w:p>
-    <w:p>
-      <w:pPr>
-        <w:rPr>
-          <w:rFonts w:hint="eastAsia"/>
-        </w:rPr>
-      </w:pPr>
-      <w:proofErr w:type="spellStart"/>
-      <w:r>
-        <w:rPr>
-          <w:rFonts w:hint="eastAsia"/>
-        </w:rPr>
-        <w:t>fn:resolve-QName</w:t>
-      </w:r>
-      <w:proofErr w:type="spellEnd"/>
-    </w:p>
-    <w:p>
-      <w:pPr>
-        <w:rPr>
-          <w:rFonts w:hint="eastAsia"/>
-        </w:rPr>
-      </w:pPr>
-      <w:proofErr w:type="spellStart"/>
-      <w:r>
-        <w:rPr>
-          <w:rFonts w:hint="eastAsia"/>
-        </w:rPr>
-        <w:t>fn:QName</w:t>
-      </w:r>
-      <w:proofErr w:type="spellEnd"/>
-    </w:p>
-    <w:p>
-      <w:pPr>
-        <w:rPr>
-          <w:rFonts w:hint="eastAsia"/>
-        </w:rPr>
-      </w:pPr>
-    </w:p>
-    <w:p>
-      <w:pPr>
-        <w:rPr>
-          <w:rFonts w:hint="eastAsia"/>
-        </w:rPr>
-      </w:pPr>
-      <w:r>
-        <w:t>16) Functions related to maps</w:t>
-      </w:r>
-    </w:p>
-    <w:p>
-      <w:pPr>
-        <w:rPr>
-          <w:rFonts w:hint="eastAsia"/>
-        </w:rPr>
-      </w:pPr>
-    </w:p>
-    <w:p>
-      <w:pPr>
-        <w:rPr>
-          <w:rFonts w:hint="eastAsia"/>
-        </w:rPr>
-      </w:pPr>
-      <w:proofErr w:type="spellStart"/>
-      <w:r>
-        <w:t>map:merge</w:t>
-      </w:r>
-      <w:proofErr w:type="spellEnd"/>
-    </w:p>
-    <w:p>
-      <w:pPr>
-        <w:rPr>
-          <w:rFonts w:hint="eastAsia"/>
-        </w:rPr>
-      </w:pPr>
-      <w:proofErr w:type="spellStart"/>
-      <w:r>
-        <w:t>map:size</w:t>
-      </w:r>
-      <w:proofErr w:type="spellEnd"/>
-    </w:p>
-    <w:p>
-      <w:pPr>
-        <w:rPr>
-          <w:rFonts w:hint="eastAsia"/>
-        </w:rPr>
-      </w:pPr>
-      <w:proofErr w:type="spellStart"/>
-      <w:r>
-        <w:t>map:keys</w:t>
-      </w:r>
-      <w:proofErr w:type="spellEnd"/>
-    </w:p>
-    <w:p>
-      <w:pPr>
-        <w:rPr>
-          <w:rFonts w:hint="eastAsia"/>
-        </w:rPr>
-      </w:pPr>
-      <w:proofErr w:type="spellStart"/>
-      <w:r>
-        <w:t>map:contains</w:t>
-      </w:r>
-      <w:proofErr w:type="spellEnd"/>
-    </w:p>
-    <w:p>
-      <w:pPr>
-        <w:rPr>
-          <w:rFonts w:hint="eastAsia"/>
-        </w:rPr>
-      </w:pPr>
-      <w:proofErr w:type="spellStart"/>
-      <w:r>
-        <w:t>map:get</w:t>
-      </w:r>
-      <w:proofErr w:type="spellEnd"/>
-    </w:p>
-    <w:p>
-      <w:pPr>
-        <w:rPr>
-          <w:rFonts w:hint="eastAsia"/>
-        </w:rPr>
-      </w:pPr>
-      <w:proofErr w:type="spellStart"/>
-      <w:r>
-        <w:t>map:find</w:t>
-      </w:r>
-      <w:proofErr w:type="spellEnd"/>
-    </w:p>
-    <w:p>
-      <w:pPr>
-        <w:rPr>
-          <w:rFonts w:hint="eastAsia"/>
-        </w:rPr>
-      </w:pPr>
-      <w:proofErr w:type="spellStart"/>
-      <w:r>
-        <w:t>map:put</w:t>
-      </w:r>
-      <w:proofErr w:type="spellEnd"/>
-    </w:p>
-    <w:p>
-      <w:pPr>
-        <w:rPr>
-          <w:rFonts w:hint="eastAsia"/>
-        </w:rPr>
-      </w:pPr>
-      <w:proofErr w:type="spellStart"/>
-      <w:r>
-        <w:t>map:entry</w:t>
-      </w:r>
-      <w:proofErr w:type="spellEnd"/>
-    </w:p>
-    <w:p>
-      <w:pPr>
-        <w:rPr>
-          <w:rFonts w:hint="eastAsia"/>
-        </w:rPr>
-      </w:pPr>
-      <w:proofErr w:type="spellStart"/>
-      <w:r>
-        <w:t>map:remove</w:t>
-      </w:r>
-      <w:proofErr w:type="spellEnd"/>
-    </w:p>
-    <w:p>
-      <w:pPr>
-        <w:rPr>
-          <w:rFonts w:hint="eastAsia"/>
-        </w:rPr>
-      </w:pPr>
-      <w:proofErr w:type="spellStart"/>
-      <w:r>
-        <w:t>map:for-each</w:t>
-      </w:r>
-      <w:proofErr w:type="spellEnd"/>
-    </w:p>
-    <w:p>
-      <w:pPr>
-        <w:rPr>
-          <w:rFonts w:hint="eastAsia"/>
-        </w:rPr>
-      </w:pPr>
-    </w:p>
-    <w:p>
-      <w:pPr>
-        <w:rPr>
-          <w:rFonts w:hint="eastAsia"/>
-        </w:rPr>
-      </w:pPr>
-      <w:r>
-        <w:t>17) Functions related to arrays</w:t>
-      </w:r>
-    </w:p>
-    <w:p>
-      <w:pPr>
-        <w:rPr>
-          <w:rFonts w:hint="eastAsia"/>
-        </w:rPr>
-      </w:pPr>
-    </w:p>
-    <w:p>
-      <w:pPr>
-        <w:rPr>
-          <w:rFonts w:hint="eastAsia"/>
-        </w:rPr>
-      </w:pPr>
-      <w:proofErr w:type="spellStart"/>
-      <w:r>
-        <w:t>array:size</w:t>
-      </w:r>
-      <w:proofErr w:type="spellEnd"/>
-    </w:p>
-    <w:p>
-      <w:pPr>
-        <w:rPr>
-          <w:rFonts w:hint="eastAsia"/>
-        </w:rPr>
-      </w:pPr>
-      <w:proofErr w:type="spellStart"/>
-      <w:r>
-        <w:t>array:get</w:t>
-      </w:r>
-      <w:proofErr w:type="spellEnd"/>
-    </w:p>
-    <w:p>
-      <w:pPr>
-        <w:rPr>
-          <w:rFonts w:hint="eastAsia"/>
-        </w:rPr>
-      </w:pPr>
-      <w:proofErr w:type="spellStart"/>
-      <w:r>
-        <w:t>array:put</w:t>
-      </w:r>
-      <w:proofErr w:type="spellEnd"/>
-    </w:p>
-    <w:p>
-      <w:pPr>
-        <w:rPr>
-          <w:rFonts w:hint="eastAsia"/>
-        </w:rPr>
-      </w:pPr>
-      <w:proofErr w:type="spellStart"/>
-      <w:r>
-        <w:t>array:append</w:t>
-      </w:r>
-      <w:proofErr w:type="spellEnd"/>
-    </w:p>
-    <w:p>
-      <w:pPr>
-        <w:rPr>
-          <w:rFonts w:hint="eastAsia"/>
-        </w:rPr>
-      </w:pPr>
-      <w:proofErr w:type="spellStart"/>
-      <w:r>
-        <w:t>array:subarray</w:t>
-      </w:r>
-      <w:proofErr w:type="spellEnd"/>
-    </w:p>
-    <w:p>
-      <w:pPr>
-        <w:rPr>
-          <w:rFonts w:hint="eastAsia"/>
-        </w:rPr>
-      </w:pPr>
-      <w:proofErr w:type="spellStart"/>
-      <w:r>
-        <w:t>array:remove</w:t>
-      </w:r>
-      <w:proofErr w:type="spellEnd"/>
-    </w:p>
-    <w:p>
-      <w:pPr>
-        <w:rPr>
-          <w:rFonts w:hint="eastAsia"/>
-        </w:rPr>
-      </w:pPr>
-      <w:proofErr w:type="spellStart"/>
-      <w:r>
-        <w:t>array:insert-before</w:t>
-      </w:r>
-      <w:proofErr w:type="spellEnd"/>
-    </w:p>
-    <w:p>
-      <w:pPr>
-        <w:rPr>
-          <w:rFonts w:hint="eastAsia"/>
-        </w:rPr>
-      </w:pPr>
-      <w:proofErr w:type="spellStart"/>
-      <w:r>
         <w:t>array:head</w:t>
       </w:r>
       <w:proofErr w:type="spellEnd"/>
@@ -7098,7 +7131,6 @@
       </w:pPr>
       <w:proofErr w:type="spellStart"/>
       <w:r>
-        <w:lastRenderedPageBreak/>
         <w:t>array:reverse</w:t>
       </w:r>
       <w:proofErr w:type="spellEnd"/>
@@ -7878,7 +7910,10 @@
         </w:rPr>
       </w:pPr>
       <w:r>
-        <w:t xml:space="preserve">Certain </w:t>
+        <w:t>Few</w:t>
+      </w:r>
+      <w:r>
+        <w:t xml:space="preserve"> </w:t>
       </w:r>
       <w:r>
         <w:t>XML Schema</w:t>
@@ -8079,7 +8114,13 @@
       </w:r>
       <w:proofErr w:type="spellEnd"/>
       <w:r>
-        <w:t xml:space="preserve">-J XSLT 3.0 development code’s latest conformance results with W3C XSLT 3.0 test suite is available at location : </w:t>
+        <w:t xml:space="preserve">-J XSLT 3.0 development code’s latest conformance results with W3C XSLT 3.0 test suite is available </w:t>
+      </w:r>
+      <w:r>
+        <w:t>here</w:t>
+      </w:r>
+      <w:r>
+        <w:t xml:space="preserve"> : </w:t>
       </w:r>
       <w:hyperlink r:id="rId9" w:history="1">
         <w:r>
@@ -8122,10 +8163,10 @@
         <w:t xml:space="preserve"> development code’s own </w:t>
       </w:r>
       <w:r>
-        <w:t xml:space="preserve">test suite is available at </w:t>
-      </w:r>
-      <w:r>
-        <w:t>the location</w:t>
+        <w:t xml:space="preserve">test suite is available </w:t>
+      </w:r>
+      <w:r>
+        <w:t>here</w:t>
       </w:r>
       <w:r>
         <w:t xml:space="preserve"> : </w:t>
@@ -8406,6 +8447,95 @@
     </w:lvl>
   </w:abstractNum>
   <w:abstractNum w:abstractNumId="1" w15:restartNumberingAfterBreak="0">
+    <w:nsid w:val="2B3E3413"/>
+    <w:multiLevelType w:val="hybridMultilevel"/>
+    <w:tmpl w:val="832EE9E2"/>
+    <w:lvl w:ilvl="0" w:tplc="40090011">
+      <w:start w:val="22"/>
+      <w:numFmt w:val="decimal"/>
+      <w:lvlText w:val="%1)"/>
+      <w:lvlJc w:val="left"/>
+      <w:pPr>
+        <w:ind w:left="720" w:hanging="360"/>
+      </w:pPr>
+      <w:rPr>
+        <w:rFonts w:hint="default"/>
+      </w:rPr>
+    </w:lvl>
+    <w:lvl w:ilvl="1" w:tplc="40090019" w:tentative="1">
+      <w:start w:val="1"/>
+      <w:numFmt w:val="lowerLetter"/>
+      <w:lvlText w:val="%2."/>
+      <w:lvlJc w:val="left"/>
+      <w:pPr>
+        <w:ind w:left="1440" w:hanging="360"/>
+      </w:pPr>
+    </w:lvl>
+    <w:lvl w:ilvl="2" w:tplc="4009001B" w:tentative="1">
+      <w:start w:val="1"/>
+      <w:numFmt w:val="lowerRoman"/>
+      <w:lvlText w:val="%3."/>
+      <w:lvlJc w:val="right"/>
+      <w:pPr>
+        <w:ind w:left="2160" w:hanging="180"/>
+      </w:pPr>
+    </w:lvl>
+    <w:lvl w:ilvl="3" w:tplc="4009000F" w:tentative="1">
+      <w:start w:val="1"/>
+      <w:numFmt w:val="decimal"/>
+      <w:lvlText w:val="%4."/>
+      <w:lvlJc w:val="left"/>
+      <w:pPr>
+        <w:ind w:left="2880" w:hanging="360"/>
+      </w:pPr>
+    </w:lvl>
+    <w:lvl w:ilvl="4" w:tplc="40090019" w:tentative="1">
+      <w:start w:val="1"/>
+      <w:numFmt w:val="lowerLetter"/>
+      <w:lvlText w:val="%5."/>
+      <w:lvlJc w:val="left"/>
+      <w:pPr>
+        <w:ind w:left="3600" w:hanging="360"/>
+      </w:pPr>
+    </w:lvl>
+    <w:lvl w:ilvl="5" w:tplc="4009001B" w:tentative="1">
+      <w:start w:val="1"/>
+      <w:numFmt w:val="lowerRoman"/>
+      <w:lvlText w:val="%6."/>
+      <w:lvlJc w:val="right"/>
+      <w:pPr>
+        <w:ind w:left="4320" w:hanging="180"/>
+      </w:pPr>
+    </w:lvl>
+    <w:lvl w:ilvl="6" w:tplc="4009000F" w:tentative="1">
+      <w:start w:val="1"/>
+      <w:numFmt w:val="decimal"/>
+      <w:lvlText w:val="%7."/>
+      <w:lvlJc w:val="left"/>
+      <w:pPr>
+        <w:ind w:left="5040" w:hanging="360"/>
+      </w:pPr>
+    </w:lvl>
+    <w:lvl w:ilvl="7" w:tplc="40090019" w:tentative="1">
+      <w:start w:val="1"/>
+      <w:numFmt w:val="lowerLetter"/>
+      <w:lvlText w:val="%8."/>
+      <w:lvlJc w:val="left"/>
+      <w:pPr>
+        <w:ind w:left="5760" w:hanging="360"/>
+      </w:pPr>
+    </w:lvl>
+    <w:lvl w:ilvl="8" w:tplc="4009001B" w:tentative="1">
+      <w:start w:val="1"/>
+      <w:numFmt w:val="lowerRoman"/>
+      <w:lvlText w:val="%9."/>
+      <w:lvlJc w:val="right"/>
+      <w:pPr>
+        <w:ind w:left="6480" w:hanging="180"/>
+      </w:pPr>
+    </w:lvl>
+  </w:abstractNum>
+  <w:abstractNum w:abstractNumId="2" w15:restartNumberingAfterBreak="0">
     <w:nsid w:val="313A2C8A"/>
     <w:multiLevelType w:val="hybridMultilevel"/>
     <w:tmpl w:val="10283368"/>
@@ -8494,7 +8624,7 @@
       </w:pPr>
     </w:lvl>
   </w:abstractNum>
-  <w:abstractNum w:abstractNumId="2" w15:restartNumberingAfterBreak="0">
+  <w:abstractNum w:abstractNumId="3" w15:restartNumberingAfterBreak="0">
     <w:nsid w:val="36477772"/>
     <w:multiLevelType w:val="hybridMultilevel"/>
     <w:tmpl w:val="40348CB6"/>
@@ -8583,7 +8713,7 @@
       </w:pPr>
     </w:lvl>
   </w:abstractNum>
-  <w:abstractNum w:abstractNumId="3" w15:restartNumberingAfterBreak="0">
+  <w:abstractNum w:abstractNumId="4" w15:restartNumberingAfterBreak="0">
     <w:nsid w:val="39DF6BF7"/>
     <w:multiLevelType w:val="hybridMultilevel"/>
     <w:tmpl w:val="25627EF0"/>
@@ -8672,7 +8802,7 @@
       </w:pPr>
     </w:lvl>
   </w:abstractNum>
-  <w:abstractNum w:abstractNumId="4" w15:restartNumberingAfterBreak="0">
+  <w:abstractNum w:abstractNumId="5" w15:restartNumberingAfterBreak="0">
     <w:nsid w:val="46BF4C9B"/>
     <w:multiLevelType w:val="hybridMultilevel"/>
     <w:tmpl w:val="E5847F16"/>
@@ -8761,7 +8891,7 @@
       </w:pPr>
     </w:lvl>
   </w:abstractNum>
-  <w:abstractNum w:abstractNumId="5" w15:restartNumberingAfterBreak="0">
+  <w:abstractNum w:abstractNumId="6" w15:restartNumberingAfterBreak="0">
     <w:nsid w:val="485E092B"/>
     <w:multiLevelType w:val="hybridMultilevel"/>
     <w:tmpl w:val="B142CAF2"/>
@@ -8850,7 +8980,7 @@
       </w:pPr>
     </w:lvl>
   </w:abstractNum>
-  <w:abstractNum w:abstractNumId="6" w15:restartNumberingAfterBreak="0">
+  <w:abstractNum w:abstractNumId="7" w15:restartNumberingAfterBreak="0">
     <w:nsid w:val="4B246B31"/>
     <w:multiLevelType w:val="hybridMultilevel"/>
     <w:tmpl w:val="3D94D470"/>
@@ -8939,7 +9069,7 @@
       </w:pPr>
     </w:lvl>
   </w:abstractNum>
-  <w:abstractNum w:abstractNumId="7" w15:restartNumberingAfterBreak="0">
+  <w:abstractNum w:abstractNumId="8" w15:restartNumberingAfterBreak="0">
     <w:nsid w:val="4E462AF5"/>
     <w:multiLevelType w:val="hybridMultilevel"/>
     <w:tmpl w:val="FB42D12E"/>
@@ -9028,7 +9158,7 @@
       </w:pPr>
     </w:lvl>
   </w:abstractNum>
-  <w:abstractNum w:abstractNumId="8" w15:restartNumberingAfterBreak="0">
+  <w:abstractNum w:abstractNumId="9" w15:restartNumberingAfterBreak="0">
     <w:nsid w:val="673365AE"/>
     <w:multiLevelType w:val="hybridMultilevel"/>
     <w:tmpl w:val="6E7E3548"/>
@@ -9117,7 +9247,96 @@
       </w:pPr>
     </w:lvl>
   </w:abstractNum>
-  <w:abstractNum w:abstractNumId="9" w15:restartNumberingAfterBreak="0">
+  <w:abstractNum w:abstractNumId="10" w15:restartNumberingAfterBreak="0">
+    <w:nsid w:val="69F47A80"/>
+    <w:multiLevelType w:val="hybridMultilevel"/>
+    <w:tmpl w:val="3B382CF2"/>
+    <w:lvl w:ilvl="0" w:tplc="40090011">
+      <w:start w:val="22"/>
+      <w:numFmt w:val="decimal"/>
+      <w:lvlText w:val="%1)"/>
+      <w:lvlJc w:val="left"/>
+      <w:pPr>
+        <w:ind w:left="720" w:hanging="360"/>
+      </w:pPr>
+      <w:rPr>
+        <w:rFonts w:hint="default"/>
+      </w:rPr>
+    </w:lvl>
+    <w:lvl w:ilvl="1" w:tplc="40090019" w:tentative="1">
+      <w:start w:val="1"/>
+      <w:numFmt w:val="lowerLetter"/>
+      <w:lvlText w:val="%2."/>
+      <w:lvlJc w:val="left"/>
+      <w:pPr>
+        <w:ind w:left="1440" w:hanging="360"/>
+      </w:pPr>
+    </w:lvl>
+    <w:lvl w:ilvl="2" w:tplc="4009001B" w:tentative="1">
+      <w:start w:val="1"/>
+      <w:numFmt w:val="lowerRoman"/>
+      <w:lvlText w:val="%3."/>
+      <w:lvlJc w:val="right"/>
+      <w:pPr>
+        <w:ind w:left="2160" w:hanging="180"/>
+      </w:pPr>
+    </w:lvl>
+    <w:lvl w:ilvl="3" w:tplc="4009000F" w:tentative="1">
+      <w:start w:val="1"/>
+      <w:numFmt w:val="decimal"/>
+      <w:lvlText w:val="%4."/>
+      <w:lvlJc w:val="left"/>
+      <w:pPr>
+        <w:ind w:left="2880" w:hanging="360"/>
+      </w:pPr>
+    </w:lvl>
+    <w:lvl w:ilvl="4" w:tplc="40090019" w:tentative="1">
+      <w:start w:val="1"/>
+      <w:numFmt w:val="lowerLetter"/>
+      <w:lvlText w:val="%5."/>
+      <w:lvlJc w:val="left"/>
+      <w:pPr>
+        <w:ind w:left="3600" w:hanging="360"/>
+      </w:pPr>
+    </w:lvl>
+    <w:lvl w:ilvl="5" w:tplc="4009001B" w:tentative="1">
+      <w:start w:val="1"/>
+      <w:numFmt w:val="lowerRoman"/>
+      <w:lvlText w:val="%6."/>
+      <w:lvlJc w:val="right"/>
+      <w:pPr>
+        <w:ind w:left="4320" w:hanging="180"/>
+      </w:pPr>
+    </w:lvl>
+    <w:lvl w:ilvl="6" w:tplc="4009000F" w:tentative="1">
+      <w:start w:val="1"/>
+      <w:numFmt w:val="decimal"/>
+      <w:lvlText w:val="%7."/>
+      <w:lvlJc w:val="left"/>
+      <w:pPr>
+        <w:ind w:left="5040" w:hanging="360"/>
+      </w:pPr>
+    </w:lvl>
+    <w:lvl w:ilvl="7" w:tplc="40090019" w:tentative="1">
+      <w:start w:val="1"/>
+      <w:numFmt w:val="lowerLetter"/>
+      <w:lvlText w:val="%8."/>
+      <w:lvlJc w:val="left"/>
+      <w:pPr>
+        <w:ind w:left="5760" w:hanging="360"/>
+      </w:pPr>
+    </w:lvl>
+    <w:lvl w:ilvl="8" w:tplc="4009001B" w:tentative="1">
+      <w:start w:val="1"/>
+      <w:numFmt w:val="lowerRoman"/>
+      <w:lvlText w:val="%9."/>
+      <w:lvlJc w:val="right"/>
+      <w:pPr>
+        <w:ind w:left="6480" w:hanging="180"/>
+      </w:pPr>
+    </w:lvl>
+  </w:abstractNum>
+  <w:abstractNum w:abstractNumId="11" w15:restartNumberingAfterBreak="0">
     <w:nsid w:val="75297A31"/>
     <w:multiLevelType w:val="hybridMultilevel"/>
     <w:tmpl w:val="0A68B94E"/>
@@ -9206,7 +9425,7 @@
       </w:pPr>
     </w:lvl>
   </w:abstractNum>
-  <w:abstractNum w:abstractNumId="10" w15:restartNumberingAfterBreak="0">
+  <w:abstractNum w:abstractNumId="12" w15:restartNumberingAfterBreak="0">
     <w:nsid w:val="7FC4561E"/>
     <w:multiLevelType w:val="hybridMultilevel"/>
     <w:tmpl w:val="93549D14"/>
@@ -9296,37 +9515,43 @@
     </w:lvl>
   </w:abstractNum>
   <w:num w:numId="1" w16cid:durableId="1890149070">
-    <w:abstractNumId w:val="9"/>
+    <w:abstractNumId w:val="11"/>
   </w:num>
   <w:num w:numId="2" w16cid:durableId="651253014">
-    <w:abstractNumId w:val="7"/>
+    <w:abstractNumId w:val="8"/>
   </w:num>
   <w:num w:numId="3" w16cid:durableId="1761952996">
     <w:abstractNumId w:val="0"/>
   </w:num>
   <w:num w:numId="4" w16cid:durableId="1500972320">
+    <w:abstractNumId w:val="12"/>
+  </w:num>
+  <w:num w:numId="5" w16cid:durableId="2130738537">
+    <w:abstractNumId w:val="2"/>
+  </w:num>
+  <w:num w:numId="6" w16cid:durableId="826826870">
+    <w:abstractNumId w:val="5"/>
+  </w:num>
+  <w:num w:numId="7" w16cid:durableId="1276719871">
+    <w:abstractNumId w:val="3"/>
+  </w:num>
+  <w:num w:numId="8" w16cid:durableId="1788964340">
+    <w:abstractNumId w:val="9"/>
+  </w:num>
+  <w:num w:numId="9" w16cid:durableId="216822008">
+    <w:abstractNumId w:val="7"/>
+  </w:num>
+  <w:num w:numId="10" w16cid:durableId="1668364865">
+    <w:abstractNumId w:val="4"/>
+  </w:num>
+  <w:num w:numId="11" w16cid:durableId="185027600">
+    <w:abstractNumId w:val="6"/>
+  </w:num>
+  <w:num w:numId="12" w16cid:durableId="255401786">
     <w:abstractNumId w:val="10"/>
   </w:num>
-  <w:num w:numId="5" w16cid:durableId="2130738537">
+  <w:num w:numId="13" w16cid:durableId="1947736867">
     <w:abstractNumId w:val="1"/>
-  </w:num>
-  <w:num w:numId="6" w16cid:durableId="826826870">
-    <w:abstractNumId w:val="4"/>
-  </w:num>
-  <w:num w:numId="7" w16cid:durableId="1276719871">
-    <w:abstractNumId w:val="2"/>
-  </w:num>
-  <w:num w:numId="8" w16cid:durableId="1788964340">
-    <w:abstractNumId w:val="8"/>
-  </w:num>
-  <w:num w:numId="9" w16cid:durableId="216822008">
-    <w:abstractNumId w:val="6"/>
-  </w:num>
-  <w:num w:numId="10" w16cid:durableId="1668364865">
-    <w:abstractNumId w:val="3"/>
-  </w:num>
-  <w:num w:numId="11" w16cid:durableId="185027600">
-    <w:abstractNumId w:val="5"/>
   </w:num>
 </w:numbering>
 </file>

</xml_diff>